<commit_message>
Subi el documento en word de Project Eagle
Conflicts:
	project/recursos/images/Thumbs.db
</commit_message>
<xml_diff>
--- a/Documentacion/ProyectoInvestigacion_PE.docx
+++ b/Documentacion/ProyectoInvestigacion_PE.docx
@@ -433,8 +433,11 @@
     <w:p/>
     <w:p>
       <w:pPr>
+        <w:tabs>
+          <w:tab w:val="left" w:pos="1524"/>
+          <w:tab w:val="center" w:pos="4680"/>
+        </w:tabs>
         <w:spacing w:after="0" w:line="240" w:lineRule="auto"/>
-        <w:jc w:val="center"/>
         <w:rPr>
           <w:rFonts w:ascii="Times New Roman" w:hAnsi="Times New Roman" w:cs="Times New Roman"/>
           <w:b/>
@@ -450,6 +453,24 @@
           <w:szCs w:val="24"/>
         </w:rPr>
         <w:lastRenderedPageBreak/>
+        <w:tab/>
+      </w:r>
+      <w:r>
+        <w:rPr>
+          <w:rFonts w:ascii="Times New Roman" w:hAnsi="Times New Roman" w:cs="Times New Roman"/>
+          <w:b/>
+          <w:sz w:val="24"/>
+          <w:szCs w:val="24"/>
+        </w:rPr>
+        <w:tab/>
+      </w:r>
+      <w:r>
+        <w:rPr>
+          <w:rFonts w:ascii="Times New Roman" w:hAnsi="Times New Roman" w:cs="Times New Roman"/>
+          <w:b/>
+          <w:sz w:val="24"/>
+          <w:szCs w:val="24"/>
+        </w:rPr>
         <w:t>Contenido</w:t>
       </w:r>
     </w:p>
@@ -482,10 +503,11 @@
           <w:tab w:val="right" w:leader="dot" w:pos="9350"/>
         </w:tabs>
         <w:rPr>
-          <w:rFonts w:ascii="Times New Roman" w:hAnsi="Times New Roman" w:cs="Times New Roman"/>
+          <w:rFonts w:ascii="Times New Roman" w:eastAsiaTheme="minorEastAsia" w:hAnsi="Times New Roman" w:cs="Times New Roman"/>
           <w:noProof/>
           <w:sz w:val="24"/>
           <w:szCs w:val="24"/>
+          <w:lang w:val="en-US"/>
         </w:rPr>
       </w:pPr>
       <w:r>
@@ -515,7 +537,7 @@
         </w:rPr>
         <w:fldChar w:fldCharType="separate"/>
       </w:r>
-      <w:hyperlink w:anchor="_Toc422778967" w:history="1">
+      <w:hyperlink w:anchor="_Toc422915437" w:history="1">
         <w:r>
           <w:rPr>
             <w:rStyle w:val="Hipervnculo"/>
@@ -554,7 +576,7 @@
             <w:sz w:val="24"/>
             <w:szCs w:val="24"/>
           </w:rPr>
-          <w:instrText xml:space="preserve"> PAGEREF _Toc422778967 \h </w:instrText>
+          <w:instrText xml:space="preserve"> PAGEREF _Toc422915437 \h </w:instrText>
         </w:r>
         <w:r>
           <w:rPr>
@@ -605,13 +627,14 @@
           <w:tab w:val="right" w:leader="dot" w:pos="9350"/>
         </w:tabs>
         <w:rPr>
-          <w:rFonts w:ascii="Times New Roman" w:hAnsi="Times New Roman" w:cs="Times New Roman"/>
+          <w:rFonts w:ascii="Times New Roman" w:eastAsiaTheme="minorEastAsia" w:hAnsi="Times New Roman" w:cs="Times New Roman"/>
           <w:noProof/>
           <w:sz w:val="24"/>
           <w:szCs w:val="24"/>
-        </w:rPr>
-      </w:pPr>
-      <w:hyperlink w:anchor="_Toc422778968" w:history="1">
+          <w:lang w:val="en-US"/>
+        </w:rPr>
+      </w:pPr>
+      <w:hyperlink w:anchor="_Toc422915438" w:history="1">
         <w:r>
           <w:rPr>
             <w:rStyle w:val="Hipervnculo"/>
@@ -624,10 +647,11 @@
         </w:r>
         <w:r>
           <w:rPr>
-            <w:rFonts w:ascii="Times New Roman" w:hAnsi="Times New Roman" w:cs="Times New Roman"/>
+            <w:rFonts w:ascii="Times New Roman" w:eastAsiaTheme="minorEastAsia" w:hAnsi="Times New Roman" w:cs="Times New Roman"/>
             <w:noProof/>
             <w:sz w:val="24"/>
             <w:szCs w:val="24"/>
+            <w:lang w:val="en-US"/>
           </w:rPr>
           <w:tab/>
         </w:r>
@@ -669,7 +693,7 @@
             <w:sz w:val="24"/>
             <w:szCs w:val="24"/>
           </w:rPr>
-          <w:instrText xml:space="preserve"> PAGEREF _Toc422778968 \h </w:instrText>
+          <w:instrText xml:space="preserve"> PAGEREF _Toc422915438 \h </w:instrText>
         </w:r>
         <w:r>
           <w:rPr>
@@ -720,13 +744,14 @@
           <w:tab w:val="right" w:leader="dot" w:pos="9350"/>
         </w:tabs>
         <w:rPr>
-          <w:rFonts w:ascii="Times New Roman" w:hAnsi="Times New Roman" w:cs="Times New Roman"/>
+          <w:rFonts w:ascii="Times New Roman" w:eastAsiaTheme="minorEastAsia" w:hAnsi="Times New Roman" w:cs="Times New Roman"/>
           <w:noProof/>
           <w:sz w:val="24"/>
           <w:szCs w:val="24"/>
-        </w:rPr>
-      </w:pPr>
-      <w:hyperlink w:anchor="_Toc422778969" w:history="1">
+          <w:lang w:val="en-US"/>
+        </w:rPr>
+      </w:pPr>
+      <w:hyperlink w:anchor="_Toc422915439" w:history="1">
         <w:r>
           <w:rPr>
             <w:rStyle w:val="Hipervnculo"/>
@@ -739,10 +764,11 @@
         </w:r>
         <w:r>
           <w:rPr>
-            <w:rFonts w:ascii="Times New Roman" w:hAnsi="Times New Roman" w:cs="Times New Roman"/>
+            <w:rFonts w:ascii="Times New Roman" w:eastAsiaTheme="minorEastAsia" w:hAnsi="Times New Roman" w:cs="Times New Roman"/>
             <w:noProof/>
             <w:sz w:val="24"/>
             <w:szCs w:val="24"/>
+            <w:lang w:val="en-US"/>
           </w:rPr>
           <w:tab/>
         </w:r>
@@ -784,7 +810,7 @@
             <w:sz w:val="24"/>
             <w:szCs w:val="24"/>
           </w:rPr>
-          <w:instrText xml:space="preserve"> PAGEREF _Toc422778969 \h </w:instrText>
+          <w:instrText xml:space="preserve"> PAGEREF _Toc422915439 \h </w:instrText>
         </w:r>
         <w:r>
           <w:rPr>
@@ -835,13 +861,14 @@
           <w:tab w:val="right" w:leader="dot" w:pos="9350"/>
         </w:tabs>
         <w:rPr>
-          <w:rFonts w:ascii="Times New Roman" w:hAnsi="Times New Roman" w:cs="Times New Roman"/>
+          <w:rFonts w:ascii="Times New Roman" w:eastAsiaTheme="minorEastAsia" w:hAnsi="Times New Roman" w:cs="Times New Roman"/>
           <w:noProof/>
           <w:sz w:val="24"/>
           <w:szCs w:val="24"/>
-        </w:rPr>
-      </w:pPr>
-      <w:hyperlink w:anchor="_Toc422778970" w:history="1">
+          <w:lang w:val="en-US"/>
+        </w:rPr>
+      </w:pPr>
+      <w:hyperlink w:anchor="_Toc422915440" w:history="1">
         <w:r>
           <w:rPr>
             <w:rStyle w:val="Hipervnculo"/>
@@ -854,10 +881,11 @@
         </w:r>
         <w:r>
           <w:rPr>
-            <w:rFonts w:ascii="Times New Roman" w:hAnsi="Times New Roman" w:cs="Times New Roman"/>
+            <w:rFonts w:ascii="Times New Roman" w:eastAsiaTheme="minorEastAsia" w:hAnsi="Times New Roman" w:cs="Times New Roman"/>
             <w:noProof/>
             <w:sz w:val="24"/>
             <w:szCs w:val="24"/>
+            <w:lang w:val="en-US"/>
           </w:rPr>
           <w:tab/>
         </w:r>
@@ -899,7 +927,241 @@
             <w:sz w:val="24"/>
             <w:szCs w:val="24"/>
           </w:rPr>
-          <w:instrText xml:space="preserve"> PAGEREF _Toc422778970 \h </w:instrText>
+          <w:instrText xml:space="preserve"> PAGEREF _Toc422915440 \h </w:instrText>
+        </w:r>
+        <w:r>
+          <w:rPr>
+            <w:rFonts w:ascii="Times New Roman" w:hAnsi="Times New Roman" w:cs="Times New Roman"/>
+            <w:noProof/>
+            <w:webHidden/>
+            <w:sz w:val="24"/>
+            <w:szCs w:val="24"/>
+          </w:rPr>
+        </w:r>
+        <w:r>
+          <w:rPr>
+            <w:rFonts w:ascii="Times New Roman" w:hAnsi="Times New Roman" w:cs="Times New Roman"/>
+            <w:noProof/>
+            <w:webHidden/>
+            <w:sz w:val="24"/>
+            <w:szCs w:val="24"/>
+          </w:rPr>
+          <w:fldChar w:fldCharType="separate"/>
+        </w:r>
+        <w:r>
+          <w:rPr>
+            <w:rFonts w:ascii="Times New Roman" w:hAnsi="Times New Roman" w:cs="Times New Roman"/>
+            <w:noProof/>
+            <w:webHidden/>
+            <w:sz w:val="24"/>
+            <w:szCs w:val="24"/>
+          </w:rPr>
+          <w:t>3</w:t>
+        </w:r>
+        <w:r>
+          <w:rPr>
+            <w:rFonts w:ascii="Times New Roman" w:hAnsi="Times New Roman" w:cs="Times New Roman"/>
+            <w:noProof/>
+            <w:webHidden/>
+            <w:sz w:val="24"/>
+            <w:szCs w:val="24"/>
+          </w:rPr>
+          <w:fldChar w:fldCharType="end"/>
+        </w:r>
+      </w:hyperlink>
+    </w:p>
+    <w:p>
+      <w:pPr>
+        <w:pStyle w:val="TDC2"/>
+        <w:tabs>
+          <w:tab w:val="left" w:pos="880"/>
+          <w:tab w:val="right" w:leader="dot" w:pos="9350"/>
+        </w:tabs>
+        <w:rPr>
+          <w:rFonts w:ascii="Times New Roman" w:eastAsiaTheme="minorEastAsia" w:hAnsi="Times New Roman" w:cs="Times New Roman"/>
+          <w:noProof/>
+          <w:sz w:val="24"/>
+          <w:szCs w:val="24"/>
+          <w:lang w:val="en-US"/>
+        </w:rPr>
+      </w:pPr>
+      <w:hyperlink w:anchor="_Toc422915441" w:history="1">
+        <w:r>
+          <w:rPr>
+            <w:rStyle w:val="Hipervnculo"/>
+            <w:rFonts w:ascii="Times New Roman" w:hAnsi="Times New Roman" w:cs="Times New Roman"/>
+            <w:noProof/>
+            <w:sz w:val="24"/>
+            <w:szCs w:val="24"/>
+          </w:rPr>
+          <w:t>1.4</w:t>
+        </w:r>
+        <w:r>
+          <w:rPr>
+            <w:rFonts w:ascii="Times New Roman" w:eastAsiaTheme="minorEastAsia" w:hAnsi="Times New Roman" w:cs="Times New Roman"/>
+            <w:noProof/>
+            <w:sz w:val="24"/>
+            <w:szCs w:val="24"/>
+            <w:lang w:val="en-US"/>
+          </w:rPr>
+          <w:tab/>
+        </w:r>
+        <w:r>
+          <w:rPr>
+            <w:rStyle w:val="Hipervnculo"/>
+            <w:rFonts w:ascii="Times New Roman" w:hAnsi="Times New Roman" w:cs="Times New Roman"/>
+            <w:noProof/>
+            <w:sz w:val="24"/>
+            <w:szCs w:val="24"/>
+          </w:rPr>
+          <w:t>Objetivos</w:t>
+        </w:r>
+        <w:r>
+          <w:rPr>
+            <w:rFonts w:ascii="Times New Roman" w:hAnsi="Times New Roman" w:cs="Times New Roman"/>
+            <w:noProof/>
+            <w:webHidden/>
+            <w:sz w:val="24"/>
+            <w:szCs w:val="24"/>
+          </w:rPr>
+          <w:tab/>
+        </w:r>
+        <w:r>
+          <w:rPr>
+            <w:rFonts w:ascii="Times New Roman" w:hAnsi="Times New Roman" w:cs="Times New Roman"/>
+            <w:noProof/>
+            <w:webHidden/>
+            <w:sz w:val="24"/>
+            <w:szCs w:val="24"/>
+          </w:rPr>
+          <w:fldChar w:fldCharType="begin"/>
+        </w:r>
+        <w:r>
+          <w:rPr>
+            <w:rFonts w:ascii="Times New Roman" w:hAnsi="Times New Roman" w:cs="Times New Roman"/>
+            <w:noProof/>
+            <w:webHidden/>
+            <w:sz w:val="24"/>
+            <w:szCs w:val="24"/>
+          </w:rPr>
+          <w:instrText xml:space="preserve"> PAGEREF _Toc422915441 \h </w:instrText>
+        </w:r>
+        <w:r>
+          <w:rPr>
+            <w:rFonts w:ascii="Times New Roman" w:hAnsi="Times New Roman" w:cs="Times New Roman"/>
+            <w:noProof/>
+            <w:webHidden/>
+            <w:sz w:val="24"/>
+            <w:szCs w:val="24"/>
+          </w:rPr>
+        </w:r>
+        <w:r>
+          <w:rPr>
+            <w:rFonts w:ascii="Times New Roman" w:hAnsi="Times New Roman" w:cs="Times New Roman"/>
+            <w:noProof/>
+            <w:webHidden/>
+            <w:sz w:val="24"/>
+            <w:szCs w:val="24"/>
+          </w:rPr>
+          <w:fldChar w:fldCharType="separate"/>
+        </w:r>
+        <w:r>
+          <w:rPr>
+            <w:rFonts w:ascii="Times New Roman" w:hAnsi="Times New Roman" w:cs="Times New Roman"/>
+            <w:noProof/>
+            <w:webHidden/>
+            <w:sz w:val="24"/>
+            <w:szCs w:val="24"/>
+          </w:rPr>
+          <w:t>3</w:t>
+        </w:r>
+        <w:r>
+          <w:rPr>
+            <w:rFonts w:ascii="Times New Roman" w:hAnsi="Times New Roman" w:cs="Times New Roman"/>
+            <w:noProof/>
+            <w:webHidden/>
+            <w:sz w:val="24"/>
+            <w:szCs w:val="24"/>
+          </w:rPr>
+          <w:fldChar w:fldCharType="end"/>
+        </w:r>
+      </w:hyperlink>
+    </w:p>
+    <w:p>
+      <w:pPr>
+        <w:pStyle w:val="TDC2"/>
+        <w:tabs>
+          <w:tab w:val="left" w:pos="880"/>
+          <w:tab w:val="right" w:leader="dot" w:pos="9350"/>
+        </w:tabs>
+        <w:rPr>
+          <w:rFonts w:ascii="Times New Roman" w:eastAsiaTheme="minorEastAsia" w:hAnsi="Times New Roman" w:cs="Times New Roman"/>
+          <w:noProof/>
+          <w:sz w:val="24"/>
+          <w:szCs w:val="24"/>
+          <w:lang w:val="en-US"/>
+        </w:rPr>
+      </w:pPr>
+      <w:hyperlink w:anchor="_Toc422915442" w:history="1">
+        <w:r>
+          <w:rPr>
+            <w:rStyle w:val="Hipervnculo"/>
+            <w:rFonts w:ascii="Times New Roman" w:hAnsi="Times New Roman" w:cs="Times New Roman"/>
+            <w:noProof/>
+            <w:sz w:val="24"/>
+            <w:szCs w:val="24"/>
+          </w:rPr>
+          <w:t>1.5</w:t>
+        </w:r>
+        <w:r>
+          <w:rPr>
+            <w:rFonts w:ascii="Times New Roman" w:eastAsiaTheme="minorEastAsia" w:hAnsi="Times New Roman" w:cs="Times New Roman"/>
+            <w:noProof/>
+            <w:sz w:val="24"/>
+            <w:szCs w:val="24"/>
+            <w:lang w:val="en-US"/>
+          </w:rPr>
+          <w:tab/>
+        </w:r>
+        <w:r>
+          <w:rPr>
+            <w:rStyle w:val="Hipervnculo"/>
+            <w:rFonts w:ascii="Times New Roman" w:hAnsi="Times New Roman" w:cs="Times New Roman"/>
+            <w:noProof/>
+            <w:sz w:val="24"/>
+            <w:szCs w:val="24"/>
+          </w:rPr>
+          <w:t>Hipótesis</w:t>
+        </w:r>
+        <w:r>
+          <w:rPr>
+            <w:rFonts w:ascii="Times New Roman" w:hAnsi="Times New Roman" w:cs="Times New Roman"/>
+            <w:noProof/>
+            <w:webHidden/>
+            <w:sz w:val="24"/>
+            <w:szCs w:val="24"/>
+          </w:rPr>
+          <w:tab/>
+        </w:r>
+        <w:r>
+          <w:rPr>
+            <w:rFonts w:ascii="Times New Roman" w:hAnsi="Times New Roman" w:cs="Times New Roman"/>
+            <w:noProof/>
+            <w:webHidden/>
+            <w:sz w:val="24"/>
+            <w:szCs w:val="24"/>
+          </w:rPr>
+          <w:fldChar w:fldCharType="begin"/>
+        </w:r>
+        <w:r>
+          <w:rPr>
+            <w:rFonts w:ascii="Times New Roman" w:hAnsi="Times New Roman" w:cs="Times New Roman"/>
+            <w:noProof/>
+            <w:webHidden/>
+            <w:sz w:val="24"/>
+            <w:szCs w:val="24"/>
+          </w:rPr>
+          <w:instrText xml:space="preserve"> PAGEREF _Toc422915442 \h </w:instrText>
         </w:r>
         <w:r>
           <w:rPr>
@@ -950,13 +1212,14 @@
           <w:tab w:val="right" w:leader="dot" w:pos="9350"/>
         </w:tabs>
         <w:rPr>
-          <w:rFonts w:ascii="Times New Roman" w:hAnsi="Times New Roman" w:cs="Times New Roman"/>
+          <w:rFonts w:ascii="Times New Roman" w:eastAsiaTheme="minorEastAsia" w:hAnsi="Times New Roman" w:cs="Times New Roman"/>
           <w:noProof/>
           <w:sz w:val="24"/>
           <w:szCs w:val="24"/>
-        </w:rPr>
-      </w:pPr>
-      <w:hyperlink w:anchor="_Toc422778971" w:history="1">
+          <w:lang w:val="en-US"/>
+        </w:rPr>
+      </w:pPr>
+      <w:hyperlink w:anchor="_Toc422915443" w:history="1">
         <w:r>
           <w:rPr>
             <w:rStyle w:val="Hipervnculo"/>
@@ -965,14 +1228,15 @@
             <w:sz w:val="24"/>
             <w:szCs w:val="24"/>
           </w:rPr>
-          <w:t>1.4</w:t>
+          <w:t>1.6</w:t>
         </w:r>
         <w:r>
           <w:rPr>
-            <w:rFonts w:ascii="Times New Roman" w:hAnsi="Times New Roman" w:cs="Times New Roman"/>
+            <w:rFonts w:ascii="Times New Roman" w:eastAsiaTheme="minorEastAsia" w:hAnsi="Times New Roman" w:cs="Times New Roman"/>
             <w:noProof/>
             <w:sz w:val="24"/>
             <w:szCs w:val="24"/>
+            <w:lang w:val="en-US"/>
           </w:rPr>
           <w:tab/>
         </w:r>
@@ -984,7 +1248,7 @@
             <w:sz w:val="24"/>
             <w:szCs w:val="24"/>
           </w:rPr>
-          <w:t>Objetivos</w:t>
+          <w:t>Variables</w:t>
         </w:r>
         <w:r>
           <w:rPr>
@@ -1014,7 +1278,7 @@
             <w:sz w:val="24"/>
             <w:szCs w:val="24"/>
           </w:rPr>
-          <w:instrText xml:space="preserve"> PAGEREF _Toc422778971 \h </w:instrText>
+          <w:instrText xml:space="preserve"> PAGEREF _Toc422915443 \h </w:instrText>
         </w:r>
         <w:r>
           <w:rPr>
@@ -1059,248 +1323,19 @@
     </w:p>
     <w:p>
       <w:pPr>
-        <w:pStyle w:val="TDC2"/>
-        <w:tabs>
-          <w:tab w:val="left" w:pos="880"/>
-          <w:tab w:val="right" w:leader="dot" w:pos="9350"/>
-        </w:tabs>
-        <w:rPr>
-          <w:rFonts w:ascii="Times New Roman" w:hAnsi="Times New Roman" w:cs="Times New Roman"/>
-          <w:noProof/>
-          <w:sz w:val="24"/>
-          <w:szCs w:val="24"/>
-        </w:rPr>
-      </w:pPr>
-      <w:hyperlink w:anchor="_Toc422778972" w:history="1">
-        <w:r>
-          <w:rPr>
-            <w:rStyle w:val="Hipervnculo"/>
-            <w:rFonts w:ascii="Times New Roman" w:hAnsi="Times New Roman" w:cs="Times New Roman"/>
-            <w:noProof/>
-            <w:sz w:val="24"/>
-            <w:szCs w:val="24"/>
-          </w:rPr>
-          <w:t>1.5</w:t>
-        </w:r>
-        <w:r>
-          <w:rPr>
-            <w:rFonts w:ascii="Times New Roman" w:hAnsi="Times New Roman" w:cs="Times New Roman"/>
-            <w:noProof/>
-            <w:sz w:val="24"/>
-            <w:szCs w:val="24"/>
-          </w:rPr>
-          <w:tab/>
-        </w:r>
-        <w:r>
-          <w:rPr>
-            <w:rStyle w:val="Hipervnculo"/>
-            <w:rFonts w:ascii="Times New Roman" w:hAnsi="Times New Roman" w:cs="Times New Roman"/>
-            <w:noProof/>
-            <w:sz w:val="24"/>
-            <w:szCs w:val="24"/>
-          </w:rPr>
-          <w:t>Hipótesis</w:t>
-        </w:r>
-        <w:r>
-          <w:rPr>
-            <w:rFonts w:ascii="Times New Roman" w:hAnsi="Times New Roman" w:cs="Times New Roman"/>
-            <w:noProof/>
-            <w:webHidden/>
-            <w:sz w:val="24"/>
-            <w:szCs w:val="24"/>
-          </w:rPr>
-          <w:tab/>
-        </w:r>
-        <w:r>
-          <w:rPr>
-            <w:rFonts w:ascii="Times New Roman" w:hAnsi="Times New Roman" w:cs="Times New Roman"/>
-            <w:noProof/>
-            <w:webHidden/>
-            <w:sz w:val="24"/>
-            <w:szCs w:val="24"/>
-          </w:rPr>
-          <w:fldChar w:fldCharType="begin"/>
-        </w:r>
-        <w:r>
-          <w:rPr>
-            <w:rFonts w:ascii="Times New Roman" w:hAnsi="Times New Roman" w:cs="Times New Roman"/>
-            <w:noProof/>
-            <w:webHidden/>
-            <w:sz w:val="24"/>
-            <w:szCs w:val="24"/>
-          </w:rPr>
-          <w:instrText xml:space="preserve"> PAGEREF _Toc422778972 \h </w:instrText>
-        </w:r>
-        <w:r>
-          <w:rPr>
-            <w:rFonts w:ascii="Times New Roman" w:hAnsi="Times New Roman" w:cs="Times New Roman"/>
-            <w:noProof/>
-            <w:webHidden/>
-            <w:sz w:val="24"/>
-            <w:szCs w:val="24"/>
-          </w:rPr>
-        </w:r>
-        <w:r>
-          <w:rPr>
-            <w:rFonts w:ascii="Times New Roman" w:hAnsi="Times New Roman" w:cs="Times New Roman"/>
-            <w:noProof/>
-            <w:webHidden/>
-            <w:sz w:val="24"/>
-            <w:szCs w:val="24"/>
-          </w:rPr>
-          <w:fldChar w:fldCharType="separate"/>
-        </w:r>
-        <w:r>
-          <w:rPr>
-            <w:rFonts w:ascii="Times New Roman" w:hAnsi="Times New Roman" w:cs="Times New Roman"/>
-            <w:noProof/>
-            <w:webHidden/>
-            <w:sz w:val="24"/>
-            <w:szCs w:val="24"/>
-          </w:rPr>
-          <w:t>4</w:t>
-        </w:r>
-        <w:r>
-          <w:rPr>
-            <w:rFonts w:ascii="Times New Roman" w:hAnsi="Times New Roman" w:cs="Times New Roman"/>
-            <w:noProof/>
-            <w:webHidden/>
-            <w:sz w:val="24"/>
-            <w:szCs w:val="24"/>
-          </w:rPr>
-          <w:fldChar w:fldCharType="end"/>
-        </w:r>
-      </w:hyperlink>
-    </w:p>
-    <w:p>
-      <w:pPr>
-        <w:pStyle w:val="TDC2"/>
-        <w:tabs>
-          <w:tab w:val="left" w:pos="880"/>
-          <w:tab w:val="right" w:leader="dot" w:pos="9350"/>
-        </w:tabs>
-        <w:rPr>
-          <w:rFonts w:ascii="Times New Roman" w:hAnsi="Times New Roman" w:cs="Times New Roman"/>
-          <w:noProof/>
-          <w:sz w:val="24"/>
-          <w:szCs w:val="24"/>
-        </w:rPr>
-      </w:pPr>
-      <w:hyperlink w:anchor="_Toc422778973" w:history="1">
-        <w:r>
-          <w:rPr>
-            <w:rStyle w:val="Hipervnculo"/>
-            <w:rFonts w:ascii="Times New Roman" w:hAnsi="Times New Roman" w:cs="Times New Roman"/>
-            <w:noProof/>
-            <w:sz w:val="24"/>
-            <w:szCs w:val="24"/>
-          </w:rPr>
-          <w:t>1.6</w:t>
-        </w:r>
-        <w:r>
-          <w:rPr>
-            <w:rFonts w:ascii="Times New Roman" w:hAnsi="Times New Roman" w:cs="Times New Roman"/>
-            <w:noProof/>
-            <w:sz w:val="24"/>
-            <w:szCs w:val="24"/>
-          </w:rPr>
-          <w:tab/>
-        </w:r>
-        <w:r>
-          <w:rPr>
-            <w:rStyle w:val="Hipervnculo"/>
-            <w:rFonts w:ascii="Times New Roman" w:hAnsi="Times New Roman" w:cs="Times New Roman"/>
-            <w:noProof/>
-            <w:sz w:val="24"/>
-            <w:szCs w:val="24"/>
-          </w:rPr>
-          <w:t>Variables</w:t>
-        </w:r>
-        <w:r>
-          <w:rPr>
-            <w:rFonts w:ascii="Times New Roman" w:hAnsi="Times New Roman" w:cs="Times New Roman"/>
-            <w:noProof/>
-            <w:webHidden/>
-            <w:sz w:val="24"/>
-            <w:szCs w:val="24"/>
-          </w:rPr>
-          <w:tab/>
-        </w:r>
-        <w:r>
-          <w:rPr>
-            <w:rFonts w:ascii="Times New Roman" w:hAnsi="Times New Roman" w:cs="Times New Roman"/>
-            <w:noProof/>
-            <w:webHidden/>
-            <w:sz w:val="24"/>
-            <w:szCs w:val="24"/>
-          </w:rPr>
-          <w:fldChar w:fldCharType="begin"/>
-        </w:r>
-        <w:r>
-          <w:rPr>
-            <w:rFonts w:ascii="Times New Roman" w:hAnsi="Times New Roman" w:cs="Times New Roman"/>
-            <w:noProof/>
-            <w:webHidden/>
-            <w:sz w:val="24"/>
-            <w:szCs w:val="24"/>
-          </w:rPr>
-          <w:instrText xml:space="preserve"> PAGEREF _Toc422778973 \h </w:instrText>
-        </w:r>
-        <w:r>
-          <w:rPr>
-            <w:rFonts w:ascii="Times New Roman" w:hAnsi="Times New Roman" w:cs="Times New Roman"/>
-            <w:noProof/>
-            <w:webHidden/>
-            <w:sz w:val="24"/>
-            <w:szCs w:val="24"/>
-          </w:rPr>
-        </w:r>
-        <w:r>
-          <w:rPr>
-            <w:rFonts w:ascii="Times New Roman" w:hAnsi="Times New Roman" w:cs="Times New Roman"/>
-            <w:noProof/>
-            <w:webHidden/>
-            <w:sz w:val="24"/>
-            <w:szCs w:val="24"/>
-          </w:rPr>
-          <w:fldChar w:fldCharType="separate"/>
-        </w:r>
-        <w:r>
-          <w:rPr>
-            <w:rFonts w:ascii="Times New Roman" w:hAnsi="Times New Roman" w:cs="Times New Roman"/>
-            <w:noProof/>
-            <w:webHidden/>
-            <w:sz w:val="24"/>
-            <w:szCs w:val="24"/>
-          </w:rPr>
-          <w:t>4</w:t>
-        </w:r>
-        <w:r>
-          <w:rPr>
-            <w:rFonts w:ascii="Times New Roman" w:hAnsi="Times New Roman" w:cs="Times New Roman"/>
-            <w:noProof/>
-            <w:webHidden/>
-            <w:sz w:val="24"/>
-            <w:szCs w:val="24"/>
-          </w:rPr>
-          <w:fldChar w:fldCharType="end"/>
-        </w:r>
-      </w:hyperlink>
-    </w:p>
-    <w:p>
-      <w:pPr>
         <w:pStyle w:val="TDC1"/>
         <w:tabs>
           <w:tab w:val="right" w:leader="dot" w:pos="9350"/>
         </w:tabs>
         <w:rPr>
-          <w:rFonts w:ascii="Times New Roman" w:hAnsi="Times New Roman" w:cs="Times New Roman"/>
+          <w:rFonts w:ascii="Times New Roman" w:eastAsiaTheme="minorEastAsia" w:hAnsi="Times New Roman" w:cs="Times New Roman"/>
           <w:noProof/>
           <w:sz w:val="24"/>
           <w:szCs w:val="24"/>
-        </w:rPr>
-      </w:pPr>
-      <w:hyperlink w:anchor="_Toc422778974" w:history="1">
+          <w:lang w:val="en-US"/>
+        </w:rPr>
+      </w:pPr>
+      <w:hyperlink w:anchor="_Toc422915444" w:history="1">
         <w:r>
           <w:rPr>
             <w:rStyle w:val="Hipervnculo"/>
@@ -1339,7 +1374,7 @@
             <w:sz w:val="24"/>
             <w:szCs w:val="24"/>
           </w:rPr>
-          <w:instrText xml:space="preserve"> PAGEREF _Toc422778974 \h </w:instrText>
+          <w:instrText xml:space="preserve"> PAGEREF _Toc422915444 \h </w:instrText>
         </w:r>
         <w:r>
           <w:rPr>
@@ -1368,7 +1403,7 @@
             <w:sz w:val="24"/>
             <w:szCs w:val="24"/>
           </w:rPr>
-          <w:t>4</w:t>
+          <w:t>5</w:t>
         </w:r>
         <w:r>
           <w:rPr>
@@ -1390,13 +1425,14 @@
           <w:tab w:val="right" w:leader="dot" w:pos="9350"/>
         </w:tabs>
         <w:rPr>
-          <w:rFonts w:ascii="Times New Roman" w:hAnsi="Times New Roman" w:cs="Times New Roman"/>
+          <w:rFonts w:ascii="Times New Roman" w:eastAsiaTheme="minorEastAsia" w:hAnsi="Times New Roman" w:cs="Times New Roman"/>
           <w:noProof/>
           <w:sz w:val="24"/>
           <w:szCs w:val="24"/>
-        </w:rPr>
-      </w:pPr>
-      <w:hyperlink w:anchor="_Toc422778975" w:history="1">
+          <w:lang w:val="en-US"/>
+        </w:rPr>
+      </w:pPr>
+      <w:hyperlink w:anchor="_Toc422915445" w:history="1">
         <w:r>
           <w:rPr>
             <w:rStyle w:val="Hipervnculo"/>
@@ -1409,10 +1445,11 @@
         </w:r>
         <w:r>
           <w:rPr>
-            <w:rFonts w:ascii="Times New Roman" w:hAnsi="Times New Roman" w:cs="Times New Roman"/>
+            <w:rFonts w:ascii="Times New Roman" w:eastAsiaTheme="minorEastAsia" w:hAnsi="Times New Roman" w:cs="Times New Roman"/>
             <w:noProof/>
             <w:sz w:val="24"/>
             <w:szCs w:val="24"/>
+            <w:lang w:val="en-US"/>
           </w:rPr>
           <w:tab/>
         </w:r>
@@ -1454,7 +1491,7 @@
             <w:sz w:val="24"/>
             <w:szCs w:val="24"/>
           </w:rPr>
-          <w:instrText xml:space="preserve"> PAGEREF _Toc422778975 \h </w:instrText>
+          <w:instrText xml:space="preserve"> PAGEREF _Toc422915445 \h </w:instrText>
         </w:r>
         <w:r>
           <w:rPr>
@@ -1483,7 +1520,7 @@
             <w:sz w:val="24"/>
             <w:szCs w:val="24"/>
           </w:rPr>
-          <w:t>4</w:t>
+          <w:t>5</w:t>
         </w:r>
         <w:r>
           <w:rPr>
@@ -1504,13 +1541,14 @@
           <w:tab w:val="right" w:leader="dot" w:pos="9350"/>
         </w:tabs>
         <w:rPr>
-          <w:rFonts w:ascii="Times New Roman" w:hAnsi="Times New Roman" w:cs="Times New Roman"/>
+          <w:rFonts w:ascii="Times New Roman" w:eastAsiaTheme="minorEastAsia" w:hAnsi="Times New Roman" w:cs="Times New Roman"/>
           <w:noProof/>
           <w:sz w:val="24"/>
           <w:szCs w:val="24"/>
-        </w:rPr>
-      </w:pPr>
-      <w:hyperlink w:anchor="_Toc422778976" w:history="1">
+          <w:lang w:val="en-US"/>
+        </w:rPr>
+      </w:pPr>
+      <w:hyperlink w:anchor="_Toc422915446" w:history="1">
         <w:r>
           <w:rPr>
             <w:rStyle w:val="Hipervnculo"/>
@@ -1549,7 +1587,7 @@
             <w:sz w:val="24"/>
             <w:szCs w:val="24"/>
           </w:rPr>
-          <w:instrText xml:space="preserve"> PAGEREF _Toc422778976 \h </w:instrText>
+          <w:instrText xml:space="preserve"> PAGEREF _Toc422915446 \h </w:instrText>
         </w:r>
         <w:r>
           <w:rPr>
@@ -1578,7 +1616,7 @@
             <w:sz w:val="24"/>
             <w:szCs w:val="24"/>
           </w:rPr>
-          <w:t>7</w:t>
+          <w:t>8</w:t>
         </w:r>
         <w:r>
           <w:rPr>
@@ -1600,13 +1638,14 @@
           <w:tab w:val="right" w:leader="dot" w:pos="9350"/>
         </w:tabs>
         <w:rPr>
-          <w:rFonts w:ascii="Times New Roman" w:hAnsi="Times New Roman" w:cs="Times New Roman"/>
+          <w:rFonts w:ascii="Times New Roman" w:eastAsiaTheme="minorEastAsia" w:hAnsi="Times New Roman" w:cs="Times New Roman"/>
           <w:noProof/>
           <w:sz w:val="24"/>
           <w:szCs w:val="24"/>
-        </w:rPr>
-      </w:pPr>
-      <w:hyperlink w:anchor="_Toc422778977" w:history="1">
+          <w:lang w:val="en-US"/>
+        </w:rPr>
+      </w:pPr>
+      <w:hyperlink w:anchor="_Toc422915447" w:history="1">
         <w:r>
           <w:rPr>
             <w:rStyle w:val="Hipervnculo"/>
@@ -1619,10 +1658,11 @@
         </w:r>
         <w:r>
           <w:rPr>
-            <w:rFonts w:ascii="Times New Roman" w:hAnsi="Times New Roman" w:cs="Times New Roman"/>
+            <w:rFonts w:ascii="Times New Roman" w:eastAsiaTheme="minorEastAsia" w:hAnsi="Times New Roman" w:cs="Times New Roman"/>
             <w:noProof/>
             <w:sz w:val="24"/>
             <w:szCs w:val="24"/>
+            <w:lang w:val="en-US"/>
           </w:rPr>
           <w:tab/>
         </w:r>
@@ -1664,7 +1704,7 @@
             <w:sz w:val="24"/>
             <w:szCs w:val="24"/>
           </w:rPr>
-          <w:instrText xml:space="preserve"> PAGEREF _Toc422778977 \h </w:instrText>
+          <w:instrText xml:space="preserve"> PAGEREF _Toc422915447 \h </w:instrText>
         </w:r>
         <w:r>
           <w:rPr>
@@ -1693,7 +1733,7 @@
             <w:sz w:val="24"/>
             <w:szCs w:val="24"/>
           </w:rPr>
-          <w:t>7</w:t>
+          <w:t>8</w:t>
         </w:r>
         <w:r>
           <w:rPr>
@@ -1715,13 +1755,14 @@
           <w:tab w:val="right" w:leader="dot" w:pos="9350"/>
         </w:tabs>
         <w:rPr>
-          <w:rFonts w:ascii="Times New Roman" w:hAnsi="Times New Roman" w:cs="Times New Roman"/>
+          <w:rFonts w:ascii="Times New Roman" w:eastAsiaTheme="minorEastAsia" w:hAnsi="Times New Roman" w:cs="Times New Roman"/>
           <w:noProof/>
           <w:sz w:val="24"/>
           <w:szCs w:val="24"/>
-        </w:rPr>
-      </w:pPr>
-      <w:hyperlink w:anchor="_Toc422778978" w:history="1">
+          <w:lang w:val="en-US"/>
+        </w:rPr>
+      </w:pPr>
+      <w:hyperlink w:anchor="_Toc422915448" w:history="1">
         <w:r>
           <w:rPr>
             <w:rStyle w:val="Hipervnculo"/>
@@ -1734,10 +1775,11 @@
         </w:r>
         <w:r>
           <w:rPr>
-            <w:rFonts w:ascii="Times New Roman" w:hAnsi="Times New Roman" w:cs="Times New Roman"/>
+            <w:rFonts w:ascii="Times New Roman" w:eastAsiaTheme="minorEastAsia" w:hAnsi="Times New Roman" w:cs="Times New Roman"/>
             <w:noProof/>
             <w:sz w:val="24"/>
             <w:szCs w:val="24"/>
+            <w:lang w:val="en-US"/>
           </w:rPr>
           <w:tab/>
         </w:r>
@@ -1779,7 +1821,7 @@
             <w:sz w:val="24"/>
             <w:szCs w:val="24"/>
           </w:rPr>
-          <w:instrText xml:space="preserve"> PAGEREF _Toc422778978 \h </w:instrText>
+          <w:instrText xml:space="preserve"> PAGEREF _Toc422915448 \h </w:instrText>
         </w:r>
         <w:r>
           <w:rPr>
@@ -1830,13 +1872,14 @@
           <w:tab w:val="right" w:leader="dot" w:pos="9350"/>
         </w:tabs>
         <w:rPr>
-          <w:rFonts w:ascii="Times New Roman" w:hAnsi="Times New Roman" w:cs="Times New Roman"/>
+          <w:rFonts w:ascii="Times New Roman" w:eastAsiaTheme="minorEastAsia" w:hAnsi="Times New Roman" w:cs="Times New Roman"/>
           <w:noProof/>
           <w:sz w:val="24"/>
           <w:szCs w:val="24"/>
-        </w:rPr>
-      </w:pPr>
-      <w:hyperlink w:anchor="_Toc422778979" w:history="1">
+          <w:lang w:val="en-US"/>
+        </w:rPr>
+      </w:pPr>
+      <w:hyperlink w:anchor="_Toc422915449" w:history="1">
         <w:r>
           <w:rPr>
             <w:rStyle w:val="Hipervnculo"/>
@@ -1849,10 +1892,11 @@
         </w:r>
         <w:r>
           <w:rPr>
-            <w:rFonts w:ascii="Times New Roman" w:hAnsi="Times New Roman" w:cs="Times New Roman"/>
+            <w:rFonts w:ascii="Times New Roman" w:eastAsiaTheme="minorEastAsia" w:hAnsi="Times New Roman" w:cs="Times New Roman"/>
             <w:noProof/>
             <w:sz w:val="24"/>
             <w:szCs w:val="24"/>
+            <w:lang w:val="en-US"/>
           </w:rPr>
           <w:tab/>
         </w:r>
@@ -1894,7 +1938,7 @@
             <w:sz w:val="24"/>
             <w:szCs w:val="24"/>
           </w:rPr>
-          <w:instrText xml:space="preserve"> PAGEREF _Toc422778979 \h </w:instrText>
+          <w:instrText xml:space="preserve"> PAGEREF _Toc422915449 \h </w:instrText>
         </w:r>
         <w:r>
           <w:rPr>
@@ -1945,13 +1989,14 @@
           <w:tab w:val="right" w:leader="dot" w:pos="9350"/>
         </w:tabs>
         <w:rPr>
-          <w:rFonts w:ascii="Times New Roman" w:hAnsi="Times New Roman" w:cs="Times New Roman"/>
+          <w:rFonts w:ascii="Times New Roman" w:eastAsiaTheme="minorEastAsia" w:hAnsi="Times New Roman" w:cs="Times New Roman"/>
           <w:noProof/>
           <w:sz w:val="24"/>
           <w:szCs w:val="24"/>
-        </w:rPr>
-      </w:pPr>
-      <w:hyperlink w:anchor="_Toc422778980" w:history="1">
+          <w:lang w:val="en-US"/>
+        </w:rPr>
+      </w:pPr>
+      <w:hyperlink w:anchor="_Toc422915450" w:history="1">
         <w:r>
           <w:rPr>
             <w:rStyle w:val="Hipervnculo"/>
@@ -1964,10 +2009,11 @@
         </w:r>
         <w:r>
           <w:rPr>
-            <w:rFonts w:ascii="Times New Roman" w:hAnsi="Times New Roman" w:cs="Times New Roman"/>
+            <w:rFonts w:ascii="Times New Roman" w:eastAsiaTheme="minorEastAsia" w:hAnsi="Times New Roman" w:cs="Times New Roman"/>
             <w:noProof/>
             <w:sz w:val="24"/>
             <w:szCs w:val="24"/>
+            <w:lang w:val="en-US"/>
           </w:rPr>
           <w:tab/>
         </w:r>
@@ -2009,7 +2055,7 @@
             <w:sz w:val="24"/>
             <w:szCs w:val="24"/>
           </w:rPr>
-          <w:instrText xml:space="preserve"> PAGEREF _Toc422778980 \h </w:instrText>
+          <w:instrText xml:space="preserve"> PAGEREF _Toc422915450 \h </w:instrText>
         </w:r>
         <w:r>
           <w:rPr>
@@ -2038,7 +2084,7 @@
             <w:sz w:val="24"/>
             <w:szCs w:val="24"/>
           </w:rPr>
-          <w:t>9</w:t>
+          <w:t>10</w:t>
         </w:r>
         <w:r>
           <w:rPr>
@@ -2060,13 +2106,14 @@
           <w:tab w:val="right" w:leader="dot" w:pos="9350"/>
         </w:tabs>
         <w:rPr>
-          <w:rFonts w:ascii="Times New Roman" w:hAnsi="Times New Roman" w:cs="Times New Roman"/>
+          <w:rFonts w:ascii="Times New Roman" w:eastAsiaTheme="minorEastAsia" w:hAnsi="Times New Roman" w:cs="Times New Roman"/>
           <w:noProof/>
           <w:sz w:val="24"/>
           <w:szCs w:val="24"/>
-        </w:rPr>
-      </w:pPr>
-      <w:hyperlink w:anchor="_Toc422778981" w:history="1">
+          <w:lang w:val="en-US"/>
+        </w:rPr>
+      </w:pPr>
+      <w:hyperlink w:anchor="_Toc422915451" w:history="1">
         <w:r>
           <w:rPr>
             <w:rStyle w:val="Hipervnculo"/>
@@ -2079,10 +2126,11 @@
         </w:r>
         <w:r>
           <w:rPr>
-            <w:rFonts w:ascii="Times New Roman" w:hAnsi="Times New Roman" w:cs="Times New Roman"/>
+            <w:rFonts w:ascii="Times New Roman" w:eastAsiaTheme="minorEastAsia" w:hAnsi="Times New Roman" w:cs="Times New Roman"/>
             <w:noProof/>
             <w:sz w:val="24"/>
             <w:szCs w:val="24"/>
+            <w:lang w:val="en-US"/>
           </w:rPr>
           <w:tab/>
         </w:r>
@@ -2124,7 +2172,7 @@
             <w:sz w:val="24"/>
             <w:szCs w:val="24"/>
           </w:rPr>
-          <w:instrText xml:space="preserve"> PAGEREF _Toc422778981 \h </w:instrText>
+          <w:instrText xml:space="preserve"> PAGEREF _Toc422915451 \h </w:instrText>
         </w:r>
         <w:r>
           <w:rPr>
@@ -2153,7 +2201,7 @@
             <w:sz w:val="24"/>
             <w:szCs w:val="24"/>
           </w:rPr>
-          <w:t>10</w:t>
+          <w:t>11</w:t>
         </w:r>
         <w:r>
           <w:rPr>
@@ -2175,13 +2223,14 @@
           <w:tab w:val="right" w:leader="dot" w:pos="9350"/>
         </w:tabs>
         <w:rPr>
-          <w:rFonts w:ascii="Times New Roman" w:hAnsi="Times New Roman" w:cs="Times New Roman"/>
+          <w:rFonts w:ascii="Times New Roman" w:eastAsiaTheme="minorEastAsia" w:hAnsi="Times New Roman" w:cs="Times New Roman"/>
           <w:noProof/>
           <w:sz w:val="24"/>
           <w:szCs w:val="24"/>
-        </w:rPr>
-      </w:pPr>
-      <w:hyperlink w:anchor="_Toc422778982" w:history="1">
+          <w:lang w:val="en-US"/>
+        </w:rPr>
+      </w:pPr>
+      <w:hyperlink w:anchor="_Toc422915452" w:history="1">
         <w:r>
           <w:rPr>
             <w:rStyle w:val="Hipervnculo"/>
@@ -2194,10 +2243,11 @@
         </w:r>
         <w:r>
           <w:rPr>
-            <w:rFonts w:ascii="Times New Roman" w:hAnsi="Times New Roman" w:cs="Times New Roman"/>
+            <w:rFonts w:ascii="Times New Roman" w:eastAsiaTheme="minorEastAsia" w:hAnsi="Times New Roman" w:cs="Times New Roman"/>
             <w:noProof/>
             <w:sz w:val="24"/>
             <w:szCs w:val="24"/>
+            <w:lang w:val="en-US"/>
           </w:rPr>
           <w:tab/>
         </w:r>
@@ -2239,7 +2289,7 @@
             <w:sz w:val="24"/>
             <w:szCs w:val="24"/>
           </w:rPr>
-          <w:instrText xml:space="preserve"> PAGEREF _Toc422778982 \h </w:instrText>
+          <w:instrText xml:space="preserve"> PAGEREF _Toc422915452 \h </w:instrText>
         </w:r>
         <w:r>
           <w:rPr>
@@ -2290,13 +2340,14 @@
           <w:tab w:val="right" w:leader="dot" w:pos="9350"/>
         </w:tabs>
         <w:rPr>
-          <w:rFonts w:ascii="Times New Roman" w:hAnsi="Times New Roman" w:cs="Times New Roman"/>
+          <w:rFonts w:ascii="Times New Roman" w:eastAsiaTheme="minorEastAsia" w:hAnsi="Times New Roman" w:cs="Times New Roman"/>
           <w:noProof/>
           <w:sz w:val="24"/>
           <w:szCs w:val="24"/>
-        </w:rPr>
-      </w:pPr>
-      <w:hyperlink w:anchor="_Toc422778983" w:history="1">
+          <w:lang w:val="en-US"/>
+        </w:rPr>
+      </w:pPr>
+      <w:hyperlink w:anchor="_Toc422915453" w:history="1">
         <w:r>
           <w:rPr>
             <w:rStyle w:val="Hipervnculo"/>
@@ -2309,10 +2360,11 @@
         </w:r>
         <w:r>
           <w:rPr>
-            <w:rFonts w:ascii="Times New Roman" w:hAnsi="Times New Roman" w:cs="Times New Roman"/>
+            <w:rFonts w:ascii="Times New Roman" w:eastAsiaTheme="minorEastAsia" w:hAnsi="Times New Roman" w:cs="Times New Roman"/>
             <w:noProof/>
             <w:sz w:val="24"/>
             <w:szCs w:val="24"/>
+            <w:lang w:val="en-US"/>
           </w:rPr>
           <w:tab/>
         </w:r>
@@ -2354,7 +2406,7 @@
             <w:sz w:val="24"/>
             <w:szCs w:val="24"/>
           </w:rPr>
-          <w:instrText xml:space="preserve"> PAGEREF _Toc422778983 \h </w:instrText>
+          <w:instrText xml:space="preserve"> PAGEREF _Toc422915453 \h </w:instrText>
         </w:r>
         <w:r>
           <w:rPr>
@@ -2405,13 +2457,14 @@
           <w:tab w:val="right" w:leader="dot" w:pos="9350"/>
         </w:tabs>
         <w:rPr>
-          <w:rFonts w:ascii="Times New Roman" w:hAnsi="Times New Roman" w:cs="Times New Roman"/>
+          <w:rFonts w:ascii="Times New Roman" w:eastAsiaTheme="minorEastAsia" w:hAnsi="Times New Roman" w:cs="Times New Roman"/>
           <w:noProof/>
           <w:sz w:val="24"/>
           <w:szCs w:val="24"/>
-        </w:rPr>
-      </w:pPr>
-      <w:hyperlink w:anchor="_Toc422778984" w:history="1">
+          <w:lang w:val="en-US"/>
+        </w:rPr>
+      </w:pPr>
+      <w:hyperlink w:anchor="_Toc422915454" w:history="1">
         <w:r>
           <w:rPr>
             <w:rStyle w:val="Hipervnculo"/>
@@ -2424,10 +2477,11 @@
         </w:r>
         <w:r>
           <w:rPr>
-            <w:rFonts w:ascii="Times New Roman" w:hAnsi="Times New Roman" w:cs="Times New Roman"/>
+            <w:rFonts w:ascii="Times New Roman" w:eastAsiaTheme="minorEastAsia" w:hAnsi="Times New Roman" w:cs="Times New Roman"/>
             <w:noProof/>
             <w:sz w:val="24"/>
             <w:szCs w:val="24"/>
+            <w:lang w:val="en-US"/>
           </w:rPr>
           <w:tab/>
         </w:r>
@@ -2469,7 +2523,7 @@
             <w:sz w:val="24"/>
             <w:szCs w:val="24"/>
           </w:rPr>
-          <w:instrText xml:space="preserve"> PAGEREF _Toc422778984 \h </w:instrText>
+          <w:instrText xml:space="preserve"> PAGEREF _Toc422915454 \h </w:instrText>
         </w:r>
         <w:r>
           <w:rPr>
@@ -2519,10 +2573,12 @@
           <w:tab w:val="right" w:leader="dot" w:pos="9350"/>
         </w:tabs>
         <w:rPr>
+          <w:rFonts w:eastAsiaTheme="minorEastAsia"/>
           <w:noProof/>
-        </w:rPr>
-      </w:pPr>
-      <w:hyperlink w:anchor="_Toc422778985" w:history="1">
+          <w:lang w:val="en-US"/>
+        </w:rPr>
+      </w:pPr>
+      <w:hyperlink w:anchor="_Toc422915455" w:history="1">
         <w:r>
           <w:rPr>
             <w:rStyle w:val="Hipervnculo"/>
@@ -2561,7 +2617,7 @@
             <w:sz w:val="24"/>
             <w:szCs w:val="24"/>
           </w:rPr>
-          <w:instrText xml:space="preserve"> PAGEREF _Toc422778985 \h </w:instrText>
+          <w:instrText xml:space="preserve"> PAGEREF _Toc422915455 \h </w:instrText>
         </w:r>
         <w:r>
           <w:rPr>
@@ -2766,7 +2822,7 @@
         <w:spacing w:line="240" w:lineRule="auto"/>
         <w:jc w:val="center"/>
       </w:pPr>
-      <w:bookmarkStart w:id="0" w:name="_Toc422778967"/>
+      <w:bookmarkStart w:id="0" w:name="_Toc422915437"/>
       <w:r>
         <w:rPr>
           <w:rFonts w:ascii="Times New Roman" w:eastAsiaTheme="minorHAnsi" w:hAnsi="Times New Roman" w:cs="Times New Roman"/>
@@ -2796,7 +2852,7 @@
           <w:szCs w:val="24"/>
         </w:rPr>
       </w:pPr>
-      <w:bookmarkStart w:id="1" w:name="_Toc422778968"/>
+      <w:bookmarkStart w:id="1" w:name="_Toc422915438"/>
       <w:r>
         <w:rPr>
           <w:rFonts w:ascii="Times New Roman" w:hAnsi="Times New Roman" w:cs="Times New Roman"/>
@@ -3058,7 +3114,7 @@
           <w:szCs w:val="24"/>
         </w:rPr>
       </w:pPr>
-      <w:bookmarkStart w:id="2" w:name="_Toc422778969"/>
+      <w:bookmarkStart w:id="2" w:name="_Toc422915439"/>
       <w:r>
         <w:rPr>
           <w:rFonts w:ascii="Times New Roman" w:hAnsi="Times New Roman" w:cs="Times New Roman"/>
@@ -3238,7 +3294,7 @@
           <w:szCs w:val="24"/>
         </w:rPr>
       </w:pPr>
-      <w:bookmarkStart w:id="3" w:name="_Toc422778970"/>
+      <w:bookmarkStart w:id="3" w:name="_Toc422915440"/>
       <w:r>
         <w:rPr>
           <w:rFonts w:ascii="Times New Roman" w:hAnsi="Times New Roman" w:cs="Times New Roman"/>
@@ -3442,7 +3498,7 @@
           <w:szCs w:val="24"/>
         </w:rPr>
       </w:pPr>
-      <w:bookmarkStart w:id="4" w:name="_Toc422778971"/>
+      <w:bookmarkStart w:id="4" w:name="_Toc422915441"/>
       <w:r>
         <w:rPr>
           <w:rFonts w:ascii="Times New Roman" w:hAnsi="Times New Roman" w:cs="Times New Roman"/>
@@ -3718,7 +3774,7 @@
           <w:szCs w:val="24"/>
         </w:rPr>
       </w:pPr>
-      <w:bookmarkStart w:id="5" w:name="_Toc422778972"/>
+      <w:bookmarkStart w:id="5" w:name="_Toc422915442"/>
       <w:r>
         <w:rPr>
           <w:rFonts w:ascii="Times New Roman" w:hAnsi="Times New Roman" w:cs="Times New Roman"/>
@@ -3833,7 +3889,7 @@
           <w:szCs w:val="24"/>
         </w:rPr>
       </w:pPr>
-      <w:bookmarkStart w:id="6" w:name="_Toc422778973"/>
+      <w:bookmarkStart w:id="6" w:name="_Toc422915443"/>
       <w:r>
         <w:rPr>
           <w:rFonts w:ascii="Times New Roman" w:hAnsi="Times New Roman" w:cs="Times New Roman"/>
@@ -3843,9 +3899,7 @@
         </w:rPr>
         <w:t>Variables</w:t>
       </w:r>
-      <w:bookmarkStart w:id="7" w:name="_GoBack"/>
       <w:bookmarkEnd w:id="6"/>
-      <w:bookmarkEnd w:id="7"/>
     </w:p>
     <w:p>
       <w:pPr>
@@ -4035,6 +4089,344 @@
     </w:p>
     <w:p>
       <w:pPr>
+        <w:pStyle w:val="Prrafodelista"/>
+        <w:spacing w:after="0" w:line="240" w:lineRule="auto"/>
+        <w:ind w:left="1440"/>
+        <w:rPr>
+          <w:rFonts w:ascii="Times New Roman" w:hAnsi="Times New Roman" w:cs="Times New Roman"/>
+          <w:sz w:val="24"/>
+          <w:szCs w:val="24"/>
+          <w:lang w:val="es-ES"/>
+        </w:rPr>
+      </w:pPr>
+    </w:p>
+    <w:p>
+      <w:pPr>
+        <w:pStyle w:val="Prrafodelista"/>
+        <w:spacing w:after="0" w:line="240" w:lineRule="auto"/>
+        <w:ind w:left="1440"/>
+        <w:rPr>
+          <w:rFonts w:ascii="Times New Roman" w:hAnsi="Times New Roman" w:cs="Times New Roman"/>
+          <w:sz w:val="24"/>
+          <w:szCs w:val="24"/>
+          <w:lang w:val="es-ES"/>
+        </w:rPr>
+      </w:pPr>
+    </w:p>
+    <w:p>
+      <w:pPr>
+        <w:pStyle w:val="Prrafodelista"/>
+        <w:spacing w:after="0" w:line="240" w:lineRule="auto"/>
+        <w:ind w:left="1440"/>
+        <w:rPr>
+          <w:rFonts w:ascii="Times New Roman" w:hAnsi="Times New Roman" w:cs="Times New Roman"/>
+          <w:sz w:val="24"/>
+          <w:szCs w:val="24"/>
+          <w:lang w:val="es-ES"/>
+        </w:rPr>
+      </w:pPr>
+    </w:p>
+    <w:p>
+      <w:pPr>
+        <w:pStyle w:val="Prrafodelista"/>
+        <w:spacing w:after="0" w:line="240" w:lineRule="auto"/>
+        <w:ind w:left="1440"/>
+        <w:rPr>
+          <w:rFonts w:ascii="Times New Roman" w:hAnsi="Times New Roman" w:cs="Times New Roman"/>
+          <w:sz w:val="24"/>
+          <w:szCs w:val="24"/>
+          <w:lang w:val="es-ES"/>
+        </w:rPr>
+      </w:pPr>
+    </w:p>
+    <w:p>
+      <w:pPr>
+        <w:pStyle w:val="Prrafodelista"/>
+        <w:spacing w:after="0" w:line="240" w:lineRule="auto"/>
+        <w:ind w:left="1440"/>
+        <w:rPr>
+          <w:rFonts w:ascii="Times New Roman" w:hAnsi="Times New Roman" w:cs="Times New Roman"/>
+          <w:sz w:val="24"/>
+          <w:szCs w:val="24"/>
+          <w:lang w:val="es-ES"/>
+        </w:rPr>
+      </w:pPr>
+    </w:p>
+    <w:p>
+      <w:pPr>
+        <w:pStyle w:val="Prrafodelista"/>
+        <w:spacing w:after="0" w:line="240" w:lineRule="auto"/>
+        <w:ind w:left="1440"/>
+        <w:rPr>
+          <w:rFonts w:ascii="Times New Roman" w:hAnsi="Times New Roman" w:cs="Times New Roman"/>
+          <w:sz w:val="24"/>
+          <w:szCs w:val="24"/>
+          <w:lang w:val="es-ES"/>
+        </w:rPr>
+      </w:pPr>
+    </w:p>
+    <w:p>
+      <w:pPr>
+        <w:pStyle w:val="Prrafodelista"/>
+        <w:spacing w:after="0" w:line="240" w:lineRule="auto"/>
+        <w:ind w:left="1440"/>
+        <w:rPr>
+          <w:rFonts w:ascii="Times New Roman" w:hAnsi="Times New Roman" w:cs="Times New Roman"/>
+          <w:sz w:val="24"/>
+          <w:szCs w:val="24"/>
+          <w:lang w:val="es-ES"/>
+        </w:rPr>
+      </w:pPr>
+    </w:p>
+    <w:p>
+      <w:pPr>
+        <w:pStyle w:val="Prrafodelista"/>
+        <w:spacing w:after="0" w:line="240" w:lineRule="auto"/>
+        <w:ind w:left="1440"/>
+        <w:rPr>
+          <w:rFonts w:ascii="Times New Roman" w:hAnsi="Times New Roman" w:cs="Times New Roman"/>
+          <w:sz w:val="24"/>
+          <w:szCs w:val="24"/>
+          <w:lang w:val="es-ES"/>
+        </w:rPr>
+      </w:pPr>
+    </w:p>
+    <w:p>
+      <w:pPr>
+        <w:pStyle w:val="Prrafodelista"/>
+        <w:spacing w:after="0" w:line="240" w:lineRule="auto"/>
+        <w:ind w:left="1440"/>
+        <w:rPr>
+          <w:rFonts w:ascii="Times New Roman" w:hAnsi="Times New Roman" w:cs="Times New Roman"/>
+          <w:sz w:val="24"/>
+          <w:szCs w:val="24"/>
+          <w:lang w:val="es-ES"/>
+        </w:rPr>
+      </w:pPr>
+    </w:p>
+    <w:p>
+      <w:pPr>
+        <w:pStyle w:val="Prrafodelista"/>
+        <w:spacing w:after="0" w:line="240" w:lineRule="auto"/>
+        <w:ind w:left="1440"/>
+        <w:rPr>
+          <w:rFonts w:ascii="Times New Roman" w:hAnsi="Times New Roman" w:cs="Times New Roman"/>
+          <w:sz w:val="24"/>
+          <w:szCs w:val="24"/>
+          <w:lang w:val="es-ES"/>
+        </w:rPr>
+      </w:pPr>
+    </w:p>
+    <w:p>
+      <w:pPr>
+        <w:pStyle w:val="Prrafodelista"/>
+        <w:spacing w:after="0" w:line="240" w:lineRule="auto"/>
+        <w:ind w:left="1440"/>
+        <w:rPr>
+          <w:rFonts w:ascii="Times New Roman" w:hAnsi="Times New Roman" w:cs="Times New Roman"/>
+          <w:sz w:val="24"/>
+          <w:szCs w:val="24"/>
+          <w:lang w:val="es-ES"/>
+        </w:rPr>
+      </w:pPr>
+    </w:p>
+    <w:p>
+      <w:pPr>
+        <w:pStyle w:val="Prrafodelista"/>
+        <w:spacing w:after="0" w:line="240" w:lineRule="auto"/>
+        <w:ind w:left="1440"/>
+        <w:rPr>
+          <w:rFonts w:ascii="Times New Roman" w:hAnsi="Times New Roman" w:cs="Times New Roman"/>
+          <w:sz w:val="24"/>
+          <w:szCs w:val="24"/>
+          <w:lang w:val="es-ES"/>
+        </w:rPr>
+      </w:pPr>
+    </w:p>
+    <w:p>
+      <w:pPr>
+        <w:pStyle w:val="Prrafodelista"/>
+        <w:spacing w:after="0" w:line="240" w:lineRule="auto"/>
+        <w:ind w:left="1440"/>
+        <w:rPr>
+          <w:rFonts w:ascii="Times New Roman" w:hAnsi="Times New Roman" w:cs="Times New Roman"/>
+          <w:sz w:val="24"/>
+          <w:szCs w:val="24"/>
+          <w:lang w:val="es-ES"/>
+        </w:rPr>
+      </w:pPr>
+    </w:p>
+    <w:p>
+      <w:pPr>
+        <w:pStyle w:val="Prrafodelista"/>
+        <w:spacing w:after="0" w:line="240" w:lineRule="auto"/>
+        <w:ind w:left="1440"/>
+        <w:rPr>
+          <w:rFonts w:ascii="Times New Roman" w:hAnsi="Times New Roman" w:cs="Times New Roman"/>
+          <w:sz w:val="24"/>
+          <w:szCs w:val="24"/>
+          <w:lang w:val="es-ES"/>
+        </w:rPr>
+      </w:pPr>
+    </w:p>
+    <w:p>
+      <w:pPr>
+        <w:pStyle w:val="Prrafodelista"/>
+        <w:spacing w:after="0" w:line="240" w:lineRule="auto"/>
+        <w:ind w:left="1440"/>
+        <w:rPr>
+          <w:rFonts w:ascii="Times New Roman" w:hAnsi="Times New Roman" w:cs="Times New Roman"/>
+          <w:sz w:val="24"/>
+          <w:szCs w:val="24"/>
+          <w:lang w:val="es-ES"/>
+        </w:rPr>
+      </w:pPr>
+    </w:p>
+    <w:p>
+      <w:pPr>
+        <w:pStyle w:val="Prrafodelista"/>
+        <w:spacing w:after="0" w:line="240" w:lineRule="auto"/>
+        <w:ind w:left="1440"/>
+        <w:rPr>
+          <w:rFonts w:ascii="Times New Roman" w:hAnsi="Times New Roman" w:cs="Times New Roman"/>
+          <w:sz w:val="24"/>
+          <w:szCs w:val="24"/>
+          <w:lang w:val="es-ES"/>
+        </w:rPr>
+      </w:pPr>
+    </w:p>
+    <w:p>
+      <w:pPr>
+        <w:pStyle w:val="Prrafodelista"/>
+        <w:spacing w:after="0" w:line="240" w:lineRule="auto"/>
+        <w:ind w:left="1440"/>
+        <w:rPr>
+          <w:rFonts w:ascii="Times New Roman" w:hAnsi="Times New Roman" w:cs="Times New Roman"/>
+          <w:sz w:val="24"/>
+          <w:szCs w:val="24"/>
+          <w:lang w:val="es-ES"/>
+        </w:rPr>
+      </w:pPr>
+    </w:p>
+    <w:p>
+      <w:pPr>
+        <w:pStyle w:val="Prrafodelista"/>
+        <w:spacing w:after="0" w:line="240" w:lineRule="auto"/>
+        <w:ind w:left="1440"/>
+        <w:rPr>
+          <w:rFonts w:ascii="Times New Roman" w:hAnsi="Times New Roman" w:cs="Times New Roman"/>
+          <w:sz w:val="24"/>
+          <w:szCs w:val="24"/>
+          <w:lang w:val="es-ES"/>
+        </w:rPr>
+      </w:pPr>
+    </w:p>
+    <w:p>
+      <w:pPr>
+        <w:pStyle w:val="Prrafodelista"/>
+        <w:spacing w:after="0" w:line="240" w:lineRule="auto"/>
+        <w:ind w:left="1440"/>
+        <w:rPr>
+          <w:rFonts w:ascii="Times New Roman" w:hAnsi="Times New Roman" w:cs="Times New Roman"/>
+          <w:sz w:val="24"/>
+          <w:szCs w:val="24"/>
+          <w:lang w:val="es-ES"/>
+        </w:rPr>
+      </w:pPr>
+    </w:p>
+    <w:p>
+      <w:pPr>
+        <w:pStyle w:val="Prrafodelista"/>
+        <w:spacing w:after="0" w:line="240" w:lineRule="auto"/>
+        <w:ind w:left="1440"/>
+        <w:rPr>
+          <w:rFonts w:ascii="Times New Roman" w:hAnsi="Times New Roman" w:cs="Times New Roman"/>
+          <w:sz w:val="24"/>
+          <w:szCs w:val="24"/>
+          <w:lang w:val="es-ES"/>
+        </w:rPr>
+      </w:pPr>
+    </w:p>
+    <w:p>
+      <w:pPr>
+        <w:pStyle w:val="Prrafodelista"/>
+        <w:spacing w:after="0" w:line="240" w:lineRule="auto"/>
+        <w:ind w:left="1440"/>
+        <w:rPr>
+          <w:rFonts w:ascii="Times New Roman" w:hAnsi="Times New Roman" w:cs="Times New Roman"/>
+          <w:sz w:val="24"/>
+          <w:szCs w:val="24"/>
+          <w:lang w:val="es-ES"/>
+        </w:rPr>
+      </w:pPr>
+    </w:p>
+    <w:p>
+      <w:pPr>
+        <w:pStyle w:val="Prrafodelista"/>
+        <w:spacing w:after="0" w:line="240" w:lineRule="auto"/>
+        <w:ind w:left="1440"/>
+        <w:rPr>
+          <w:rFonts w:ascii="Times New Roman" w:hAnsi="Times New Roman" w:cs="Times New Roman"/>
+          <w:sz w:val="24"/>
+          <w:szCs w:val="24"/>
+          <w:lang w:val="es-ES"/>
+        </w:rPr>
+      </w:pPr>
+    </w:p>
+    <w:p>
+      <w:pPr>
+        <w:pStyle w:val="Prrafodelista"/>
+        <w:spacing w:after="0" w:line="240" w:lineRule="auto"/>
+        <w:ind w:left="1440"/>
+        <w:rPr>
+          <w:rFonts w:ascii="Times New Roman" w:hAnsi="Times New Roman" w:cs="Times New Roman"/>
+          <w:sz w:val="24"/>
+          <w:szCs w:val="24"/>
+          <w:lang w:val="es-ES"/>
+        </w:rPr>
+      </w:pPr>
+    </w:p>
+    <w:p>
+      <w:pPr>
+        <w:pStyle w:val="Prrafodelista"/>
+        <w:spacing w:after="0" w:line="240" w:lineRule="auto"/>
+        <w:ind w:left="1440"/>
+        <w:rPr>
+          <w:rFonts w:ascii="Times New Roman" w:hAnsi="Times New Roman" w:cs="Times New Roman"/>
+          <w:sz w:val="24"/>
+          <w:szCs w:val="24"/>
+          <w:lang w:val="es-ES"/>
+        </w:rPr>
+      </w:pPr>
+    </w:p>
+    <w:p>
+      <w:pPr>
+        <w:pStyle w:val="Prrafodelista"/>
+        <w:spacing w:after="0" w:line="240" w:lineRule="auto"/>
+        <w:ind w:left="1440"/>
+        <w:rPr>
+          <w:rFonts w:ascii="Times New Roman" w:hAnsi="Times New Roman" w:cs="Times New Roman"/>
+          <w:sz w:val="24"/>
+          <w:szCs w:val="24"/>
+          <w:lang w:val="es-ES"/>
+        </w:rPr>
+      </w:pPr>
+    </w:p>
+    <w:p>
+      <w:pPr>
+        <w:pStyle w:val="Prrafodelista"/>
+        <w:spacing w:after="0" w:line="240" w:lineRule="auto"/>
+        <w:ind w:left="1440"/>
+        <w:rPr>
+          <w:rFonts w:ascii="Times New Roman" w:hAnsi="Times New Roman" w:cs="Times New Roman"/>
+          <w:sz w:val="24"/>
+          <w:szCs w:val="24"/>
+          <w:lang w:val="es-ES"/>
+        </w:rPr>
+      </w:pPr>
+    </w:p>
+    <w:p>
+      <w:pPr>
         <w:pStyle w:val="Ttulo1"/>
         <w:numPr>
           <w:ilvl w:val="0"/>
@@ -4042,7 +4434,7 @@
         </w:numPr>
         <w:jc w:val="center"/>
       </w:pPr>
-      <w:bookmarkStart w:id="8" w:name="_Toc422778974"/>
+      <w:bookmarkStart w:id="7" w:name="_Toc422915444"/>
       <w:r>
         <w:rPr>
           <w:rFonts w:ascii="Times New Roman" w:eastAsiaTheme="minorEastAsia" w:hAnsi="Times New Roman" w:cs="Times New Roman"/>
@@ -4051,9 +4443,10 @@
           <w:sz w:val="24"/>
           <w:szCs w:val="24"/>
         </w:rPr>
+        <w:lastRenderedPageBreak/>
         <w:t>Capitulo 2</w:t>
       </w:r>
-      <w:bookmarkEnd w:id="8"/>
+      <w:bookmarkEnd w:id="7"/>
     </w:p>
     <w:p>
       <w:pPr>
@@ -4071,7 +4464,7 @@
           <w:szCs w:val="24"/>
         </w:rPr>
       </w:pPr>
-      <w:bookmarkStart w:id="9" w:name="_Toc422778975"/>
+      <w:bookmarkStart w:id="8" w:name="_Toc422915445"/>
       <w:r>
         <w:rPr>
           <w:rFonts w:ascii="Times New Roman" w:hAnsi="Times New Roman" w:cs="Times New Roman"/>
@@ -4081,7 +4474,7 @@
         </w:rPr>
         <w:t>Marco teórico</w:t>
       </w:r>
-      <w:bookmarkEnd w:id="9"/>
+      <w:bookmarkEnd w:id="8"/>
     </w:p>
     <w:p>
       <w:pPr>
@@ -4295,7 +4688,6 @@
           <w:sz w:val="24"/>
           <w:szCs w:val="24"/>
         </w:rPr>
-        <w:lastRenderedPageBreak/>
         <w:t>Accidentes de cielo abierto</w:t>
       </w:r>
       <w:r>
@@ -4604,6 +4996,7 @@
           <w:szCs w:val="24"/>
           <w:lang w:val="en-US"/>
         </w:rPr>
+        <w:lastRenderedPageBreak/>
         <w:drawing>
           <wp:anchor distT="0" distB="0" distL="114300" distR="114300" simplePos="0" relativeHeight="251663360" behindDoc="0" locked="0" layoutInCell="1" allowOverlap="1" wp14:anchorId="3F0403C6" wp14:editId="1811A071">
             <wp:simplePos x="0" y="0"/>
@@ -4763,114 +5156,6 @@
     <w:p>
       <w:pPr>
         <w:pStyle w:val="Prrafodelista"/>
-        <w:spacing w:after="0" w:line="240" w:lineRule="auto"/>
-        <w:rPr>
-          <w:rFonts w:ascii="Times New Roman" w:hAnsi="Times New Roman" w:cs="Times New Roman"/>
-          <w:b/>
-          <w:sz w:val="24"/>
-          <w:szCs w:val="24"/>
-        </w:rPr>
-      </w:pPr>
-    </w:p>
-    <w:p>
-      <w:pPr>
-        <w:pStyle w:val="Prrafodelista"/>
-        <w:spacing w:after="0" w:line="240" w:lineRule="auto"/>
-        <w:rPr>
-          <w:rFonts w:ascii="Times New Roman" w:hAnsi="Times New Roman" w:cs="Times New Roman"/>
-          <w:b/>
-          <w:sz w:val="24"/>
-          <w:szCs w:val="24"/>
-        </w:rPr>
-      </w:pPr>
-    </w:p>
-    <w:p>
-      <w:pPr>
-        <w:pStyle w:val="Prrafodelista"/>
-        <w:spacing w:after="0" w:line="240" w:lineRule="auto"/>
-        <w:rPr>
-          <w:rFonts w:ascii="Times New Roman" w:hAnsi="Times New Roman" w:cs="Times New Roman"/>
-          <w:b/>
-          <w:sz w:val="24"/>
-          <w:szCs w:val="24"/>
-        </w:rPr>
-      </w:pPr>
-    </w:p>
-    <w:p>
-      <w:pPr>
-        <w:pStyle w:val="Prrafodelista"/>
-        <w:spacing w:after="0" w:line="240" w:lineRule="auto"/>
-        <w:rPr>
-          <w:rFonts w:ascii="Times New Roman" w:hAnsi="Times New Roman" w:cs="Times New Roman"/>
-          <w:b/>
-          <w:sz w:val="24"/>
-          <w:szCs w:val="24"/>
-        </w:rPr>
-      </w:pPr>
-    </w:p>
-    <w:p>
-      <w:pPr>
-        <w:pStyle w:val="Prrafodelista"/>
-        <w:spacing w:after="0" w:line="240" w:lineRule="auto"/>
-        <w:rPr>
-          <w:rFonts w:ascii="Times New Roman" w:hAnsi="Times New Roman" w:cs="Times New Roman"/>
-          <w:b/>
-          <w:sz w:val="24"/>
-          <w:szCs w:val="24"/>
-        </w:rPr>
-      </w:pPr>
-    </w:p>
-    <w:p>
-      <w:pPr>
-        <w:pStyle w:val="Prrafodelista"/>
-        <w:spacing w:after="0" w:line="240" w:lineRule="auto"/>
-        <w:rPr>
-          <w:rFonts w:ascii="Times New Roman" w:hAnsi="Times New Roman" w:cs="Times New Roman"/>
-          <w:b/>
-          <w:sz w:val="24"/>
-          <w:szCs w:val="24"/>
-        </w:rPr>
-      </w:pPr>
-    </w:p>
-    <w:p>
-      <w:pPr>
-        <w:pStyle w:val="Prrafodelista"/>
-        <w:spacing w:after="0" w:line="240" w:lineRule="auto"/>
-        <w:rPr>
-          <w:rFonts w:ascii="Times New Roman" w:hAnsi="Times New Roman" w:cs="Times New Roman"/>
-          <w:b/>
-          <w:sz w:val="24"/>
-          <w:szCs w:val="24"/>
-        </w:rPr>
-      </w:pPr>
-    </w:p>
-    <w:p>
-      <w:pPr>
-        <w:pStyle w:val="Prrafodelista"/>
-        <w:spacing w:after="0" w:line="240" w:lineRule="auto"/>
-        <w:rPr>
-          <w:rFonts w:ascii="Times New Roman" w:hAnsi="Times New Roman" w:cs="Times New Roman"/>
-          <w:b/>
-          <w:sz w:val="24"/>
-          <w:szCs w:val="24"/>
-        </w:rPr>
-      </w:pPr>
-    </w:p>
-    <w:p>
-      <w:pPr>
-        <w:pStyle w:val="Prrafodelista"/>
-        <w:spacing w:after="0" w:line="240" w:lineRule="auto"/>
-        <w:rPr>
-          <w:rFonts w:ascii="Times New Roman" w:hAnsi="Times New Roman" w:cs="Times New Roman"/>
-          <w:b/>
-          <w:sz w:val="24"/>
-          <w:szCs w:val="24"/>
-        </w:rPr>
-      </w:pPr>
-    </w:p>
-    <w:p>
-      <w:pPr>
-        <w:pStyle w:val="Prrafodelista"/>
         <w:numPr>
           <w:ilvl w:val="2"/>
           <w:numId w:val="17"/>
@@ -4890,7 +5175,6 @@
           <w:sz w:val="24"/>
           <w:szCs w:val="24"/>
         </w:rPr>
-        <w:lastRenderedPageBreak/>
         <w:t>Fatalidades en emergencias mineras por tipo de minería 2015</w:t>
       </w:r>
       <w:r>
@@ -4920,6 +5204,7 @@
       <w:pPr>
         <w:spacing w:after="0" w:line="240" w:lineRule="auto"/>
         <w:ind w:left="720"/>
+        <w:jc w:val="center"/>
         <w:rPr>
           <w:rFonts w:ascii="Times New Roman" w:hAnsi="Times New Roman" w:cs="Times New Roman"/>
           <w:b/>
@@ -5024,42 +5309,6 @@
     </w:p>
     <w:p>
       <w:pPr>
-        <w:spacing w:after="0" w:line="240" w:lineRule="auto"/>
-        <w:ind w:left="720"/>
-        <w:rPr>
-          <w:rFonts w:ascii="Times New Roman" w:hAnsi="Times New Roman" w:cs="Times New Roman"/>
-          <w:b/>
-          <w:sz w:val="24"/>
-          <w:szCs w:val="24"/>
-        </w:rPr>
-      </w:pPr>
-    </w:p>
-    <w:p>
-      <w:pPr>
-        <w:spacing w:after="0" w:line="240" w:lineRule="auto"/>
-        <w:ind w:left="720"/>
-        <w:rPr>
-          <w:rFonts w:ascii="Times New Roman" w:hAnsi="Times New Roman" w:cs="Times New Roman"/>
-          <w:b/>
-          <w:sz w:val="24"/>
-          <w:szCs w:val="24"/>
-        </w:rPr>
-      </w:pPr>
-    </w:p>
-    <w:p>
-      <w:pPr>
-        <w:spacing w:after="0" w:line="240" w:lineRule="auto"/>
-        <w:ind w:left="720"/>
-        <w:rPr>
-          <w:rFonts w:ascii="Times New Roman" w:hAnsi="Times New Roman" w:cs="Times New Roman"/>
-          <w:b/>
-          <w:sz w:val="24"/>
-          <w:szCs w:val="24"/>
-        </w:rPr>
-      </w:pPr>
-    </w:p>
-    <w:p>
-      <w:pPr>
         <w:pStyle w:val="Prrafodelista"/>
         <w:numPr>
           <w:ilvl w:val="2"/>
@@ -5080,6 +5329,7 @@
           <w:sz w:val="24"/>
           <w:szCs w:val="24"/>
         </w:rPr>
+        <w:lastRenderedPageBreak/>
         <w:t>Gastos en mina respecto a la salud de sus trabajadores</w:t>
       </w:r>
       <w:r>
@@ -5291,6 +5541,474 @@
     </w:p>
     <w:p>
       <w:pPr>
+        <w:spacing w:after="0" w:line="240" w:lineRule="auto"/>
+        <w:ind w:firstLine="720"/>
+        <w:rPr>
+          <w:rFonts w:ascii="Times New Roman" w:hAnsi="Times New Roman" w:cs="Times New Roman"/>
+          <w:b/>
+          <w:sz w:val="24"/>
+          <w:szCs w:val="24"/>
+        </w:rPr>
+      </w:pPr>
+    </w:p>
+    <w:p>
+      <w:pPr>
+        <w:spacing w:after="0" w:line="240" w:lineRule="auto"/>
+        <w:ind w:firstLine="720"/>
+        <w:rPr>
+          <w:rFonts w:ascii="Times New Roman" w:hAnsi="Times New Roman" w:cs="Times New Roman"/>
+          <w:b/>
+          <w:sz w:val="24"/>
+          <w:szCs w:val="24"/>
+        </w:rPr>
+      </w:pPr>
+    </w:p>
+    <w:p>
+      <w:pPr>
+        <w:spacing w:after="0" w:line="240" w:lineRule="auto"/>
+        <w:ind w:firstLine="720"/>
+        <w:rPr>
+          <w:rFonts w:ascii="Times New Roman" w:hAnsi="Times New Roman" w:cs="Times New Roman"/>
+          <w:b/>
+          <w:sz w:val="24"/>
+          <w:szCs w:val="24"/>
+        </w:rPr>
+      </w:pPr>
+    </w:p>
+    <w:p>
+      <w:pPr>
+        <w:spacing w:after="0" w:line="240" w:lineRule="auto"/>
+        <w:ind w:firstLine="720"/>
+        <w:rPr>
+          <w:rFonts w:ascii="Times New Roman" w:hAnsi="Times New Roman" w:cs="Times New Roman"/>
+          <w:b/>
+          <w:sz w:val="24"/>
+          <w:szCs w:val="24"/>
+        </w:rPr>
+      </w:pPr>
+    </w:p>
+    <w:p>
+      <w:pPr>
+        <w:spacing w:after="0" w:line="240" w:lineRule="auto"/>
+        <w:ind w:firstLine="720"/>
+        <w:rPr>
+          <w:rFonts w:ascii="Times New Roman" w:hAnsi="Times New Roman" w:cs="Times New Roman"/>
+          <w:b/>
+          <w:sz w:val="24"/>
+          <w:szCs w:val="24"/>
+        </w:rPr>
+      </w:pPr>
+    </w:p>
+    <w:p>
+      <w:pPr>
+        <w:spacing w:after="0" w:line="240" w:lineRule="auto"/>
+        <w:ind w:firstLine="720"/>
+        <w:rPr>
+          <w:rFonts w:ascii="Times New Roman" w:hAnsi="Times New Roman" w:cs="Times New Roman"/>
+          <w:b/>
+          <w:sz w:val="24"/>
+          <w:szCs w:val="24"/>
+        </w:rPr>
+      </w:pPr>
+    </w:p>
+    <w:p>
+      <w:pPr>
+        <w:spacing w:after="0" w:line="240" w:lineRule="auto"/>
+        <w:ind w:firstLine="720"/>
+        <w:rPr>
+          <w:rFonts w:ascii="Times New Roman" w:hAnsi="Times New Roman" w:cs="Times New Roman"/>
+          <w:b/>
+          <w:sz w:val="24"/>
+          <w:szCs w:val="24"/>
+        </w:rPr>
+      </w:pPr>
+    </w:p>
+    <w:p>
+      <w:pPr>
+        <w:spacing w:after="0" w:line="240" w:lineRule="auto"/>
+        <w:ind w:firstLine="720"/>
+        <w:rPr>
+          <w:rFonts w:ascii="Times New Roman" w:hAnsi="Times New Roman" w:cs="Times New Roman"/>
+          <w:b/>
+          <w:sz w:val="24"/>
+          <w:szCs w:val="24"/>
+        </w:rPr>
+      </w:pPr>
+    </w:p>
+    <w:p>
+      <w:pPr>
+        <w:spacing w:after="0" w:line="240" w:lineRule="auto"/>
+        <w:ind w:firstLine="720"/>
+        <w:rPr>
+          <w:rFonts w:ascii="Times New Roman" w:hAnsi="Times New Roman" w:cs="Times New Roman"/>
+          <w:b/>
+          <w:sz w:val="24"/>
+          <w:szCs w:val="24"/>
+        </w:rPr>
+      </w:pPr>
+    </w:p>
+    <w:p>
+      <w:pPr>
+        <w:spacing w:after="0" w:line="240" w:lineRule="auto"/>
+        <w:ind w:firstLine="720"/>
+        <w:rPr>
+          <w:rFonts w:ascii="Times New Roman" w:hAnsi="Times New Roman" w:cs="Times New Roman"/>
+          <w:b/>
+          <w:sz w:val="24"/>
+          <w:szCs w:val="24"/>
+        </w:rPr>
+      </w:pPr>
+    </w:p>
+    <w:p>
+      <w:pPr>
+        <w:spacing w:after="0" w:line="240" w:lineRule="auto"/>
+        <w:ind w:firstLine="720"/>
+        <w:rPr>
+          <w:rFonts w:ascii="Times New Roman" w:hAnsi="Times New Roman" w:cs="Times New Roman"/>
+          <w:b/>
+          <w:sz w:val="24"/>
+          <w:szCs w:val="24"/>
+        </w:rPr>
+      </w:pPr>
+    </w:p>
+    <w:p>
+      <w:pPr>
+        <w:spacing w:after="0" w:line="240" w:lineRule="auto"/>
+        <w:ind w:firstLine="720"/>
+        <w:rPr>
+          <w:rFonts w:ascii="Times New Roman" w:hAnsi="Times New Roman" w:cs="Times New Roman"/>
+          <w:b/>
+          <w:sz w:val="24"/>
+          <w:szCs w:val="24"/>
+        </w:rPr>
+      </w:pPr>
+    </w:p>
+    <w:p>
+      <w:pPr>
+        <w:spacing w:after="0" w:line="240" w:lineRule="auto"/>
+        <w:ind w:firstLine="720"/>
+        <w:rPr>
+          <w:rFonts w:ascii="Times New Roman" w:hAnsi="Times New Roman" w:cs="Times New Roman"/>
+          <w:b/>
+          <w:sz w:val="24"/>
+          <w:szCs w:val="24"/>
+        </w:rPr>
+      </w:pPr>
+    </w:p>
+    <w:p>
+      <w:pPr>
+        <w:spacing w:after="0" w:line="240" w:lineRule="auto"/>
+        <w:ind w:firstLine="720"/>
+        <w:rPr>
+          <w:rFonts w:ascii="Times New Roman" w:hAnsi="Times New Roman" w:cs="Times New Roman"/>
+          <w:b/>
+          <w:sz w:val="24"/>
+          <w:szCs w:val="24"/>
+        </w:rPr>
+      </w:pPr>
+    </w:p>
+    <w:p>
+      <w:pPr>
+        <w:spacing w:after="0" w:line="240" w:lineRule="auto"/>
+        <w:ind w:firstLine="720"/>
+        <w:rPr>
+          <w:rFonts w:ascii="Times New Roman" w:hAnsi="Times New Roman" w:cs="Times New Roman"/>
+          <w:b/>
+          <w:sz w:val="24"/>
+          <w:szCs w:val="24"/>
+        </w:rPr>
+      </w:pPr>
+    </w:p>
+    <w:p>
+      <w:pPr>
+        <w:spacing w:after="0" w:line="240" w:lineRule="auto"/>
+        <w:ind w:firstLine="720"/>
+        <w:rPr>
+          <w:rFonts w:ascii="Times New Roman" w:hAnsi="Times New Roman" w:cs="Times New Roman"/>
+          <w:b/>
+          <w:sz w:val="24"/>
+          <w:szCs w:val="24"/>
+        </w:rPr>
+      </w:pPr>
+    </w:p>
+    <w:p>
+      <w:pPr>
+        <w:spacing w:after="0" w:line="240" w:lineRule="auto"/>
+        <w:ind w:firstLine="720"/>
+        <w:rPr>
+          <w:rFonts w:ascii="Times New Roman" w:hAnsi="Times New Roman" w:cs="Times New Roman"/>
+          <w:b/>
+          <w:sz w:val="24"/>
+          <w:szCs w:val="24"/>
+        </w:rPr>
+      </w:pPr>
+    </w:p>
+    <w:p>
+      <w:pPr>
+        <w:spacing w:after="0" w:line="240" w:lineRule="auto"/>
+        <w:ind w:firstLine="720"/>
+        <w:rPr>
+          <w:rFonts w:ascii="Times New Roman" w:hAnsi="Times New Roman" w:cs="Times New Roman"/>
+          <w:b/>
+          <w:sz w:val="24"/>
+          <w:szCs w:val="24"/>
+        </w:rPr>
+      </w:pPr>
+    </w:p>
+    <w:p>
+      <w:pPr>
+        <w:spacing w:after="0" w:line="240" w:lineRule="auto"/>
+        <w:ind w:firstLine="720"/>
+        <w:rPr>
+          <w:rFonts w:ascii="Times New Roman" w:hAnsi="Times New Roman" w:cs="Times New Roman"/>
+          <w:b/>
+          <w:sz w:val="24"/>
+          <w:szCs w:val="24"/>
+        </w:rPr>
+      </w:pPr>
+    </w:p>
+    <w:p>
+      <w:pPr>
+        <w:spacing w:after="0" w:line="240" w:lineRule="auto"/>
+        <w:ind w:firstLine="720"/>
+        <w:rPr>
+          <w:rFonts w:ascii="Times New Roman" w:hAnsi="Times New Roman" w:cs="Times New Roman"/>
+          <w:b/>
+          <w:sz w:val="24"/>
+          <w:szCs w:val="24"/>
+        </w:rPr>
+      </w:pPr>
+    </w:p>
+    <w:p>
+      <w:pPr>
+        <w:spacing w:after="0" w:line="240" w:lineRule="auto"/>
+        <w:ind w:firstLine="720"/>
+        <w:rPr>
+          <w:rFonts w:ascii="Times New Roman" w:hAnsi="Times New Roman" w:cs="Times New Roman"/>
+          <w:b/>
+          <w:sz w:val="24"/>
+          <w:szCs w:val="24"/>
+        </w:rPr>
+      </w:pPr>
+    </w:p>
+    <w:p>
+      <w:pPr>
+        <w:spacing w:after="0" w:line="240" w:lineRule="auto"/>
+        <w:ind w:firstLine="720"/>
+        <w:rPr>
+          <w:rFonts w:ascii="Times New Roman" w:hAnsi="Times New Roman" w:cs="Times New Roman"/>
+          <w:b/>
+          <w:sz w:val="24"/>
+          <w:szCs w:val="24"/>
+        </w:rPr>
+      </w:pPr>
+    </w:p>
+    <w:p>
+      <w:pPr>
+        <w:spacing w:after="0" w:line="240" w:lineRule="auto"/>
+        <w:ind w:firstLine="720"/>
+        <w:rPr>
+          <w:rFonts w:ascii="Times New Roman" w:hAnsi="Times New Roman" w:cs="Times New Roman"/>
+          <w:b/>
+          <w:sz w:val="24"/>
+          <w:szCs w:val="24"/>
+        </w:rPr>
+      </w:pPr>
+    </w:p>
+    <w:p>
+      <w:pPr>
+        <w:spacing w:after="0" w:line="240" w:lineRule="auto"/>
+        <w:ind w:firstLine="720"/>
+        <w:rPr>
+          <w:rFonts w:ascii="Times New Roman" w:hAnsi="Times New Roman" w:cs="Times New Roman"/>
+          <w:b/>
+          <w:sz w:val="24"/>
+          <w:szCs w:val="24"/>
+        </w:rPr>
+      </w:pPr>
+    </w:p>
+    <w:p>
+      <w:pPr>
+        <w:spacing w:after="0" w:line="240" w:lineRule="auto"/>
+        <w:ind w:firstLine="720"/>
+        <w:rPr>
+          <w:rFonts w:ascii="Times New Roman" w:hAnsi="Times New Roman" w:cs="Times New Roman"/>
+          <w:b/>
+          <w:sz w:val="24"/>
+          <w:szCs w:val="24"/>
+        </w:rPr>
+      </w:pPr>
+    </w:p>
+    <w:p>
+      <w:pPr>
+        <w:spacing w:after="0" w:line="240" w:lineRule="auto"/>
+        <w:ind w:firstLine="720"/>
+        <w:rPr>
+          <w:rFonts w:ascii="Times New Roman" w:hAnsi="Times New Roman" w:cs="Times New Roman"/>
+          <w:b/>
+          <w:sz w:val="24"/>
+          <w:szCs w:val="24"/>
+        </w:rPr>
+      </w:pPr>
+    </w:p>
+    <w:p>
+      <w:pPr>
+        <w:spacing w:after="0" w:line="240" w:lineRule="auto"/>
+        <w:ind w:firstLine="720"/>
+        <w:rPr>
+          <w:rFonts w:ascii="Times New Roman" w:hAnsi="Times New Roman" w:cs="Times New Roman"/>
+          <w:b/>
+          <w:sz w:val="24"/>
+          <w:szCs w:val="24"/>
+        </w:rPr>
+      </w:pPr>
+    </w:p>
+    <w:p>
+      <w:pPr>
+        <w:spacing w:after="0" w:line="240" w:lineRule="auto"/>
+        <w:ind w:firstLine="720"/>
+        <w:rPr>
+          <w:rFonts w:ascii="Times New Roman" w:hAnsi="Times New Roman" w:cs="Times New Roman"/>
+          <w:b/>
+          <w:sz w:val="24"/>
+          <w:szCs w:val="24"/>
+        </w:rPr>
+      </w:pPr>
+    </w:p>
+    <w:p>
+      <w:pPr>
+        <w:spacing w:after="0" w:line="240" w:lineRule="auto"/>
+        <w:ind w:firstLine="720"/>
+        <w:rPr>
+          <w:rFonts w:ascii="Times New Roman" w:hAnsi="Times New Roman" w:cs="Times New Roman"/>
+          <w:b/>
+          <w:sz w:val="24"/>
+          <w:szCs w:val="24"/>
+        </w:rPr>
+      </w:pPr>
+    </w:p>
+    <w:p>
+      <w:pPr>
+        <w:spacing w:after="0" w:line="240" w:lineRule="auto"/>
+        <w:ind w:firstLine="720"/>
+        <w:rPr>
+          <w:rFonts w:ascii="Times New Roman" w:hAnsi="Times New Roman" w:cs="Times New Roman"/>
+          <w:b/>
+          <w:sz w:val="24"/>
+          <w:szCs w:val="24"/>
+        </w:rPr>
+      </w:pPr>
+    </w:p>
+    <w:p>
+      <w:pPr>
+        <w:spacing w:after="0" w:line="240" w:lineRule="auto"/>
+        <w:ind w:firstLine="720"/>
+        <w:rPr>
+          <w:rFonts w:ascii="Times New Roman" w:hAnsi="Times New Roman" w:cs="Times New Roman"/>
+          <w:b/>
+          <w:sz w:val="24"/>
+          <w:szCs w:val="24"/>
+        </w:rPr>
+      </w:pPr>
+    </w:p>
+    <w:p>
+      <w:pPr>
+        <w:spacing w:after="0" w:line="240" w:lineRule="auto"/>
+        <w:ind w:firstLine="720"/>
+        <w:rPr>
+          <w:rFonts w:ascii="Times New Roman" w:hAnsi="Times New Roman" w:cs="Times New Roman"/>
+          <w:b/>
+          <w:sz w:val="24"/>
+          <w:szCs w:val="24"/>
+        </w:rPr>
+      </w:pPr>
+    </w:p>
+    <w:p>
+      <w:pPr>
+        <w:spacing w:after="0" w:line="240" w:lineRule="auto"/>
+        <w:ind w:firstLine="720"/>
+        <w:rPr>
+          <w:rFonts w:ascii="Times New Roman" w:hAnsi="Times New Roman" w:cs="Times New Roman"/>
+          <w:b/>
+          <w:sz w:val="24"/>
+          <w:szCs w:val="24"/>
+        </w:rPr>
+      </w:pPr>
+    </w:p>
+    <w:p>
+      <w:pPr>
+        <w:spacing w:after="0" w:line="240" w:lineRule="auto"/>
+        <w:ind w:firstLine="720"/>
+        <w:rPr>
+          <w:rFonts w:ascii="Times New Roman" w:hAnsi="Times New Roman" w:cs="Times New Roman"/>
+          <w:b/>
+          <w:sz w:val="24"/>
+          <w:szCs w:val="24"/>
+        </w:rPr>
+      </w:pPr>
+    </w:p>
+    <w:p>
+      <w:pPr>
+        <w:spacing w:after="0" w:line="240" w:lineRule="auto"/>
+        <w:ind w:firstLine="720"/>
+        <w:rPr>
+          <w:rFonts w:ascii="Times New Roman" w:hAnsi="Times New Roman" w:cs="Times New Roman"/>
+          <w:b/>
+          <w:sz w:val="24"/>
+          <w:szCs w:val="24"/>
+        </w:rPr>
+      </w:pPr>
+    </w:p>
+    <w:p>
+      <w:pPr>
+        <w:spacing w:after="0" w:line="240" w:lineRule="auto"/>
+        <w:ind w:firstLine="720"/>
+        <w:rPr>
+          <w:rFonts w:ascii="Times New Roman" w:hAnsi="Times New Roman" w:cs="Times New Roman"/>
+          <w:b/>
+          <w:sz w:val="24"/>
+          <w:szCs w:val="24"/>
+        </w:rPr>
+      </w:pPr>
+    </w:p>
+    <w:p>
+      <w:pPr>
+        <w:spacing w:after="0" w:line="240" w:lineRule="auto"/>
+        <w:ind w:firstLine="720"/>
+        <w:rPr>
+          <w:rFonts w:ascii="Times New Roman" w:hAnsi="Times New Roman" w:cs="Times New Roman"/>
+          <w:b/>
+          <w:sz w:val="24"/>
+          <w:szCs w:val="24"/>
+        </w:rPr>
+      </w:pPr>
+    </w:p>
+    <w:p>
+      <w:pPr>
+        <w:spacing w:after="0" w:line="240" w:lineRule="auto"/>
+        <w:ind w:firstLine="720"/>
+        <w:rPr>
+          <w:rFonts w:ascii="Times New Roman" w:hAnsi="Times New Roman" w:cs="Times New Roman"/>
+          <w:b/>
+          <w:sz w:val="24"/>
+          <w:szCs w:val="24"/>
+        </w:rPr>
+      </w:pPr>
+    </w:p>
+    <w:p>
+      <w:pPr>
+        <w:spacing w:after="0" w:line="240" w:lineRule="auto"/>
+        <w:ind w:firstLine="720"/>
+        <w:rPr>
+          <w:rFonts w:ascii="Times New Roman" w:hAnsi="Times New Roman" w:cs="Times New Roman"/>
+          <w:b/>
+          <w:sz w:val="24"/>
+          <w:szCs w:val="24"/>
+        </w:rPr>
+      </w:pPr>
+    </w:p>
+    <w:p>
+      <w:pPr>
         <w:pStyle w:val="Ttulo1"/>
         <w:numPr>
           <w:ilvl w:val="0"/>
@@ -5304,7 +6022,7 @@
           <w:szCs w:val="24"/>
         </w:rPr>
       </w:pPr>
-      <w:bookmarkStart w:id="10" w:name="_Toc422778976"/>
+      <w:bookmarkStart w:id="9" w:name="_Toc422915446"/>
       <w:r>
         <w:rPr>
           <w:rFonts w:ascii="Times New Roman" w:eastAsiaTheme="minorHAnsi" w:hAnsi="Times New Roman" w:cs="Times New Roman"/>
@@ -5313,9 +6031,10 @@
           <w:sz w:val="24"/>
           <w:szCs w:val="24"/>
         </w:rPr>
+        <w:lastRenderedPageBreak/>
         <w:t>Capítulo 3</w:t>
       </w:r>
-      <w:bookmarkEnd w:id="10"/>
+      <w:bookmarkEnd w:id="9"/>
     </w:p>
     <w:p>
       <w:pPr>
@@ -5333,7 +6052,7 @@
           <w:szCs w:val="24"/>
         </w:rPr>
       </w:pPr>
-      <w:bookmarkStart w:id="11" w:name="_Toc422778977"/>
+      <w:bookmarkStart w:id="10" w:name="_Toc422915447"/>
       <w:r>
         <w:rPr>
           <w:rFonts w:ascii="Times New Roman" w:hAnsi="Times New Roman" w:cs="Times New Roman"/>
@@ -5343,7 +6062,7 @@
         </w:rPr>
         <w:t>Alcance</w:t>
       </w:r>
-      <w:bookmarkEnd w:id="11"/>
+      <w:bookmarkEnd w:id="10"/>
     </w:p>
     <w:p>
       <w:pPr>
@@ -5514,7 +6233,6 @@
           <w:sz w:val="24"/>
           <w:szCs w:val="24"/>
         </w:rPr>
-        <w:lastRenderedPageBreak/>
         <w:t>• El informe de los signos vitales será enviado al centro de cómputo. Dicho informe podrá ser consultado por los paramédicos que estén en camino para únicamente llegar y realizar su trabajo.</w:t>
       </w:r>
     </w:p>
@@ -5625,7 +6343,7 @@
           <w:b/>
         </w:rPr>
       </w:pPr>
-      <w:bookmarkStart w:id="12" w:name="_Toc422778978"/>
+      <w:bookmarkStart w:id="11" w:name="_Toc422915448"/>
       <w:r>
         <w:rPr>
           <w:rFonts w:ascii="Times New Roman" w:hAnsi="Times New Roman" w:cs="Times New Roman"/>
@@ -5633,7 +6351,7 @@
         </w:rPr>
         <w:t>Diseño de la investigación</w:t>
       </w:r>
-      <w:bookmarkEnd w:id="12"/>
+      <w:bookmarkEnd w:id="11"/>
     </w:p>
     <w:p>
       <w:pPr>
@@ -5790,7 +6508,7 @@
           <w:b/>
         </w:rPr>
       </w:pPr>
-      <w:bookmarkStart w:id="13" w:name="_Toc422778979"/>
+      <w:bookmarkStart w:id="12" w:name="_Toc422915449"/>
       <w:r>
         <w:rPr>
           <w:rFonts w:ascii="Times New Roman" w:hAnsi="Times New Roman" w:cs="Times New Roman"/>
@@ -5798,7 +6516,7 @@
         </w:rPr>
         <w:t>Recursos necesarios para la investigación</w:t>
       </w:r>
-      <w:bookmarkEnd w:id="13"/>
+      <w:bookmarkEnd w:id="12"/>
     </w:p>
     <w:p>
       <w:pPr>
@@ -6219,6 +6937,7 @@
                 <w:sz w:val="24"/>
                 <w:szCs w:val="24"/>
               </w:rPr>
+              <w:lastRenderedPageBreak/>
               <w:t xml:space="preserve">Polímero de litio de 1200 </w:t>
             </w:r>
             <w:proofErr w:type="spellStart"/>
@@ -6303,6 +7022,7 @@
                 <w:sz w:val="24"/>
                 <w:szCs w:val="24"/>
               </w:rPr>
+              <w:lastRenderedPageBreak/>
               <w:t>Pulsioxímetro de dedo, con conexión USB</w:t>
             </w:r>
           </w:p>
@@ -6453,7 +7173,6 @@
                 <w:sz w:val="24"/>
                 <w:szCs w:val="24"/>
               </w:rPr>
-              <w:lastRenderedPageBreak/>
               <w:t>Alarma.</w:t>
             </w:r>
           </w:p>
@@ -6549,7 +7268,6 @@
                 <w:sz w:val="24"/>
                 <w:szCs w:val="24"/>
               </w:rPr>
-              <w:lastRenderedPageBreak/>
               <w:t>AVM 310 - Repetidor de red WiFi (300 Mb/s)</w:t>
             </w:r>
           </w:p>
@@ -7182,6 +7900,7 @@
                 <w:sz w:val="24"/>
                 <w:szCs w:val="24"/>
               </w:rPr>
+              <w:lastRenderedPageBreak/>
               <w:t>El LED de alimentación indica cuándo el mi</w:t>
             </w:r>
             <w:r>
@@ -7428,13 +8147,12 @@
           <w:b/>
         </w:rPr>
       </w:pPr>
-      <w:bookmarkStart w:id="14" w:name="_Toc422778980"/>
+      <w:bookmarkStart w:id="13" w:name="_Toc422915450"/>
       <w:r>
         <w:rPr>
           <w:rFonts w:ascii="Times New Roman" w:hAnsi="Times New Roman" w:cs="Times New Roman"/>
           <w:b/>
         </w:rPr>
-        <w:lastRenderedPageBreak/>
         <w:t>Recursos económicos</w:t>
       </w:r>
       <w:r>
@@ -7444,7 +8162,7 @@
         </w:rPr>
         <w:t>.</w:t>
       </w:r>
-      <w:bookmarkEnd w:id="14"/>
+      <w:bookmarkEnd w:id="13"/>
     </w:p>
     <w:p>
       <w:pPr>
@@ -8121,6 +8839,24 @@
     </w:p>
     <w:p>
       <w:pPr>
+        <w:spacing w:line="240" w:lineRule="auto"/>
+        <w:rPr>
+          <w:rFonts w:ascii="Times New Roman" w:hAnsi="Times New Roman" w:cs="Times New Roman"/>
+          <w:b/>
+        </w:rPr>
+      </w:pPr>
+    </w:p>
+    <w:p>
+      <w:pPr>
+        <w:spacing w:line="240" w:lineRule="auto"/>
+        <w:rPr>
+          <w:rFonts w:ascii="Times New Roman" w:hAnsi="Times New Roman" w:cs="Times New Roman"/>
+          <w:b/>
+        </w:rPr>
+      </w:pPr>
+    </w:p>
+    <w:p>
+      <w:pPr>
         <w:pStyle w:val="Prrafodelista"/>
         <w:numPr>
           <w:ilvl w:val="2"/>
@@ -8133,12 +8869,13 @@
           <w:b/>
         </w:rPr>
       </w:pPr>
-      <w:bookmarkStart w:id="15" w:name="_Toc422778981"/>
+      <w:bookmarkStart w:id="14" w:name="_Toc422915451"/>
       <w:r>
         <w:rPr>
           <w:rFonts w:ascii="Times New Roman" w:hAnsi="Times New Roman" w:cs="Times New Roman"/>
           <w:b/>
         </w:rPr>
+        <w:lastRenderedPageBreak/>
         <w:t>Recursos humanos</w:t>
       </w:r>
       <w:r>
@@ -8148,7 +8885,7 @@
         </w:rPr>
         <w:t>.</w:t>
       </w:r>
-      <w:bookmarkEnd w:id="15"/>
+      <w:bookmarkEnd w:id="14"/>
     </w:p>
     <w:tbl>
       <w:tblPr>
@@ -8620,7 +9357,6 @@
                 <w:sz w:val="20"/>
                 <w:szCs w:val="20"/>
               </w:rPr>
-              <w:lastRenderedPageBreak/>
               <w:t xml:space="preserve">• Firmar el la Aceptación del Proyecto presentado. </w:t>
             </w:r>
           </w:p>
@@ -9410,6 +10146,7 @@
                 <w:sz w:val="20"/>
                 <w:szCs w:val="20"/>
               </w:rPr>
+              <w:lastRenderedPageBreak/>
               <w:t xml:space="preserve">• Elaborar el Project </w:t>
             </w:r>
             <w:proofErr w:type="spellStart"/>
@@ -9904,7 +10641,6 @@
                 <w:sz w:val="20"/>
                 <w:szCs w:val="20"/>
               </w:rPr>
-              <w:lastRenderedPageBreak/>
               <w:t>NIVELES DE AUTORIDAD</w:t>
             </w:r>
           </w:p>
@@ -10654,6 +11390,7 @@
                 <w:szCs w:val="20"/>
                 <w:lang w:val="es-MX"/>
               </w:rPr>
+              <w:lastRenderedPageBreak/>
               <w:t>FUNCIONES</w:t>
             </w:r>
           </w:p>
@@ -11135,7 +11872,6 @@
                 <w:sz w:val="20"/>
                 <w:szCs w:val="20"/>
               </w:rPr>
-              <w:lastRenderedPageBreak/>
               <w:t>NOMBRE</w:t>
             </w:r>
             <w:r>
@@ -11746,6 +12482,28 @@
         </w:tc>
       </w:tr>
     </w:tbl>
+    <w:p>
+      <w:pPr>
+        <w:spacing w:after="0" w:line="240" w:lineRule="auto"/>
+        <w:rPr>
+          <w:rFonts w:ascii="Times New Roman" w:hAnsi="Times New Roman" w:cs="Times New Roman"/>
+          <w:b/>
+          <w:sz w:val="24"/>
+          <w:szCs w:val="24"/>
+        </w:rPr>
+      </w:pPr>
+    </w:p>
+    <w:p>
+      <w:pPr>
+        <w:spacing w:after="0" w:line="240" w:lineRule="auto"/>
+        <w:rPr>
+          <w:rFonts w:ascii="Times New Roman" w:hAnsi="Times New Roman" w:cs="Times New Roman"/>
+          <w:b/>
+          <w:sz w:val="24"/>
+          <w:szCs w:val="24"/>
+        </w:rPr>
+      </w:pPr>
+    </w:p>
     <w:p>
       <w:pPr>
         <w:spacing w:after="0" w:line="240" w:lineRule="auto"/>
@@ -11817,6 +12575,7 @@
                 <w:sz w:val="24"/>
                 <w:szCs w:val="24"/>
               </w:rPr>
+              <w:lastRenderedPageBreak/>
               <w:t xml:space="preserve">Business </w:t>
             </w:r>
             <w:proofErr w:type="spellStart"/>
@@ -12160,204 +12919,6 @@
     <w:p>
       <w:pPr>
         <w:pStyle w:val="Prrafodelista"/>
-        <w:spacing w:line="240" w:lineRule="auto"/>
-        <w:ind w:left="1440"/>
-        <w:rPr>
-          <w:rFonts w:ascii="Times New Roman" w:hAnsi="Times New Roman" w:cs="Times New Roman"/>
-          <w:b/>
-        </w:rPr>
-      </w:pPr>
-    </w:p>
-    <w:p>
-      <w:pPr>
-        <w:pStyle w:val="Prrafodelista"/>
-        <w:spacing w:line="240" w:lineRule="auto"/>
-        <w:ind w:left="1440"/>
-        <w:rPr>
-          <w:rFonts w:ascii="Times New Roman" w:hAnsi="Times New Roman" w:cs="Times New Roman"/>
-          <w:b/>
-        </w:rPr>
-      </w:pPr>
-    </w:p>
-    <w:p>
-      <w:pPr>
-        <w:pStyle w:val="Prrafodelista"/>
-        <w:spacing w:line="240" w:lineRule="auto"/>
-        <w:ind w:left="1440"/>
-        <w:rPr>
-          <w:rFonts w:ascii="Times New Roman" w:hAnsi="Times New Roman" w:cs="Times New Roman"/>
-          <w:b/>
-        </w:rPr>
-      </w:pPr>
-    </w:p>
-    <w:p>
-      <w:pPr>
-        <w:pStyle w:val="Prrafodelista"/>
-        <w:spacing w:line="240" w:lineRule="auto"/>
-        <w:ind w:left="1440"/>
-        <w:rPr>
-          <w:rFonts w:ascii="Times New Roman" w:hAnsi="Times New Roman" w:cs="Times New Roman"/>
-          <w:b/>
-        </w:rPr>
-      </w:pPr>
-    </w:p>
-    <w:p>
-      <w:pPr>
-        <w:pStyle w:val="Prrafodelista"/>
-        <w:spacing w:line="240" w:lineRule="auto"/>
-        <w:ind w:left="1440"/>
-        <w:rPr>
-          <w:rFonts w:ascii="Times New Roman" w:hAnsi="Times New Roman" w:cs="Times New Roman"/>
-          <w:b/>
-        </w:rPr>
-      </w:pPr>
-    </w:p>
-    <w:p>
-      <w:pPr>
-        <w:pStyle w:val="Prrafodelista"/>
-        <w:spacing w:line="240" w:lineRule="auto"/>
-        <w:ind w:left="1440"/>
-        <w:rPr>
-          <w:rFonts w:ascii="Times New Roman" w:hAnsi="Times New Roman" w:cs="Times New Roman"/>
-          <w:b/>
-        </w:rPr>
-      </w:pPr>
-    </w:p>
-    <w:p>
-      <w:pPr>
-        <w:pStyle w:val="Prrafodelista"/>
-        <w:spacing w:line="240" w:lineRule="auto"/>
-        <w:ind w:left="1440"/>
-        <w:rPr>
-          <w:rFonts w:ascii="Times New Roman" w:hAnsi="Times New Roman" w:cs="Times New Roman"/>
-          <w:b/>
-        </w:rPr>
-      </w:pPr>
-    </w:p>
-    <w:p>
-      <w:pPr>
-        <w:pStyle w:val="Prrafodelista"/>
-        <w:spacing w:line="240" w:lineRule="auto"/>
-        <w:ind w:left="1440"/>
-        <w:rPr>
-          <w:rFonts w:ascii="Times New Roman" w:hAnsi="Times New Roman" w:cs="Times New Roman"/>
-          <w:b/>
-        </w:rPr>
-      </w:pPr>
-    </w:p>
-    <w:p>
-      <w:pPr>
-        <w:pStyle w:val="Prrafodelista"/>
-        <w:spacing w:line="240" w:lineRule="auto"/>
-        <w:ind w:left="1440"/>
-        <w:rPr>
-          <w:rFonts w:ascii="Times New Roman" w:hAnsi="Times New Roman" w:cs="Times New Roman"/>
-          <w:b/>
-        </w:rPr>
-      </w:pPr>
-    </w:p>
-    <w:p>
-      <w:pPr>
-        <w:pStyle w:val="Prrafodelista"/>
-        <w:spacing w:line="240" w:lineRule="auto"/>
-        <w:ind w:left="1440"/>
-        <w:rPr>
-          <w:rFonts w:ascii="Times New Roman" w:hAnsi="Times New Roman" w:cs="Times New Roman"/>
-          <w:b/>
-        </w:rPr>
-      </w:pPr>
-    </w:p>
-    <w:p>
-      <w:pPr>
-        <w:pStyle w:val="Prrafodelista"/>
-        <w:spacing w:line="240" w:lineRule="auto"/>
-        <w:ind w:left="1440"/>
-        <w:rPr>
-          <w:rFonts w:ascii="Times New Roman" w:hAnsi="Times New Roman" w:cs="Times New Roman"/>
-          <w:b/>
-        </w:rPr>
-      </w:pPr>
-    </w:p>
-    <w:p>
-      <w:pPr>
-        <w:pStyle w:val="Prrafodelista"/>
-        <w:spacing w:line="240" w:lineRule="auto"/>
-        <w:ind w:left="1440"/>
-        <w:rPr>
-          <w:rFonts w:ascii="Times New Roman" w:hAnsi="Times New Roman" w:cs="Times New Roman"/>
-          <w:b/>
-        </w:rPr>
-      </w:pPr>
-    </w:p>
-    <w:p>
-      <w:pPr>
-        <w:pStyle w:val="Prrafodelista"/>
-        <w:spacing w:line="240" w:lineRule="auto"/>
-        <w:ind w:left="1440"/>
-        <w:rPr>
-          <w:rFonts w:ascii="Times New Roman" w:hAnsi="Times New Roman" w:cs="Times New Roman"/>
-          <w:b/>
-        </w:rPr>
-      </w:pPr>
-    </w:p>
-    <w:p>
-      <w:pPr>
-        <w:pStyle w:val="Prrafodelista"/>
-        <w:spacing w:line="240" w:lineRule="auto"/>
-        <w:ind w:left="1440"/>
-        <w:rPr>
-          <w:rFonts w:ascii="Times New Roman" w:hAnsi="Times New Roman" w:cs="Times New Roman"/>
-          <w:b/>
-        </w:rPr>
-      </w:pPr>
-    </w:p>
-    <w:p>
-      <w:pPr>
-        <w:pStyle w:val="Prrafodelista"/>
-        <w:spacing w:line="240" w:lineRule="auto"/>
-        <w:ind w:left="1440"/>
-        <w:rPr>
-          <w:rFonts w:ascii="Times New Roman" w:hAnsi="Times New Roman" w:cs="Times New Roman"/>
-          <w:b/>
-        </w:rPr>
-      </w:pPr>
-    </w:p>
-    <w:p>
-      <w:pPr>
-        <w:pStyle w:val="Prrafodelista"/>
-        <w:spacing w:line="240" w:lineRule="auto"/>
-        <w:ind w:left="1440"/>
-        <w:rPr>
-          <w:rFonts w:ascii="Times New Roman" w:hAnsi="Times New Roman" w:cs="Times New Roman"/>
-          <w:b/>
-        </w:rPr>
-      </w:pPr>
-    </w:p>
-    <w:p>
-      <w:pPr>
-        <w:pStyle w:val="Prrafodelista"/>
-        <w:spacing w:line="240" w:lineRule="auto"/>
-        <w:ind w:left="1440"/>
-        <w:rPr>
-          <w:rFonts w:ascii="Times New Roman" w:hAnsi="Times New Roman" w:cs="Times New Roman"/>
-          <w:b/>
-        </w:rPr>
-      </w:pPr>
-    </w:p>
-    <w:p>
-      <w:pPr>
-        <w:pStyle w:val="Prrafodelista"/>
-        <w:spacing w:line="240" w:lineRule="auto"/>
-        <w:ind w:left="1440"/>
-        <w:rPr>
-          <w:rFonts w:ascii="Times New Roman" w:hAnsi="Times New Roman" w:cs="Times New Roman"/>
-          <w:b/>
-        </w:rPr>
-      </w:pPr>
-    </w:p>
-    <w:p>
-      <w:pPr>
-        <w:pStyle w:val="Prrafodelista"/>
         <w:numPr>
           <w:ilvl w:val="1"/>
           <w:numId w:val="25"/>
@@ -12369,13 +12930,12 @@
           <w:b/>
         </w:rPr>
       </w:pPr>
-      <w:bookmarkStart w:id="16" w:name="_Toc422778982"/>
+      <w:bookmarkStart w:id="15" w:name="_Toc422915452"/>
       <w:r>
         <w:rPr>
           <w:rFonts w:ascii="Times New Roman" w:hAnsi="Times New Roman" w:cs="Times New Roman"/>
           <w:b/>
         </w:rPr>
-        <w:lastRenderedPageBreak/>
         <w:t>Cro</w:t>
       </w:r>
       <w:r>
@@ -12385,7 +12945,7 @@
         </w:rPr>
         <w:t>nograma</w:t>
       </w:r>
-      <w:bookmarkEnd w:id="16"/>
+      <w:bookmarkEnd w:id="15"/>
     </w:p>
     <w:p>
       <w:pPr>
@@ -12550,7 +13110,7 @@
           <w:b/>
         </w:rPr>
       </w:pPr>
-      <w:bookmarkStart w:id="17" w:name="_Toc422778983"/>
+      <w:bookmarkStart w:id="16" w:name="_Toc422915453"/>
       <w:r>
         <w:rPr>
           <w:rFonts w:ascii="Times New Roman" w:hAnsi="Times New Roman" w:cs="Times New Roman"/>
@@ -12558,7 +13118,7 @@
         </w:rPr>
         <w:t>Análisis de posibles dificultades</w:t>
       </w:r>
-      <w:bookmarkEnd w:id="17"/>
+      <w:bookmarkEnd w:id="16"/>
     </w:p>
     <w:p>
       <w:pPr>
@@ -12940,7 +13500,7 @@
                 <w:szCs w:val="24"/>
                 <w:lang w:val="es-ES"/>
               </w:rPr>
-              <w:t>No tener conocimientos necesarios para la implementación del proyecto.</w:t>
+              <w:t>No tener un cliente a tiempo para implementar el proyecto.</w:t>
             </w:r>
           </w:p>
         </w:tc>
@@ -12966,7 +13526,7 @@
                 <w:szCs w:val="24"/>
                 <w:lang w:val="es-ES"/>
               </w:rPr>
-              <w:t>No haber empezado a obtener más conocimientos para la implementación del proyecto.</w:t>
+              <w:t>No se buscó una empresa que aceptara el proyecto.</w:t>
             </w:r>
           </w:p>
         </w:tc>
@@ -12992,7 +13552,7 @@
                 <w:szCs w:val="24"/>
                 <w:lang w:val="es-ES"/>
               </w:rPr>
-              <w:t>- DP</w:t>
+              <w:t>- PM</w:t>
             </w:r>
           </w:p>
           <w:p>
@@ -13013,7 +13573,7 @@
                 <w:szCs w:val="24"/>
                 <w:lang w:val="es-ES"/>
               </w:rPr>
-              <w:t>No haber contemplado adquirir más conocimientos acerca del área de desarrollo.</w:t>
+              <w:t>Sin responsabilidad de conseguir un cliente.</w:t>
             </w:r>
           </w:p>
         </w:tc>
@@ -13065,7 +13625,7 @@
                 <w:szCs w:val="24"/>
                 <w:lang w:val="es-ES"/>
               </w:rPr>
-              <w:t>.3</w:t>
+              <w:t>.5</w:t>
             </w:r>
           </w:p>
         </w:tc>
@@ -13091,7 +13651,7 @@
                 <w:szCs w:val="24"/>
                 <w:lang w:val="es-ES"/>
               </w:rPr>
-              <w:t xml:space="preserve"> Alcance</w:t>
+              <w:t xml:space="preserve"> Tiempo</w:t>
             </w:r>
           </w:p>
           <w:p>
@@ -13112,7 +13672,7 @@
                 <w:szCs w:val="24"/>
                 <w:lang w:val="es-ES"/>
               </w:rPr>
-              <w:t xml:space="preserve"> Tiempo</w:t>
+              <w:t xml:space="preserve"> Calidad</w:t>
             </w:r>
           </w:p>
           <w:p>
@@ -13133,7 +13693,7 @@
                 <w:szCs w:val="24"/>
                 <w:lang w:val="es-ES"/>
               </w:rPr>
-              <w:t xml:space="preserve"> Calidad</w:t>
+              <w:t xml:space="preserve"> Costo</w:t>
             </w:r>
           </w:p>
         </w:tc>
@@ -13212,6 +13772,345 @@
                 <w:lang w:val="es-ES"/>
               </w:rPr>
               <w:t>Alto</w:t>
+            </w:r>
+          </w:p>
+        </w:tc>
+      </w:tr>
+      <w:tr>
+        <w:trPr>
+          <w:trHeight w:val="437"/>
+        </w:trPr>
+        <w:tc>
+          <w:tcPr>
+            <w:tcW w:w="1129" w:type="dxa"/>
+          </w:tcPr>
+          <w:p>
+            <w:pPr>
+              <w:rPr>
+                <w:rFonts w:ascii="Times New Roman" w:hAnsi="Times New Roman" w:cs="Times New Roman"/>
+                <w:b/>
+                <w:sz w:val="24"/>
+                <w:szCs w:val="24"/>
+                <w:lang w:val="es-ES"/>
+              </w:rPr>
+            </w:pPr>
+            <w:r>
+              <w:rPr>
+                <w:rFonts w:ascii="Times New Roman" w:hAnsi="Times New Roman" w:cs="Times New Roman"/>
+                <w:b/>
+                <w:sz w:val="24"/>
+                <w:szCs w:val="24"/>
+                <w:lang w:val="es-ES"/>
+              </w:rPr>
+              <w:t>R02</w:t>
+            </w:r>
+          </w:p>
+        </w:tc>
+        <w:tc>
+          <w:tcPr>
+            <w:tcW w:w="1677" w:type="dxa"/>
+          </w:tcPr>
+          <w:p>
+            <w:pPr>
+              <w:rPr>
+                <w:rFonts w:ascii="Times New Roman" w:hAnsi="Times New Roman" w:cs="Times New Roman"/>
+                <w:b/>
+                <w:sz w:val="24"/>
+                <w:szCs w:val="24"/>
+                <w:lang w:val="es-ES"/>
+              </w:rPr>
+            </w:pPr>
+            <w:r>
+              <w:rPr>
+                <w:rFonts w:ascii="Times New Roman" w:hAnsi="Times New Roman" w:cs="Times New Roman"/>
+                <w:b/>
+                <w:sz w:val="24"/>
+                <w:szCs w:val="24"/>
+                <w:lang w:val="es-ES"/>
+              </w:rPr>
+              <w:t>No contar con conocimientos previos de la mina a implementar el proyecto.</w:t>
+            </w:r>
+          </w:p>
+        </w:tc>
+        <w:tc>
+          <w:tcPr>
+            <w:tcW w:w="1584" w:type="dxa"/>
+          </w:tcPr>
+          <w:p>
+            <w:pPr>
+              <w:rPr>
+                <w:rFonts w:ascii="Times New Roman" w:hAnsi="Times New Roman" w:cs="Times New Roman"/>
+                <w:b/>
+                <w:sz w:val="24"/>
+                <w:szCs w:val="24"/>
+                <w:lang w:val="es-ES"/>
+              </w:rPr>
+            </w:pPr>
+            <w:r>
+              <w:rPr>
+                <w:rFonts w:ascii="Times New Roman" w:hAnsi="Times New Roman" w:cs="Times New Roman"/>
+                <w:b/>
+                <w:sz w:val="24"/>
+                <w:szCs w:val="24"/>
+                <w:lang w:val="es-ES"/>
+              </w:rPr>
+              <w:t>La minera no proporciona información sobre la misma.</w:t>
+            </w:r>
+          </w:p>
+        </w:tc>
+        <w:tc>
+          <w:tcPr>
+            <w:tcW w:w="1701" w:type="dxa"/>
+          </w:tcPr>
+          <w:p>
+            <w:pPr>
+              <w:rPr>
+                <w:rFonts w:ascii="Times New Roman" w:hAnsi="Times New Roman" w:cs="Times New Roman"/>
+                <w:b/>
+                <w:sz w:val="24"/>
+                <w:szCs w:val="24"/>
+                <w:lang w:val="es-ES"/>
+              </w:rPr>
+            </w:pPr>
+            <w:r>
+              <w:rPr>
+                <w:rFonts w:ascii="Times New Roman" w:hAnsi="Times New Roman" w:cs="Times New Roman"/>
+                <w:b/>
+                <w:sz w:val="24"/>
+                <w:szCs w:val="24"/>
+                <w:lang w:val="es-ES"/>
+              </w:rPr>
+              <w:t>- PM</w:t>
+            </w:r>
+          </w:p>
+          <w:p>
+            <w:pPr>
+              <w:rPr>
+                <w:rFonts w:ascii="Times New Roman" w:hAnsi="Times New Roman" w:cs="Times New Roman"/>
+                <w:b/>
+                <w:sz w:val="24"/>
+                <w:szCs w:val="24"/>
+                <w:lang w:val="es-ES"/>
+              </w:rPr>
+            </w:pPr>
+            <w:r>
+              <w:rPr>
+                <w:rFonts w:ascii="Times New Roman" w:hAnsi="Times New Roman" w:cs="Times New Roman"/>
+                <w:b/>
+                <w:sz w:val="24"/>
+                <w:szCs w:val="24"/>
+                <w:lang w:val="es-ES"/>
+              </w:rPr>
+              <w:t>No administrar bien los tiempos del proyecto.</w:t>
+            </w:r>
+          </w:p>
+        </w:tc>
+        <w:tc>
+          <w:tcPr>
+            <w:tcW w:w="1559" w:type="dxa"/>
+          </w:tcPr>
+          <w:p>
+            <w:pPr>
+              <w:rPr>
+                <w:rFonts w:ascii="Times New Roman" w:hAnsi="Times New Roman" w:cs="Times New Roman"/>
+                <w:b/>
+                <w:sz w:val="24"/>
+                <w:szCs w:val="24"/>
+                <w:lang w:val="es-ES"/>
+              </w:rPr>
+            </w:pPr>
+            <w:r>
+              <w:rPr>
+                <w:rFonts w:ascii="Times New Roman" w:hAnsi="Times New Roman" w:cs="Times New Roman"/>
+                <w:b/>
+                <w:sz w:val="24"/>
+                <w:szCs w:val="24"/>
+                <w:lang w:val="es-ES"/>
+              </w:rPr>
+              <w:t>Project Eagle</w:t>
+            </w:r>
+          </w:p>
+        </w:tc>
+        <w:tc>
+          <w:tcPr>
+            <w:tcW w:w="1559" w:type="dxa"/>
+          </w:tcPr>
+          <w:p>
+            <w:pPr>
+              <w:rPr>
+                <w:rFonts w:ascii="Times New Roman" w:hAnsi="Times New Roman" w:cs="Times New Roman"/>
+                <w:b/>
+                <w:sz w:val="24"/>
+                <w:szCs w:val="24"/>
+                <w:lang w:val="es-ES"/>
+              </w:rPr>
+            </w:pPr>
+            <w:r>
+              <w:rPr>
+                <w:rFonts w:ascii="Times New Roman" w:hAnsi="Times New Roman" w:cs="Times New Roman"/>
+                <w:b/>
+                <w:sz w:val="24"/>
+                <w:szCs w:val="24"/>
+                <w:lang w:val="es-ES"/>
+              </w:rPr>
+              <w:t>.3</w:t>
+            </w:r>
+          </w:p>
+        </w:tc>
+        <w:tc>
+          <w:tcPr>
+            <w:tcW w:w="1134" w:type="dxa"/>
+          </w:tcPr>
+          <w:p>
+            <w:pPr>
+              <w:rPr>
+                <w:rFonts w:ascii="Times New Roman" w:hAnsi="Times New Roman" w:cs="Times New Roman"/>
+                <w:b/>
+                <w:sz w:val="24"/>
+                <w:szCs w:val="24"/>
+                <w:lang w:val="es-ES"/>
+              </w:rPr>
+            </w:pPr>
+            <w:r>
+              <w:rPr>
+                <w:rFonts w:ascii="Times New Roman" w:hAnsi="Times New Roman" w:cs="Times New Roman"/>
+                <w:b/>
+                <w:sz w:val="24"/>
+                <w:szCs w:val="24"/>
+                <w:lang w:val="es-ES"/>
+              </w:rPr>
+              <w:t xml:space="preserve"> Tiempo</w:t>
+            </w:r>
+          </w:p>
+          <w:p>
+            <w:pPr>
+              <w:rPr>
+                <w:rFonts w:ascii="Times New Roman" w:hAnsi="Times New Roman" w:cs="Times New Roman"/>
+                <w:b/>
+                <w:sz w:val="24"/>
+                <w:szCs w:val="24"/>
+                <w:lang w:val="es-ES"/>
+              </w:rPr>
+            </w:pPr>
+            <w:r>
+              <w:rPr>
+                <w:rFonts w:ascii="Times New Roman" w:hAnsi="Times New Roman" w:cs="Times New Roman"/>
+                <w:b/>
+                <w:sz w:val="24"/>
+                <w:szCs w:val="24"/>
+                <w:lang w:val="es-ES"/>
+              </w:rPr>
+              <w:t xml:space="preserve"> Calidad</w:t>
+            </w:r>
+          </w:p>
+          <w:p>
+            <w:pPr>
+              <w:rPr>
+                <w:rFonts w:ascii="Times New Roman" w:hAnsi="Times New Roman" w:cs="Times New Roman"/>
+                <w:b/>
+                <w:sz w:val="24"/>
+                <w:szCs w:val="24"/>
+                <w:lang w:val="es-ES"/>
+              </w:rPr>
+            </w:pPr>
+            <w:r>
+              <w:rPr>
+                <w:rFonts w:ascii="Times New Roman" w:hAnsi="Times New Roman" w:cs="Times New Roman"/>
+                <w:b/>
+                <w:sz w:val="24"/>
+                <w:szCs w:val="24"/>
+                <w:lang w:val="es-ES"/>
+              </w:rPr>
+              <w:t xml:space="preserve"> Alcance</w:t>
+            </w:r>
+          </w:p>
+          <w:p>
+            <w:pPr>
+              <w:rPr>
+                <w:rFonts w:ascii="Times New Roman" w:hAnsi="Times New Roman" w:cs="Times New Roman"/>
+                <w:b/>
+                <w:sz w:val="24"/>
+                <w:szCs w:val="24"/>
+                <w:lang w:val="es-ES"/>
+              </w:rPr>
+            </w:pPr>
+          </w:p>
+        </w:tc>
+        <w:tc>
+          <w:tcPr>
+            <w:tcW w:w="1418" w:type="dxa"/>
+          </w:tcPr>
+          <w:p>
+            <w:pPr>
+              <w:rPr>
+                <w:rFonts w:ascii="Times New Roman" w:hAnsi="Times New Roman" w:cs="Times New Roman"/>
+                <w:b/>
+                <w:sz w:val="24"/>
+                <w:szCs w:val="24"/>
+                <w:lang w:val="es-ES"/>
+              </w:rPr>
+            </w:pPr>
+            <w:r>
+              <w:rPr>
+                <w:rFonts w:ascii="Times New Roman" w:hAnsi="Times New Roman" w:cs="Times New Roman"/>
+                <w:b/>
+                <w:sz w:val="24"/>
+                <w:szCs w:val="24"/>
+                <w:lang w:val="es-ES"/>
+              </w:rPr>
+              <w:t>.20</w:t>
+            </w:r>
+          </w:p>
+        </w:tc>
+        <w:tc>
+          <w:tcPr>
+            <w:tcW w:w="1701" w:type="dxa"/>
+          </w:tcPr>
+          <w:p>
+            <w:pPr>
+              <w:rPr>
+                <w:rFonts w:ascii="Times New Roman" w:hAnsi="Times New Roman" w:cs="Times New Roman"/>
+                <w:b/>
+                <w:sz w:val="24"/>
+                <w:szCs w:val="24"/>
+                <w:lang w:val="es-ES"/>
+              </w:rPr>
+            </w:pPr>
+            <w:r>
+              <w:rPr>
+                <w:rFonts w:ascii="Times New Roman" w:hAnsi="Times New Roman" w:cs="Times New Roman"/>
+                <w:b/>
+                <w:sz w:val="24"/>
+                <w:szCs w:val="24"/>
+                <w:lang w:val="es-ES"/>
+              </w:rPr>
+              <w:t>.3</w:t>
+            </w:r>
+          </w:p>
+        </w:tc>
+        <w:tc>
+          <w:tcPr>
+            <w:tcW w:w="1134" w:type="dxa"/>
+          </w:tcPr>
+          <w:p>
+            <w:pPr>
+              <w:rPr>
+                <w:rFonts w:ascii="Times New Roman" w:hAnsi="Times New Roman" w:cs="Times New Roman"/>
+                <w:b/>
+                <w:sz w:val="24"/>
+                <w:szCs w:val="24"/>
+                <w:lang w:val="es-ES"/>
+              </w:rPr>
+            </w:pPr>
+            <w:r>
+              <w:rPr>
+                <w:rFonts w:ascii="Times New Roman" w:hAnsi="Times New Roman" w:cs="Times New Roman"/>
+                <w:b/>
+                <w:sz w:val="24"/>
+                <w:szCs w:val="24"/>
+                <w:lang w:val="es-ES"/>
+              </w:rPr>
+              <w:t>Moderado</w:t>
             </w:r>
           </w:p>
         </w:tc>
@@ -13242,7 +14141,7 @@
                 <w:szCs w:val="24"/>
                 <w:lang w:val="es-ES"/>
               </w:rPr>
-              <w:t>R02</w:t>
+              <w:t>R03</w:t>
             </w:r>
           </w:p>
         </w:tc>
@@ -13268,7 +14167,7 @@
                 <w:szCs w:val="24"/>
                 <w:lang w:val="es-ES"/>
               </w:rPr>
-              <w:t>No tener un cliente a tiempo para implementar el proyecto.</w:t>
+              <w:t>No se obtiene apoyo económico de personas encargadas de gestionar el proyecto.</w:t>
             </w:r>
           </w:p>
         </w:tc>
@@ -13294,7 +14193,7 @@
                 <w:szCs w:val="24"/>
                 <w:lang w:val="es-ES"/>
               </w:rPr>
-              <w:t>No se buscó una empresa que aceptara el proyecto.</w:t>
+              <w:t>Las personas que apoyaran al proyecto económicamente no tienen un acercamiento directo con el equipo.</w:t>
             </w:r>
           </w:p>
         </w:tc>
@@ -13320,7 +14219,7 @@
                 <w:szCs w:val="24"/>
                 <w:lang w:val="es-ES"/>
               </w:rPr>
-              <w:t>- PM</w:t>
+              <w:t>- S</w:t>
             </w:r>
           </w:p>
           <w:p>
@@ -13341,7 +14240,7 @@
                 <w:szCs w:val="24"/>
                 <w:lang w:val="es-ES"/>
               </w:rPr>
-              <w:t>Sin responsabilidad de conseguir un cliente.</w:t>
+              <w:t>No da apoyo al proyecto.</w:t>
             </w:r>
           </w:p>
         </w:tc>
@@ -13393,7 +14292,7 @@
                 <w:szCs w:val="24"/>
                 <w:lang w:val="es-ES"/>
               </w:rPr>
-              <w:t>.5</w:t>
+              <w:t>.3</w:t>
             </w:r>
           </w:p>
         </w:tc>
@@ -13420,27 +14319,6 @@
                 <w:lang w:val="es-ES"/>
               </w:rPr>
               <w:t xml:space="preserve"> Tiempo</w:t>
-            </w:r>
-          </w:p>
-          <w:p>
-            <w:pPr>
-              <w:rPr>
-                <w:rFonts w:ascii="Times New Roman" w:hAnsi="Times New Roman" w:cs="Times New Roman"/>
-                <w:b/>
-                <w:sz w:val="24"/>
-                <w:szCs w:val="24"/>
-                <w:lang w:val="es-ES"/>
-              </w:rPr>
-            </w:pPr>
-            <w:r>
-              <w:rPr>
-                <w:rFonts w:ascii="Times New Roman" w:hAnsi="Times New Roman" w:cs="Times New Roman"/>
-                <w:b/>
-                <w:sz w:val="24"/>
-                <w:szCs w:val="24"/>
-                <w:lang w:val="es-ES"/>
-              </w:rPr>
-              <w:t xml:space="preserve"> Calidad</w:t>
             </w:r>
           </w:p>
           <w:p>
@@ -13570,7 +14448,8 @@
                 <w:szCs w:val="24"/>
                 <w:lang w:val="es-ES"/>
               </w:rPr>
-              <w:t>R03</w:t>
+              <w:lastRenderedPageBreak/>
+              <w:t>R04</w:t>
             </w:r>
           </w:p>
         </w:tc>
@@ -13596,7 +14475,7 @@
                 <w:szCs w:val="24"/>
                 <w:lang w:val="es-ES"/>
               </w:rPr>
-              <w:t>No contar con conocimientos previos de la mina a implementar el proyecto.</w:t>
+              <w:t>Personas encargadas de proporcionar su conocimiento en varias áreas no hacen su trabajo.</w:t>
             </w:r>
           </w:p>
         </w:tc>
@@ -13622,7 +14501,7 @@
                 <w:szCs w:val="24"/>
                 <w:lang w:val="es-ES"/>
               </w:rPr>
-              <w:t>La minera no proporciona información sobre la misma.</w:t>
+              <w:t>Falta de información o bien personas con conocimientos acerca de diferentes temas afectan al proyecto para su desarrollo.</w:t>
             </w:r>
           </w:p>
         </w:tc>
@@ -13648,7 +14527,7 @@
                 <w:szCs w:val="24"/>
                 <w:lang w:val="es-ES"/>
               </w:rPr>
-              <w:t>- PM</w:t>
+              <w:t>- SME</w:t>
             </w:r>
           </w:p>
           <w:p>
@@ -13669,7 +14548,7 @@
                 <w:szCs w:val="24"/>
                 <w:lang w:val="es-ES"/>
               </w:rPr>
-              <w:t>No administrar bien los tiempos del proyecto.</w:t>
+              <w:t>No tiene conocimientos o cumple con su responsabilidad</w:t>
             </w:r>
           </w:p>
         </w:tc>
@@ -13721,7 +14600,7 @@
                 <w:szCs w:val="24"/>
                 <w:lang w:val="es-ES"/>
               </w:rPr>
-              <w:t>.3</w:t>
+              <w:t>.7</w:t>
             </w:r>
           </w:p>
         </w:tc>
@@ -13747,6 +14626,27 @@
                 <w:szCs w:val="24"/>
                 <w:lang w:val="es-ES"/>
               </w:rPr>
+              <w:t xml:space="preserve"> Alcance</w:t>
+            </w:r>
+          </w:p>
+          <w:p>
+            <w:pPr>
+              <w:rPr>
+                <w:rFonts w:ascii="Times New Roman" w:hAnsi="Times New Roman" w:cs="Times New Roman"/>
+                <w:b/>
+                <w:sz w:val="24"/>
+                <w:szCs w:val="24"/>
+                <w:lang w:val="es-ES"/>
+              </w:rPr>
+            </w:pPr>
+            <w:r>
+              <w:rPr>
+                <w:rFonts w:ascii="Times New Roman" w:hAnsi="Times New Roman" w:cs="Times New Roman"/>
+                <w:b/>
+                <w:sz w:val="24"/>
+                <w:szCs w:val="24"/>
+                <w:lang w:val="es-ES"/>
+              </w:rPr>
               <w:t xml:space="preserve"> Tiempo</w:t>
             </w:r>
           </w:p>
@@ -13781,358 +14681,6 @@
                 <w:lang w:val="es-ES"/>
               </w:rPr>
             </w:pPr>
-            <w:r>
-              <w:rPr>
-                <w:rFonts w:ascii="Times New Roman" w:hAnsi="Times New Roman" w:cs="Times New Roman"/>
-                <w:b/>
-                <w:sz w:val="24"/>
-                <w:szCs w:val="24"/>
-                <w:lang w:val="es-ES"/>
-              </w:rPr>
-              <w:t xml:space="preserve"> Alcance</w:t>
-            </w:r>
-          </w:p>
-          <w:p>
-            <w:pPr>
-              <w:rPr>
-                <w:rFonts w:ascii="Times New Roman" w:hAnsi="Times New Roman" w:cs="Times New Roman"/>
-                <w:b/>
-                <w:sz w:val="24"/>
-                <w:szCs w:val="24"/>
-                <w:lang w:val="es-ES"/>
-              </w:rPr>
-            </w:pPr>
-          </w:p>
-        </w:tc>
-        <w:tc>
-          <w:tcPr>
-            <w:tcW w:w="1418" w:type="dxa"/>
-          </w:tcPr>
-          <w:p>
-            <w:pPr>
-              <w:rPr>
-                <w:rFonts w:ascii="Times New Roman" w:hAnsi="Times New Roman" w:cs="Times New Roman"/>
-                <w:b/>
-                <w:sz w:val="24"/>
-                <w:szCs w:val="24"/>
-                <w:lang w:val="es-ES"/>
-              </w:rPr>
-            </w:pPr>
-            <w:r>
-              <w:rPr>
-                <w:rFonts w:ascii="Times New Roman" w:hAnsi="Times New Roman" w:cs="Times New Roman"/>
-                <w:b/>
-                <w:sz w:val="24"/>
-                <w:szCs w:val="24"/>
-                <w:lang w:val="es-ES"/>
-              </w:rPr>
-              <w:t>.20</w:t>
-            </w:r>
-          </w:p>
-        </w:tc>
-        <w:tc>
-          <w:tcPr>
-            <w:tcW w:w="1701" w:type="dxa"/>
-          </w:tcPr>
-          <w:p>
-            <w:pPr>
-              <w:rPr>
-                <w:rFonts w:ascii="Times New Roman" w:hAnsi="Times New Roman" w:cs="Times New Roman"/>
-                <w:b/>
-                <w:sz w:val="24"/>
-                <w:szCs w:val="24"/>
-                <w:lang w:val="es-ES"/>
-              </w:rPr>
-            </w:pPr>
-            <w:r>
-              <w:rPr>
-                <w:rFonts w:ascii="Times New Roman" w:hAnsi="Times New Roman" w:cs="Times New Roman"/>
-                <w:b/>
-                <w:sz w:val="24"/>
-                <w:szCs w:val="24"/>
-                <w:lang w:val="es-ES"/>
-              </w:rPr>
-              <w:t>.3</w:t>
-            </w:r>
-          </w:p>
-        </w:tc>
-        <w:tc>
-          <w:tcPr>
-            <w:tcW w:w="1134" w:type="dxa"/>
-          </w:tcPr>
-          <w:p>
-            <w:pPr>
-              <w:rPr>
-                <w:rFonts w:ascii="Times New Roman" w:hAnsi="Times New Roman" w:cs="Times New Roman"/>
-                <w:b/>
-                <w:sz w:val="24"/>
-                <w:szCs w:val="24"/>
-                <w:lang w:val="es-ES"/>
-              </w:rPr>
-            </w:pPr>
-            <w:r>
-              <w:rPr>
-                <w:rFonts w:ascii="Times New Roman" w:hAnsi="Times New Roman" w:cs="Times New Roman"/>
-                <w:b/>
-                <w:sz w:val="24"/>
-                <w:szCs w:val="24"/>
-                <w:lang w:val="es-ES"/>
-              </w:rPr>
-              <w:t>Moderado</w:t>
-            </w:r>
-          </w:p>
-        </w:tc>
-      </w:tr>
-      <w:tr>
-        <w:trPr>
-          <w:trHeight w:val="465"/>
-        </w:trPr>
-        <w:tc>
-          <w:tcPr>
-            <w:tcW w:w="1129" w:type="dxa"/>
-          </w:tcPr>
-          <w:p>
-            <w:pPr>
-              <w:rPr>
-                <w:rFonts w:ascii="Times New Roman" w:hAnsi="Times New Roman" w:cs="Times New Roman"/>
-                <w:b/>
-                <w:sz w:val="24"/>
-                <w:szCs w:val="24"/>
-                <w:lang w:val="es-ES"/>
-              </w:rPr>
-            </w:pPr>
-            <w:r>
-              <w:rPr>
-                <w:rFonts w:ascii="Times New Roman" w:hAnsi="Times New Roman" w:cs="Times New Roman"/>
-                <w:b/>
-                <w:sz w:val="24"/>
-                <w:szCs w:val="24"/>
-                <w:lang w:val="es-ES"/>
-              </w:rPr>
-              <w:t>R04</w:t>
-            </w:r>
-          </w:p>
-        </w:tc>
-        <w:tc>
-          <w:tcPr>
-            <w:tcW w:w="1677" w:type="dxa"/>
-          </w:tcPr>
-          <w:p>
-            <w:pPr>
-              <w:rPr>
-                <w:rFonts w:ascii="Times New Roman" w:hAnsi="Times New Roman" w:cs="Times New Roman"/>
-                <w:b/>
-                <w:sz w:val="24"/>
-                <w:szCs w:val="24"/>
-                <w:lang w:val="es-ES"/>
-              </w:rPr>
-            </w:pPr>
-            <w:r>
-              <w:rPr>
-                <w:rFonts w:ascii="Times New Roman" w:hAnsi="Times New Roman" w:cs="Times New Roman"/>
-                <w:b/>
-                <w:sz w:val="24"/>
-                <w:szCs w:val="24"/>
-                <w:lang w:val="es-ES"/>
-              </w:rPr>
-              <w:t xml:space="preserve">No se obtiene apoyo económico de </w:t>
-            </w:r>
-            <w:r>
-              <w:rPr>
-                <w:rFonts w:ascii="Times New Roman" w:hAnsi="Times New Roman" w:cs="Times New Roman"/>
-                <w:b/>
-                <w:sz w:val="24"/>
-                <w:szCs w:val="24"/>
-                <w:lang w:val="es-ES"/>
-              </w:rPr>
-              <w:lastRenderedPageBreak/>
-              <w:t>personas encargadas de gestionar el proyecto.</w:t>
-            </w:r>
-          </w:p>
-        </w:tc>
-        <w:tc>
-          <w:tcPr>
-            <w:tcW w:w="1584" w:type="dxa"/>
-          </w:tcPr>
-          <w:p>
-            <w:pPr>
-              <w:rPr>
-                <w:rFonts w:ascii="Times New Roman" w:hAnsi="Times New Roman" w:cs="Times New Roman"/>
-                <w:b/>
-                <w:sz w:val="24"/>
-                <w:szCs w:val="24"/>
-                <w:lang w:val="es-ES"/>
-              </w:rPr>
-            </w:pPr>
-            <w:r>
-              <w:rPr>
-                <w:rFonts w:ascii="Times New Roman" w:hAnsi="Times New Roman" w:cs="Times New Roman"/>
-                <w:b/>
-                <w:sz w:val="24"/>
-                <w:szCs w:val="24"/>
-                <w:lang w:val="es-ES"/>
-              </w:rPr>
-              <w:lastRenderedPageBreak/>
-              <w:t xml:space="preserve">Las personas que apoyaran al </w:t>
-            </w:r>
-            <w:r>
-              <w:rPr>
-                <w:rFonts w:ascii="Times New Roman" w:hAnsi="Times New Roman" w:cs="Times New Roman"/>
-                <w:b/>
-                <w:sz w:val="24"/>
-                <w:szCs w:val="24"/>
-                <w:lang w:val="es-ES"/>
-              </w:rPr>
-              <w:lastRenderedPageBreak/>
-              <w:t>proyecto económicamente no tienen un acercamiento directo con el equipo.</w:t>
-            </w:r>
-          </w:p>
-        </w:tc>
-        <w:tc>
-          <w:tcPr>
-            <w:tcW w:w="1701" w:type="dxa"/>
-          </w:tcPr>
-          <w:p>
-            <w:pPr>
-              <w:rPr>
-                <w:rFonts w:ascii="Times New Roman" w:hAnsi="Times New Roman" w:cs="Times New Roman"/>
-                <w:b/>
-                <w:sz w:val="24"/>
-                <w:szCs w:val="24"/>
-                <w:lang w:val="es-ES"/>
-              </w:rPr>
-            </w:pPr>
-            <w:r>
-              <w:rPr>
-                <w:rFonts w:ascii="Times New Roman" w:hAnsi="Times New Roman" w:cs="Times New Roman"/>
-                <w:b/>
-                <w:sz w:val="24"/>
-                <w:szCs w:val="24"/>
-                <w:lang w:val="es-ES"/>
-              </w:rPr>
-              <w:lastRenderedPageBreak/>
-              <w:t>- S</w:t>
-            </w:r>
-          </w:p>
-          <w:p>
-            <w:pPr>
-              <w:rPr>
-                <w:rFonts w:ascii="Times New Roman" w:hAnsi="Times New Roman" w:cs="Times New Roman"/>
-                <w:b/>
-                <w:sz w:val="24"/>
-                <w:szCs w:val="24"/>
-                <w:lang w:val="es-ES"/>
-              </w:rPr>
-            </w:pPr>
-            <w:r>
-              <w:rPr>
-                <w:rFonts w:ascii="Times New Roman" w:hAnsi="Times New Roman" w:cs="Times New Roman"/>
-                <w:b/>
-                <w:sz w:val="24"/>
-                <w:szCs w:val="24"/>
-                <w:lang w:val="es-ES"/>
-              </w:rPr>
-              <w:t>No da apoyo al proyecto.</w:t>
-            </w:r>
-          </w:p>
-        </w:tc>
-        <w:tc>
-          <w:tcPr>
-            <w:tcW w:w="1559" w:type="dxa"/>
-          </w:tcPr>
-          <w:p>
-            <w:pPr>
-              <w:rPr>
-                <w:rFonts w:ascii="Times New Roman" w:hAnsi="Times New Roman" w:cs="Times New Roman"/>
-                <w:b/>
-                <w:sz w:val="24"/>
-                <w:szCs w:val="24"/>
-                <w:lang w:val="es-ES"/>
-              </w:rPr>
-            </w:pPr>
-            <w:r>
-              <w:rPr>
-                <w:rFonts w:ascii="Times New Roman" w:hAnsi="Times New Roman" w:cs="Times New Roman"/>
-                <w:b/>
-                <w:sz w:val="24"/>
-                <w:szCs w:val="24"/>
-                <w:lang w:val="es-ES"/>
-              </w:rPr>
-              <w:t>Project Eagle</w:t>
-            </w:r>
-          </w:p>
-        </w:tc>
-        <w:tc>
-          <w:tcPr>
-            <w:tcW w:w="1559" w:type="dxa"/>
-          </w:tcPr>
-          <w:p>
-            <w:pPr>
-              <w:rPr>
-                <w:rFonts w:ascii="Times New Roman" w:hAnsi="Times New Roman" w:cs="Times New Roman"/>
-                <w:b/>
-                <w:sz w:val="24"/>
-                <w:szCs w:val="24"/>
-                <w:lang w:val="es-ES"/>
-              </w:rPr>
-            </w:pPr>
-            <w:r>
-              <w:rPr>
-                <w:rFonts w:ascii="Times New Roman" w:hAnsi="Times New Roman" w:cs="Times New Roman"/>
-                <w:b/>
-                <w:sz w:val="24"/>
-                <w:szCs w:val="24"/>
-                <w:lang w:val="es-ES"/>
-              </w:rPr>
-              <w:t>.3</w:t>
-            </w:r>
-          </w:p>
-        </w:tc>
-        <w:tc>
-          <w:tcPr>
-            <w:tcW w:w="1134" w:type="dxa"/>
-          </w:tcPr>
-          <w:p>
-            <w:pPr>
-              <w:rPr>
-                <w:rFonts w:ascii="Times New Roman" w:hAnsi="Times New Roman" w:cs="Times New Roman"/>
-                <w:b/>
-                <w:sz w:val="24"/>
-                <w:szCs w:val="24"/>
-                <w:lang w:val="es-ES"/>
-              </w:rPr>
-            </w:pPr>
-            <w:r>
-              <w:rPr>
-                <w:rFonts w:ascii="Times New Roman" w:hAnsi="Times New Roman" w:cs="Times New Roman"/>
-                <w:b/>
-                <w:sz w:val="24"/>
-                <w:szCs w:val="24"/>
-                <w:lang w:val="es-ES"/>
-              </w:rPr>
-              <w:t xml:space="preserve"> Tiempo</w:t>
-            </w:r>
-          </w:p>
-          <w:p>
-            <w:pPr>
-              <w:rPr>
-                <w:rFonts w:ascii="Times New Roman" w:hAnsi="Times New Roman" w:cs="Times New Roman"/>
-                <w:b/>
-                <w:sz w:val="24"/>
-                <w:szCs w:val="24"/>
-                <w:lang w:val="es-ES"/>
-              </w:rPr>
-            </w:pPr>
-            <w:r>
-              <w:rPr>
-                <w:rFonts w:ascii="Times New Roman" w:hAnsi="Times New Roman" w:cs="Times New Roman"/>
-                <w:b/>
-                <w:sz w:val="24"/>
-                <w:szCs w:val="24"/>
-                <w:lang w:val="es-ES"/>
-              </w:rPr>
-              <w:t xml:space="preserve"> Costo</w:t>
-            </w:r>
           </w:p>
         </w:tc>
         <w:tc>
@@ -14240,7 +14788,6 @@
                 <w:szCs w:val="24"/>
                 <w:lang w:val="es-ES"/>
               </w:rPr>
-              <w:lastRenderedPageBreak/>
               <w:t>R05</w:t>
             </w:r>
           </w:p>
@@ -14267,7 +14814,7 @@
                 <w:szCs w:val="24"/>
                 <w:lang w:val="es-ES"/>
               </w:rPr>
-              <w:t>Personas encargadas de proporcionar su conocimiento en varias áreas no hacen su trabajo.</w:t>
+              <w:t>No contar con el material necesario para hacer las pruebas, mientras se implementa el proyecto</w:t>
             </w:r>
           </w:p>
         </w:tc>
@@ -14293,7 +14840,7 @@
                 <w:szCs w:val="24"/>
                 <w:lang w:val="es-ES"/>
               </w:rPr>
-              <w:t>Falta de información o bien personas con conocimientos acerca de diferentes temas afectan al proyecto para su desarrollo.</w:t>
+              <w:t>Falta de material para completar el desarrollo del proyecto.</w:t>
             </w:r>
           </w:p>
         </w:tc>
@@ -14319,7 +14866,7 @@
                 <w:szCs w:val="24"/>
                 <w:lang w:val="es-ES"/>
               </w:rPr>
-              <w:t>- SME</w:t>
+              <w:t>- S, DP</w:t>
             </w:r>
           </w:p>
           <w:p>
@@ -14340,7 +14887,7 @@
                 <w:szCs w:val="24"/>
                 <w:lang w:val="es-ES"/>
               </w:rPr>
-              <w:t>No tiene conocimientos o cumple con su responsabilidad</w:t>
+              <w:t>No se adquiere el material necesario a tiempo.</w:t>
             </w:r>
           </w:p>
         </w:tc>
@@ -14392,7 +14939,7 @@
                 <w:szCs w:val="24"/>
                 <w:lang w:val="es-ES"/>
               </w:rPr>
-              <w:t>.7</w:t>
+              <w:t>.5</w:t>
             </w:r>
           </w:p>
         </w:tc>
@@ -14462,17 +15009,6 @@
               </w:rPr>
               <w:t xml:space="preserve"> Calidad</w:t>
             </w:r>
-          </w:p>
-          <w:p>
-            <w:pPr>
-              <w:rPr>
-                <w:rFonts w:ascii="Times New Roman" w:hAnsi="Times New Roman" w:cs="Times New Roman"/>
-                <w:b/>
-                <w:sz w:val="24"/>
-                <w:szCs w:val="24"/>
-                <w:lang w:val="es-ES"/>
-              </w:rPr>
-            </w:pPr>
           </w:p>
         </w:tc>
         <w:tc>
@@ -14606,334 +15142,6 @@
                 <w:szCs w:val="24"/>
                 <w:lang w:val="es-ES"/>
               </w:rPr>
-              <w:t>No contar con el material necesario para hacer las pruebas, mientras se implementa el proyecto</w:t>
-            </w:r>
-          </w:p>
-        </w:tc>
-        <w:tc>
-          <w:tcPr>
-            <w:tcW w:w="1584" w:type="dxa"/>
-          </w:tcPr>
-          <w:p>
-            <w:pPr>
-              <w:rPr>
-                <w:rFonts w:ascii="Times New Roman" w:hAnsi="Times New Roman" w:cs="Times New Roman"/>
-                <w:b/>
-                <w:sz w:val="24"/>
-                <w:szCs w:val="24"/>
-                <w:lang w:val="es-ES"/>
-              </w:rPr>
-            </w:pPr>
-            <w:r>
-              <w:rPr>
-                <w:rFonts w:ascii="Times New Roman" w:hAnsi="Times New Roman" w:cs="Times New Roman"/>
-                <w:b/>
-                <w:sz w:val="24"/>
-                <w:szCs w:val="24"/>
-                <w:lang w:val="es-ES"/>
-              </w:rPr>
-              <w:t>Falta de material para completar el desarrollo del proyecto.</w:t>
-            </w:r>
-          </w:p>
-        </w:tc>
-        <w:tc>
-          <w:tcPr>
-            <w:tcW w:w="1701" w:type="dxa"/>
-          </w:tcPr>
-          <w:p>
-            <w:pPr>
-              <w:rPr>
-                <w:rFonts w:ascii="Times New Roman" w:hAnsi="Times New Roman" w:cs="Times New Roman"/>
-                <w:b/>
-                <w:sz w:val="24"/>
-                <w:szCs w:val="24"/>
-                <w:lang w:val="es-ES"/>
-              </w:rPr>
-            </w:pPr>
-            <w:r>
-              <w:rPr>
-                <w:rFonts w:ascii="Times New Roman" w:hAnsi="Times New Roman" w:cs="Times New Roman"/>
-                <w:b/>
-                <w:sz w:val="24"/>
-                <w:szCs w:val="24"/>
-                <w:lang w:val="es-ES"/>
-              </w:rPr>
-              <w:t>- S, DP</w:t>
-            </w:r>
-          </w:p>
-          <w:p>
-            <w:pPr>
-              <w:rPr>
-                <w:rFonts w:ascii="Times New Roman" w:hAnsi="Times New Roman" w:cs="Times New Roman"/>
-                <w:b/>
-                <w:sz w:val="24"/>
-                <w:szCs w:val="24"/>
-                <w:lang w:val="es-ES"/>
-              </w:rPr>
-            </w:pPr>
-            <w:r>
-              <w:rPr>
-                <w:rFonts w:ascii="Times New Roman" w:hAnsi="Times New Roman" w:cs="Times New Roman"/>
-                <w:b/>
-                <w:sz w:val="24"/>
-                <w:szCs w:val="24"/>
-                <w:lang w:val="es-ES"/>
-              </w:rPr>
-              <w:t>No se adquiere el material necesario a tiempo.</w:t>
-            </w:r>
-          </w:p>
-        </w:tc>
-        <w:tc>
-          <w:tcPr>
-            <w:tcW w:w="1559" w:type="dxa"/>
-          </w:tcPr>
-          <w:p>
-            <w:pPr>
-              <w:rPr>
-                <w:rFonts w:ascii="Times New Roman" w:hAnsi="Times New Roman" w:cs="Times New Roman"/>
-                <w:b/>
-                <w:sz w:val="24"/>
-                <w:szCs w:val="24"/>
-                <w:lang w:val="es-ES"/>
-              </w:rPr>
-            </w:pPr>
-            <w:r>
-              <w:rPr>
-                <w:rFonts w:ascii="Times New Roman" w:hAnsi="Times New Roman" w:cs="Times New Roman"/>
-                <w:b/>
-                <w:sz w:val="24"/>
-                <w:szCs w:val="24"/>
-                <w:lang w:val="es-ES"/>
-              </w:rPr>
-              <w:t>Project Eagle</w:t>
-            </w:r>
-          </w:p>
-        </w:tc>
-        <w:tc>
-          <w:tcPr>
-            <w:tcW w:w="1559" w:type="dxa"/>
-          </w:tcPr>
-          <w:p>
-            <w:pPr>
-              <w:rPr>
-                <w:rFonts w:ascii="Times New Roman" w:hAnsi="Times New Roman" w:cs="Times New Roman"/>
-                <w:b/>
-                <w:sz w:val="24"/>
-                <w:szCs w:val="24"/>
-                <w:lang w:val="es-ES"/>
-              </w:rPr>
-            </w:pPr>
-            <w:r>
-              <w:rPr>
-                <w:rFonts w:ascii="Times New Roman" w:hAnsi="Times New Roman" w:cs="Times New Roman"/>
-                <w:b/>
-                <w:sz w:val="24"/>
-                <w:szCs w:val="24"/>
-                <w:lang w:val="es-ES"/>
-              </w:rPr>
-              <w:t>.5</w:t>
-            </w:r>
-          </w:p>
-        </w:tc>
-        <w:tc>
-          <w:tcPr>
-            <w:tcW w:w="1134" w:type="dxa"/>
-          </w:tcPr>
-          <w:p>
-            <w:pPr>
-              <w:rPr>
-                <w:rFonts w:ascii="Times New Roman" w:hAnsi="Times New Roman" w:cs="Times New Roman"/>
-                <w:b/>
-                <w:sz w:val="24"/>
-                <w:szCs w:val="24"/>
-                <w:lang w:val="es-ES"/>
-              </w:rPr>
-            </w:pPr>
-            <w:r>
-              <w:rPr>
-                <w:rFonts w:ascii="Times New Roman" w:hAnsi="Times New Roman" w:cs="Times New Roman"/>
-                <w:b/>
-                <w:sz w:val="24"/>
-                <w:szCs w:val="24"/>
-                <w:lang w:val="es-ES"/>
-              </w:rPr>
-              <w:t xml:space="preserve"> Alcance</w:t>
-            </w:r>
-          </w:p>
-          <w:p>
-            <w:pPr>
-              <w:rPr>
-                <w:rFonts w:ascii="Times New Roman" w:hAnsi="Times New Roman" w:cs="Times New Roman"/>
-                <w:b/>
-                <w:sz w:val="24"/>
-                <w:szCs w:val="24"/>
-                <w:lang w:val="es-ES"/>
-              </w:rPr>
-            </w:pPr>
-            <w:r>
-              <w:rPr>
-                <w:rFonts w:ascii="Times New Roman" w:hAnsi="Times New Roman" w:cs="Times New Roman"/>
-                <w:b/>
-                <w:sz w:val="24"/>
-                <w:szCs w:val="24"/>
-                <w:lang w:val="es-ES"/>
-              </w:rPr>
-              <w:t xml:space="preserve"> Tiempo</w:t>
-            </w:r>
-          </w:p>
-          <w:p>
-            <w:pPr>
-              <w:rPr>
-                <w:rFonts w:ascii="Times New Roman" w:hAnsi="Times New Roman" w:cs="Times New Roman"/>
-                <w:b/>
-                <w:sz w:val="24"/>
-                <w:szCs w:val="24"/>
-                <w:lang w:val="es-ES"/>
-              </w:rPr>
-            </w:pPr>
-            <w:r>
-              <w:rPr>
-                <w:rFonts w:ascii="Times New Roman" w:hAnsi="Times New Roman" w:cs="Times New Roman"/>
-                <w:b/>
-                <w:sz w:val="24"/>
-                <w:szCs w:val="24"/>
-                <w:lang w:val="es-ES"/>
-              </w:rPr>
-              <w:t xml:space="preserve"> Calidad</w:t>
-            </w:r>
-          </w:p>
-        </w:tc>
-        <w:tc>
-          <w:tcPr>
-            <w:tcW w:w="1418" w:type="dxa"/>
-          </w:tcPr>
-          <w:p>
-            <w:pPr>
-              <w:rPr>
-                <w:rFonts w:ascii="Times New Roman" w:hAnsi="Times New Roman" w:cs="Times New Roman"/>
-                <w:b/>
-                <w:sz w:val="24"/>
-                <w:szCs w:val="24"/>
-                <w:lang w:val="es-ES"/>
-              </w:rPr>
-            </w:pPr>
-            <w:r>
-              <w:rPr>
-                <w:rFonts w:ascii="Times New Roman" w:hAnsi="Times New Roman" w:cs="Times New Roman"/>
-                <w:b/>
-                <w:sz w:val="24"/>
-                <w:szCs w:val="24"/>
-                <w:lang w:val="es-ES"/>
-              </w:rPr>
-              <w:t>.40</w:t>
-            </w:r>
-          </w:p>
-        </w:tc>
-        <w:tc>
-          <w:tcPr>
-            <w:tcW w:w="1701" w:type="dxa"/>
-          </w:tcPr>
-          <w:p>
-            <w:pPr>
-              <w:rPr>
-                <w:rFonts w:ascii="Times New Roman" w:hAnsi="Times New Roman" w:cs="Times New Roman"/>
-                <w:b/>
-                <w:sz w:val="24"/>
-                <w:szCs w:val="24"/>
-                <w:lang w:val="es-ES"/>
-              </w:rPr>
-            </w:pPr>
-            <w:r>
-              <w:rPr>
-                <w:rFonts w:ascii="Times New Roman" w:hAnsi="Times New Roman" w:cs="Times New Roman"/>
-                <w:b/>
-                <w:sz w:val="24"/>
-                <w:szCs w:val="24"/>
-                <w:lang w:val="es-ES"/>
-              </w:rPr>
-              <w:t>.5</w:t>
-            </w:r>
-          </w:p>
-        </w:tc>
-        <w:tc>
-          <w:tcPr>
-            <w:tcW w:w="1134" w:type="dxa"/>
-          </w:tcPr>
-          <w:p>
-            <w:pPr>
-              <w:rPr>
-                <w:rFonts w:ascii="Times New Roman" w:hAnsi="Times New Roman" w:cs="Times New Roman"/>
-                <w:b/>
-                <w:sz w:val="24"/>
-                <w:szCs w:val="24"/>
-                <w:lang w:val="es-ES"/>
-              </w:rPr>
-            </w:pPr>
-            <w:r>
-              <w:rPr>
-                <w:rFonts w:ascii="Times New Roman" w:hAnsi="Times New Roman" w:cs="Times New Roman"/>
-                <w:b/>
-                <w:sz w:val="24"/>
-                <w:szCs w:val="24"/>
-                <w:lang w:val="es-ES"/>
-              </w:rPr>
-              <w:t>Alto</w:t>
-            </w:r>
-          </w:p>
-        </w:tc>
-      </w:tr>
-      <w:tr>
-        <w:trPr>
-          <w:trHeight w:val="437"/>
-        </w:trPr>
-        <w:tc>
-          <w:tcPr>
-            <w:tcW w:w="1129" w:type="dxa"/>
-          </w:tcPr>
-          <w:p>
-            <w:pPr>
-              <w:rPr>
-                <w:rFonts w:ascii="Times New Roman" w:hAnsi="Times New Roman" w:cs="Times New Roman"/>
-                <w:b/>
-                <w:sz w:val="24"/>
-                <w:szCs w:val="24"/>
-                <w:lang w:val="es-ES"/>
-              </w:rPr>
-            </w:pPr>
-            <w:r>
-              <w:rPr>
-                <w:rFonts w:ascii="Times New Roman" w:hAnsi="Times New Roman" w:cs="Times New Roman"/>
-                <w:b/>
-                <w:sz w:val="24"/>
-                <w:szCs w:val="24"/>
-                <w:lang w:val="es-ES"/>
-              </w:rPr>
-              <w:t>R07</w:t>
-            </w:r>
-          </w:p>
-        </w:tc>
-        <w:tc>
-          <w:tcPr>
-            <w:tcW w:w="1677" w:type="dxa"/>
-          </w:tcPr>
-          <w:p>
-            <w:pPr>
-              <w:rPr>
-                <w:rFonts w:ascii="Times New Roman" w:hAnsi="Times New Roman" w:cs="Times New Roman"/>
-                <w:b/>
-                <w:sz w:val="24"/>
-                <w:szCs w:val="24"/>
-                <w:lang w:val="es-ES"/>
-              </w:rPr>
-            </w:pPr>
-            <w:r>
-              <w:rPr>
-                <w:rFonts w:ascii="Times New Roman" w:hAnsi="Times New Roman" w:cs="Times New Roman"/>
-                <w:b/>
-                <w:sz w:val="24"/>
-                <w:szCs w:val="24"/>
-                <w:lang w:val="es-ES"/>
-              </w:rPr>
               <w:t xml:space="preserve">No hay un dron con las características necesarias </w:t>
             </w:r>
           </w:p>
@@ -15249,7 +15457,7 @@
           <w:b/>
         </w:rPr>
       </w:pPr>
-      <w:bookmarkStart w:id="18" w:name="_Toc422778984"/>
+      <w:bookmarkStart w:id="17" w:name="_Toc422915454"/>
       <w:r>
         <w:rPr>
           <w:rFonts w:ascii="Times New Roman" w:hAnsi="Times New Roman" w:cs="Times New Roman"/>
@@ -15257,7 +15465,7 @@
         </w:rPr>
         <w:t>Viabilidad del proyecto</w:t>
       </w:r>
-      <w:bookmarkEnd w:id="18"/>
+      <w:bookmarkEnd w:id="17"/>
     </w:p>
     <w:p>
       <w:pPr>
@@ -15914,7 +16122,7 @@
           <w:szCs w:val="24"/>
         </w:rPr>
       </w:pPr>
-      <w:bookmarkStart w:id="19" w:name="_Toc422778985"/>
+      <w:bookmarkStart w:id="18" w:name="_Toc422915455"/>
       <w:r>
         <w:rPr>
           <w:rFonts w:ascii="Times New Roman" w:hAnsi="Times New Roman" w:cs="Times New Roman"/>
@@ -15926,7 +16134,7 @@
         <w:lastRenderedPageBreak/>
         <w:t>Bibliografía</w:t>
       </w:r>
-      <w:bookmarkEnd w:id="19"/>
+      <w:bookmarkEnd w:id="18"/>
     </w:p>
     <w:p>
       <w:pPr>
@@ -16098,6 +16306,8 @@
           <w:sz w:val="24"/>
         </w:rPr>
       </w:pPr>
+      <w:bookmarkStart w:id="19" w:name="_GoBack"/>
+      <w:bookmarkEnd w:id="19"/>
     </w:p>
     <w:sectPr>
       <w:pgSz w:w="12240" w:h="15840" w:code="1"/>
@@ -16164,7 +16374,7 @@
             <w:noProof/>
             <w:lang w:val="es-ES"/>
           </w:rPr>
-          <w:t>15</w:t>
+          <w:t>18</w:t>
         </w:r>
         <w:r>
           <w:fldChar w:fldCharType="end"/>
@@ -21555,10 +21765,10 @@
   <c:roundedCorners val="0"/>
   <mc:AlternateContent xmlns:mc="http://schemas.openxmlformats.org/markup-compatibility/2006">
     <mc:Choice xmlns:c14="http://schemas.microsoft.com/office/drawing/2007/8/2/chart" Requires="c14">
-      <c14:style val="103"/>
+      <c14:style val="102"/>
     </mc:Choice>
     <mc:Fallback>
-      <c:style val="3"/>
+      <c:style val="2"/>
     </mc:Fallback>
   </mc:AlternateContent>
   <c:chart>
@@ -21638,15 +21848,12 @@
           <c:spPr>
             <a:ln w="22225" cap="rnd">
               <a:solidFill>
-                <a:schemeClr val="accent1">
-                  <a:shade val="76000"/>
-                </a:schemeClr>
+                <a:schemeClr val="accent2"/>
               </a:solidFill>
             </a:ln>
             <a:effectLst>
               <a:glow rad="139700">
-                <a:schemeClr val="accent1">
-                  <a:shade val="76000"/>
+                <a:schemeClr val="accent2">
                   <a:satMod val="175000"/>
                   <a:alpha val="14000"/>
                 </a:schemeClr>
@@ -21722,15 +21929,12 @@
           <c:spPr>
             <a:ln w="22225" cap="rnd">
               <a:solidFill>
-                <a:schemeClr val="accent1">
-                  <a:tint val="77000"/>
-                </a:schemeClr>
+                <a:schemeClr val="accent4"/>
               </a:solidFill>
             </a:ln>
             <a:effectLst>
               <a:glow rad="139700">
-                <a:schemeClr val="accent1">
-                  <a:tint val="77000"/>
+                <a:schemeClr val="accent4">
                   <a:satMod val="175000"/>
                   <a:alpha val="14000"/>
                 </a:schemeClr>
@@ -21798,11 +22002,11 @@
           <c:showBubbleSize val="0"/>
         </c:dLbls>
         <c:smooth val="0"/>
-        <c:axId val="469710656"/>
-        <c:axId val="469714184"/>
+        <c:axId val="278678440"/>
+        <c:axId val="278678832"/>
       </c:lineChart>
       <c:catAx>
-        <c:axId val="469710656"/>
+        <c:axId val="278678440"/>
         <c:scaling>
           <c:orientation val="minMax"/>
         </c:scaling>
@@ -21863,7 +22067,7 @@
             <a:endParaRPr lang="en-US"/>
           </a:p>
         </c:txPr>
-        <c:crossAx val="469714184"/>
+        <c:crossAx val="278678832"/>
         <c:crosses val="autoZero"/>
         <c:auto val="1"/>
         <c:lblAlgn val="ctr"/>
@@ -21871,7 +22075,7 @@
         <c:noMultiLvlLbl val="0"/>
       </c:catAx>
       <c:valAx>
-        <c:axId val="469714184"/>
+        <c:axId val="278678832"/>
         <c:scaling>
           <c:orientation val="minMax"/>
         </c:scaling>
@@ -21932,7 +22136,7 @@
             <a:endParaRPr lang="en-US"/>
           </a:p>
         </c:txPr>
-        <c:crossAx val="469710656"/>
+        <c:crossAx val="278678440"/>
         <c:crosses val="autoZero"/>
         <c:crossBetween val="between"/>
       </c:valAx>
@@ -22019,10 +22223,10 @@
   <c:roundedCorners val="0"/>
   <mc:AlternateContent xmlns:mc="http://schemas.openxmlformats.org/markup-compatibility/2006">
     <mc:Choice xmlns:c14="http://schemas.microsoft.com/office/drawing/2007/8/2/chart" Requires="c14">
-      <c14:style val="103"/>
+      <c14:style val="102"/>
     </mc:Choice>
     <mc:Fallback>
-      <c:style val="3"/>
+      <c:style val="2"/>
     </mc:Fallback>
   </mc:AlternateContent>
   <c:chart>
@@ -22137,24 +22341,21 @@
               <a:gradFill rotWithShape="1">
                 <a:gsLst>
                   <a:gs pos="0">
-                    <a:schemeClr val="accent1">
-                      <a:shade val="58000"/>
+                    <a:schemeClr val="accent2">
                       <a:satMod val="103000"/>
                       <a:lumMod val="102000"/>
                       <a:tint val="94000"/>
                     </a:schemeClr>
                   </a:gs>
                   <a:gs pos="50000">
-                    <a:schemeClr val="accent1">
-                      <a:shade val="58000"/>
+                    <a:schemeClr val="accent2">
                       <a:satMod val="110000"/>
                       <a:lumMod val="100000"/>
                       <a:shade val="100000"/>
                     </a:schemeClr>
                   </a:gs>
                   <a:gs pos="100000">
-                    <a:schemeClr val="accent1">
-                      <a:shade val="58000"/>
+                    <a:schemeClr val="accent2">
                       <a:lumMod val="99000"/>
                       <a:satMod val="120000"/>
                       <a:shade val="78000"/>
@@ -22183,24 +22384,21 @@
               <a:gradFill rotWithShape="1">
                 <a:gsLst>
                   <a:gs pos="0">
-                    <a:schemeClr val="accent1">
-                      <a:shade val="86000"/>
+                    <a:schemeClr val="accent4">
                       <a:satMod val="103000"/>
                       <a:lumMod val="102000"/>
                       <a:tint val="94000"/>
                     </a:schemeClr>
                   </a:gs>
                   <a:gs pos="50000">
-                    <a:schemeClr val="accent1">
-                      <a:shade val="86000"/>
+                    <a:schemeClr val="accent4">
                       <a:satMod val="110000"/>
                       <a:lumMod val="100000"/>
                       <a:shade val="100000"/>
                     </a:schemeClr>
                   </a:gs>
                   <a:gs pos="100000">
-                    <a:schemeClr val="accent1">
-                      <a:shade val="86000"/>
+                    <a:schemeClr val="accent4">
                       <a:lumMod val="99000"/>
                       <a:satMod val="120000"/>
                       <a:shade val="78000"/>
@@ -22229,24 +22427,21 @@
               <a:gradFill rotWithShape="1">
                 <a:gsLst>
                   <a:gs pos="0">
-                    <a:schemeClr val="accent1">
-                      <a:tint val="86000"/>
+                    <a:schemeClr val="accent6">
                       <a:satMod val="103000"/>
                       <a:lumMod val="102000"/>
                       <a:tint val="94000"/>
                     </a:schemeClr>
                   </a:gs>
                   <a:gs pos="50000">
-                    <a:schemeClr val="accent1">
-                      <a:tint val="86000"/>
+                    <a:schemeClr val="accent6">
                       <a:satMod val="110000"/>
                       <a:lumMod val="100000"/>
                       <a:shade val="100000"/>
                     </a:schemeClr>
                   </a:gs>
                   <a:gs pos="100000">
-                    <a:schemeClr val="accent1">
-                      <a:tint val="86000"/>
+                    <a:schemeClr val="accent6">
                       <a:lumMod val="99000"/>
                       <a:satMod val="120000"/>
                       <a:shade val="78000"/>
@@ -22275,24 +22470,24 @@
               <a:gradFill rotWithShape="1">
                 <a:gsLst>
                   <a:gs pos="0">
-                    <a:schemeClr val="accent1">
-                      <a:tint val="58000"/>
+                    <a:schemeClr val="accent2">
+                      <a:lumMod val="60000"/>
                       <a:satMod val="103000"/>
                       <a:lumMod val="102000"/>
                       <a:tint val="94000"/>
                     </a:schemeClr>
                   </a:gs>
                   <a:gs pos="50000">
-                    <a:schemeClr val="accent1">
-                      <a:tint val="58000"/>
+                    <a:schemeClr val="accent2">
+                      <a:lumMod val="60000"/>
                       <a:satMod val="110000"/>
                       <a:lumMod val="100000"/>
                       <a:shade val="100000"/>
                     </a:schemeClr>
                   </a:gs>
                   <a:gs pos="100000">
-                    <a:schemeClr val="accent1">
-                      <a:tint val="58000"/>
+                    <a:schemeClr val="accent2">
+                      <a:lumMod val="60000"/>
                       <a:lumMod val="99000"/>
                       <a:satMod val="120000"/>
                       <a:shade val="78000"/>
@@ -22508,10 +22703,10 @@
   <c:roundedCorners val="0"/>
   <mc:AlternateContent xmlns:mc="http://schemas.openxmlformats.org/markup-compatibility/2006">
     <mc:Choice xmlns:c14="http://schemas.microsoft.com/office/drawing/2007/8/2/chart" Requires="c14">
-      <c14:style val="103"/>
+      <c14:style val="102"/>
     </mc:Choice>
     <mc:Fallback>
-      <c:style val="3"/>
+      <c:style val="2"/>
     </mc:Fallback>
   </mc:AlternateContent>
   <c:chart>
@@ -22657,24 +22852,21 @@
               <a:gradFill rotWithShape="1">
                 <a:gsLst>
                   <a:gs pos="0">
-                    <a:schemeClr val="accent1">
-                      <a:shade val="58000"/>
+                    <a:schemeClr val="accent2">
                       <a:satMod val="103000"/>
                       <a:lumMod val="102000"/>
                       <a:tint val="94000"/>
                     </a:schemeClr>
                   </a:gs>
                   <a:gs pos="50000">
-                    <a:schemeClr val="accent1">
-                      <a:shade val="58000"/>
+                    <a:schemeClr val="accent2">
                       <a:satMod val="110000"/>
                       <a:lumMod val="100000"/>
                       <a:shade val="100000"/>
                     </a:schemeClr>
                   </a:gs>
                   <a:gs pos="100000">
-                    <a:schemeClr val="accent1">
-                      <a:shade val="58000"/>
+                    <a:schemeClr val="accent2">
                       <a:lumMod val="99000"/>
                       <a:satMod val="120000"/>
                       <a:shade val="78000"/>
@@ -22703,24 +22895,21 @@
               <a:gradFill rotWithShape="1">
                 <a:gsLst>
                   <a:gs pos="0">
-                    <a:schemeClr val="accent1">
-                      <a:shade val="86000"/>
+                    <a:schemeClr val="accent4">
                       <a:satMod val="103000"/>
                       <a:lumMod val="102000"/>
                       <a:tint val="94000"/>
                     </a:schemeClr>
                   </a:gs>
                   <a:gs pos="50000">
-                    <a:schemeClr val="accent1">
-                      <a:shade val="86000"/>
+                    <a:schemeClr val="accent4">
                       <a:satMod val="110000"/>
                       <a:lumMod val="100000"/>
                       <a:shade val="100000"/>
                     </a:schemeClr>
                   </a:gs>
                   <a:gs pos="100000">
-                    <a:schemeClr val="accent1">
-                      <a:shade val="86000"/>
+                    <a:schemeClr val="accent4">
                       <a:lumMod val="99000"/>
                       <a:satMod val="120000"/>
                       <a:shade val="78000"/>
@@ -22749,24 +22938,21 @@
               <a:gradFill rotWithShape="1">
                 <a:gsLst>
                   <a:gs pos="0">
-                    <a:schemeClr val="accent1">
-                      <a:tint val="86000"/>
+                    <a:schemeClr val="accent6">
                       <a:satMod val="103000"/>
                       <a:lumMod val="102000"/>
                       <a:tint val="94000"/>
                     </a:schemeClr>
                   </a:gs>
                   <a:gs pos="50000">
-                    <a:schemeClr val="accent1">
-                      <a:tint val="86000"/>
+                    <a:schemeClr val="accent6">
                       <a:satMod val="110000"/>
                       <a:lumMod val="100000"/>
                       <a:shade val="100000"/>
                     </a:schemeClr>
                   </a:gs>
                   <a:gs pos="100000">
-                    <a:schemeClr val="accent1">
-                      <a:tint val="86000"/>
+                    <a:schemeClr val="accent6">
                       <a:lumMod val="99000"/>
                       <a:satMod val="120000"/>
                       <a:shade val="78000"/>
@@ -22795,24 +22981,24 @@
               <a:gradFill rotWithShape="1">
                 <a:gsLst>
                   <a:gs pos="0">
-                    <a:schemeClr val="accent1">
-                      <a:tint val="58000"/>
+                    <a:schemeClr val="accent2">
+                      <a:lumMod val="60000"/>
                       <a:satMod val="103000"/>
                       <a:lumMod val="102000"/>
                       <a:tint val="94000"/>
                     </a:schemeClr>
                   </a:gs>
                   <a:gs pos="50000">
-                    <a:schemeClr val="accent1">
-                      <a:tint val="58000"/>
+                    <a:schemeClr val="accent2">
+                      <a:lumMod val="60000"/>
                       <a:satMod val="110000"/>
                       <a:lumMod val="100000"/>
                       <a:shade val="100000"/>
                     </a:schemeClr>
                   </a:gs>
                   <a:gs pos="100000">
-                    <a:schemeClr val="accent1">
-                      <a:tint val="58000"/>
+                    <a:schemeClr val="accent2">
+                      <a:lumMod val="60000"/>
                       <a:lumMod val="99000"/>
                       <a:satMod val="120000"/>
                       <a:shade val="78000"/>
@@ -23022,20 +23208,113 @@
 </file>
 
 <file path=word/charts/colors1.xml><?xml version="1.0" encoding="utf-8"?>
-<cs:colorStyle xmlns:cs="http://schemas.microsoft.com/office/drawing/2012/chartStyle" xmlns:a="http://schemas.openxmlformats.org/drawingml/2006/main" meth="withinLinear" id="14">
-  <a:schemeClr val="accent1"/>
+<cs:colorStyle xmlns:cs="http://schemas.microsoft.com/office/drawing/2012/chartStyle" xmlns:a="http://schemas.openxmlformats.org/drawingml/2006/main" meth="cycle" id="12">
+  <a:schemeClr val="accent2"/>
+  <a:schemeClr val="accent4"/>
+  <a:schemeClr val="accent6"/>
+  <cs:variation/>
+  <cs:variation>
+    <a:lumMod val="60000"/>
+  </cs:variation>
+  <cs:variation>
+    <a:lumMod val="80000"/>
+    <a:lumOff val="20000"/>
+  </cs:variation>
+  <cs:variation>
+    <a:lumMod val="80000"/>
+  </cs:variation>
+  <cs:variation>
+    <a:lumMod val="60000"/>
+    <a:lumOff val="40000"/>
+  </cs:variation>
+  <cs:variation>
+    <a:lumMod val="50000"/>
+  </cs:variation>
+  <cs:variation>
+    <a:lumMod val="70000"/>
+    <a:lumOff val="30000"/>
+  </cs:variation>
+  <cs:variation>
+    <a:lumMod val="70000"/>
+  </cs:variation>
+  <cs:variation>
+    <a:lumMod val="50000"/>
+    <a:lumOff val="50000"/>
+  </cs:variation>
 </cs:colorStyle>
 </file>
 
 <file path=word/charts/colors2.xml><?xml version="1.0" encoding="utf-8"?>
-<cs:colorStyle xmlns:cs="http://schemas.microsoft.com/office/drawing/2012/chartStyle" xmlns:a="http://schemas.openxmlformats.org/drawingml/2006/main" meth="withinLinear" id="14">
-  <a:schemeClr val="accent1"/>
+<cs:colorStyle xmlns:cs="http://schemas.microsoft.com/office/drawing/2012/chartStyle" xmlns:a="http://schemas.openxmlformats.org/drawingml/2006/main" meth="cycle" id="12">
+  <a:schemeClr val="accent2"/>
+  <a:schemeClr val="accent4"/>
+  <a:schemeClr val="accent6"/>
+  <cs:variation/>
+  <cs:variation>
+    <a:lumMod val="60000"/>
+  </cs:variation>
+  <cs:variation>
+    <a:lumMod val="80000"/>
+    <a:lumOff val="20000"/>
+  </cs:variation>
+  <cs:variation>
+    <a:lumMod val="80000"/>
+  </cs:variation>
+  <cs:variation>
+    <a:lumMod val="60000"/>
+    <a:lumOff val="40000"/>
+  </cs:variation>
+  <cs:variation>
+    <a:lumMod val="50000"/>
+  </cs:variation>
+  <cs:variation>
+    <a:lumMod val="70000"/>
+    <a:lumOff val="30000"/>
+  </cs:variation>
+  <cs:variation>
+    <a:lumMod val="70000"/>
+  </cs:variation>
+  <cs:variation>
+    <a:lumMod val="50000"/>
+    <a:lumOff val="50000"/>
+  </cs:variation>
 </cs:colorStyle>
 </file>
 
 <file path=word/charts/colors3.xml><?xml version="1.0" encoding="utf-8"?>
-<cs:colorStyle xmlns:cs="http://schemas.microsoft.com/office/drawing/2012/chartStyle" xmlns:a="http://schemas.openxmlformats.org/drawingml/2006/main" meth="withinLinear" id="14">
-  <a:schemeClr val="accent1"/>
+<cs:colorStyle xmlns:cs="http://schemas.microsoft.com/office/drawing/2012/chartStyle" xmlns:a="http://schemas.openxmlformats.org/drawingml/2006/main" meth="cycle" id="12">
+  <a:schemeClr val="accent2"/>
+  <a:schemeClr val="accent4"/>
+  <a:schemeClr val="accent6"/>
+  <cs:variation/>
+  <cs:variation>
+    <a:lumMod val="60000"/>
+  </cs:variation>
+  <cs:variation>
+    <a:lumMod val="80000"/>
+    <a:lumOff val="20000"/>
+  </cs:variation>
+  <cs:variation>
+    <a:lumMod val="80000"/>
+  </cs:variation>
+  <cs:variation>
+    <a:lumMod val="60000"/>
+    <a:lumOff val="40000"/>
+  </cs:variation>
+  <cs:variation>
+    <a:lumMod val="50000"/>
+  </cs:variation>
+  <cs:variation>
+    <a:lumMod val="70000"/>
+    <a:lumOff val="30000"/>
+  </cs:variation>
+  <cs:variation>
+    <a:lumMod val="70000"/>
+  </cs:variation>
+  <cs:variation>
+    <a:lumMod val="50000"/>
+    <a:lumOff val="50000"/>
+  </cs:variation>
 </cs:colorStyle>
 </file>
 
@@ -24954,7 +25233,7 @@
 </file>
 
 <file path=customXml/itemProps1.xml><?xml version="1.0" encoding="utf-8"?>
-<ds:datastoreItem xmlns:ds="http://schemas.openxmlformats.org/officeDocument/2006/customXml" ds:itemID="{1016A609-BD54-4D43-9809-A17440006D90}">
+<ds:datastoreItem xmlns:ds="http://schemas.openxmlformats.org/officeDocument/2006/customXml" ds:itemID="{03A6A8D0-3C2F-4EA7-9E38-0543FF935075}">
   <ds:schemaRefs>
     <ds:schemaRef ds:uri="http://schemas.openxmlformats.org/officeDocument/2006/bibliography"/>
   </ds:schemaRefs>

</xml_diff>

<commit_message>
Interfaces web y Variable de Panel solar
</commit_message>
<xml_diff>
--- a/Documentacion/ProyectoInvestigacion_PE.docx
+++ b/Documentacion/ProyectoInvestigacion_PE.docx
@@ -28,7 +28,7 @@
       <w:r>
         <w:rPr>
           <w:noProof/>
-          <w:lang w:eastAsia="es-MX"/>
+          <w:lang w:val="en-US"/>
         </w:rPr>
         <w:drawing>
           <wp:anchor distT="0" distB="0" distL="114300" distR="114300" simplePos="0" relativeHeight="251659264" behindDoc="0" locked="0" layoutInCell="1" allowOverlap="1" wp14:anchorId="2BBA4001" wp14:editId="23363112">
@@ -375,7 +375,25 @@
           <w:sz w:val="24"/>
           <w:szCs w:val="24"/>
         </w:rPr>
-        <w:t xml:space="preserve"> Escamilla, Angel Gurrola, </w:t>
+        <w:t xml:space="preserve"> Escamilla, </w:t>
+      </w:r>
+      <w:proofErr w:type="spellStart"/>
+      <w:r>
+        <w:rPr>
+          <w:rFonts w:ascii="Times New Roman" w:hAnsi="Times New Roman" w:cs="Times New Roman"/>
+          <w:sz w:val="24"/>
+          <w:szCs w:val="24"/>
+        </w:rPr>
+        <w:t>Angel</w:t>
+      </w:r>
+      <w:proofErr w:type="spellEnd"/>
+      <w:r>
+        <w:rPr>
+          <w:rFonts w:ascii="Times New Roman" w:hAnsi="Times New Roman" w:cs="Times New Roman"/>
+          <w:sz w:val="24"/>
+          <w:szCs w:val="24"/>
+        </w:rPr>
+        <w:t xml:space="preserve"> Gurrola, </w:t>
       </w:r>
       <w:r>
         <w:rPr>
@@ -3235,6 +3253,7 @@
           <w:id w:val="130685913"/>
           <w:citation/>
         </w:sdtPr>
+        <w:sdtEndPr/>
         <w:sdtContent>
           <w:r>
             <w:rPr>
@@ -3440,6 +3459,7 @@
           <w:id w:val="831652533"/>
           <w:citation/>
         </w:sdtPr>
+        <w:sdtEndPr/>
         <w:sdtContent>
           <w:r>
             <w:rPr>
@@ -3534,8 +3554,6 @@
         </w:rPr>
         <w:t xml:space="preserve"> y</w:t>
       </w:r>
-      <w:bookmarkStart w:id="4" w:name="_GoBack"/>
-      <w:bookmarkEnd w:id="4"/>
       <w:r>
         <w:rPr>
           <w:rFonts w:ascii="Times New Roman" w:hAnsi="Times New Roman" w:cs="Times New Roman"/>
@@ -3633,6 +3651,7 @@
           <w:id w:val="2125957807"/>
           <w:citation/>
         </w:sdtPr>
+        <w:sdtEndPr/>
         <w:sdtContent>
           <w:r>
             <w:rPr>
@@ -3733,7 +3752,7 @@
           <w:szCs w:val="24"/>
         </w:rPr>
       </w:pPr>
-      <w:bookmarkStart w:id="5" w:name="_Toc422915441"/>
+      <w:bookmarkStart w:id="4" w:name="_Toc422915441"/>
       <w:r>
         <w:rPr>
           <w:rFonts w:ascii="Times New Roman" w:hAnsi="Times New Roman" w:cs="Times New Roman"/>
@@ -3743,7 +3762,7 @@
         </w:rPr>
         <w:t>Objetivos</w:t>
       </w:r>
-      <w:bookmarkEnd w:id="5"/>
+      <w:bookmarkEnd w:id="4"/>
     </w:p>
     <w:p>
       <w:pPr>
@@ -4412,7 +4431,7 @@
           <w:szCs w:val="24"/>
         </w:rPr>
       </w:pPr>
-      <w:bookmarkStart w:id="6" w:name="_Toc422915442"/>
+      <w:bookmarkStart w:id="5" w:name="_Toc422915442"/>
       <w:r>
         <w:rPr>
           <w:rFonts w:ascii="Times New Roman" w:hAnsi="Times New Roman" w:cs="Times New Roman"/>
@@ -4422,7 +4441,7 @@
         </w:rPr>
         <w:t>Hipótesis</w:t>
       </w:r>
-      <w:bookmarkEnd w:id="6"/>
+      <w:bookmarkEnd w:id="5"/>
     </w:p>
     <w:p>
       <w:pPr>
@@ -4527,7 +4546,7 @@
           <w:szCs w:val="24"/>
         </w:rPr>
       </w:pPr>
-      <w:bookmarkStart w:id="7" w:name="_Toc422915443"/>
+      <w:bookmarkStart w:id="6" w:name="_Toc422915443"/>
       <w:r>
         <w:rPr>
           <w:rFonts w:ascii="Times New Roman" w:hAnsi="Times New Roman" w:cs="Times New Roman"/>
@@ -4537,7 +4556,7 @@
         </w:rPr>
         <w:t>Variables</w:t>
       </w:r>
-      <w:bookmarkEnd w:id="7"/>
+      <w:bookmarkEnd w:id="6"/>
     </w:p>
     <w:p>
       <w:pPr>
@@ -4714,158 +4733,25 @@
     <w:p>
       <w:pPr>
         <w:pStyle w:val="Prrafodelista"/>
+        <w:numPr>
+          <w:ilvl w:val="0"/>
+          <w:numId w:val="13"/>
+        </w:numPr>
         <w:spacing w:after="0" w:line="240" w:lineRule="auto"/>
-        <w:ind w:left="1440"/>
-        <w:rPr>
-          <w:rFonts w:ascii="Times New Roman" w:hAnsi="Times New Roman" w:cs="Times New Roman"/>
-          <w:sz w:val="24"/>
-          <w:szCs w:val="24"/>
-          <w:lang w:val="es-ES"/>
-        </w:rPr>
-      </w:pPr>
-    </w:p>
-    <w:p>
-      <w:pPr>
-        <w:pStyle w:val="Prrafodelista"/>
-        <w:spacing w:after="0" w:line="240" w:lineRule="auto"/>
-        <w:ind w:left="1440"/>
-        <w:rPr>
-          <w:rFonts w:ascii="Times New Roman" w:hAnsi="Times New Roman" w:cs="Times New Roman"/>
-          <w:sz w:val="24"/>
-          <w:szCs w:val="24"/>
-          <w:lang w:val="es-ES"/>
-        </w:rPr>
-      </w:pPr>
-    </w:p>
-    <w:p>
-      <w:pPr>
-        <w:pStyle w:val="Prrafodelista"/>
-        <w:spacing w:after="0" w:line="240" w:lineRule="auto"/>
-        <w:ind w:left="1440"/>
-        <w:rPr>
-          <w:rFonts w:ascii="Times New Roman" w:hAnsi="Times New Roman" w:cs="Times New Roman"/>
-          <w:sz w:val="24"/>
-          <w:szCs w:val="24"/>
-          <w:lang w:val="es-ES"/>
-        </w:rPr>
-      </w:pPr>
-    </w:p>
-    <w:p>
-      <w:pPr>
-        <w:pStyle w:val="Prrafodelista"/>
-        <w:spacing w:after="0" w:line="240" w:lineRule="auto"/>
-        <w:ind w:left="1440"/>
-        <w:rPr>
-          <w:rFonts w:ascii="Times New Roman" w:hAnsi="Times New Roman" w:cs="Times New Roman"/>
-          <w:sz w:val="24"/>
-          <w:szCs w:val="24"/>
-          <w:lang w:val="es-ES"/>
-        </w:rPr>
-      </w:pPr>
-    </w:p>
-    <w:p>
-      <w:pPr>
-        <w:pStyle w:val="Prrafodelista"/>
-        <w:spacing w:after="0" w:line="240" w:lineRule="auto"/>
-        <w:ind w:left="1440"/>
-        <w:rPr>
-          <w:rFonts w:ascii="Times New Roman" w:hAnsi="Times New Roman" w:cs="Times New Roman"/>
-          <w:sz w:val="24"/>
-          <w:szCs w:val="24"/>
-          <w:lang w:val="es-ES"/>
-        </w:rPr>
-      </w:pPr>
-    </w:p>
-    <w:p>
-      <w:pPr>
-        <w:pStyle w:val="Prrafodelista"/>
-        <w:spacing w:after="0" w:line="240" w:lineRule="auto"/>
-        <w:ind w:left="1440"/>
-        <w:rPr>
-          <w:rFonts w:ascii="Times New Roman" w:hAnsi="Times New Roman" w:cs="Times New Roman"/>
-          <w:sz w:val="24"/>
-          <w:szCs w:val="24"/>
-          <w:lang w:val="es-ES"/>
-        </w:rPr>
-      </w:pPr>
-    </w:p>
-    <w:p>
-      <w:pPr>
-        <w:pStyle w:val="Prrafodelista"/>
-        <w:spacing w:after="0" w:line="240" w:lineRule="auto"/>
-        <w:ind w:left="1440"/>
-        <w:rPr>
-          <w:rFonts w:ascii="Times New Roman" w:hAnsi="Times New Roman" w:cs="Times New Roman"/>
-          <w:sz w:val="24"/>
-          <w:szCs w:val="24"/>
-          <w:lang w:val="es-ES"/>
-        </w:rPr>
-      </w:pPr>
-    </w:p>
-    <w:p>
-      <w:pPr>
-        <w:pStyle w:val="Prrafodelista"/>
-        <w:spacing w:after="0" w:line="240" w:lineRule="auto"/>
-        <w:ind w:left="1440"/>
-        <w:rPr>
-          <w:rFonts w:ascii="Times New Roman" w:hAnsi="Times New Roman" w:cs="Times New Roman"/>
-          <w:sz w:val="24"/>
-          <w:szCs w:val="24"/>
-          <w:lang w:val="es-ES"/>
-        </w:rPr>
-      </w:pPr>
-    </w:p>
-    <w:p>
-      <w:pPr>
-        <w:pStyle w:val="Prrafodelista"/>
-        <w:spacing w:after="0" w:line="240" w:lineRule="auto"/>
-        <w:ind w:left="1440"/>
-        <w:rPr>
-          <w:rFonts w:ascii="Times New Roman" w:hAnsi="Times New Roman" w:cs="Times New Roman"/>
-          <w:sz w:val="24"/>
-          <w:szCs w:val="24"/>
-          <w:lang w:val="es-ES"/>
-        </w:rPr>
-      </w:pPr>
-    </w:p>
-    <w:p>
-      <w:pPr>
-        <w:pStyle w:val="Prrafodelista"/>
-        <w:spacing w:after="0" w:line="240" w:lineRule="auto"/>
-        <w:ind w:left="1440"/>
-        <w:rPr>
-          <w:rFonts w:ascii="Times New Roman" w:hAnsi="Times New Roman" w:cs="Times New Roman"/>
-          <w:sz w:val="24"/>
-          <w:szCs w:val="24"/>
-          <w:lang w:val="es-ES"/>
-        </w:rPr>
-      </w:pPr>
-    </w:p>
-    <w:p>
-      <w:pPr>
-        <w:pStyle w:val="Prrafodelista"/>
-        <w:spacing w:after="0" w:line="240" w:lineRule="auto"/>
-        <w:ind w:left="1440"/>
-        <w:rPr>
-          <w:rFonts w:ascii="Times New Roman" w:hAnsi="Times New Roman" w:cs="Times New Roman"/>
-          <w:sz w:val="24"/>
-          <w:szCs w:val="24"/>
-          <w:lang w:val="es-ES"/>
-        </w:rPr>
-      </w:pPr>
-    </w:p>
-    <w:p>
-      <w:pPr>
-        <w:pStyle w:val="Prrafodelista"/>
-        <w:spacing w:after="0" w:line="240" w:lineRule="auto"/>
-        <w:ind w:left="1440"/>
-        <w:rPr>
-          <w:rFonts w:ascii="Times New Roman" w:hAnsi="Times New Roman" w:cs="Times New Roman"/>
-          <w:sz w:val="24"/>
-          <w:szCs w:val="24"/>
-          <w:lang w:val="es-ES"/>
-        </w:rPr>
-      </w:pPr>
+        <w:rPr>
+          <w:rFonts w:ascii="Times New Roman" w:hAnsi="Times New Roman" w:cs="Times New Roman"/>
+          <w:sz w:val="24"/>
+          <w:szCs w:val="24"/>
+        </w:rPr>
+      </w:pPr>
+      <w:r>
+        <w:rPr>
+          <w:rFonts w:ascii="Times New Roman" w:hAnsi="Times New Roman" w:cs="Times New Roman"/>
+          <w:sz w:val="24"/>
+          <w:szCs w:val="24"/>
+        </w:rPr>
+        <w:t>La temperatura solar dependerá del clima en el área.</w:t>
+      </w:r>
     </w:p>
     <w:p>
       <w:pPr>
@@ -4887,7 +4773,7 @@
         </w:numPr>
         <w:jc w:val="center"/>
       </w:pPr>
-      <w:bookmarkStart w:id="8" w:name="_Toc422915444"/>
+      <w:bookmarkStart w:id="7" w:name="_Toc422915444"/>
       <w:r>
         <w:rPr>
           <w:rFonts w:ascii="Times New Roman" w:eastAsiaTheme="minorEastAsia" w:hAnsi="Times New Roman" w:cs="Times New Roman"/>
@@ -4896,9 +4782,10 @@
           <w:sz w:val="24"/>
           <w:szCs w:val="24"/>
         </w:rPr>
+        <w:lastRenderedPageBreak/>
         <w:t>Capitulo 2</w:t>
       </w:r>
-      <w:bookmarkEnd w:id="8"/>
+      <w:bookmarkEnd w:id="7"/>
     </w:p>
     <w:p>
       <w:pPr>
@@ -4916,7 +4803,7 @@
           <w:szCs w:val="24"/>
         </w:rPr>
       </w:pPr>
-      <w:bookmarkStart w:id="9" w:name="_Toc422915445"/>
+      <w:bookmarkStart w:id="8" w:name="_Toc422915445"/>
       <w:r>
         <w:rPr>
           <w:rFonts w:ascii="Times New Roman" w:hAnsi="Times New Roman" w:cs="Times New Roman"/>
@@ -4926,7 +4813,7 @@
         </w:rPr>
         <w:t>Marco teórico</w:t>
       </w:r>
-      <w:bookmarkEnd w:id="9"/>
+      <w:bookmarkEnd w:id="8"/>
     </w:p>
     <w:p>
       <w:pPr>
@@ -5138,6 +5025,7 @@
           <w:id w:val="806054076"/>
           <w:citation/>
         </w:sdtPr>
+        <w:sdtEndPr/>
         <w:sdtContent>
           <w:r>
             <w:rPr>
@@ -5259,6 +5147,7 @@
           <w:id w:val="1018826337"/>
           <w:citation/>
         </w:sdtPr>
+        <w:sdtEndPr/>
         <w:sdtContent>
           <w:r>
             <w:rPr>
@@ -5371,7 +5260,7 @@
           <w:noProof/>
           <w:sz w:val="24"/>
           <w:szCs w:val="24"/>
-          <w:lang w:eastAsia="es-MX"/>
+          <w:lang w:val="en-US"/>
         </w:rPr>
         <w:drawing>
           <wp:anchor distT="0" distB="0" distL="114300" distR="114300" simplePos="0" relativeHeight="251662336" behindDoc="0" locked="0" layoutInCell="1" allowOverlap="1" wp14:anchorId="6A855586" wp14:editId="182EEA7F">
@@ -5427,6 +5316,7 @@
           <w:id w:val="-620378948"/>
           <w:citation/>
         </w:sdtPr>
+        <w:sdtEndPr/>
         <w:sdtContent>
           <w:r>
             <w:rPr>
@@ -5663,6 +5553,7 @@
           <w:sz w:val="24"/>
           <w:szCs w:val="24"/>
         </w:rPr>
+        <w:lastRenderedPageBreak/>
         <w:t>Accidente minero eléctrico.</w:t>
       </w:r>
     </w:p>
@@ -6025,9 +5916,8 @@
           <w:noProof/>
           <w:sz w:val="24"/>
           <w:szCs w:val="24"/>
-          <w:lang w:eastAsia="es-MX"/>
-        </w:rPr>
-        <w:lastRenderedPageBreak/>
+          <w:lang w:val="en-US"/>
+        </w:rPr>
         <w:drawing>
           <wp:anchor distT="0" distB="0" distL="114300" distR="114300" simplePos="0" relativeHeight="251663360" behindDoc="0" locked="0" layoutInCell="1" allowOverlap="1" wp14:anchorId="3F0403C6" wp14:editId="1811A071">
             <wp:simplePos x="0" y="0"/>
@@ -6099,6 +5989,7 @@
           <w:id w:val="-990943411"/>
           <w:citation/>
         </w:sdtPr>
+        <w:sdtEndPr/>
         <w:sdtContent>
           <w:r>
             <w:rPr>
@@ -6250,7 +6141,7 @@
           <w:noProof/>
           <w:sz w:val="24"/>
           <w:szCs w:val="24"/>
-          <w:lang w:eastAsia="es-MX"/>
+          <w:lang w:val="en-US"/>
         </w:rPr>
         <w:drawing>
           <wp:inline distT="0" distB="0" distL="0" distR="0" wp14:anchorId="38BA894A" wp14:editId="6731AEAD">
@@ -6289,6 +6180,7 @@
           <w:id w:val="1957675830"/>
           <w:citation/>
         </w:sdtPr>
+        <w:sdtEndPr/>
         <w:sdtContent>
           <w:r>
             <w:rPr>
@@ -6340,6 +6232,18 @@
     </w:p>
     <w:p>
       <w:pPr>
+        <w:spacing w:after="0" w:line="240" w:lineRule="auto"/>
+        <w:ind w:left="720"/>
+        <w:rPr>
+          <w:rFonts w:ascii="Times New Roman" w:hAnsi="Times New Roman" w:cs="Times New Roman"/>
+          <w:b/>
+          <w:sz w:val="24"/>
+          <w:szCs w:val="24"/>
+        </w:rPr>
+      </w:pPr>
+    </w:p>
+    <w:p>
+      <w:pPr>
         <w:pStyle w:val="Prrafodelista"/>
         <w:numPr>
           <w:ilvl w:val="2"/>
@@ -6360,7 +6264,6 @@
           <w:sz w:val="24"/>
           <w:szCs w:val="24"/>
         </w:rPr>
-        <w:lastRenderedPageBreak/>
         <w:t>Gastos en mina respecto a la salud de sus trabajadores</w:t>
       </w:r>
       <w:r>
@@ -6509,6 +6412,7 @@
           <w:id w:val="-2061087398"/>
           <w:citation/>
         </w:sdtPr>
+        <w:sdtEndPr/>
         <w:sdtContent>
           <w:r>
             <w:rPr>
@@ -7269,7 +7173,6 @@
           <w:sz w:val="24"/>
           <w:szCs w:val="24"/>
         </w:rPr>
-        <w:lastRenderedPageBreak/>
         <w:t>Primeros auxilios y servicios médicos</w:t>
       </w:r>
     </w:p>
@@ -7751,6 +7654,7 @@
           <w:sz w:val="24"/>
           <w:szCs w:val="24"/>
         </w:rPr>
+        <w:lastRenderedPageBreak/>
         <w:t>Visualización video tutoriales</w:t>
       </w:r>
     </w:p>
@@ -8199,7 +8103,7 @@
           <w:szCs w:val="24"/>
         </w:rPr>
       </w:pPr>
-      <w:bookmarkStart w:id="10" w:name="_Toc422915446"/>
+      <w:bookmarkStart w:id="9" w:name="_Toc422915446"/>
       <w:r>
         <w:rPr>
           <w:rFonts w:ascii="Times New Roman" w:eastAsiaTheme="minorHAnsi" w:hAnsi="Times New Roman" w:cs="Times New Roman"/>
@@ -8210,7 +8114,7 @@
         </w:rPr>
         <w:t xml:space="preserve">Capítulo </w:t>
       </w:r>
-      <w:bookmarkEnd w:id="10"/>
+      <w:bookmarkEnd w:id="9"/>
       <w:r>
         <w:rPr>
           <w:rFonts w:ascii="Times New Roman" w:eastAsiaTheme="minorHAnsi" w:hAnsi="Times New Roman" w:cs="Times New Roman"/>
@@ -8238,7 +8142,7 @@
           <w:szCs w:val="24"/>
         </w:rPr>
       </w:pPr>
-      <w:bookmarkStart w:id="11" w:name="_Toc422915447"/>
+      <w:bookmarkStart w:id="10" w:name="_Toc422915447"/>
       <w:r>
         <w:rPr>
           <w:rFonts w:ascii="Times New Roman" w:hAnsi="Times New Roman" w:cs="Times New Roman"/>
@@ -8248,7 +8152,7 @@
         </w:rPr>
         <w:t>Alcance</w:t>
       </w:r>
-      <w:bookmarkEnd w:id="11"/>
+      <w:bookmarkEnd w:id="10"/>
     </w:p>
     <w:p>
       <w:pPr>
@@ -8287,7 +8191,6 @@
           <w:sz w:val="24"/>
           <w:szCs w:val="24"/>
         </w:rPr>
-        <w:lastRenderedPageBreak/>
         <w:t>• Se colocaran diferentes drones en puntos estratégicos para poder abarcar toda el área minera.</w:t>
       </w:r>
     </w:p>
@@ -8752,7 +8655,7 @@
           <w:b/>
         </w:rPr>
       </w:pPr>
-      <w:bookmarkStart w:id="12" w:name="_Toc422915448"/>
+      <w:bookmarkStart w:id="11" w:name="_Toc422915448"/>
       <w:r>
         <w:rPr>
           <w:rFonts w:ascii="Times New Roman" w:hAnsi="Times New Roman" w:cs="Times New Roman"/>
@@ -8760,7 +8663,7 @@
         </w:rPr>
         <w:t>Diseño de la investigación</w:t>
       </w:r>
-      <w:bookmarkEnd w:id="12"/>
+      <w:bookmarkEnd w:id="11"/>
     </w:p>
     <w:p>
       <w:pPr>
@@ -8782,6 +8685,7 @@
           <w:sz w:val="24"/>
           <w:szCs w:val="24"/>
         </w:rPr>
+        <w:lastRenderedPageBreak/>
         <w:t>4.2.1</w:t>
       </w:r>
       <w:r>
@@ -8927,7 +8831,7 @@
           <w:b/>
         </w:rPr>
       </w:pPr>
-      <w:bookmarkStart w:id="13" w:name="_Toc422915449"/>
+      <w:bookmarkStart w:id="12" w:name="_Toc422915449"/>
       <w:r>
         <w:rPr>
           <w:rFonts w:ascii="Times New Roman" w:hAnsi="Times New Roman" w:cs="Times New Roman"/>
@@ -8935,7 +8839,7 @@
         </w:rPr>
         <w:t>Recursos necesarios para la investigación</w:t>
       </w:r>
-      <w:bookmarkEnd w:id="13"/>
+      <w:bookmarkEnd w:id="12"/>
     </w:p>
     <w:p>
       <w:pPr>
@@ -9319,7 +9223,6 @@
                 <w:sz w:val="24"/>
                 <w:szCs w:val="24"/>
               </w:rPr>
-              <w:lastRenderedPageBreak/>
               <w:t>GPS + compás LEA-6H (tope de gama)</w:t>
             </w:r>
           </w:p>
@@ -9484,7 +9387,6 @@
                 <w:sz w:val="24"/>
                 <w:szCs w:val="24"/>
               </w:rPr>
-              <w:lastRenderedPageBreak/>
               <w:t xml:space="preserve">Kit </w:t>
             </w:r>
             <w:proofErr w:type="spellStart"/>
@@ -9851,6 +9753,7 @@
                 <w:sz w:val="24"/>
                 <w:szCs w:val="24"/>
               </w:rPr>
+              <w:lastRenderedPageBreak/>
               <w:t xml:space="preserve">Barómetro </w:t>
             </w:r>
             <w:proofErr w:type="spellStart"/>
@@ -10327,7 +10230,6 @@
                 <w:sz w:val="24"/>
                 <w:szCs w:val="24"/>
               </w:rPr>
-              <w:lastRenderedPageBreak/>
               <w:t>Bajo consumo de energía - 500mW típica</w:t>
             </w:r>
           </w:p>
@@ -10530,7 +10432,6 @@
                 <w:szCs w:val="24"/>
                 <w:lang w:val="en-US"/>
               </w:rPr>
-              <w:lastRenderedPageBreak/>
               <w:t>Swaytronic</w:t>
             </w:r>
             <w:proofErr w:type="spellEnd"/>
@@ -10984,6 +10885,7 @@
                 <w:sz w:val="24"/>
                 <w:szCs w:val="24"/>
               </w:rPr>
+              <w:lastRenderedPageBreak/>
               <w:t>GoPro</w:t>
             </w:r>
             <w:proofErr w:type="spellEnd"/>
@@ -11562,7 +11464,6 @@
                 <w:sz w:val="24"/>
                 <w:szCs w:val="24"/>
               </w:rPr>
-              <w:lastRenderedPageBreak/>
               <w:t xml:space="preserve">permite su utilización con precisión en aplicaciones de </w:t>
             </w:r>
             <w:proofErr w:type="spellStart"/>
@@ -11825,7 +11726,6 @@
                 <w:sz w:val="24"/>
                 <w:szCs w:val="24"/>
               </w:rPr>
-              <w:lastRenderedPageBreak/>
               <w:t>PicoStation</w:t>
             </w:r>
             <w:proofErr w:type="spellEnd"/>
@@ -12102,6 +12002,7 @@
                 <w:sz w:val="24"/>
                 <w:szCs w:val="24"/>
               </w:rPr>
+              <w:lastRenderedPageBreak/>
               <w:t xml:space="preserve">Antena MIMO omnidireccional de 5 </w:t>
             </w:r>
             <w:proofErr w:type="spellStart"/>
@@ -12301,6 +12202,7 @@
                 <w:sz w:val="24"/>
                 <w:szCs w:val="24"/>
               </w:rPr>
+              <w:lastRenderedPageBreak/>
               <w:t>AVM 310 - Repetidor de red WiFi (300 Mb/s)</w:t>
             </w:r>
           </w:p>
@@ -12643,7 +12545,6 @@
                 <w:sz w:val="24"/>
                 <w:szCs w:val="24"/>
               </w:rPr>
-              <w:lastRenderedPageBreak/>
               <w:t>DVD ROM, SATA, Interno</w:t>
             </w:r>
           </w:p>
@@ -12673,7 +12574,6 @@
                 <w:sz w:val="24"/>
                 <w:szCs w:val="24"/>
               </w:rPr>
-              <w:lastRenderedPageBreak/>
               <w:t>Pulsioxímetro de dedo, con conexión USB</w:t>
             </w:r>
           </w:p>
@@ -13149,6 +13049,7 @@
                 <w:sz w:val="24"/>
                 <w:szCs w:val="24"/>
               </w:rPr>
+              <w:lastRenderedPageBreak/>
               <w:t xml:space="preserve">Bluetooth 4.0 </w:t>
             </w:r>
           </w:p>
@@ -13342,6 +13243,7 @@
                 <w:sz w:val="24"/>
                 <w:szCs w:val="24"/>
               </w:rPr>
+              <w:lastRenderedPageBreak/>
               <w:t>Liquipel</w:t>
             </w:r>
             <w:proofErr w:type="spellEnd"/>
@@ -13435,7 +13337,7 @@
           <w:b/>
         </w:rPr>
       </w:pPr>
-      <w:bookmarkStart w:id="14" w:name="_Toc422915450"/>
+      <w:bookmarkStart w:id="13" w:name="_Toc422915450"/>
       <w:r>
         <w:rPr>
           <w:rFonts w:ascii="Times New Roman" w:hAnsi="Times New Roman" w:cs="Times New Roman"/>
@@ -13450,7 +13352,7 @@
         </w:rPr>
         <w:t>.</w:t>
       </w:r>
-      <w:bookmarkEnd w:id="14"/>
+      <w:bookmarkEnd w:id="13"/>
     </w:p>
     <w:p>
       <w:pPr>
@@ -13616,7 +13518,6 @@
                 <w:sz w:val="24"/>
                 <w:szCs w:val="24"/>
               </w:rPr>
-              <w:lastRenderedPageBreak/>
               <w:t xml:space="preserve">Kit </w:t>
             </w:r>
             <w:proofErr w:type="spellStart"/>
@@ -14444,6 +14345,7 @@
                 <w:sz w:val="24"/>
                 <w:szCs w:val="24"/>
               </w:rPr>
+              <w:lastRenderedPageBreak/>
               <w:t>Galaxy</w:t>
             </w:r>
             <w:proofErr w:type="spellEnd"/>
@@ -14704,7 +14606,7 @@
           <w:b/>
         </w:rPr>
       </w:pPr>
-      <w:bookmarkStart w:id="15" w:name="_Toc422915451"/>
+      <w:bookmarkStart w:id="14" w:name="_Toc422915451"/>
       <w:r>
         <w:rPr>
           <w:rFonts w:ascii="Times New Roman" w:hAnsi="Times New Roman" w:cs="Times New Roman"/>
@@ -14719,7 +14621,7 @@
         </w:rPr>
         <w:t>.</w:t>
       </w:r>
-      <w:bookmarkEnd w:id="15"/>
+      <w:bookmarkEnd w:id="14"/>
     </w:p>
     <w:tbl>
       <w:tblPr>
@@ -15010,7 +14912,6 @@
                 <w:sz w:val="20"/>
                 <w:szCs w:val="20"/>
               </w:rPr>
-              <w:lastRenderedPageBreak/>
               <w:t xml:space="preserve">• Aprobar el Project </w:t>
             </w:r>
             <w:proofErr w:type="spellStart"/>
@@ -15736,6 +15637,7 @@
                 <w:sz w:val="20"/>
                 <w:szCs w:val="20"/>
               </w:rPr>
+              <w:lastRenderedPageBreak/>
               <w:t>NOMBRE</w:t>
             </w:r>
             <w:r>
@@ -16220,7 +16122,6 @@
                 <w:sz w:val="20"/>
                 <w:szCs w:val="20"/>
               </w:rPr>
-              <w:lastRenderedPageBreak/>
               <w:t xml:space="preserve">• Ayudar al Sponsor a iniciar el proyecto. </w:t>
             </w:r>
           </w:p>
@@ -17058,6 +16959,7 @@
                 <w:sz w:val="20"/>
                 <w:szCs w:val="20"/>
               </w:rPr>
+              <w:lastRenderedPageBreak/>
               <w:t>RESPONSABILIDADES</w:t>
             </w:r>
           </w:p>
@@ -17437,7 +17339,6 @@
                 <w:szCs w:val="20"/>
                 <w:lang w:val="es-MX"/>
               </w:rPr>
-              <w:lastRenderedPageBreak/>
               <w:t>NIVELES DE AUTORIDAD</w:t>
             </w:r>
           </w:p>
@@ -18325,6 +18226,7 @@
                 <w:sz w:val="20"/>
                 <w:szCs w:val="20"/>
               </w:rPr>
+              <w:lastRenderedPageBreak/>
               <w:t xml:space="preserve">• </w:t>
             </w:r>
             <w:proofErr w:type="spellStart"/>
@@ -18584,7 +18486,7 @@
           <w:b/>
         </w:rPr>
       </w:pPr>
-      <w:bookmarkStart w:id="16" w:name="_Toc422915453"/>
+      <w:bookmarkStart w:id="15" w:name="_Toc422915453"/>
       <w:r>
         <w:rPr>
           <w:rFonts w:ascii="Times New Roman" w:hAnsi="Times New Roman" w:cs="Times New Roman"/>
@@ -18592,7 +18494,7 @@
         </w:rPr>
         <w:t>Análisis de posibles dificultades</w:t>
       </w:r>
-      <w:bookmarkEnd w:id="16"/>
+      <w:bookmarkEnd w:id="15"/>
     </w:p>
     <w:p>
       <w:pPr>
@@ -19918,7 +19820,7 @@
           <w:b/>
         </w:rPr>
       </w:pPr>
-      <w:bookmarkStart w:id="17" w:name="_Toc422915454"/>
+      <w:bookmarkStart w:id="16" w:name="_Toc422915454"/>
       <w:r>
         <w:rPr>
           <w:rFonts w:ascii="Times New Roman" w:hAnsi="Times New Roman" w:cs="Times New Roman"/>
@@ -19926,7 +19828,7 @@
         </w:rPr>
         <w:t>Viabilidad del proyecto</w:t>
       </w:r>
-      <w:bookmarkEnd w:id="17"/>
+      <w:bookmarkEnd w:id="16"/>
     </w:p>
     <w:p>
       <w:pPr>
@@ -20690,6 +20592,72 @@
       <w:r>
         <w:rPr>
           <w:rFonts w:ascii="Times New Roman" w:hAnsi="Times New Roman" w:cs="Times New Roman"/>
+          <w:noProof/>
+          <w:sz w:val="24"/>
+          <w:szCs w:val="24"/>
+          <w:lang w:val="en-US"/>
+        </w:rPr>
+        <w:drawing>
+          <wp:anchor distT="0" distB="0" distL="114300" distR="114300" simplePos="0" relativeHeight="251665408" behindDoc="0" locked="0" layoutInCell="1" allowOverlap="1" wp14:anchorId="03629F14" wp14:editId="797D76DD">
+            <wp:simplePos x="0" y="0"/>
+            <wp:positionH relativeFrom="margin">
+              <wp:align>right</wp:align>
+            </wp:positionH>
+            <wp:positionV relativeFrom="paragraph">
+              <wp:posOffset>320040</wp:posOffset>
+            </wp:positionV>
+            <wp:extent cx="5943600" cy="3566160"/>
+            <wp:effectExtent l="0" t="0" r="0" b="0"/>
+            <wp:wrapThrough wrapText="bothSides">
+              <wp:wrapPolygon edited="0">
+                <wp:start x="0" y="0"/>
+                <wp:lineTo x="0" y="21462"/>
+                <wp:lineTo x="21531" y="21462"/>
+                <wp:lineTo x="21531" y="0"/>
+                <wp:lineTo x="0" y="0"/>
+              </wp:wrapPolygon>
+            </wp:wrapThrough>
+            <wp:docPr id="2" name="Imagen 2"/>
+            <wp:cNvGraphicFramePr>
+              <a:graphicFrameLocks xmlns:a="http://schemas.openxmlformats.org/drawingml/2006/main" noChangeAspect="1"/>
+            </wp:cNvGraphicFramePr>
+            <a:graphic xmlns:a="http://schemas.openxmlformats.org/drawingml/2006/main">
+              <a:graphicData uri="http://schemas.openxmlformats.org/drawingml/2006/picture">
+                <pic:pic xmlns:pic="http://schemas.openxmlformats.org/drawingml/2006/picture">
+                  <pic:nvPicPr>
+                    <pic:cNvPr id="2" name="1 - Iniciar sesion.png"/>
+                    <pic:cNvPicPr/>
+                  </pic:nvPicPr>
+                  <pic:blipFill>
+                    <a:blip r:embed="rId13">
+                      <a:extLst>
+                        <a:ext uri="{28A0092B-C50C-407E-A947-70E740481C1C}">
+                          <a14:useLocalDpi xmlns:a14="http://schemas.microsoft.com/office/drawing/2010/main" val="0"/>
+                        </a:ext>
+                      </a:extLst>
+                    </a:blip>
+                    <a:stretch>
+                      <a:fillRect/>
+                    </a:stretch>
+                  </pic:blipFill>
+                  <pic:spPr>
+                    <a:xfrm>
+                      <a:off x="0" y="0"/>
+                      <a:ext cx="5943600" cy="3566160"/>
+                    </a:xfrm>
+                    <a:prstGeom prst="rect">
+                      <a:avLst/>
+                    </a:prstGeom>
+                  </pic:spPr>
+                </pic:pic>
+              </a:graphicData>
+            </a:graphic>
+          </wp:anchor>
+        </w:drawing>
+      </w:r>
+      <w:r>
+        <w:rPr>
+          <w:rFonts w:ascii="Times New Roman" w:hAnsi="Times New Roman" w:cs="Times New Roman"/>
           <w:sz w:val="24"/>
           <w:szCs w:val="24"/>
         </w:rPr>
@@ -20703,20 +20671,528 @@
         </w:rPr>
         <w:tab/>
       </w:r>
-      <w:r>
-        <w:rPr>
-          <w:rFonts w:ascii="Times New Roman" w:hAnsi="Times New Roman" w:cs="Times New Roman"/>
-          <w:sz w:val="24"/>
-          <w:szCs w:val="24"/>
-        </w:rPr>
-        <w:tab/>
-      </w:r>
-    </w:p>
-    <w:p>
-      <w:pPr>
-        <w:pStyle w:val="Prrafodelista"/>
+    </w:p>
+    <w:p>
+      <w:pPr>
+        <w:pStyle w:val="Descripcin"/>
+      </w:pPr>
+      <w:r>
+        <w:t xml:space="preserve">Ilustración </w:t>
+      </w:r>
+      <w:r>
+        <w:fldChar w:fldCharType="begin"/>
+      </w:r>
+      <w:r>
+        <w:instrText xml:space="preserve"> SEQ Ilustración \* ARABIC </w:instrText>
+      </w:r>
+      <w:r>
+        <w:fldChar w:fldCharType="separate"/>
+      </w:r>
+      <w:r>
+        <w:rPr>
+          <w:noProof/>
+        </w:rPr>
+        <w:t>1</w:t>
+      </w:r>
+      <w:r>
+        <w:fldChar w:fldCharType="end"/>
+      </w:r>
+      <w:r>
+        <w:t xml:space="preserve"> Inicio de sesi</w:t>
+      </w:r>
+      <w:r>
+        <w:t>ó</w:t>
+      </w:r>
+      <w:r>
+        <w:t>n</w:t>
+      </w:r>
+    </w:p>
+    <w:p>
+      <w:r>
+        <w:rPr>
+          <w:noProof/>
+          <w:lang w:val="en-US"/>
+        </w:rPr>
+        <w:lastRenderedPageBreak/>
+        <w:drawing>
+          <wp:inline distT="0" distB="0" distL="0" distR="0" wp14:anchorId="5D45E9C1" wp14:editId="5E25797D">
+            <wp:extent cx="5943600" cy="3566160"/>
+            <wp:effectExtent l="0" t="0" r="0" b="0"/>
+            <wp:docPr id="3" name="Imagen 3"/>
+            <wp:cNvGraphicFramePr>
+              <a:graphicFrameLocks xmlns:a="http://schemas.openxmlformats.org/drawingml/2006/main" noChangeAspect="1"/>
+            </wp:cNvGraphicFramePr>
+            <a:graphic xmlns:a="http://schemas.openxmlformats.org/drawingml/2006/main">
+              <a:graphicData uri="http://schemas.openxmlformats.org/drawingml/2006/picture">
+                <pic:pic xmlns:pic="http://schemas.openxmlformats.org/drawingml/2006/picture">
+                  <pic:nvPicPr>
+                    <pic:cNvPr id="3" name="2 - Registrate.png"/>
+                    <pic:cNvPicPr/>
+                  </pic:nvPicPr>
+                  <pic:blipFill>
+                    <a:blip r:embed="rId14">
+                      <a:extLst>
+                        <a:ext uri="{28A0092B-C50C-407E-A947-70E740481C1C}">
+                          <a14:useLocalDpi xmlns:a14="http://schemas.microsoft.com/office/drawing/2010/main" val="0"/>
+                        </a:ext>
+                      </a:extLst>
+                    </a:blip>
+                    <a:stretch>
+                      <a:fillRect/>
+                    </a:stretch>
+                  </pic:blipFill>
+                  <pic:spPr>
+                    <a:xfrm>
+                      <a:off x="0" y="0"/>
+                      <a:ext cx="5943600" cy="3566160"/>
+                    </a:xfrm>
+                    <a:prstGeom prst="rect">
+                      <a:avLst/>
+                    </a:prstGeom>
+                  </pic:spPr>
+                </pic:pic>
+              </a:graphicData>
+            </a:graphic>
+          </wp:inline>
+        </w:drawing>
+      </w:r>
+    </w:p>
+    <w:p>
+      <w:pPr>
+        <w:pStyle w:val="Descripcin"/>
+      </w:pPr>
+      <w:r>
+        <w:t xml:space="preserve">Ilustración </w:t>
+      </w:r>
+      <w:r>
+        <w:fldChar w:fldCharType="begin"/>
+      </w:r>
+      <w:r>
+        <w:instrText xml:space="preserve"> SEQ Ilustración \* ARABIC </w:instrText>
+      </w:r>
+      <w:r>
+        <w:fldChar w:fldCharType="separate"/>
+      </w:r>
+      <w:r>
+        <w:rPr>
+          <w:noProof/>
+        </w:rPr>
+        <w:t>2</w:t>
+      </w:r>
+      <w:r>
+        <w:fldChar w:fldCharType="end"/>
+      </w:r>
+      <w:r>
+        <w:t xml:space="preserve"> Registro de usuario</w:t>
+      </w:r>
+    </w:p>
+    <w:p>
+      <w:r>
+        <w:rPr>
+          <w:noProof/>
+          <w:lang w:val="en-US"/>
+        </w:rPr>
+        <w:drawing>
+          <wp:inline distT="0" distB="0" distL="0" distR="0" wp14:anchorId="5EB28B39" wp14:editId="0293E93F">
+            <wp:extent cx="5943600" cy="3566160"/>
+            <wp:effectExtent l="0" t="0" r="0" b="0"/>
+            <wp:docPr id="4" name="Imagen 4"/>
+            <wp:cNvGraphicFramePr>
+              <a:graphicFrameLocks xmlns:a="http://schemas.openxmlformats.org/drawingml/2006/main" noChangeAspect="1"/>
+            </wp:cNvGraphicFramePr>
+            <a:graphic xmlns:a="http://schemas.openxmlformats.org/drawingml/2006/main">
+              <a:graphicData uri="http://schemas.openxmlformats.org/drawingml/2006/picture">
+                <pic:pic xmlns:pic="http://schemas.openxmlformats.org/drawingml/2006/picture">
+                  <pic:nvPicPr>
+                    <pic:cNvPr id="4" name="3 - Diagnostico.png"/>
+                    <pic:cNvPicPr/>
+                  </pic:nvPicPr>
+                  <pic:blipFill>
+                    <a:blip r:embed="rId15">
+                      <a:extLst>
+                        <a:ext uri="{28A0092B-C50C-407E-A947-70E740481C1C}">
+                          <a14:useLocalDpi xmlns:a14="http://schemas.microsoft.com/office/drawing/2010/main" val="0"/>
+                        </a:ext>
+                      </a:extLst>
+                    </a:blip>
+                    <a:stretch>
+                      <a:fillRect/>
+                    </a:stretch>
+                  </pic:blipFill>
+                  <pic:spPr>
+                    <a:xfrm>
+                      <a:off x="0" y="0"/>
+                      <a:ext cx="5943600" cy="3566160"/>
+                    </a:xfrm>
+                    <a:prstGeom prst="rect">
+                      <a:avLst/>
+                    </a:prstGeom>
+                  </pic:spPr>
+                </pic:pic>
+              </a:graphicData>
+            </a:graphic>
+          </wp:inline>
+        </w:drawing>
+      </w:r>
+    </w:p>
+    <w:p>
+      <w:pPr>
+        <w:pStyle w:val="Descripcin"/>
+      </w:pPr>
+      <w:r>
+        <w:t xml:space="preserve">Ilustración </w:t>
+      </w:r>
+      <w:r>
+        <w:fldChar w:fldCharType="begin"/>
+      </w:r>
+      <w:r>
+        <w:instrText xml:space="preserve"> SEQ Ilustración \* ARABIC </w:instrText>
+      </w:r>
+      <w:r>
+        <w:fldChar w:fldCharType="separate"/>
+      </w:r>
+      <w:r>
+        <w:rPr>
+          <w:noProof/>
+        </w:rPr>
+        <w:t>3</w:t>
+      </w:r>
+      <w:r>
+        <w:fldChar w:fldCharType="end"/>
+      </w:r>
+      <w:r>
+        <w:t xml:space="preserve"> Generar diagnósticos Parte1</w:t>
+      </w:r>
+    </w:p>
+    <w:p/>
+    <w:p>
+      <w:r>
+        <w:rPr>
+          <w:noProof/>
+          <w:lang w:val="en-US"/>
+        </w:rPr>
+        <w:lastRenderedPageBreak/>
+        <w:drawing>
+          <wp:inline distT="0" distB="0" distL="0" distR="0" wp14:anchorId="7F67B9B3" wp14:editId="494C017D">
+            <wp:extent cx="5943600" cy="3566160"/>
+            <wp:effectExtent l="0" t="0" r="0" b="0"/>
+            <wp:docPr id="5" name="Imagen 5"/>
+            <wp:cNvGraphicFramePr>
+              <a:graphicFrameLocks xmlns:a="http://schemas.openxmlformats.org/drawingml/2006/main" noChangeAspect="1"/>
+            </wp:cNvGraphicFramePr>
+            <a:graphic xmlns:a="http://schemas.openxmlformats.org/drawingml/2006/main">
+              <a:graphicData uri="http://schemas.openxmlformats.org/drawingml/2006/picture">
+                <pic:pic xmlns:pic="http://schemas.openxmlformats.org/drawingml/2006/picture">
+                  <pic:nvPicPr>
+                    <pic:cNvPr id="5" name="4 - Diagnostico 2.png"/>
+                    <pic:cNvPicPr/>
+                  </pic:nvPicPr>
+                  <pic:blipFill>
+                    <a:blip r:embed="rId16">
+                      <a:extLst>
+                        <a:ext uri="{28A0092B-C50C-407E-A947-70E740481C1C}">
+                          <a14:useLocalDpi xmlns:a14="http://schemas.microsoft.com/office/drawing/2010/main" val="0"/>
+                        </a:ext>
+                      </a:extLst>
+                    </a:blip>
+                    <a:stretch>
+                      <a:fillRect/>
+                    </a:stretch>
+                  </pic:blipFill>
+                  <pic:spPr>
+                    <a:xfrm>
+                      <a:off x="0" y="0"/>
+                      <a:ext cx="5943600" cy="3566160"/>
+                    </a:xfrm>
+                    <a:prstGeom prst="rect">
+                      <a:avLst/>
+                    </a:prstGeom>
+                  </pic:spPr>
+                </pic:pic>
+              </a:graphicData>
+            </a:graphic>
+          </wp:inline>
+        </w:drawing>
+      </w:r>
+    </w:p>
+    <w:p>
+      <w:pPr>
+        <w:pStyle w:val="Descripcin"/>
+      </w:pPr>
+      <w:r>
+        <w:t xml:space="preserve">Ilustración </w:t>
+      </w:r>
+      <w:r>
+        <w:fldChar w:fldCharType="begin"/>
+      </w:r>
+      <w:r>
+        <w:instrText xml:space="preserve"> SEQ Ilustración \* ARABIC </w:instrText>
+      </w:r>
+      <w:r>
+        <w:fldChar w:fldCharType="separate"/>
+      </w:r>
+      <w:r>
+        <w:rPr>
+          <w:noProof/>
+        </w:rPr>
+        <w:t>4</w:t>
+      </w:r>
+      <w:r>
+        <w:fldChar w:fldCharType="end"/>
+      </w:r>
+      <w:r>
+        <w:t xml:space="preserve"> Generar diagnósticos Parte2</w:t>
+      </w:r>
+    </w:p>
+    <w:p>
+      <w:r>
+        <w:rPr>
+          <w:noProof/>
+          <w:lang w:val="en-US"/>
+        </w:rPr>
+        <w:drawing>
+          <wp:inline distT="0" distB="0" distL="0" distR="0" wp14:anchorId="03E1F3C0" wp14:editId="0E50D057">
+            <wp:extent cx="5943600" cy="3566160"/>
+            <wp:effectExtent l="0" t="0" r="0" b="0"/>
+            <wp:docPr id="7" name="Imagen 7"/>
+            <wp:cNvGraphicFramePr>
+              <a:graphicFrameLocks xmlns:a="http://schemas.openxmlformats.org/drawingml/2006/main" noChangeAspect="1"/>
+            </wp:cNvGraphicFramePr>
+            <a:graphic xmlns:a="http://schemas.openxmlformats.org/drawingml/2006/main">
+              <a:graphicData uri="http://schemas.openxmlformats.org/drawingml/2006/picture">
+                <pic:pic xmlns:pic="http://schemas.openxmlformats.org/drawingml/2006/picture">
+                  <pic:nvPicPr>
+                    <pic:cNvPr id="7" name="5 - Reportes.png"/>
+                    <pic:cNvPicPr/>
+                  </pic:nvPicPr>
+                  <pic:blipFill>
+                    <a:blip r:embed="rId17">
+                      <a:extLst>
+                        <a:ext uri="{28A0092B-C50C-407E-A947-70E740481C1C}">
+                          <a14:useLocalDpi xmlns:a14="http://schemas.microsoft.com/office/drawing/2010/main" val="0"/>
+                        </a:ext>
+                      </a:extLst>
+                    </a:blip>
+                    <a:stretch>
+                      <a:fillRect/>
+                    </a:stretch>
+                  </pic:blipFill>
+                  <pic:spPr>
+                    <a:xfrm>
+                      <a:off x="0" y="0"/>
+                      <a:ext cx="5943600" cy="3566160"/>
+                    </a:xfrm>
+                    <a:prstGeom prst="rect">
+                      <a:avLst/>
+                    </a:prstGeom>
+                  </pic:spPr>
+                </pic:pic>
+              </a:graphicData>
+            </a:graphic>
+          </wp:inline>
+        </w:drawing>
+      </w:r>
+    </w:p>
+    <w:p>
+      <w:pPr>
+        <w:pStyle w:val="Descripcin"/>
+      </w:pPr>
+      <w:r>
+        <w:t xml:space="preserve">Ilustración </w:t>
+      </w:r>
+      <w:r>
+        <w:fldChar w:fldCharType="begin"/>
+      </w:r>
+      <w:r>
+        <w:instrText xml:space="preserve"> SEQ Ilustración \* ARABIC </w:instrText>
+      </w:r>
+      <w:r>
+        <w:fldChar w:fldCharType="separate"/>
+      </w:r>
+      <w:r>
+        <w:rPr>
+          <w:noProof/>
+        </w:rPr>
+        <w:t>5</w:t>
+      </w:r>
+      <w:r>
+        <w:fldChar w:fldCharType="end"/>
+      </w:r>
+      <w:r>
+        <w:t xml:space="preserve"> Tabla de registro de reportes</w:t>
+      </w:r>
+    </w:p>
+    <w:p/>
+    <w:p>
+      <w:r>
+        <w:rPr>
+          <w:noProof/>
+          <w:lang w:val="en-US"/>
+        </w:rPr>
+        <w:lastRenderedPageBreak/>
+        <w:drawing>
+          <wp:inline distT="0" distB="0" distL="0" distR="0" wp14:anchorId="4D5546F0" wp14:editId="5B8F3AE7">
+            <wp:extent cx="5943600" cy="3566160"/>
+            <wp:effectExtent l="0" t="0" r="0" b="0"/>
+            <wp:docPr id="10" name="Imagen 10"/>
+            <wp:cNvGraphicFramePr>
+              <a:graphicFrameLocks xmlns:a="http://schemas.openxmlformats.org/drawingml/2006/main" noChangeAspect="1"/>
+            </wp:cNvGraphicFramePr>
+            <a:graphic xmlns:a="http://schemas.openxmlformats.org/drawingml/2006/main">
+              <a:graphicData uri="http://schemas.openxmlformats.org/drawingml/2006/picture">
+                <pic:pic xmlns:pic="http://schemas.openxmlformats.org/drawingml/2006/picture">
+                  <pic:nvPicPr>
+                    <pic:cNvPr id="10" name="6 - Dron.png"/>
+                    <pic:cNvPicPr/>
+                  </pic:nvPicPr>
+                  <pic:blipFill>
+                    <a:blip r:embed="rId18">
+                      <a:extLst>
+                        <a:ext uri="{28A0092B-C50C-407E-A947-70E740481C1C}">
+                          <a14:useLocalDpi xmlns:a14="http://schemas.microsoft.com/office/drawing/2010/main" val="0"/>
+                        </a:ext>
+                      </a:extLst>
+                    </a:blip>
+                    <a:stretch>
+                      <a:fillRect/>
+                    </a:stretch>
+                  </pic:blipFill>
+                  <pic:spPr>
+                    <a:xfrm>
+                      <a:off x="0" y="0"/>
+                      <a:ext cx="5943600" cy="3566160"/>
+                    </a:xfrm>
+                    <a:prstGeom prst="rect">
+                      <a:avLst/>
+                    </a:prstGeom>
+                  </pic:spPr>
+                </pic:pic>
+              </a:graphicData>
+            </a:graphic>
+          </wp:inline>
+        </w:drawing>
+      </w:r>
+    </w:p>
+    <w:p>
+      <w:pPr>
+        <w:pStyle w:val="Descripcin"/>
+      </w:pPr>
+      <w:r>
+        <w:t xml:space="preserve">Ilustración </w:t>
+      </w:r>
+      <w:r>
+        <w:fldChar w:fldCharType="begin"/>
+      </w:r>
+      <w:r>
+        <w:instrText xml:space="preserve"> SEQ Ilustración \* ARABIC </w:instrText>
+      </w:r>
+      <w:r>
+        <w:fldChar w:fldCharType="separate"/>
+      </w:r>
+      <w:r>
+        <w:rPr>
+          <w:noProof/>
+        </w:rPr>
+        <w:t>6</w:t>
+      </w:r>
+      <w:r>
+        <w:fldChar w:fldCharType="end"/>
+      </w:r>
+      <w:r>
+        <w:t xml:space="preserve"> Tabla de registro de </w:t>
+      </w:r>
+      <w:proofErr w:type="spellStart"/>
+      <w:r>
+        <w:t>drones</w:t>
+      </w:r>
+      <w:proofErr w:type="spellEnd"/>
+    </w:p>
+    <w:p>
+      <w:r>
+        <w:rPr>
+          <w:noProof/>
+          <w:lang w:val="en-US"/>
+        </w:rPr>
+        <w:drawing>
+          <wp:inline distT="0" distB="0" distL="0" distR="0" wp14:anchorId="20D3A854" wp14:editId="72ED7461">
+            <wp:extent cx="5943600" cy="3566160"/>
+            <wp:effectExtent l="0" t="0" r="0" b="0"/>
+            <wp:docPr id="11" name="Imagen 11"/>
+            <wp:cNvGraphicFramePr>
+              <a:graphicFrameLocks xmlns:a="http://schemas.openxmlformats.org/drawingml/2006/main" noChangeAspect="1"/>
+            </wp:cNvGraphicFramePr>
+            <a:graphic xmlns:a="http://schemas.openxmlformats.org/drawingml/2006/main">
+              <a:graphicData uri="http://schemas.openxmlformats.org/drawingml/2006/picture">
+                <pic:pic xmlns:pic="http://schemas.openxmlformats.org/drawingml/2006/picture">
+                  <pic:nvPicPr>
+                    <pic:cNvPr id="11" name="7 - Dron 2.png"/>
+                    <pic:cNvPicPr/>
+                  </pic:nvPicPr>
+                  <pic:blipFill>
+                    <a:blip r:embed="rId19">
+                      <a:extLst>
+                        <a:ext uri="{28A0092B-C50C-407E-A947-70E740481C1C}">
+                          <a14:useLocalDpi xmlns:a14="http://schemas.microsoft.com/office/drawing/2010/main" val="0"/>
+                        </a:ext>
+                      </a:extLst>
+                    </a:blip>
+                    <a:stretch>
+                      <a:fillRect/>
+                    </a:stretch>
+                  </pic:blipFill>
+                  <pic:spPr>
+                    <a:xfrm>
+                      <a:off x="0" y="0"/>
+                      <a:ext cx="5943600" cy="3566160"/>
+                    </a:xfrm>
+                    <a:prstGeom prst="rect">
+                      <a:avLst/>
+                    </a:prstGeom>
+                  </pic:spPr>
+                </pic:pic>
+              </a:graphicData>
+            </a:graphic>
+          </wp:inline>
+        </w:drawing>
+      </w:r>
+    </w:p>
+    <w:p>
+      <w:pPr>
+        <w:pStyle w:val="Descripcin"/>
+      </w:pPr>
+      <w:r>
+        <w:t xml:space="preserve">Ilustración </w:t>
+      </w:r>
+      <w:r>
+        <w:fldChar w:fldCharType="begin"/>
+      </w:r>
+      <w:r>
+        <w:instrText xml:space="preserve"> SEQ Ilustración \* ARABIC </w:instrText>
+      </w:r>
+      <w:r>
+        <w:fldChar w:fldCharType="separate"/>
+      </w:r>
+      <w:r>
+        <w:rPr>
+          <w:noProof/>
+        </w:rPr>
+        <w:t>7</w:t>
+      </w:r>
+      <w:r>
+        <w:fldChar w:fldCharType="end"/>
+      </w:r>
+      <w:r>
+        <w:t xml:space="preserve"> Registro del </w:t>
+      </w:r>
+      <w:proofErr w:type="spellStart"/>
+      <w:r>
+        <w:t>drone</w:t>
+      </w:r>
+      <w:proofErr w:type="spellEnd"/>
+    </w:p>
+    <w:p>
+      <w:pPr>
         <w:spacing w:after="0"/>
-        <w:ind w:left="1712"/>
         <w:jc w:val="both"/>
         <w:rPr>
           <w:rFonts w:ascii="Times New Roman" w:hAnsi="Times New Roman" w:cs="Times New Roman"/>
@@ -20746,6 +21222,7 @@
           <w:sz w:val="24"/>
           <w:szCs w:val="24"/>
         </w:rPr>
+        <w:lastRenderedPageBreak/>
         <w:t>Descripciones, significados, anécdotas y experiencias</w:t>
       </w:r>
     </w:p>
@@ -21103,6 +21580,318 @@
         </w:rPr>
         <w:tab/>
       </w:r>
+    </w:p>
+    <w:p>
+      <w:pPr>
+        <w:pStyle w:val="Prrafodelista"/>
+        <w:spacing w:after="0"/>
+        <w:ind w:left="1069"/>
+        <w:jc w:val="both"/>
+        <w:rPr>
+          <w:rFonts w:ascii="Times New Roman" w:hAnsi="Times New Roman" w:cs="Times New Roman"/>
+          <w:sz w:val="24"/>
+          <w:szCs w:val="24"/>
+        </w:rPr>
+      </w:pPr>
+    </w:p>
+    <w:p>
+      <w:pPr>
+        <w:pStyle w:val="Prrafodelista"/>
+        <w:spacing w:after="0"/>
+        <w:ind w:left="1069"/>
+        <w:jc w:val="both"/>
+        <w:rPr>
+          <w:rFonts w:ascii="Times New Roman" w:hAnsi="Times New Roman" w:cs="Times New Roman"/>
+          <w:sz w:val="24"/>
+          <w:szCs w:val="24"/>
+        </w:rPr>
+      </w:pPr>
+    </w:p>
+    <w:p>
+      <w:pPr>
+        <w:pStyle w:val="Prrafodelista"/>
+        <w:spacing w:after="0"/>
+        <w:ind w:left="1069"/>
+        <w:jc w:val="both"/>
+        <w:rPr>
+          <w:rFonts w:ascii="Times New Roman" w:hAnsi="Times New Roman" w:cs="Times New Roman"/>
+          <w:sz w:val="24"/>
+          <w:szCs w:val="24"/>
+        </w:rPr>
+      </w:pPr>
+    </w:p>
+    <w:p>
+      <w:pPr>
+        <w:pStyle w:val="Prrafodelista"/>
+        <w:spacing w:after="0"/>
+        <w:ind w:left="1069"/>
+        <w:jc w:val="both"/>
+        <w:rPr>
+          <w:rFonts w:ascii="Times New Roman" w:hAnsi="Times New Roman" w:cs="Times New Roman"/>
+          <w:sz w:val="24"/>
+          <w:szCs w:val="24"/>
+        </w:rPr>
+      </w:pPr>
+    </w:p>
+    <w:p>
+      <w:pPr>
+        <w:pStyle w:val="Prrafodelista"/>
+        <w:spacing w:after="0"/>
+        <w:ind w:left="1069"/>
+        <w:jc w:val="both"/>
+        <w:rPr>
+          <w:rFonts w:ascii="Times New Roman" w:hAnsi="Times New Roman" w:cs="Times New Roman"/>
+          <w:sz w:val="24"/>
+          <w:szCs w:val="24"/>
+        </w:rPr>
+      </w:pPr>
+    </w:p>
+    <w:p>
+      <w:pPr>
+        <w:pStyle w:val="Prrafodelista"/>
+        <w:spacing w:after="0"/>
+        <w:ind w:left="1069"/>
+        <w:jc w:val="both"/>
+        <w:rPr>
+          <w:rFonts w:ascii="Times New Roman" w:hAnsi="Times New Roman" w:cs="Times New Roman"/>
+          <w:sz w:val="24"/>
+          <w:szCs w:val="24"/>
+        </w:rPr>
+      </w:pPr>
+    </w:p>
+    <w:p>
+      <w:pPr>
+        <w:pStyle w:val="Prrafodelista"/>
+        <w:spacing w:after="0"/>
+        <w:ind w:left="1069"/>
+        <w:jc w:val="both"/>
+        <w:rPr>
+          <w:rFonts w:ascii="Times New Roman" w:hAnsi="Times New Roman" w:cs="Times New Roman"/>
+          <w:sz w:val="24"/>
+          <w:szCs w:val="24"/>
+        </w:rPr>
+      </w:pPr>
+    </w:p>
+    <w:p>
+      <w:pPr>
+        <w:pStyle w:val="Prrafodelista"/>
+        <w:spacing w:after="0"/>
+        <w:ind w:left="1069"/>
+        <w:jc w:val="both"/>
+        <w:rPr>
+          <w:rFonts w:ascii="Times New Roman" w:hAnsi="Times New Roman" w:cs="Times New Roman"/>
+          <w:sz w:val="24"/>
+          <w:szCs w:val="24"/>
+        </w:rPr>
+      </w:pPr>
+    </w:p>
+    <w:p>
+      <w:pPr>
+        <w:pStyle w:val="Prrafodelista"/>
+        <w:spacing w:after="0"/>
+        <w:ind w:left="1069"/>
+        <w:jc w:val="both"/>
+        <w:rPr>
+          <w:rFonts w:ascii="Times New Roman" w:hAnsi="Times New Roman" w:cs="Times New Roman"/>
+          <w:sz w:val="24"/>
+          <w:szCs w:val="24"/>
+        </w:rPr>
+      </w:pPr>
+    </w:p>
+    <w:p>
+      <w:pPr>
+        <w:pStyle w:val="Prrafodelista"/>
+        <w:spacing w:after="0"/>
+        <w:ind w:left="1069"/>
+        <w:jc w:val="both"/>
+        <w:rPr>
+          <w:rFonts w:ascii="Times New Roman" w:hAnsi="Times New Roman" w:cs="Times New Roman"/>
+          <w:sz w:val="24"/>
+          <w:szCs w:val="24"/>
+        </w:rPr>
+      </w:pPr>
+    </w:p>
+    <w:p>
+      <w:pPr>
+        <w:pStyle w:val="Prrafodelista"/>
+        <w:spacing w:after="0"/>
+        <w:ind w:left="1069"/>
+        <w:jc w:val="both"/>
+        <w:rPr>
+          <w:rFonts w:ascii="Times New Roman" w:hAnsi="Times New Roman" w:cs="Times New Roman"/>
+          <w:sz w:val="24"/>
+          <w:szCs w:val="24"/>
+        </w:rPr>
+      </w:pPr>
+    </w:p>
+    <w:p>
+      <w:pPr>
+        <w:pStyle w:val="Prrafodelista"/>
+        <w:spacing w:after="0"/>
+        <w:ind w:left="1069"/>
+        <w:jc w:val="both"/>
+        <w:rPr>
+          <w:rFonts w:ascii="Times New Roman" w:hAnsi="Times New Roman" w:cs="Times New Roman"/>
+          <w:sz w:val="24"/>
+          <w:szCs w:val="24"/>
+        </w:rPr>
+      </w:pPr>
+    </w:p>
+    <w:p>
+      <w:pPr>
+        <w:pStyle w:val="Prrafodelista"/>
+        <w:spacing w:after="0"/>
+        <w:ind w:left="1069"/>
+        <w:jc w:val="both"/>
+        <w:rPr>
+          <w:rFonts w:ascii="Times New Roman" w:hAnsi="Times New Roman" w:cs="Times New Roman"/>
+          <w:sz w:val="24"/>
+          <w:szCs w:val="24"/>
+        </w:rPr>
+      </w:pPr>
+    </w:p>
+    <w:p>
+      <w:pPr>
+        <w:pStyle w:val="Prrafodelista"/>
+        <w:spacing w:after="0"/>
+        <w:ind w:left="1069"/>
+        <w:jc w:val="both"/>
+        <w:rPr>
+          <w:rFonts w:ascii="Times New Roman" w:hAnsi="Times New Roman" w:cs="Times New Roman"/>
+          <w:sz w:val="24"/>
+          <w:szCs w:val="24"/>
+        </w:rPr>
+      </w:pPr>
+    </w:p>
+    <w:p>
+      <w:pPr>
+        <w:pStyle w:val="Prrafodelista"/>
+        <w:spacing w:after="0"/>
+        <w:ind w:left="1069"/>
+        <w:jc w:val="both"/>
+        <w:rPr>
+          <w:rFonts w:ascii="Times New Roman" w:hAnsi="Times New Roman" w:cs="Times New Roman"/>
+          <w:sz w:val="24"/>
+          <w:szCs w:val="24"/>
+        </w:rPr>
+      </w:pPr>
+    </w:p>
+    <w:p>
+      <w:pPr>
+        <w:pStyle w:val="Prrafodelista"/>
+        <w:spacing w:after="0"/>
+        <w:ind w:left="1069"/>
+        <w:jc w:val="both"/>
+        <w:rPr>
+          <w:rFonts w:ascii="Times New Roman" w:hAnsi="Times New Roman" w:cs="Times New Roman"/>
+          <w:sz w:val="24"/>
+          <w:szCs w:val="24"/>
+        </w:rPr>
+      </w:pPr>
+    </w:p>
+    <w:p>
+      <w:pPr>
+        <w:pStyle w:val="Prrafodelista"/>
+        <w:spacing w:after="0"/>
+        <w:ind w:left="1069"/>
+        <w:jc w:val="both"/>
+        <w:rPr>
+          <w:rFonts w:ascii="Times New Roman" w:hAnsi="Times New Roman" w:cs="Times New Roman"/>
+          <w:sz w:val="24"/>
+          <w:szCs w:val="24"/>
+        </w:rPr>
+      </w:pPr>
+    </w:p>
+    <w:p>
+      <w:pPr>
+        <w:pStyle w:val="Prrafodelista"/>
+        <w:spacing w:after="0"/>
+        <w:ind w:left="1069"/>
+        <w:jc w:val="both"/>
+        <w:rPr>
+          <w:rFonts w:ascii="Times New Roman" w:hAnsi="Times New Roman" w:cs="Times New Roman"/>
+          <w:sz w:val="24"/>
+          <w:szCs w:val="24"/>
+        </w:rPr>
+      </w:pPr>
+    </w:p>
+    <w:p>
+      <w:pPr>
+        <w:pStyle w:val="Prrafodelista"/>
+        <w:spacing w:after="0"/>
+        <w:ind w:left="1069"/>
+        <w:jc w:val="both"/>
+        <w:rPr>
+          <w:rFonts w:ascii="Times New Roman" w:hAnsi="Times New Roman" w:cs="Times New Roman"/>
+          <w:sz w:val="24"/>
+          <w:szCs w:val="24"/>
+        </w:rPr>
+      </w:pPr>
+    </w:p>
+    <w:p>
+      <w:pPr>
+        <w:pStyle w:val="Prrafodelista"/>
+        <w:spacing w:after="0"/>
+        <w:ind w:left="1069"/>
+        <w:jc w:val="both"/>
+        <w:rPr>
+          <w:rFonts w:ascii="Times New Roman" w:hAnsi="Times New Roman" w:cs="Times New Roman"/>
+          <w:sz w:val="24"/>
+          <w:szCs w:val="24"/>
+        </w:rPr>
+      </w:pPr>
+    </w:p>
+    <w:p>
+      <w:pPr>
+        <w:pStyle w:val="Prrafodelista"/>
+        <w:spacing w:after="0"/>
+        <w:ind w:left="1069"/>
+        <w:jc w:val="both"/>
+        <w:rPr>
+          <w:rFonts w:ascii="Times New Roman" w:hAnsi="Times New Roman" w:cs="Times New Roman"/>
+          <w:sz w:val="24"/>
+          <w:szCs w:val="24"/>
+        </w:rPr>
+      </w:pPr>
+    </w:p>
+    <w:p>
+      <w:pPr>
+        <w:pStyle w:val="Prrafodelista"/>
+        <w:spacing w:after="0"/>
+        <w:ind w:left="1069"/>
+        <w:jc w:val="both"/>
+        <w:rPr>
+          <w:rFonts w:ascii="Times New Roman" w:hAnsi="Times New Roman" w:cs="Times New Roman"/>
+          <w:sz w:val="24"/>
+          <w:szCs w:val="24"/>
+        </w:rPr>
+      </w:pPr>
+    </w:p>
+    <w:p>
+      <w:pPr>
+        <w:pStyle w:val="Prrafodelista"/>
+        <w:spacing w:after="0"/>
+        <w:ind w:left="1069"/>
+        <w:jc w:val="both"/>
+        <w:rPr>
+          <w:rFonts w:ascii="Times New Roman" w:hAnsi="Times New Roman" w:cs="Times New Roman"/>
+          <w:sz w:val="24"/>
+          <w:szCs w:val="24"/>
+        </w:rPr>
+      </w:pPr>
+    </w:p>
+    <w:p>
+      <w:pPr>
+        <w:pStyle w:val="Prrafodelista"/>
+        <w:spacing w:after="0"/>
+        <w:ind w:left="1069"/>
+        <w:jc w:val="both"/>
+        <w:rPr>
+          <w:rFonts w:ascii="Times New Roman" w:hAnsi="Times New Roman" w:cs="Times New Roman"/>
+          <w:sz w:val="24"/>
+          <w:szCs w:val="24"/>
+        </w:rPr>
+      </w:pPr>
       <w:r>
         <w:rPr>
           <w:rFonts w:ascii="Times New Roman" w:hAnsi="Times New Roman" w:cs="Times New Roman"/>
@@ -21143,6 +21932,73 @@
         </w:rPr>
         <w:tab/>
       </w:r>
+    </w:p>
+    <w:p>
+      <w:pPr>
+        <w:pStyle w:val="Prrafodelista"/>
+        <w:spacing w:after="0"/>
+        <w:ind w:left="1069"/>
+        <w:jc w:val="both"/>
+        <w:rPr>
+          <w:rFonts w:ascii="Times New Roman" w:hAnsi="Times New Roman" w:cs="Times New Roman"/>
+          <w:sz w:val="24"/>
+          <w:szCs w:val="24"/>
+        </w:rPr>
+      </w:pPr>
+    </w:p>
+    <w:p>
+      <w:pPr>
+        <w:pStyle w:val="Prrafodelista"/>
+        <w:spacing w:after="0"/>
+        <w:ind w:left="1069"/>
+        <w:jc w:val="both"/>
+        <w:rPr>
+          <w:rFonts w:ascii="Times New Roman" w:hAnsi="Times New Roman" w:cs="Times New Roman"/>
+          <w:sz w:val="24"/>
+          <w:szCs w:val="24"/>
+        </w:rPr>
+      </w:pPr>
+    </w:p>
+    <w:p>
+      <w:pPr>
+        <w:pStyle w:val="Prrafodelista"/>
+        <w:spacing w:after="0"/>
+        <w:ind w:left="1069"/>
+        <w:jc w:val="both"/>
+        <w:rPr>
+          <w:rFonts w:ascii="Times New Roman" w:hAnsi="Times New Roman" w:cs="Times New Roman"/>
+          <w:sz w:val="24"/>
+          <w:szCs w:val="24"/>
+        </w:rPr>
+      </w:pPr>
+    </w:p>
+    <w:p>
+      <w:pPr>
+        <w:pStyle w:val="Prrafodelista"/>
+        <w:spacing w:after="0"/>
+        <w:ind w:left="1069"/>
+        <w:jc w:val="both"/>
+        <w:rPr>
+          <w:rFonts w:ascii="Times New Roman" w:hAnsi="Times New Roman" w:cs="Times New Roman"/>
+          <w:sz w:val="24"/>
+          <w:szCs w:val="24"/>
+        </w:rPr>
+      </w:pPr>
+    </w:p>
+    <w:p>
+      <w:pPr>
+        <w:pStyle w:val="Prrafodelista"/>
+        <w:spacing w:after="0"/>
+        <w:ind w:left="1069"/>
+        <w:jc w:val="both"/>
+        <w:rPr>
+          <w:rFonts w:ascii="Times New Roman" w:hAnsi="Times New Roman" w:cs="Times New Roman"/>
+          <w:sz w:val="24"/>
+          <w:szCs w:val="24"/>
+        </w:rPr>
+      </w:pPr>
+      <w:bookmarkStart w:id="17" w:name="_GoBack"/>
+      <w:bookmarkEnd w:id="17"/>
     </w:p>
     <w:p>
       <w:pPr>
@@ -21169,6 +22025,7 @@
           <w:sz w:val="24"/>
           <w:szCs w:val="24"/>
         </w:rPr>
+        <w:lastRenderedPageBreak/>
         <w:t>Bibliografía</w:t>
       </w:r>
       <w:bookmarkEnd w:id="18"/>
@@ -21389,6 +22246,7 @@
         <w:docPartUnique/>
       </w:docPartObj>
     </w:sdtPr>
+    <w:sdtEndPr/>
     <w:sdtContent>
       <w:p>
         <w:pPr>
@@ -21409,7 +22267,7 @@
             <w:noProof/>
             <w:lang w:val="es-ES"/>
           </w:rPr>
-          <w:t>20</w:t>
+          <w:t>26</w:t>
         </w:r>
         <w:r>
           <w:fldChar w:fldCharType="end"/>
@@ -27208,6 +28066,25 @@
       </w:tcPr>
     </w:tblStylePr>
   </w:style>
+  <w:style w:type="paragraph" w:styleId="Descripcin">
+    <w:name w:val="caption"/>
+    <w:basedOn w:val="Normal"/>
+    <w:next w:val="Normal"/>
+    <w:uiPriority w:val="35"/>
+    <w:unhideWhenUsed/>
+    <w:qFormat/>
+    <w:rsid w:val="003C41BC"/>
+    <w:pPr>
+      <w:spacing w:after="200" w:line="240" w:lineRule="auto"/>
+    </w:pPr>
+    <w:rPr>
+      <w:i/>
+      <w:iCs/>
+      <w:color w:val="335B74" w:themeColor="text2"/>
+      <w:sz w:val="18"/>
+      <w:szCs w:val="18"/>
+    </w:rPr>
+  </w:style>
 </w:styles>
 </file>
 
@@ -27274,7 +28151,7 @@
               <a:cs typeface="+mn-cs"/>
             </a:defRPr>
           </a:pPr>
-          <a:endParaRPr lang="es-MX"/>
+          <a:endParaRPr lang="en-US"/>
         </a:p>
       </c:txPr>
     </c:title>
@@ -27455,11 +28332,11 @@
           <c:showBubbleSize val="0"/>
         </c:dLbls>
         <c:smooth val="0"/>
-        <c:axId val="279468200"/>
-        <c:axId val="279472904"/>
+        <c:axId val="383616048"/>
+        <c:axId val="383608992"/>
       </c:lineChart>
       <c:catAx>
-        <c:axId val="279468200"/>
+        <c:axId val="383616048"/>
         <c:scaling>
           <c:orientation val="minMax"/>
         </c:scaling>
@@ -27517,10 +28394,10 @@
                 <a:cs typeface="+mn-cs"/>
               </a:defRPr>
             </a:pPr>
-            <a:endParaRPr lang="es-MX"/>
+            <a:endParaRPr lang="en-US"/>
           </a:p>
         </c:txPr>
-        <c:crossAx val="279472904"/>
+        <c:crossAx val="383608992"/>
         <c:crosses val="autoZero"/>
         <c:auto val="1"/>
         <c:lblAlgn val="ctr"/>
@@ -27528,7 +28405,7 @@
         <c:noMultiLvlLbl val="0"/>
       </c:catAx>
       <c:valAx>
-        <c:axId val="279472904"/>
+        <c:axId val="383608992"/>
         <c:scaling>
           <c:orientation val="minMax"/>
         </c:scaling>
@@ -27586,10 +28463,10 @@
                 <a:cs typeface="+mn-cs"/>
               </a:defRPr>
             </a:pPr>
-            <a:endParaRPr lang="es-MX"/>
+            <a:endParaRPr lang="en-US"/>
           </a:p>
         </c:txPr>
-        <c:crossAx val="279468200"/>
+        <c:crossAx val="383616048"/>
         <c:crosses val="autoZero"/>
         <c:crossBetween val="between"/>
       </c:valAx>
@@ -27627,7 +28504,7 @@
               <a:cs typeface="+mn-cs"/>
             </a:defRPr>
           </a:pPr>
-          <a:endParaRPr lang="es-MX"/>
+          <a:endParaRPr lang="en-US"/>
         </a:p>
       </c:txPr>
     </c:legend>
@@ -27660,7 +28537,7 @@
       <a:pPr>
         <a:defRPr/>
       </a:pPr>
-      <a:endParaRPr lang="es-MX"/>
+      <a:endParaRPr lang="en-US"/>
     </a:p>
   </c:txPr>
   <c:externalData r:id="rId3">
@@ -27715,7 +28592,7 @@
               <a:cs typeface="+mn-cs"/>
             </a:defRPr>
           </a:pPr>
-          <a:endParaRPr lang="es-MX"/>
+          <a:endParaRPr lang="en-US"/>
         </a:p>
       </c:txPr>
     </c:title>
@@ -27988,7 +28865,7 @@
                     <a:cs typeface="+mn-cs"/>
                   </a:defRPr>
                 </a:pPr>
-                <a:endParaRPr lang="es-MX"/>
+                <a:endParaRPr lang="en-US"/>
               </a:p>
             </c:txPr>
             <c:dLblPos val="ctr"/>
@@ -28099,7 +28976,7 @@
               <a:cs typeface="+mn-cs"/>
             </a:defRPr>
           </a:pPr>
-          <a:endParaRPr lang="es-MX"/>
+          <a:endParaRPr lang="en-US"/>
         </a:p>
       </c:txPr>
     </c:legend>
@@ -28140,7 +29017,7 @@
       <a:pPr>
         <a:defRPr/>
       </a:pPr>
-      <a:endParaRPr lang="es-MX"/>
+      <a:endParaRPr lang="en-US"/>
     </a:p>
   </c:txPr>
   <c:externalData r:id="rId3">
@@ -28226,7 +29103,7 @@
               <a:cs typeface="+mn-cs"/>
             </a:defRPr>
           </a:pPr>
-          <a:endParaRPr lang="es-MX"/>
+          <a:endParaRPr lang="en-US"/>
         </a:p>
       </c:txPr>
     </c:title>
@@ -28499,7 +29376,7 @@
                     <a:cs typeface="+mn-cs"/>
                   </a:defRPr>
                 </a:pPr>
-                <a:endParaRPr lang="es-MX"/>
+                <a:endParaRPr lang="en-US"/>
               </a:p>
             </c:txPr>
             <c:dLblPos val="ctr"/>
@@ -28610,7 +29487,7 @@
               <a:cs typeface="+mn-cs"/>
             </a:defRPr>
           </a:pPr>
-          <a:endParaRPr lang="es-MX"/>
+          <a:endParaRPr lang="en-US"/>
         </a:p>
       </c:txPr>
     </c:legend>
@@ -28651,7 +29528,7 @@
       <a:pPr>
         <a:defRPr/>
       </a:pPr>
-      <a:endParaRPr lang="es-MX"/>
+      <a:endParaRPr lang="en-US"/>
     </a:p>
   </c:txPr>
   <c:externalData r:id="rId3">
@@ -30775,7 +31652,7 @@
 </file>
 
 <file path=customXml/itemProps1.xml><?xml version="1.0" encoding="utf-8"?>
-<ds:datastoreItem xmlns:ds="http://schemas.openxmlformats.org/officeDocument/2006/customXml" ds:itemID="{01E77638-0E23-414F-A01D-86D8DF4E89DB}">
+<ds:datastoreItem xmlns:ds="http://schemas.openxmlformats.org/officeDocument/2006/customXml" ds:itemID="{F70FB1F4-4A2F-41C6-9984-0052F42874C2}">
   <ds:schemaRefs>
     <ds:schemaRef ds:uri="http://schemas.openxmlformats.org/officeDocument/2006/bibliography"/>
   </ds:schemaRefs>

</xml_diff>

<commit_message>
Capitulo 6 Seguridad de la aplicación Tablet
</commit_message>
<xml_diff>
--- a/Documentacion/ProyectoInvestigacion_PE.docx
+++ b/Documentacion/ProyectoInvestigacion_PE.docx
@@ -28,7 +28,7 @@
       <w:r>
         <w:rPr>
           <w:noProof/>
-          <w:lang w:val="en-US"/>
+          <w:lang w:val="es-ES" w:eastAsia="es-ES"/>
         </w:rPr>
         <w:drawing>
           <wp:anchor distT="0" distB="0" distL="114300" distR="114300" simplePos="0" relativeHeight="251659264" behindDoc="0" locked="0" layoutInCell="1" allowOverlap="1" wp14:anchorId="2BBA4001" wp14:editId="23363112">
@@ -343,22 +343,6 @@
           <w:szCs w:val="24"/>
         </w:rPr>
       </w:pPr>
-      <w:r>
-        <w:rPr>
-          <w:rFonts w:ascii="Times New Roman" w:hAnsi="Times New Roman" w:cs="Times New Roman"/>
-          <w:sz w:val="24"/>
-          <w:szCs w:val="24"/>
-        </w:rPr>
-        <w:t>Zayra Chávez</w:t>
-      </w:r>
-      <w:r>
-        <w:rPr>
-          <w:rFonts w:ascii="Times New Roman" w:hAnsi="Times New Roman" w:cs="Times New Roman"/>
-          <w:sz w:val="24"/>
-          <w:szCs w:val="24"/>
-        </w:rPr>
-        <w:t xml:space="preserve">, </w:t>
-      </w:r>
       <w:proofErr w:type="spellStart"/>
       <w:r>
         <w:rPr>
@@ -366,7 +350,7 @@
           <w:sz w:val="24"/>
           <w:szCs w:val="24"/>
         </w:rPr>
-        <w:t>Xochitl</w:t>
+        <w:t>Zayra</w:t>
       </w:r>
       <w:proofErr w:type="spellEnd"/>
       <w:r>
@@ -375,7 +359,15 @@
           <w:sz w:val="24"/>
           <w:szCs w:val="24"/>
         </w:rPr>
-        <w:t xml:space="preserve"> Escamilla, </w:t>
+        <w:t xml:space="preserve"> Chávez</w:t>
+      </w:r>
+      <w:r>
+        <w:rPr>
+          <w:rFonts w:ascii="Times New Roman" w:hAnsi="Times New Roman" w:cs="Times New Roman"/>
+          <w:sz w:val="24"/>
+          <w:szCs w:val="24"/>
+        </w:rPr>
+        <w:t xml:space="preserve">, Xochitl Escamilla, </w:t>
       </w:r>
       <w:proofErr w:type="spellStart"/>
       <w:r>
@@ -3253,6 +3245,7 @@
           <w:id w:val="130685913"/>
           <w:citation/>
         </w:sdtPr>
+        <w:sdtEndPr/>
         <w:sdtContent>
           <w:r>
             <w:rPr>
@@ -3433,25 +3426,7 @@
           <w:sz w:val="24"/>
           <w:szCs w:val="24"/>
         </w:rPr>
-        <w:t xml:space="preserve">En el primer caso, los </w:t>
-      </w:r>
-      <w:proofErr w:type="spellStart"/>
-      <w:r>
-        <w:rPr>
-          <w:rFonts w:ascii="Times New Roman" w:hAnsi="Times New Roman" w:cs="Times New Roman"/>
-          <w:sz w:val="24"/>
-          <w:szCs w:val="24"/>
-        </w:rPr>
-        <w:t>drones</w:t>
-      </w:r>
-      <w:proofErr w:type="spellEnd"/>
-      <w:r>
-        <w:rPr>
-          <w:rFonts w:ascii="Times New Roman" w:hAnsi="Times New Roman" w:cs="Times New Roman"/>
-          <w:sz w:val="24"/>
-          <w:szCs w:val="24"/>
-        </w:rPr>
-        <w:t xml:space="preserve"> se programan para circular automáticamente a través de un perímetro determinado, tomando una cierta cantidad de fotografías en cada ronda.</w:t>
+        <w:t>En el primer caso, los drones se programan para circular automáticamente a través de un perímetro determinado, tomando una cierta cantidad de fotografías en cada ronda.</w:t>
       </w:r>
     </w:p>
     <w:p>
@@ -3476,6 +3451,7 @@
           <w:id w:val="831652533"/>
           <w:citation/>
         </w:sdtPr>
+        <w:sdtEndPr/>
         <w:sdtContent>
           <w:r>
             <w:rPr>
@@ -3685,6 +3661,7 @@
           <w:id w:val="2125957807"/>
           <w:citation/>
         </w:sdtPr>
+        <w:sdtEndPr/>
         <w:sdtContent>
           <w:r>
             <w:rPr>
@@ -4191,27 +4168,7 @@
           <w:szCs w:val="24"/>
           <w:lang w:val="es-ES"/>
         </w:rPr>
-        <w:t xml:space="preserve">Adquirir conocimientos acerca de la funcionalidad de los </w:t>
-      </w:r>
-      <w:proofErr w:type="spellStart"/>
-      <w:r>
-        <w:rPr>
-          <w:rFonts w:ascii="Times New Roman" w:hAnsi="Times New Roman" w:cs="Times New Roman"/>
-          <w:sz w:val="24"/>
-          <w:szCs w:val="24"/>
-          <w:lang w:val="es-ES"/>
-        </w:rPr>
-        <w:t>drones</w:t>
-      </w:r>
-      <w:proofErr w:type="spellEnd"/>
-      <w:r>
-        <w:rPr>
-          <w:rFonts w:ascii="Times New Roman" w:hAnsi="Times New Roman" w:cs="Times New Roman"/>
-          <w:sz w:val="24"/>
-          <w:szCs w:val="24"/>
-          <w:lang w:val="es-ES"/>
-        </w:rPr>
-        <w:t>.</w:t>
+        <w:t>Adquirir conocimientos acerca de la funcionalidad de los drones.</w:t>
       </w:r>
     </w:p>
     <w:p>
@@ -4237,27 +4194,7 @@
           <w:szCs w:val="24"/>
           <w:lang w:val="es-ES"/>
         </w:rPr>
-        <w:t xml:space="preserve">Adquirir conocimientos acerca del armado de los </w:t>
-      </w:r>
-      <w:proofErr w:type="spellStart"/>
-      <w:r>
-        <w:rPr>
-          <w:rFonts w:ascii="Times New Roman" w:hAnsi="Times New Roman" w:cs="Times New Roman"/>
-          <w:sz w:val="24"/>
-          <w:szCs w:val="24"/>
-          <w:lang w:val="es-ES"/>
-        </w:rPr>
-        <w:t>drones</w:t>
-      </w:r>
-      <w:proofErr w:type="spellEnd"/>
-      <w:r>
-        <w:rPr>
-          <w:rFonts w:ascii="Times New Roman" w:hAnsi="Times New Roman" w:cs="Times New Roman"/>
-          <w:sz w:val="24"/>
-          <w:szCs w:val="24"/>
-          <w:lang w:val="es-ES"/>
-        </w:rPr>
-        <w:t>.</w:t>
+        <w:t>Adquirir conocimientos acerca del armado de los drones.</w:t>
       </w:r>
     </w:p>
     <w:p>
@@ -4283,27 +4220,7 @@
           <w:szCs w:val="24"/>
           <w:lang w:val="es-ES"/>
         </w:rPr>
-        <w:t xml:space="preserve">Programar los </w:t>
-      </w:r>
-      <w:proofErr w:type="spellStart"/>
-      <w:r>
-        <w:rPr>
-          <w:rFonts w:ascii="Times New Roman" w:hAnsi="Times New Roman" w:cs="Times New Roman"/>
-          <w:sz w:val="24"/>
-          <w:szCs w:val="24"/>
-          <w:lang w:val="es-ES"/>
-        </w:rPr>
-        <w:t>drones</w:t>
-      </w:r>
-      <w:proofErr w:type="spellEnd"/>
-      <w:r>
-        <w:rPr>
-          <w:rFonts w:ascii="Times New Roman" w:hAnsi="Times New Roman" w:cs="Times New Roman"/>
-          <w:sz w:val="24"/>
-          <w:szCs w:val="24"/>
-          <w:lang w:val="es-ES"/>
-        </w:rPr>
-        <w:t xml:space="preserve"> de manera aplicable al proyecto.</w:t>
+        <w:t>Programar los drones de manera aplicable al proyecto.</w:t>
       </w:r>
     </w:p>
     <w:p>
@@ -5130,6 +5047,7 @@
           <w:id w:val="806054076"/>
           <w:citation/>
         </w:sdtPr>
+        <w:sdtEndPr/>
         <w:sdtContent>
           <w:r>
             <w:rPr>
@@ -5251,6 +5169,7 @@
           <w:id w:val="1018826337"/>
           <w:citation/>
         </w:sdtPr>
+        <w:sdtEndPr/>
         <w:sdtContent>
           <w:r>
             <w:rPr>
@@ -5363,7 +5282,7 @@
           <w:noProof/>
           <w:sz w:val="24"/>
           <w:szCs w:val="24"/>
-          <w:lang w:val="en-US"/>
+          <w:lang w:val="es-ES" w:eastAsia="es-ES"/>
         </w:rPr>
         <w:drawing>
           <wp:anchor distT="0" distB="0" distL="114300" distR="114300" simplePos="0" relativeHeight="251662336" behindDoc="0" locked="0" layoutInCell="1" allowOverlap="1" wp14:anchorId="6A855586" wp14:editId="182EEA7F">
@@ -5419,6 +5338,7 @@
           <w:id w:val="-620378948"/>
           <w:citation/>
         </w:sdtPr>
+        <w:sdtEndPr/>
         <w:sdtContent>
           <w:r>
             <w:rPr>
@@ -6018,7 +5938,7 @@
           <w:noProof/>
           <w:sz w:val="24"/>
           <w:szCs w:val="24"/>
-          <w:lang w:val="en-US"/>
+          <w:lang w:val="es-ES" w:eastAsia="es-ES"/>
         </w:rPr>
         <w:drawing>
           <wp:anchor distT="0" distB="0" distL="114300" distR="114300" simplePos="0" relativeHeight="251663360" behindDoc="0" locked="0" layoutInCell="1" allowOverlap="1" wp14:anchorId="3F0403C6" wp14:editId="1811A071">
@@ -6091,6 +6011,7 @@
           <w:id w:val="-990943411"/>
           <w:citation/>
         </w:sdtPr>
+        <w:sdtEndPr/>
         <w:sdtContent>
           <w:r>
             <w:rPr>
@@ -6242,7 +6163,7 @@
           <w:noProof/>
           <w:sz w:val="24"/>
           <w:szCs w:val="24"/>
-          <w:lang w:val="en-US"/>
+          <w:lang w:val="es-ES" w:eastAsia="es-ES"/>
         </w:rPr>
         <w:drawing>
           <wp:inline distT="0" distB="0" distL="0" distR="0" wp14:anchorId="38BA894A" wp14:editId="6731AEAD">
@@ -6281,6 +6202,7 @@
           <w:id w:val="1957675830"/>
           <w:citation/>
         </w:sdtPr>
+        <w:sdtEndPr/>
         <w:sdtContent>
           <w:r>
             <w:rPr>
@@ -6512,6 +6434,7 @@
           <w:id w:val="-2061087398"/>
           <w:citation/>
         </w:sdtPr>
+        <w:sdtEndPr/>
         <w:sdtContent>
           <w:r>
             <w:rPr>
@@ -7570,7 +7493,6 @@
           <w:szCs w:val="24"/>
         </w:rPr>
       </w:pPr>
-      <w:proofErr w:type="spellStart"/>
       <w:r>
         <w:rPr>
           <w:rFonts w:ascii="Times New Roman" w:hAnsi="Times New Roman" w:cs="Times New Roman"/>
@@ -7580,7 +7502,6 @@
         </w:rPr>
         <w:t>Drones</w:t>
       </w:r>
-      <w:proofErr w:type="spellEnd"/>
     </w:p>
     <w:p>
       <w:pPr>
@@ -8292,25 +8213,7 @@
           <w:sz w:val="24"/>
           <w:szCs w:val="24"/>
         </w:rPr>
-        <w:t xml:space="preserve">• Se colocaran diferentes </w:t>
-      </w:r>
-      <w:proofErr w:type="spellStart"/>
-      <w:r>
-        <w:rPr>
-          <w:rFonts w:ascii="Times New Roman" w:hAnsi="Times New Roman" w:cs="Times New Roman"/>
-          <w:sz w:val="24"/>
-          <w:szCs w:val="24"/>
-        </w:rPr>
-        <w:t>drones</w:t>
-      </w:r>
-      <w:proofErr w:type="spellEnd"/>
-      <w:r>
-        <w:rPr>
-          <w:rFonts w:ascii="Times New Roman" w:hAnsi="Times New Roman" w:cs="Times New Roman"/>
-          <w:sz w:val="24"/>
-          <w:szCs w:val="24"/>
-        </w:rPr>
-        <w:t xml:space="preserve"> en puntos estratégicos para poder abarcar toda el área minera.</w:t>
+        <w:t>• Se colocaran diferentes drones en puntos estratégicos para poder abarcar toda el área minera.</w:t>
       </w:r>
     </w:p>
     <w:p>
@@ -10131,25 +10034,7 @@
                 <w:sz w:val="24"/>
                 <w:szCs w:val="24"/>
               </w:rPr>
-              <w:t xml:space="preserve">Rango de temperatura de operación del sensor: -40°C </w:t>
-            </w:r>
-            <w:proofErr w:type="spellStart"/>
-            <w:r>
-              <w:rPr>
-                <w:rFonts w:ascii="Times New Roman" w:hAnsi="Times New Roman" w:cs="Times New Roman"/>
-                <w:sz w:val="24"/>
-                <w:szCs w:val="24"/>
-              </w:rPr>
-              <w:t>to</w:t>
-            </w:r>
-            <w:proofErr w:type="spellEnd"/>
-            <w:r>
-              <w:rPr>
-                <w:rFonts w:ascii="Times New Roman" w:hAnsi="Times New Roman" w:cs="Times New Roman"/>
-                <w:sz w:val="24"/>
-                <w:szCs w:val="24"/>
-              </w:rPr>
-              <w:t xml:space="preserve"> +105°C</w:t>
+              <w:t>Rango de temperatura de operación del sensor: -40°C to +105°C</w:t>
             </w:r>
           </w:p>
           <w:p>
@@ -12955,23 +12840,13 @@
                 <w:szCs w:val="24"/>
               </w:rPr>
             </w:pPr>
-            <w:proofErr w:type="spellStart"/>
-            <w:r>
-              <w:rPr>
-                <w:rFonts w:ascii="Times New Roman" w:hAnsi="Times New Roman" w:cs="Times New Roman"/>
-                <w:sz w:val="24"/>
-                <w:szCs w:val="24"/>
-              </w:rPr>
-              <w:t>Galaxy</w:t>
-            </w:r>
-            <w:proofErr w:type="spellEnd"/>
-            <w:r>
-              <w:rPr>
-                <w:rFonts w:ascii="Times New Roman" w:hAnsi="Times New Roman" w:cs="Times New Roman"/>
-                <w:sz w:val="24"/>
-                <w:szCs w:val="24"/>
-              </w:rPr>
-              <w:t xml:space="preserve"> </w:t>
+            <w:r>
+              <w:rPr>
+                <w:rFonts w:ascii="Times New Roman" w:hAnsi="Times New Roman" w:cs="Times New Roman"/>
+                <w:sz w:val="24"/>
+                <w:szCs w:val="24"/>
+              </w:rPr>
+              <w:t xml:space="preserve">Galaxy </w:t>
             </w:r>
             <w:proofErr w:type="spellStart"/>
             <w:r>
@@ -13259,18 +13134,8 @@
                 <w:sz w:val="24"/>
                 <w:szCs w:val="24"/>
               </w:rPr>
-              <w:t xml:space="preserve">Procesador Dual </w:t>
-            </w:r>
-            <w:proofErr w:type="spellStart"/>
-            <w:r>
-              <w:rPr>
-                <w:rFonts w:ascii="Arial" w:hAnsi="Arial" w:cs="Arial"/>
-                <w:sz w:val="24"/>
-                <w:szCs w:val="24"/>
-              </w:rPr>
-              <w:t>Core</w:t>
-            </w:r>
-            <w:proofErr w:type="spellEnd"/>
+              <w:t>Procesador Dual Core</w:t>
+            </w:r>
           </w:p>
           <w:p>
             <w:pPr>
@@ -14530,7 +14395,6 @@
                 <w:szCs w:val="24"/>
               </w:rPr>
             </w:pPr>
-            <w:proofErr w:type="spellStart"/>
             <w:r>
               <w:rPr>
                 <w:rFonts w:ascii="Times New Roman" w:hAnsi="Times New Roman" w:cs="Times New Roman"/>
@@ -14539,17 +14403,7 @@
                 <w:szCs w:val="24"/>
               </w:rPr>
               <w:lastRenderedPageBreak/>
-              <w:t>Galaxy</w:t>
-            </w:r>
-            <w:proofErr w:type="spellEnd"/>
-            <w:r>
-              <w:rPr>
-                <w:rFonts w:ascii="Times New Roman" w:hAnsi="Times New Roman" w:cs="Times New Roman"/>
-                <w:color w:val="auto"/>
-                <w:sz w:val="24"/>
-                <w:szCs w:val="24"/>
-              </w:rPr>
-              <w:t xml:space="preserve"> </w:t>
+              <w:t xml:space="preserve">Galaxy </w:t>
             </w:r>
             <w:proofErr w:type="spellStart"/>
             <w:r>
@@ -19658,8 +19512,6 @@
           <w:docGrid w:linePitch="360"/>
         </w:sectPr>
       </w:pPr>
-      <w:bookmarkStart w:id="16" w:name="_GoBack"/>
-      <w:bookmarkEnd w:id="16"/>
     </w:p>
     <w:p>
       <w:pPr>
@@ -19684,7 +19536,7 @@
           <w:b/>
         </w:rPr>
       </w:pPr>
-      <w:bookmarkStart w:id="17" w:name="_Toc422915454"/>
+      <w:bookmarkStart w:id="16" w:name="_Toc422915454"/>
       <w:r>
         <w:rPr>
           <w:rFonts w:ascii="Times New Roman" w:hAnsi="Times New Roman" w:cs="Times New Roman"/>
@@ -19692,7 +19544,7 @@
         </w:rPr>
         <w:t>Viabilidad del proyecto</w:t>
       </w:r>
-      <w:bookmarkEnd w:id="17"/>
+      <w:bookmarkEnd w:id="16"/>
     </w:p>
     <w:p>
       <w:pPr>
@@ -19810,25 +19662,7 @@
           <w:sz w:val="24"/>
           <w:szCs w:val="24"/>
         </w:rPr>
-        <w:t xml:space="preserve">La tecnología cada vez está ligada en la vida diaria y también en la mayoría de los trabajos, los </w:t>
-      </w:r>
-      <w:proofErr w:type="spellStart"/>
-      <w:r>
-        <w:rPr>
-          <w:rFonts w:ascii="Times New Roman" w:hAnsi="Times New Roman" w:cs="Times New Roman"/>
-          <w:sz w:val="24"/>
-          <w:szCs w:val="24"/>
-        </w:rPr>
-        <w:t>drones</w:t>
-      </w:r>
-      <w:proofErr w:type="spellEnd"/>
-      <w:r>
-        <w:rPr>
-          <w:rFonts w:ascii="Times New Roman" w:hAnsi="Times New Roman" w:cs="Times New Roman"/>
-          <w:sz w:val="24"/>
-          <w:szCs w:val="24"/>
-        </w:rPr>
-        <w:t xml:space="preserve"> vienen a simplificar y ayudar en cualquier ámbito, en este caso auxiliara al equipo de rescate en una emergencia, implementar un </w:t>
+        <w:t xml:space="preserve">La tecnología cada vez está ligada en la vida diaria y también en la mayoría de los trabajos, los drones vienen a simplificar y ayudar en cualquier ámbito, en este caso auxiliara al equipo de rescate en una emergencia, implementar un </w:t>
       </w:r>
       <w:proofErr w:type="spellStart"/>
       <w:r>
@@ -20267,7 +20101,7 @@
           <w:noProof/>
           <w:sz w:val="24"/>
           <w:szCs w:val="24"/>
-          <w:lang w:val="en-US"/>
+          <w:lang w:val="es-ES" w:eastAsia="es-ES"/>
         </w:rPr>
         <w:lastRenderedPageBreak/>
         <w:drawing>
@@ -20524,10 +20358,11 @@
       <w:pPr>
         <w:pStyle w:val="Prrafodelista"/>
         <w:numPr>
-          <w:ilvl w:val="1"/>
+          <w:ilvl w:val="2"/>
           <w:numId w:val="32"/>
         </w:numPr>
         <w:spacing w:after="0"/>
+        <w:ind w:left="1701"/>
         <w:jc w:val="both"/>
         <w:rPr>
           <w:rFonts w:ascii="Times New Roman" w:hAnsi="Times New Roman" w:cs="Times New Roman"/>
@@ -20543,8 +20378,785 @@
           <w:sz w:val="24"/>
           <w:szCs w:val="24"/>
         </w:rPr>
-        <w:t>Seguridad del servidor</w:t>
-      </w:r>
+        <w:t xml:space="preserve">Estándares para la </w:t>
+      </w:r>
+      <w:r>
+        <w:rPr>
+          <w:rFonts w:ascii="Times New Roman" w:hAnsi="Times New Roman" w:cs="Times New Roman"/>
+          <w:b/>
+          <w:sz w:val="24"/>
+          <w:szCs w:val="24"/>
+          <w:shd w:val="clear" w:color="auto" w:fill="FFFFFF"/>
+        </w:rPr>
+        <w:t xml:space="preserve">seguridad de apps móviles con la protección de API en el </w:t>
+      </w:r>
+      <w:proofErr w:type="spellStart"/>
+      <w:r>
+        <w:rPr>
+          <w:rFonts w:ascii="Times New Roman" w:hAnsi="Times New Roman" w:cs="Times New Roman"/>
+          <w:b/>
+          <w:sz w:val="24"/>
+          <w:szCs w:val="24"/>
+          <w:shd w:val="clear" w:color="auto" w:fill="FFFFFF"/>
+        </w:rPr>
+        <w:t>backend</w:t>
+      </w:r>
+      <w:proofErr w:type="spellEnd"/>
+      <w:r>
+        <w:rPr>
+          <w:rFonts w:ascii="Times New Roman" w:hAnsi="Times New Roman" w:cs="Times New Roman"/>
+          <w:b/>
+          <w:sz w:val="24"/>
+          <w:szCs w:val="24"/>
+          <w:shd w:val="clear" w:color="auto" w:fill="FFFFFF"/>
+        </w:rPr>
+        <w:t xml:space="preserve"> y el acceso basado en riesgos.</w:t>
+      </w:r>
+    </w:p>
+    <w:p>
+      <w:pPr>
+        <w:pStyle w:val="Prrafodelista"/>
+        <w:numPr>
+          <w:ilvl w:val="0"/>
+          <w:numId w:val="39"/>
+        </w:numPr>
+        <w:spacing w:after="0"/>
+        <w:ind w:left="2061"/>
+        <w:jc w:val="both"/>
+        <w:rPr>
+          <w:rFonts w:ascii="Times New Roman" w:hAnsi="Times New Roman" w:cs="Times New Roman"/>
+          <w:sz w:val="24"/>
+          <w:szCs w:val="24"/>
+        </w:rPr>
+      </w:pPr>
+      <w:proofErr w:type="spellStart"/>
+      <w:r>
+        <w:rPr>
+          <w:rFonts w:ascii="Times New Roman" w:hAnsi="Times New Roman" w:cs="Times New Roman"/>
+          <w:sz w:val="24"/>
+          <w:szCs w:val="24"/>
+        </w:rPr>
+        <w:t>OAuth</w:t>
+      </w:r>
+      <w:proofErr w:type="spellEnd"/>
+      <w:r>
+        <w:rPr>
+          <w:rFonts w:ascii="Times New Roman" w:hAnsi="Times New Roman" w:cs="Times New Roman"/>
+          <w:sz w:val="24"/>
+          <w:szCs w:val="24"/>
+        </w:rPr>
+        <w:t xml:space="preserve"> es un estándar web emergente que sirve para autorizar un acceso limitado </w:t>
+      </w:r>
+      <w:r>
+        <w:rPr>
+          <w:rFonts w:ascii="Times New Roman" w:hAnsi="Times New Roman" w:cs="Times New Roman"/>
+          <w:sz w:val="24"/>
+          <w:szCs w:val="24"/>
+        </w:rPr>
+        <w:t xml:space="preserve">a las aplicaciones y los datos. </w:t>
+      </w:r>
+      <w:r>
+        <w:rPr>
+          <w:rFonts w:ascii="Times New Roman" w:hAnsi="Times New Roman" w:cs="Times New Roman"/>
+          <w:sz w:val="24"/>
+          <w:szCs w:val="24"/>
+        </w:rPr>
+        <w:t>Está diseñado para que los usuarios puedan otorgar acceso restrin</w:t>
+      </w:r>
+      <w:r>
+        <w:rPr>
+          <w:rFonts w:ascii="Times New Roman" w:hAnsi="Times New Roman" w:cs="Times New Roman"/>
+          <w:sz w:val="24"/>
+          <w:szCs w:val="24"/>
+        </w:rPr>
+        <w:t xml:space="preserve">gido a los recursos que poseen </w:t>
+      </w:r>
+      <w:r>
+        <w:rPr>
+          <w:rFonts w:ascii="Times New Roman" w:hAnsi="Times New Roman" w:cs="Times New Roman"/>
+          <w:sz w:val="24"/>
+          <w:szCs w:val="24"/>
+        </w:rPr>
+        <w:t>a un cliente de terceros, como un sitio de impresión de fotos.</w:t>
+      </w:r>
+      <w:r>
+        <w:rPr>
+          <w:rFonts w:ascii="Times New Roman" w:hAnsi="Times New Roman" w:cs="Times New Roman"/>
+          <w:sz w:val="24"/>
+          <w:szCs w:val="24"/>
+        </w:rPr>
+        <w:t xml:space="preserve"> </w:t>
+      </w:r>
+      <w:proofErr w:type="spellStart"/>
+      <w:r>
+        <w:rPr>
+          <w:rFonts w:ascii="Times New Roman" w:hAnsi="Times New Roman" w:cs="Times New Roman"/>
+          <w:sz w:val="24"/>
+          <w:szCs w:val="24"/>
+        </w:rPr>
+        <w:t>OAuth</w:t>
+      </w:r>
+      <w:proofErr w:type="spellEnd"/>
+      <w:r>
+        <w:rPr>
+          <w:rFonts w:ascii="Times New Roman" w:hAnsi="Times New Roman" w:cs="Times New Roman"/>
+          <w:sz w:val="24"/>
+          <w:szCs w:val="24"/>
+        </w:rPr>
+        <w:t xml:space="preserve"> promueve un modelo con menos privilegios, lo que permite a un usuario otorgar acceso limitado a sus</w:t>
+      </w:r>
+      <w:r>
+        <w:rPr>
+          <w:rFonts w:ascii="Times New Roman" w:hAnsi="Times New Roman" w:cs="Times New Roman"/>
+          <w:sz w:val="24"/>
+          <w:szCs w:val="24"/>
+        </w:rPr>
+        <w:t xml:space="preserve"> </w:t>
+      </w:r>
+      <w:r>
+        <w:rPr>
+          <w:rFonts w:ascii="Times New Roman" w:hAnsi="Times New Roman" w:cs="Times New Roman"/>
+          <w:sz w:val="24"/>
+          <w:szCs w:val="24"/>
+        </w:rPr>
+        <w:t xml:space="preserve">aplicaciones y datos al enviar un </w:t>
+      </w:r>
+      <w:proofErr w:type="spellStart"/>
+      <w:r>
+        <w:rPr>
+          <w:rFonts w:ascii="Times New Roman" w:hAnsi="Times New Roman" w:cs="Times New Roman"/>
+          <w:sz w:val="24"/>
+          <w:szCs w:val="24"/>
+        </w:rPr>
+        <w:t>token</w:t>
+      </w:r>
+      <w:proofErr w:type="spellEnd"/>
+      <w:r>
+        <w:rPr>
+          <w:rFonts w:ascii="Times New Roman" w:hAnsi="Times New Roman" w:cs="Times New Roman"/>
+          <w:sz w:val="24"/>
+          <w:szCs w:val="24"/>
+        </w:rPr>
+        <w:t xml:space="preserve"> con capacidad limitada.</w:t>
+      </w:r>
+    </w:p>
+    <w:p>
+      <w:pPr>
+        <w:pStyle w:val="Prrafodelista"/>
+        <w:spacing w:after="0"/>
+        <w:ind w:left="2061"/>
+        <w:jc w:val="both"/>
+        <w:rPr>
+          <w:rFonts w:ascii="Times New Roman" w:hAnsi="Times New Roman" w:cs="Times New Roman"/>
+          <w:sz w:val="24"/>
+          <w:szCs w:val="24"/>
+        </w:rPr>
+      </w:pPr>
+      <w:sdt>
+        <w:sdtPr>
+          <w:rPr>
+            <w:rFonts w:ascii="Times New Roman" w:hAnsi="Times New Roman" w:cs="Times New Roman"/>
+            <w:sz w:val="24"/>
+            <w:szCs w:val="24"/>
+          </w:rPr>
+          <w:id w:val="720176015"/>
+          <w:citation/>
+        </w:sdtPr>
+        <w:sdtContent>
+          <w:r>
+            <w:rPr>
+              <w:rFonts w:ascii="Times New Roman" w:hAnsi="Times New Roman" w:cs="Times New Roman"/>
+              <w:sz w:val="24"/>
+              <w:szCs w:val="24"/>
+            </w:rPr>
+            <w:fldChar w:fldCharType="begin"/>
+          </w:r>
+          <w:r>
+            <w:rPr>
+              <w:rFonts w:ascii="Times New Roman" w:hAnsi="Times New Roman" w:cs="Times New Roman"/>
+              <w:sz w:val="24"/>
+              <w:szCs w:val="24"/>
+              <w:lang w:val="es-ES"/>
+            </w:rPr>
+            <w:instrText xml:space="preserve"> CITATION CAT14 \l 3082 </w:instrText>
+          </w:r>
+          <w:r>
+            <w:rPr>
+              <w:rFonts w:ascii="Times New Roman" w:hAnsi="Times New Roman" w:cs="Times New Roman"/>
+              <w:sz w:val="24"/>
+              <w:szCs w:val="24"/>
+            </w:rPr>
+            <w:fldChar w:fldCharType="separate"/>
+          </w:r>
+          <w:r>
+            <w:rPr>
+              <w:rFonts w:ascii="Times New Roman" w:hAnsi="Times New Roman" w:cs="Times New Roman"/>
+              <w:noProof/>
+              <w:sz w:val="24"/>
+              <w:szCs w:val="24"/>
+              <w:lang w:val="es-ES"/>
+            </w:rPr>
+            <w:t>(CA Technologies, 2014)</w:t>
+          </w:r>
+          <w:r>
+            <w:rPr>
+              <w:rFonts w:ascii="Times New Roman" w:hAnsi="Times New Roman" w:cs="Times New Roman"/>
+              <w:sz w:val="24"/>
+              <w:szCs w:val="24"/>
+            </w:rPr>
+            <w:fldChar w:fldCharType="end"/>
+          </w:r>
+        </w:sdtContent>
+      </w:sdt>
+    </w:p>
+    <w:p>
+      <w:pPr>
+        <w:pStyle w:val="Prrafodelista"/>
+        <w:numPr>
+          <w:ilvl w:val="0"/>
+          <w:numId w:val="39"/>
+        </w:numPr>
+        <w:spacing w:after="0"/>
+        <w:ind w:left="2061"/>
+        <w:jc w:val="both"/>
+        <w:rPr>
+          <w:rFonts w:ascii="Times New Roman" w:hAnsi="Times New Roman" w:cs="Times New Roman"/>
+          <w:sz w:val="24"/>
+          <w:szCs w:val="24"/>
+        </w:rPr>
+      </w:pPr>
+      <w:proofErr w:type="spellStart"/>
+      <w:r>
+        <w:rPr>
+          <w:rFonts w:ascii="Times New Roman" w:hAnsi="Times New Roman" w:cs="Times New Roman"/>
+          <w:sz w:val="24"/>
+          <w:szCs w:val="24"/>
+        </w:rPr>
+        <w:t>OpenID</w:t>
+      </w:r>
+      <w:proofErr w:type="spellEnd"/>
+      <w:r>
+        <w:rPr>
+          <w:rFonts w:ascii="Times New Roman" w:hAnsi="Times New Roman" w:cs="Times New Roman"/>
+          <w:sz w:val="24"/>
+          <w:szCs w:val="24"/>
+        </w:rPr>
+        <w:t xml:space="preserve"> es un sistema de autenticación digital descentralizado, con el que un usuario puede identificarse en una página web a través de una URL y puede ser verificado por cualquier ser</w:t>
+      </w:r>
+      <w:r>
+        <w:rPr>
+          <w:rFonts w:ascii="Times New Roman" w:hAnsi="Times New Roman" w:cs="Times New Roman"/>
+          <w:sz w:val="24"/>
+          <w:szCs w:val="24"/>
+        </w:rPr>
+        <w:t xml:space="preserve">vidor que soporte el protocolo. Los </w:t>
+      </w:r>
+      <w:r>
+        <w:rPr>
+          <w:rFonts w:ascii="Times New Roman" w:hAnsi="Times New Roman" w:cs="Times New Roman"/>
+          <w:sz w:val="24"/>
+          <w:szCs w:val="24"/>
+        </w:rPr>
+        <w:t xml:space="preserve">usuarios no tienen que crearse una nueva cuenta de usuario para obtener acceso. En su lugar, solo necesitan disponer de un identificador creado en un servidor que verifique </w:t>
+      </w:r>
+      <w:proofErr w:type="spellStart"/>
+      <w:r>
+        <w:rPr>
+          <w:rFonts w:ascii="Times New Roman" w:hAnsi="Times New Roman" w:cs="Times New Roman"/>
+          <w:sz w:val="24"/>
+          <w:szCs w:val="24"/>
+        </w:rPr>
+        <w:t>OpenID</w:t>
+      </w:r>
+      <w:proofErr w:type="spellEnd"/>
+      <w:r>
+        <w:rPr>
+          <w:rFonts w:ascii="Times New Roman" w:hAnsi="Times New Roman" w:cs="Times New Roman"/>
+          <w:sz w:val="24"/>
+          <w:szCs w:val="24"/>
+        </w:rPr>
+        <w:t xml:space="preserve">, llamado proveedor de identidad o </w:t>
+      </w:r>
+      <w:proofErr w:type="spellStart"/>
+      <w:r>
+        <w:rPr>
+          <w:rFonts w:ascii="Times New Roman" w:hAnsi="Times New Roman" w:cs="Times New Roman"/>
+          <w:sz w:val="24"/>
+          <w:szCs w:val="24"/>
+        </w:rPr>
+        <w:t>IdP</w:t>
+      </w:r>
+      <w:proofErr w:type="spellEnd"/>
+      <w:r>
+        <w:rPr>
+          <w:rFonts w:ascii="Times New Roman" w:hAnsi="Times New Roman" w:cs="Times New Roman"/>
+          <w:sz w:val="24"/>
+          <w:szCs w:val="24"/>
+        </w:rPr>
+        <w:t>.</w:t>
+      </w:r>
+    </w:p>
+    <w:p>
+      <w:pPr>
+        <w:pStyle w:val="Prrafodelista"/>
+        <w:spacing w:after="0"/>
+        <w:ind w:left="2061"/>
+        <w:jc w:val="both"/>
+        <w:rPr>
+          <w:rFonts w:ascii="Times New Roman" w:hAnsi="Times New Roman" w:cs="Times New Roman"/>
+          <w:sz w:val="24"/>
+          <w:szCs w:val="24"/>
+        </w:rPr>
+      </w:pPr>
+      <w:sdt>
+        <w:sdtPr>
+          <w:rPr>
+            <w:rFonts w:ascii="Times New Roman" w:hAnsi="Times New Roman" w:cs="Times New Roman"/>
+            <w:sz w:val="24"/>
+            <w:szCs w:val="24"/>
+          </w:rPr>
+          <w:id w:val="-1959871048"/>
+          <w:citation/>
+        </w:sdtPr>
+        <w:sdtContent>
+          <w:r>
+            <w:rPr>
+              <w:rFonts w:ascii="Times New Roman" w:hAnsi="Times New Roman" w:cs="Times New Roman"/>
+              <w:sz w:val="24"/>
+              <w:szCs w:val="24"/>
+            </w:rPr>
+            <w:fldChar w:fldCharType="begin"/>
+          </w:r>
+          <w:r>
+            <w:rPr>
+              <w:rFonts w:ascii="Times New Roman" w:hAnsi="Times New Roman" w:cs="Times New Roman"/>
+              <w:sz w:val="24"/>
+              <w:szCs w:val="24"/>
+              <w:lang w:val="es-ES"/>
+            </w:rPr>
+            <w:instrText xml:space="preserve"> CITATION Cre15 \l 3082 </w:instrText>
+          </w:r>
+          <w:r>
+            <w:rPr>
+              <w:rFonts w:ascii="Times New Roman" w:hAnsi="Times New Roman" w:cs="Times New Roman"/>
+              <w:sz w:val="24"/>
+              <w:szCs w:val="24"/>
+            </w:rPr>
+            <w:fldChar w:fldCharType="separate"/>
+          </w:r>
+          <w:r>
+            <w:rPr>
+              <w:rFonts w:ascii="Times New Roman" w:hAnsi="Times New Roman" w:cs="Times New Roman"/>
+              <w:noProof/>
+              <w:sz w:val="24"/>
+              <w:szCs w:val="24"/>
+              <w:lang w:val="es-ES"/>
+            </w:rPr>
+            <w:t>(Commons, 2015)</w:t>
+          </w:r>
+          <w:r>
+            <w:rPr>
+              <w:rFonts w:ascii="Times New Roman" w:hAnsi="Times New Roman" w:cs="Times New Roman"/>
+              <w:sz w:val="24"/>
+              <w:szCs w:val="24"/>
+            </w:rPr>
+            <w:fldChar w:fldCharType="end"/>
+          </w:r>
+        </w:sdtContent>
+      </w:sdt>
+    </w:p>
+    <w:p>
+      <w:pPr>
+        <w:spacing w:after="0"/>
+        <w:jc w:val="both"/>
+        <w:rPr>
+          <w:rFonts w:ascii="Times New Roman" w:hAnsi="Times New Roman" w:cs="Times New Roman"/>
+          <w:sz w:val="24"/>
+          <w:szCs w:val="24"/>
+        </w:rPr>
+      </w:pPr>
+      <w:bookmarkStart w:id="17" w:name="_GoBack"/>
+      <w:bookmarkEnd w:id="17"/>
+    </w:p>
+    <w:p>
+      <w:pPr>
+        <w:pStyle w:val="Prrafodelista"/>
+        <w:numPr>
+          <w:ilvl w:val="2"/>
+          <w:numId w:val="32"/>
+        </w:numPr>
+        <w:spacing w:after="0"/>
+        <w:ind w:left="1701" w:hanging="708"/>
+        <w:jc w:val="both"/>
+        <w:rPr>
+          <w:rFonts w:ascii="Times New Roman" w:hAnsi="Times New Roman" w:cs="Times New Roman"/>
+          <w:b/>
+          <w:sz w:val="24"/>
+          <w:szCs w:val="24"/>
+        </w:rPr>
+      </w:pPr>
+      <w:r>
+        <w:rPr>
+          <w:rFonts w:ascii="Times New Roman" w:hAnsi="Times New Roman" w:cs="Times New Roman"/>
+          <w:b/>
+          <w:sz w:val="24"/>
+          <w:szCs w:val="24"/>
+        </w:rPr>
+        <w:t>Seguridad en la transmisión de datos de la aplicación móvil.</w:t>
+      </w:r>
+    </w:p>
+    <w:p>
+      <w:pPr>
+        <w:pStyle w:val="Prrafodelista"/>
+        <w:numPr>
+          <w:ilvl w:val="0"/>
+          <w:numId w:val="37"/>
+        </w:numPr>
+        <w:spacing w:after="0"/>
+        <w:jc w:val="both"/>
+        <w:rPr>
+          <w:rFonts w:ascii="Times New Roman" w:hAnsi="Times New Roman" w:cs="Times New Roman"/>
+          <w:sz w:val="24"/>
+          <w:szCs w:val="24"/>
+        </w:rPr>
+      </w:pPr>
+      <w:r>
+        <w:rPr>
+          <w:rFonts w:ascii="Times New Roman" w:hAnsi="Times New Roman" w:cs="Times New Roman"/>
+          <w:sz w:val="24"/>
+          <w:szCs w:val="24"/>
+        </w:rPr>
+        <w:t>Mecanismos de autenticación existentes</w:t>
+      </w:r>
+    </w:p>
+    <w:p>
+      <w:pPr>
+        <w:pStyle w:val="Prrafodelista"/>
+        <w:numPr>
+          <w:ilvl w:val="0"/>
+          <w:numId w:val="37"/>
+        </w:numPr>
+        <w:spacing w:after="0"/>
+        <w:jc w:val="both"/>
+        <w:rPr>
+          <w:rFonts w:ascii="Times New Roman" w:hAnsi="Times New Roman" w:cs="Times New Roman"/>
+          <w:sz w:val="24"/>
+          <w:szCs w:val="24"/>
+        </w:rPr>
+      </w:pPr>
+      <w:r>
+        <w:rPr>
+          <w:rFonts w:ascii="Times New Roman" w:hAnsi="Times New Roman" w:cs="Times New Roman"/>
+          <w:sz w:val="24"/>
+          <w:szCs w:val="24"/>
+        </w:rPr>
+        <w:t>Capa de transporte y mecanismos de cifrado (HTTP, HTTPS, SSL, TLS,..)</w:t>
+      </w:r>
+    </w:p>
+    <w:p>
+      <w:pPr>
+        <w:pStyle w:val="Prrafodelista"/>
+        <w:numPr>
+          <w:ilvl w:val="0"/>
+          <w:numId w:val="37"/>
+        </w:numPr>
+        <w:spacing w:after="0"/>
+        <w:jc w:val="both"/>
+        <w:rPr>
+          <w:rFonts w:ascii="Times New Roman" w:hAnsi="Times New Roman" w:cs="Times New Roman"/>
+          <w:sz w:val="24"/>
+          <w:szCs w:val="24"/>
+        </w:rPr>
+      </w:pPr>
+      <w:r>
+        <w:rPr>
+          <w:rFonts w:ascii="Times New Roman" w:hAnsi="Times New Roman" w:cs="Times New Roman"/>
+          <w:sz w:val="24"/>
+          <w:szCs w:val="24"/>
+        </w:rPr>
+        <w:t>Comprobación de certificados digitales (</w:t>
+      </w:r>
+      <w:proofErr w:type="spellStart"/>
+      <w:r>
+        <w:rPr>
+          <w:rFonts w:ascii="Times New Roman" w:hAnsi="Times New Roman" w:cs="Times New Roman"/>
+          <w:sz w:val="24"/>
+          <w:szCs w:val="24"/>
+        </w:rPr>
+        <w:t>certificate</w:t>
+      </w:r>
+      <w:proofErr w:type="spellEnd"/>
+      <w:r>
+        <w:rPr>
+          <w:rFonts w:ascii="Times New Roman" w:hAnsi="Times New Roman" w:cs="Times New Roman"/>
+          <w:sz w:val="24"/>
+          <w:szCs w:val="24"/>
+        </w:rPr>
+        <w:t xml:space="preserve"> </w:t>
+      </w:r>
+      <w:proofErr w:type="spellStart"/>
+      <w:r>
+        <w:rPr>
+          <w:rFonts w:ascii="Times New Roman" w:hAnsi="Times New Roman" w:cs="Times New Roman"/>
+          <w:sz w:val="24"/>
+          <w:szCs w:val="24"/>
+        </w:rPr>
+        <w:t>pinning</w:t>
+      </w:r>
+      <w:proofErr w:type="spellEnd"/>
+      <w:r>
+        <w:rPr>
+          <w:rFonts w:ascii="Times New Roman" w:hAnsi="Times New Roman" w:cs="Times New Roman"/>
+          <w:sz w:val="24"/>
+          <w:szCs w:val="24"/>
+        </w:rPr>
+        <w:t>)</w:t>
+      </w:r>
+    </w:p>
+    <w:p>
+      <w:pPr>
+        <w:pStyle w:val="Prrafodelista"/>
+        <w:numPr>
+          <w:ilvl w:val="0"/>
+          <w:numId w:val="37"/>
+        </w:numPr>
+        <w:spacing w:after="0"/>
+        <w:jc w:val="both"/>
+        <w:rPr>
+          <w:rFonts w:ascii="Times New Roman" w:hAnsi="Times New Roman" w:cs="Times New Roman"/>
+          <w:sz w:val="24"/>
+          <w:szCs w:val="24"/>
+        </w:rPr>
+      </w:pPr>
+      <w:r>
+        <w:rPr>
+          <w:rFonts w:ascii="Times New Roman" w:hAnsi="Times New Roman" w:cs="Times New Roman"/>
+          <w:sz w:val="24"/>
+          <w:szCs w:val="24"/>
+        </w:rPr>
+        <w:t>Identificación de recursos con los que se establece la conexión.</w:t>
+      </w:r>
+    </w:p>
+    <w:p>
+      <w:pPr>
+        <w:pStyle w:val="Prrafodelista"/>
+        <w:spacing w:after="0"/>
+        <w:ind w:left="1069"/>
+        <w:jc w:val="both"/>
+        <w:rPr>
+          <w:rFonts w:ascii="Times New Roman" w:hAnsi="Times New Roman" w:cs="Times New Roman"/>
+          <w:sz w:val="24"/>
+          <w:szCs w:val="24"/>
+        </w:rPr>
+      </w:pPr>
+    </w:p>
+    <w:p>
+      <w:pPr>
+        <w:pStyle w:val="Prrafodelista"/>
+        <w:numPr>
+          <w:ilvl w:val="2"/>
+          <w:numId w:val="32"/>
+        </w:numPr>
+        <w:spacing w:after="0"/>
+        <w:ind w:left="1701" w:hanging="708"/>
+        <w:jc w:val="both"/>
+        <w:rPr>
+          <w:rFonts w:ascii="Times New Roman" w:hAnsi="Times New Roman" w:cs="Times New Roman"/>
+          <w:b/>
+          <w:sz w:val="24"/>
+          <w:szCs w:val="24"/>
+        </w:rPr>
+      </w:pPr>
+      <w:r>
+        <w:rPr>
+          <w:rFonts w:ascii="Times New Roman" w:hAnsi="Times New Roman" w:cs="Times New Roman"/>
+          <w:b/>
+          <w:sz w:val="24"/>
+          <w:szCs w:val="24"/>
+        </w:rPr>
+        <w:lastRenderedPageBreak/>
+        <w:t xml:space="preserve">Revisión de seguridad del </w:t>
+      </w:r>
+      <w:proofErr w:type="spellStart"/>
+      <w:r>
+        <w:rPr>
+          <w:rFonts w:ascii="Times New Roman" w:hAnsi="Times New Roman" w:cs="Times New Roman"/>
+          <w:b/>
+          <w:sz w:val="24"/>
+          <w:szCs w:val="24"/>
+        </w:rPr>
+        <w:t>endpoint</w:t>
+      </w:r>
+      <w:proofErr w:type="spellEnd"/>
+      <w:r>
+        <w:rPr>
+          <w:rFonts w:ascii="Times New Roman" w:hAnsi="Times New Roman" w:cs="Times New Roman"/>
+          <w:b/>
+          <w:sz w:val="24"/>
+          <w:szCs w:val="24"/>
+        </w:rPr>
+        <w:t>.</w:t>
+      </w:r>
+    </w:p>
+    <w:p>
+      <w:pPr>
+        <w:pStyle w:val="Prrafodelista"/>
+        <w:numPr>
+          <w:ilvl w:val="0"/>
+          <w:numId w:val="38"/>
+        </w:numPr>
+        <w:spacing w:after="0"/>
+        <w:jc w:val="both"/>
+        <w:rPr>
+          <w:rFonts w:ascii="Times New Roman" w:hAnsi="Times New Roman" w:cs="Times New Roman"/>
+          <w:sz w:val="24"/>
+          <w:szCs w:val="24"/>
+        </w:rPr>
+      </w:pPr>
+      <w:r>
+        <w:rPr>
+          <w:rFonts w:ascii="Times New Roman" w:hAnsi="Times New Roman" w:cs="Times New Roman"/>
+          <w:sz w:val="24"/>
+          <w:szCs w:val="24"/>
+        </w:rPr>
+        <w:t>Análisis del sistema contra la que se conecta la app móvil (</w:t>
+      </w:r>
+      <w:proofErr w:type="spellStart"/>
+      <w:r>
+        <w:rPr>
+          <w:rFonts w:ascii="Times New Roman" w:hAnsi="Times New Roman" w:cs="Times New Roman"/>
+          <w:sz w:val="24"/>
+          <w:szCs w:val="24"/>
+        </w:rPr>
+        <w:t>Webservice</w:t>
+      </w:r>
+      <w:proofErr w:type="spellEnd"/>
+      <w:r>
+        <w:rPr>
+          <w:rFonts w:ascii="Times New Roman" w:hAnsi="Times New Roman" w:cs="Times New Roman"/>
+          <w:sz w:val="24"/>
+          <w:szCs w:val="24"/>
+        </w:rPr>
+        <w:t>,..)</w:t>
+      </w:r>
+    </w:p>
+    <w:p>
+      <w:pPr>
+        <w:pStyle w:val="Prrafodelista"/>
+        <w:numPr>
+          <w:ilvl w:val="0"/>
+          <w:numId w:val="38"/>
+        </w:numPr>
+        <w:spacing w:after="0"/>
+        <w:jc w:val="both"/>
+        <w:rPr>
+          <w:rFonts w:ascii="Times New Roman" w:hAnsi="Times New Roman" w:cs="Times New Roman"/>
+          <w:sz w:val="24"/>
+          <w:szCs w:val="24"/>
+        </w:rPr>
+      </w:pPr>
+      <w:r>
+        <w:rPr>
+          <w:rFonts w:ascii="Times New Roman" w:hAnsi="Times New Roman" w:cs="Times New Roman"/>
+          <w:sz w:val="24"/>
+          <w:szCs w:val="24"/>
+        </w:rPr>
+        <w:t xml:space="preserve">Análisis de </w:t>
+      </w:r>
+      <w:r>
+        <w:rPr>
+          <w:rFonts w:ascii="Times New Roman" w:hAnsi="Times New Roman" w:cs="Times New Roman"/>
+          <w:sz w:val="24"/>
+          <w:szCs w:val="24"/>
+        </w:rPr>
+        <w:t>controles de seguridad basados en metodología OWASP.</w:t>
+      </w:r>
+    </w:p>
+    <w:p>
+      <w:pPr>
+        <w:pStyle w:val="Prrafodelista"/>
+        <w:numPr>
+          <w:ilvl w:val="0"/>
+          <w:numId w:val="38"/>
+        </w:numPr>
+        <w:spacing w:after="0"/>
+        <w:jc w:val="both"/>
+        <w:rPr>
+          <w:rFonts w:ascii="Times New Roman" w:hAnsi="Times New Roman" w:cs="Times New Roman"/>
+          <w:sz w:val="24"/>
+          <w:szCs w:val="24"/>
+        </w:rPr>
+      </w:pPr>
+      <w:r>
+        <w:rPr>
+          <w:rFonts w:ascii="Times New Roman" w:hAnsi="Times New Roman" w:cs="Times New Roman"/>
+          <w:sz w:val="24"/>
+          <w:szCs w:val="24"/>
+        </w:rPr>
+        <w:t>Pruebas sobre mecanismos de autenticación y autorización.</w:t>
+      </w:r>
+    </w:p>
+    <w:p>
+      <w:pPr>
+        <w:pStyle w:val="Prrafodelista"/>
+        <w:numPr>
+          <w:ilvl w:val="0"/>
+          <w:numId w:val="38"/>
+        </w:numPr>
+        <w:spacing w:after="0"/>
+        <w:jc w:val="both"/>
+        <w:rPr>
+          <w:rFonts w:ascii="Times New Roman" w:hAnsi="Times New Roman" w:cs="Times New Roman"/>
+          <w:sz w:val="24"/>
+          <w:szCs w:val="24"/>
+        </w:rPr>
+      </w:pPr>
+      <w:r>
+        <w:rPr>
+          <w:rFonts w:ascii="Times New Roman" w:hAnsi="Times New Roman" w:cs="Times New Roman"/>
+          <w:sz w:val="24"/>
+          <w:szCs w:val="24"/>
+        </w:rPr>
+        <w:t>Pruebas de suplantación de identidad del servidor.</w:t>
+      </w:r>
+    </w:p>
+    <w:p>
+      <w:pPr>
+        <w:pStyle w:val="Prrafodelista"/>
+        <w:numPr>
+          <w:ilvl w:val="0"/>
+          <w:numId w:val="38"/>
+        </w:numPr>
+        <w:spacing w:after="0"/>
+        <w:jc w:val="both"/>
+        <w:rPr>
+          <w:rFonts w:ascii="Times New Roman" w:hAnsi="Times New Roman" w:cs="Times New Roman"/>
+          <w:sz w:val="24"/>
+          <w:szCs w:val="24"/>
+        </w:rPr>
+      </w:pPr>
+      <w:r>
+        <w:rPr>
+          <w:rFonts w:ascii="Times New Roman" w:hAnsi="Times New Roman" w:cs="Times New Roman"/>
+          <w:sz w:val="24"/>
+          <w:szCs w:val="24"/>
+        </w:rPr>
+        <w:t>Interceptación de credenciales de acceso o de información intercambiada.</w:t>
+      </w:r>
+    </w:p>
+    <w:p>
+      <w:pPr>
+        <w:pStyle w:val="Prrafodelista"/>
+        <w:spacing w:after="0"/>
+        <w:ind w:left="1069"/>
+        <w:jc w:val="both"/>
+        <w:rPr>
+          <w:rFonts w:ascii="Times New Roman" w:hAnsi="Times New Roman" w:cs="Times New Roman"/>
+          <w:b/>
+          <w:sz w:val="24"/>
+          <w:szCs w:val="24"/>
+        </w:rPr>
+      </w:pPr>
     </w:p>
     <w:p>
       <w:pPr>
@@ -20569,6 +21181,32 @@
           <w:sz w:val="24"/>
           <w:szCs w:val="24"/>
         </w:rPr>
+        <w:t>Seguridad del servidor</w:t>
+      </w:r>
+    </w:p>
+    <w:p>
+      <w:pPr>
+        <w:pStyle w:val="Prrafodelista"/>
+        <w:numPr>
+          <w:ilvl w:val="1"/>
+          <w:numId w:val="32"/>
+        </w:numPr>
+        <w:spacing w:after="0"/>
+        <w:jc w:val="both"/>
+        <w:rPr>
+          <w:rFonts w:ascii="Times New Roman" w:hAnsi="Times New Roman" w:cs="Times New Roman"/>
+          <w:b/>
+          <w:sz w:val="24"/>
+          <w:szCs w:val="24"/>
+        </w:rPr>
+      </w:pPr>
+      <w:r>
+        <w:rPr>
+          <w:rFonts w:ascii="Times New Roman" w:hAnsi="Times New Roman" w:cs="Times New Roman"/>
+          <w:b/>
+          <w:sz w:val="24"/>
+          <w:szCs w:val="24"/>
+        </w:rPr>
         <w:t>Seguridad en minas a cielo abierto</w:t>
       </w:r>
     </w:p>
@@ -20592,79 +21230,7 @@
           <w:szCs w:val="24"/>
           <w:lang w:val="es-ES"/>
         </w:rPr>
-        <w:t>Todos los edilicios y estructuras de una mina a cielo abierto deberían</w:t>
-      </w:r>
-      <w:r>
-        <w:rPr>
-          <w:rFonts w:ascii="Times New Roman" w:hAnsi="Times New Roman" w:cs="Times New Roman"/>
-          <w:sz w:val="24"/>
-          <w:szCs w:val="24"/>
-          <w:lang w:val="es-ES"/>
-        </w:rPr>
-        <w:t xml:space="preserve"> </w:t>
-      </w:r>
-      <w:r>
-        <w:rPr>
-          <w:rFonts w:ascii="Times New Roman" w:hAnsi="Times New Roman" w:cs="Times New Roman"/>
-          <w:sz w:val="24"/>
-          <w:szCs w:val="24"/>
-          <w:lang w:val="es-ES"/>
-        </w:rPr>
-        <w:t>mantenerse en buen estado desde el punto de vista de la seguridad y, en la medida de lo</w:t>
-      </w:r>
-      <w:r>
-        <w:rPr>
-          <w:rFonts w:ascii="Times New Roman" w:hAnsi="Times New Roman" w:cs="Times New Roman"/>
-          <w:sz w:val="24"/>
-          <w:szCs w:val="24"/>
-          <w:lang w:val="es-ES"/>
-        </w:rPr>
-        <w:t xml:space="preserve"> </w:t>
-      </w:r>
-      <w:r>
-        <w:rPr>
-          <w:rFonts w:ascii="Times New Roman" w:hAnsi="Times New Roman" w:cs="Times New Roman"/>
-          <w:sz w:val="24"/>
-          <w:szCs w:val="24"/>
-          <w:lang w:val="es-ES"/>
-        </w:rPr>
-        <w:t>posible, estar construidos con materiales resistentes al fuego. En los lugares donde sea</w:t>
-      </w:r>
-      <w:r>
-        <w:rPr>
-          <w:rFonts w:ascii="Times New Roman" w:hAnsi="Times New Roman" w:cs="Times New Roman"/>
-          <w:sz w:val="24"/>
-          <w:szCs w:val="24"/>
-          <w:lang w:val="es-ES"/>
-        </w:rPr>
-        <w:t xml:space="preserve"> </w:t>
-      </w:r>
-      <w:r>
-        <w:rPr>
-          <w:rFonts w:ascii="Times New Roman" w:hAnsi="Times New Roman" w:cs="Times New Roman"/>
-          <w:sz w:val="24"/>
-          <w:szCs w:val="24"/>
-          <w:lang w:val="es-ES"/>
-        </w:rPr>
-        <w:t>necesario, el proyecto debe incluir la protección contra los efectos de terremotos y</w:t>
-      </w:r>
-      <w:r>
-        <w:rPr>
-          <w:rFonts w:ascii="Times New Roman" w:hAnsi="Times New Roman" w:cs="Times New Roman"/>
-          <w:sz w:val="24"/>
-          <w:szCs w:val="24"/>
-          <w:lang w:val="es-ES"/>
-        </w:rPr>
-        <w:t xml:space="preserve"> </w:t>
-      </w:r>
-      <w:r>
-        <w:rPr>
-          <w:rFonts w:ascii="Times New Roman" w:hAnsi="Times New Roman" w:cs="Times New Roman"/>
-          <w:sz w:val="24"/>
-          <w:szCs w:val="24"/>
-          <w:lang w:val="es-ES"/>
-        </w:rPr>
-        <w:t>temblores.</w:t>
+        <w:t>Todos los edilicios y estructuras de una mina a cielo abierto deberían mantenerse en buen estado desde el punto de vista de la seguridad y, en la medida de lo posible, estar construidos con materiales resistentes al fuego. En los lugares donde sea necesario, el proyecto debe incluir la protección contra los efectos de terremotos y temblores.</w:t>
       </w:r>
     </w:p>
     <w:p>
@@ -20725,43 +21291,7 @@
           <w:szCs w:val="24"/>
           <w:lang w:val="es-ES"/>
         </w:rPr>
-        <w:t xml:space="preserve">En todo lugar o edificio por donde tengan </w:t>
-      </w:r>
-      <w:r>
-        <w:rPr>
-          <w:rFonts w:ascii="Times New Roman" w:hAnsi="Times New Roman" w:cs="Times New Roman"/>
-          <w:sz w:val="24"/>
-          <w:szCs w:val="24"/>
-          <w:lang w:val="es-ES"/>
-        </w:rPr>
-        <w:t xml:space="preserve">que circular o en el que tengan </w:t>
-      </w:r>
-      <w:r>
-        <w:rPr>
-          <w:rFonts w:ascii="Times New Roman" w:hAnsi="Times New Roman" w:cs="Times New Roman"/>
-          <w:sz w:val="24"/>
-          <w:szCs w:val="24"/>
-          <w:lang w:val="es-ES"/>
-        </w:rPr>
-        <w:t>que trabajar personas, deberían instalarse y mant</w:t>
-      </w:r>
-      <w:r>
-        <w:rPr>
-          <w:rFonts w:ascii="Times New Roman" w:hAnsi="Times New Roman" w:cs="Times New Roman"/>
-          <w:sz w:val="24"/>
-          <w:szCs w:val="24"/>
-          <w:lang w:val="es-ES"/>
-        </w:rPr>
-        <w:t xml:space="preserve">enerse en buen estado medios de </w:t>
-      </w:r>
-      <w:r>
-        <w:rPr>
-          <w:rFonts w:ascii="Times New Roman" w:hAnsi="Times New Roman" w:cs="Times New Roman"/>
-          <w:sz w:val="24"/>
-          <w:szCs w:val="24"/>
-          <w:lang w:val="es-ES"/>
-        </w:rPr>
-        <w:t>acceso que ofrezcan seguridad.</w:t>
+        <w:t>En todo lugar o edificio por donde tengan que circular o en el que tengan que trabajar personas, deberían instalarse y mantenerse en buen estado medios de acceso que ofrezcan seguridad.</w:t>
       </w:r>
     </w:p>
     <w:p>
@@ -20791,43 +21321,7 @@
           <w:szCs w:val="24"/>
           <w:lang w:val="es-ES"/>
         </w:rPr>
-        <w:t>En los lugares donde una persona pueda c</w:t>
-      </w:r>
-      <w:r>
-        <w:rPr>
-          <w:rFonts w:ascii="Times New Roman" w:hAnsi="Times New Roman" w:cs="Times New Roman"/>
-          <w:sz w:val="24"/>
-          <w:szCs w:val="24"/>
-          <w:lang w:val="es-ES"/>
-        </w:rPr>
-        <w:t xml:space="preserve">aer desde una altura de 2 o más </w:t>
-      </w:r>
-      <w:r>
-        <w:rPr>
-          <w:rFonts w:ascii="Times New Roman" w:hAnsi="Times New Roman" w:cs="Times New Roman"/>
-          <w:sz w:val="24"/>
-          <w:szCs w:val="24"/>
-          <w:lang w:val="es-ES"/>
-        </w:rPr>
-        <w:t>metros, o desde cualquier otra altura que fije la legislación</w:t>
-      </w:r>
-      <w:r>
-        <w:rPr>
-          <w:rFonts w:ascii="Times New Roman" w:hAnsi="Times New Roman" w:cs="Times New Roman"/>
-          <w:sz w:val="24"/>
-          <w:szCs w:val="24"/>
-          <w:lang w:val="es-ES"/>
-        </w:rPr>
-        <w:t xml:space="preserve"> nacional, deberían existir los </w:t>
-      </w:r>
-      <w:r>
-        <w:rPr>
-          <w:rFonts w:ascii="Times New Roman" w:hAnsi="Times New Roman" w:cs="Times New Roman"/>
-          <w:sz w:val="24"/>
-          <w:szCs w:val="24"/>
-          <w:lang w:val="es-ES"/>
-        </w:rPr>
-        <w:t>peldaños, barandales y barreras que sean necesarios para evitar todo peligro.</w:t>
+        <w:t>En los lugares donde una persona pueda caer desde una altura de 2 o más metros, o desde cualquier otra altura que fije la legislación nacional, deberían existir los peldaños, barandales y barreras que sean necesarios para evitar todo peligro.</w:t>
       </w:r>
     </w:p>
     <w:p>
@@ -20857,25 +21351,7 @@
           <w:szCs w:val="24"/>
           <w:lang w:val="es-ES"/>
         </w:rPr>
-        <w:t>Si no fuera posible adoptar las disposiciones anteriores, deberían</w:t>
-      </w:r>
-      <w:r>
-        <w:rPr>
-          <w:rFonts w:ascii="Times New Roman" w:hAnsi="Times New Roman" w:cs="Times New Roman"/>
-          <w:sz w:val="24"/>
-          <w:szCs w:val="24"/>
-          <w:lang w:val="es-ES"/>
-        </w:rPr>
-        <w:t xml:space="preserve"> </w:t>
-      </w:r>
-      <w:r>
-        <w:rPr>
-          <w:rFonts w:ascii="Times New Roman" w:hAnsi="Times New Roman" w:cs="Times New Roman"/>
-          <w:sz w:val="24"/>
-          <w:szCs w:val="24"/>
-          <w:lang w:val="es-ES"/>
-        </w:rPr>
-        <w:t>suministrarse y utilizarse cinturones de seguridad aprobados.</w:t>
+        <w:t>Si no fuera posible adoptar las disposiciones anteriores, deberían suministrarse y utilizarse cinturones de seguridad aprobados.</w:t>
       </w:r>
     </w:p>
     <w:p>
@@ -20932,34 +21408,7 @@
           <w:szCs w:val="24"/>
           <w:lang w:val="es-ES"/>
         </w:rPr>
-        <w:t>Se deberían instalar luces supletorias de urgencia, para su uso en caso de</w:t>
-      </w:r>
-      <w:r>
-        <w:rPr>
-          <w:rFonts w:ascii="Times New Roman" w:hAnsi="Times New Roman" w:cs="Times New Roman"/>
-          <w:sz w:val="24"/>
-          <w:szCs w:val="24"/>
-          <w:lang w:val="es-ES"/>
-        </w:rPr>
-        <w:t xml:space="preserve"> </w:t>
-      </w:r>
-      <w:r>
-        <w:rPr>
-          <w:rFonts w:ascii="Times New Roman" w:hAnsi="Times New Roman" w:cs="Times New Roman"/>
-          <w:sz w:val="24"/>
-          <w:szCs w:val="24"/>
-          <w:lang w:val="es-ES"/>
-        </w:rPr>
-        <w:t>falla de la fuente de alimentación de energía:</w:t>
-      </w:r>
-      <w:r>
-        <w:rPr>
-          <w:rFonts w:ascii="Times New Roman" w:hAnsi="Times New Roman" w:cs="Times New Roman"/>
-          <w:sz w:val="24"/>
-          <w:szCs w:val="24"/>
-          <w:lang w:val="es-ES"/>
-        </w:rPr>
-        <w:t xml:space="preserve"> </w:t>
+        <w:t xml:space="preserve">Se deberían instalar luces supletorias de urgencia, para su uso en caso de falla de la fuente de alimentación de energía: </w:t>
       </w:r>
     </w:p>
     <w:p>
@@ -20998,25 +21447,7 @@
           <w:szCs w:val="24"/>
           <w:lang w:val="es-ES"/>
         </w:rPr>
-        <w:t>n la sala médica o de primeros auxilios y, si c</w:t>
-      </w:r>
-      <w:r>
-        <w:rPr>
-          <w:rFonts w:ascii="Times New Roman" w:hAnsi="Times New Roman" w:cs="Times New Roman"/>
-          <w:sz w:val="24"/>
-          <w:szCs w:val="24"/>
-          <w:lang w:val="es-ES"/>
-        </w:rPr>
-        <w:t xml:space="preserve">orresponde, en la estación de </w:t>
-      </w:r>
-      <w:r>
-        <w:rPr>
-          <w:rFonts w:ascii="Times New Roman" w:hAnsi="Times New Roman" w:cs="Times New Roman"/>
-          <w:sz w:val="24"/>
-          <w:szCs w:val="24"/>
-          <w:lang w:val="es-ES"/>
-        </w:rPr>
-        <w:t>salvamento;</w:t>
+        <w:t>n la sala médica o de primeros auxilios y, si corresponde, en la estación de salvamento;</w:t>
       </w:r>
     </w:p>
     <w:p>
@@ -21221,7 +21652,6 @@
           <w:szCs w:val="24"/>
           <w:lang w:val="es-ES"/>
         </w:rPr>
-        <w:lastRenderedPageBreak/>
         <w:t>Disposiciones generales</w:t>
       </w:r>
     </w:p>
@@ -21297,6 +21727,7 @@
           <w:id w:val="-1769152011"/>
           <w:citation/>
         </w:sdtPr>
+        <w:sdtEndPr/>
         <w:sdtContent>
           <w:r>
             <w:rPr>
@@ -21555,8 +21986,9 @@
           <w:noProof/>
           <w:sz w:val="24"/>
           <w:szCs w:val="24"/>
-          <w:lang w:val="en-US"/>
-        </w:rPr>
+          <w:lang w:val="es-ES" w:eastAsia="es-ES"/>
+        </w:rPr>
+        <w:lastRenderedPageBreak/>
         <w:drawing>
           <wp:anchor distT="0" distB="0" distL="114300" distR="114300" simplePos="0" relativeHeight="251665408" behindDoc="0" locked="0" layoutInCell="1" allowOverlap="1" wp14:anchorId="03629F14" wp14:editId="797D76DD">
             <wp:simplePos x="0" y="0"/>
@@ -21664,9 +22096,8 @@
       <w:r>
         <w:rPr>
           <w:noProof/>
-          <w:lang w:val="en-US"/>
-        </w:rPr>
-        <w:lastRenderedPageBreak/>
+          <w:lang w:val="es-ES" w:eastAsia="es-ES"/>
+        </w:rPr>
         <w:drawing>
           <wp:inline distT="0" distB="0" distL="0" distR="0" wp14:anchorId="5D45E9C1" wp14:editId="5E25797D">
             <wp:extent cx="5943600" cy="3566160"/>
@@ -21748,7 +22179,7 @@
       <w:r>
         <w:rPr>
           <w:noProof/>
-          <w:lang w:val="en-US"/>
+          <w:lang w:val="es-ES" w:eastAsia="es-ES"/>
         </w:rPr>
         <w:drawing>
           <wp:inline distT="0" distB="0" distL="0" distR="0" wp14:anchorId="697967B7" wp14:editId="718CCE3D">
@@ -21827,9 +22258,8 @@
       <w:r>
         <w:rPr>
           <w:noProof/>
-          <w:lang w:val="en-US"/>
-        </w:rPr>
-        <w:lastRenderedPageBreak/>
+          <w:lang w:val="es-ES" w:eastAsia="es-ES"/>
+        </w:rPr>
         <w:drawing>
           <wp:inline distT="0" distB="0" distL="0" distR="0" wp14:anchorId="5EB28B39" wp14:editId="0293E93F">
             <wp:extent cx="5943600" cy="3566160"/>
@@ -21908,7 +22338,7 @@
       <w:r>
         <w:rPr>
           <w:noProof/>
-          <w:lang w:val="en-US"/>
+          <w:lang w:val="es-ES" w:eastAsia="es-ES"/>
         </w:rPr>
         <w:drawing>
           <wp:inline distT="0" distB="0" distL="0" distR="0" wp14:anchorId="7F67B9B3" wp14:editId="494C017D">
@@ -21987,9 +22417,8 @@
       <w:r>
         <w:rPr>
           <w:noProof/>
-          <w:lang w:val="en-US"/>
-        </w:rPr>
-        <w:lastRenderedPageBreak/>
+          <w:lang w:val="es-ES" w:eastAsia="es-ES"/>
+        </w:rPr>
         <w:drawing>
           <wp:inline distT="0" distB="0" distL="0" distR="0" wp14:anchorId="03E1F3C0" wp14:editId="0E50D057">
             <wp:extent cx="5943600" cy="3566160"/>
@@ -22074,9 +22503,8 @@
       <w:r>
         <w:rPr>
           <w:noProof/>
-          <w:lang w:val="en-US"/>
-        </w:rPr>
-        <w:lastRenderedPageBreak/>
+          <w:lang w:val="es-ES" w:eastAsia="es-ES"/>
+        </w:rPr>
         <w:drawing>
           <wp:inline distT="0" distB="0" distL="0" distR="0" wp14:anchorId="3DBEF39F" wp14:editId="6194E3E4">
             <wp:extent cx="5943600" cy="3771265"/>
@@ -22154,7 +22582,7 @@
       <w:r>
         <w:rPr>
           <w:noProof/>
-          <w:lang w:val="en-US"/>
+          <w:lang w:val="es-ES" w:eastAsia="es-ES"/>
         </w:rPr>
         <w:drawing>
           <wp:inline distT="0" distB="0" distL="0" distR="0" wp14:anchorId="4D5546F0" wp14:editId="5B8F3AE7">
@@ -22205,6 +22633,7 @@
         <w:jc w:val="center"/>
       </w:pPr>
       <w:r>
+        <w:lastRenderedPageBreak/>
         <w:t xml:space="preserve">Ilustración </w:t>
       </w:r>
       <w:r>
@@ -22226,20 +22655,15 @@
         <w:fldChar w:fldCharType="end"/>
       </w:r>
       <w:r>
-        <w:t xml:space="preserve"> Tabla de registro de </w:t>
-      </w:r>
-      <w:proofErr w:type="spellStart"/>
-      <w:r>
-        <w:t>drones</w:t>
-      </w:r>
-      <w:proofErr w:type="spellEnd"/>
+        <w:t xml:space="preserve"> Tabla de registro de drones</w:t>
+      </w:r>
     </w:p>
     <w:p/>
     <w:p>
       <w:r>
         <w:rPr>
           <w:noProof/>
-          <w:lang w:val="en-US"/>
+          <w:lang w:val="es-ES" w:eastAsia="es-ES"/>
         </w:rPr>
         <w:drawing>
           <wp:inline distT="0" distB="0" distL="0" distR="0" wp14:anchorId="20D3A854" wp14:editId="72ED7461">
@@ -22329,7 +22753,7 @@
       <w:r>
         <w:rPr>
           <w:noProof/>
-          <w:lang w:val="en-US"/>
+          <w:lang w:val="es-ES" w:eastAsia="es-ES"/>
         </w:rPr>
         <w:lastRenderedPageBreak/>
         <w:drawing>
@@ -22455,7 +22879,6 @@
           <w:szCs w:val="24"/>
         </w:rPr>
       </w:pPr>
-      <w:proofErr w:type="spellStart"/>
       <w:r>
         <w:rPr>
           <w:rFonts w:ascii="Times New Roman" w:hAnsi="Times New Roman" w:cs="Times New Roman"/>
@@ -22464,7 +22887,6 @@
         </w:rPr>
         <w:t>Drones</w:t>
       </w:r>
-      <w:proofErr w:type="spellEnd"/>
     </w:p>
     <w:p>
       <w:pPr>
@@ -22493,25 +22915,7 @@
           <w:szCs w:val="24"/>
         </w:rPr>
         <w:tab/>
-        <w:t xml:space="preserve">Las experiencias obtenidas cuando se hicieron las capacitaciones con los </w:t>
-      </w:r>
-      <w:proofErr w:type="spellStart"/>
-      <w:r>
-        <w:rPr>
-          <w:rFonts w:ascii="Times New Roman" w:hAnsi="Times New Roman" w:cs="Times New Roman"/>
-          <w:sz w:val="24"/>
-          <w:szCs w:val="24"/>
-        </w:rPr>
-        <w:t>Drones</w:t>
-      </w:r>
-      <w:proofErr w:type="spellEnd"/>
-      <w:r>
-        <w:rPr>
-          <w:rFonts w:ascii="Times New Roman" w:hAnsi="Times New Roman" w:cs="Times New Roman"/>
-          <w:sz w:val="24"/>
-          <w:szCs w:val="24"/>
-        </w:rPr>
-        <w:t xml:space="preserve"> (</w:t>
+        <w:t>Las experiencias obtenidas cuando se hicieron las capacitaciones con los Drones (</w:t>
       </w:r>
       <w:proofErr w:type="spellStart"/>
       <w:r>
@@ -23146,6 +23550,7 @@
         <w:docPartUnique/>
       </w:docPartObj>
     </w:sdtPr>
+    <w:sdtEndPr/>
     <w:sdtContent>
       <w:p>
         <w:pPr>
@@ -23166,7 +23571,7 @@
             <w:noProof/>
             <w:lang w:val="es-ES"/>
           </w:rPr>
-          <w:t>28</w:t>
+          <w:t>22</w:t>
         </w:r>
         <w:r>
           <w:fldChar w:fldCharType="end"/>
@@ -23209,7 +23614,7 @@
 
 <file path=word/numbering.xml><?xml version="1.0" encoding="utf-8"?>
 <w:numbering xmlns:wpc="http://schemas.microsoft.com/office/word/2010/wordprocessingCanvas" xmlns:mc="http://schemas.openxmlformats.org/markup-compatibility/2006" xmlns:o="urn:schemas-microsoft-com:office:office" xmlns:r="http://schemas.openxmlformats.org/officeDocument/2006/relationships" xmlns:m="http://schemas.openxmlformats.org/officeDocument/2006/math" xmlns:v="urn:schemas-microsoft-com:vml" xmlns:wp14="http://schemas.microsoft.com/office/word/2010/wordprocessingDrawing" xmlns:wp="http://schemas.openxmlformats.org/drawingml/2006/wordprocessingDrawing" xmlns:w10="urn:schemas-microsoft-com:office:word" xmlns:w="http://schemas.openxmlformats.org/wordprocessingml/2006/main" xmlns:w14="http://schemas.microsoft.com/office/word/2010/wordml" xmlns:w15="http://schemas.microsoft.com/office/word/2012/wordml" xmlns:wpg="http://schemas.microsoft.com/office/word/2010/wordprocessingGroup" xmlns:wpi="http://schemas.microsoft.com/office/word/2010/wordprocessingInk" xmlns:wne="http://schemas.microsoft.com/office/word/2006/wordml" xmlns:wps="http://schemas.microsoft.com/office/word/2010/wordprocessingShape" mc:Ignorable="w14 w15 wp14">
-  <w:abstractNum w:abstractNumId="0">
+  <w:abstractNum w:abstractNumId="0" w15:restartNumberingAfterBreak="0">
     <w:nsid w:val="0C4D15BF"/>
     <w:multiLevelType w:val="multilevel"/>
     <w:tmpl w:val="CBF2B46C"/>
@@ -23322,7 +23727,7 @@
       </w:rPr>
     </w:lvl>
   </w:abstractNum>
-  <w:abstractNum w:abstractNumId="1">
+  <w:abstractNum w:abstractNumId="1" w15:restartNumberingAfterBreak="0">
     <w:nsid w:val="0C6B20D7"/>
     <w:multiLevelType w:val="hybridMultilevel"/>
     <w:tmpl w:val="0CB28E4E"/>
@@ -23435,7 +23840,7 @@
       </w:rPr>
     </w:lvl>
   </w:abstractNum>
-  <w:abstractNum w:abstractNumId="2">
+  <w:abstractNum w:abstractNumId="2" w15:restartNumberingAfterBreak="0">
     <w:nsid w:val="0E4070D8"/>
     <w:multiLevelType w:val="multilevel"/>
     <w:tmpl w:val="0C0A001F"/>
@@ -23521,7 +23926,7 @@
       </w:pPr>
     </w:lvl>
   </w:abstractNum>
-  <w:abstractNum w:abstractNumId="3">
+  <w:abstractNum w:abstractNumId="3" w15:restartNumberingAfterBreak="0">
     <w:nsid w:val="12F15BF7"/>
     <w:multiLevelType w:val="multilevel"/>
     <w:tmpl w:val="458209E8"/>
@@ -23634,7 +24039,7 @@
       </w:rPr>
     </w:lvl>
   </w:abstractNum>
-  <w:abstractNum w:abstractNumId="4">
+  <w:abstractNum w:abstractNumId="4" w15:restartNumberingAfterBreak="0">
     <w:nsid w:val="130144F5"/>
     <w:multiLevelType w:val="hybridMultilevel"/>
     <w:tmpl w:val="3D60E12E"/>
@@ -23747,7 +24152,7 @@
       </w:rPr>
     </w:lvl>
   </w:abstractNum>
-  <w:abstractNum w:abstractNumId="5">
+  <w:abstractNum w:abstractNumId="5" w15:restartNumberingAfterBreak="0">
     <w:nsid w:val="15FA501D"/>
     <w:multiLevelType w:val="multilevel"/>
     <w:tmpl w:val="B8449554"/>
@@ -23862,7 +24267,120 @@
       </w:rPr>
     </w:lvl>
   </w:abstractNum>
-  <w:abstractNum w:abstractNumId="6">
+  <w:abstractNum w:abstractNumId="6" w15:restartNumberingAfterBreak="0">
+    <w:nsid w:val="175D7922"/>
+    <w:multiLevelType w:val="hybridMultilevel"/>
+    <w:tmpl w:val="B17216DC"/>
+    <w:lvl w:ilvl="0" w:tplc="0C0A0001">
+      <w:start w:val="1"/>
+      <w:numFmt w:val="bullet"/>
+      <w:lvlText w:val=""/>
+      <w:lvlJc w:val="left"/>
+      <w:pPr>
+        <w:ind w:left="2061" w:hanging="360"/>
+      </w:pPr>
+      <w:rPr>
+        <w:rFonts w:ascii="Symbol" w:hAnsi="Symbol" w:hint="default"/>
+      </w:rPr>
+    </w:lvl>
+    <w:lvl w:ilvl="1" w:tplc="0C0A0003" w:tentative="1">
+      <w:start w:val="1"/>
+      <w:numFmt w:val="bullet"/>
+      <w:lvlText w:val="o"/>
+      <w:lvlJc w:val="left"/>
+      <w:pPr>
+        <w:ind w:left="2781" w:hanging="360"/>
+      </w:pPr>
+      <w:rPr>
+        <w:rFonts w:ascii="Courier New" w:hAnsi="Courier New" w:cs="Courier New" w:hint="default"/>
+      </w:rPr>
+    </w:lvl>
+    <w:lvl w:ilvl="2" w:tplc="0C0A0005" w:tentative="1">
+      <w:start w:val="1"/>
+      <w:numFmt w:val="bullet"/>
+      <w:lvlText w:val=""/>
+      <w:lvlJc w:val="left"/>
+      <w:pPr>
+        <w:ind w:left="3501" w:hanging="360"/>
+      </w:pPr>
+      <w:rPr>
+        <w:rFonts w:ascii="Wingdings" w:hAnsi="Wingdings" w:hint="default"/>
+      </w:rPr>
+    </w:lvl>
+    <w:lvl w:ilvl="3" w:tplc="0C0A0001" w:tentative="1">
+      <w:start w:val="1"/>
+      <w:numFmt w:val="bullet"/>
+      <w:lvlText w:val=""/>
+      <w:lvlJc w:val="left"/>
+      <w:pPr>
+        <w:ind w:left="4221" w:hanging="360"/>
+      </w:pPr>
+      <w:rPr>
+        <w:rFonts w:ascii="Symbol" w:hAnsi="Symbol" w:hint="default"/>
+      </w:rPr>
+    </w:lvl>
+    <w:lvl w:ilvl="4" w:tplc="0C0A0003" w:tentative="1">
+      <w:start w:val="1"/>
+      <w:numFmt w:val="bullet"/>
+      <w:lvlText w:val="o"/>
+      <w:lvlJc w:val="left"/>
+      <w:pPr>
+        <w:ind w:left="4941" w:hanging="360"/>
+      </w:pPr>
+      <w:rPr>
+        <w:rFonts w:ascii="Courier New" w:hAnsi="Courier New" w:cs="Courier New" w:hint="default"/>
+      </w:rPr>
+    </w:lvl>
+    <w:lvl w:ilvl="5" w:tplc="0C0A0005" w:tentative="1">
+      <w:start w:val="1"/>
+      <w:numFmt w:val="bullet"/>
+      <w:lvlText w:val=""/>
+      <w:lvlJc w:val="left"/>
+      <w:pPr>
+        <w:ind w:left="5661" w:hanging="360"/>
+      </w:pPr>
+      <w:rPr>
+        <w:rFonts w:ascii="Wingdings" w:hAnsi="Wingdings" w:hint="default"/>
+      </w:rPr>
+    </w:lvl>
+    <w:lvl w:ilvl="6" w:tplc="0C0A0001" w:tentative="1">
+      <w:start w:val="1"/>
+      <w:numFmt w:val="bullet"/>
+      <w:lvlText w:val=""/>
+      <w:lvlJc w:val="left"/>
+      <w:pPr>
+        <w:ind w:left="6381" w:hanging="360"/>
+      </w:pPr>
+      <w:rPr>
+        <w:rFonts w:ascii="Symbol" w:hAnsi="Symbol" w:hint="default"/>
+      </w:rPr>
+    </w:lvl>
+    <w:lvl w:ilvl="7" w:tplc="0C0A0003" w:tentative="1">
+      <w:start w:val="1"/>
+      <w:numFmt w:val="bullet"/>
+      <w:lvlText w:val="o"/>
+      <w:lvlJc w:val="left"/>
+      <w:pPr>
+        <w:ind w:left="7101" w:hanging="360"/>
+      </w:pPr>
+      <w:rPr>
+        <w:rFonts w:ascii="Courier New" w:hAnsi="Courier New" w:cs="Courier New" w:hint="default"/>
+      </w:rPr>
+    </w:lvl>
+    <w:lvl w:ilvl="8" w:tplc="0C0A0005" w:tentative="1">
+      <w:start w:val="1"/>
+      <w:numFmt w:val="bullet"/>
+      <w:lvlText w:val=""/>
+      <w:lvlJc w:val="left"/>
+      <w:pPr>
+        <w:ind w:left="7821" w:hanging="360"/>
+      </w:pPr>
+      <w:rPr>
+        <w:rFonts w:ascii="Wingdings" w:hAnsi="Wingdings" w:hint="default"/>
+      </w:rPr>
+    </w:lvl>
+  </w:abstractNum>
+  <w:abstractNum w:abstractNumId="7" w15:restartNumberingAfterBreak="0">
     <w:nsid w:val="1938250E"/>
     <w:multiLevelType w:val="multilevel"/>
     <w:tmpl w:val="8AB27196"/>
@@ -23975,7 +24493,7 @@
       </w:rPr>
     </w:lvl>
   </w:abstractNum>
-  <w:abstractNum w:abstractNumId="7">
+  <w:abstractNum w:abstractNumId="8" w15:restartNumberingAfterBreak="0">
     <w:nsid w:val="1D2B2A18"/>
     <w:multiLevelType w:val="hybridMultilevel"/>
     <w:tmpl w:val="50E25A40"/>
@@ -24088,7 +24606,7 @@
       </w:rPr>
     </w:lvl>
   </w:abstractNum>
-  <w:abstractNum w:abstractNumId="8">
+  <w:abstractNum w:abstractNumId="9" w15:restartNumberingAfterBreak="0">
     <w:nsid w:val="1D3069FD"/>
     <w:multiLevelType w:val="hybridMultilevel"/>
     <w:tmpl w:val="B0AEB62E"/>
@@ -24201,7 +24719,7 @@
       </w:rPr>
     </w:lvl>
   </w:abstractNum>
-  <w:abstractNum w:abstractNumId="9">
+  <w:abstractNum w:abstractNumId="10" w15:restartNumberingAfterBreak="0">
     <w:nsid w:val="20C560B5"/>
     <w:multiLevelType w:val="hybridMultilevel"/>
     <w:tmpl w:val="7BC6EF9C"/>
@@ -24314,7 +24832,7 @@
       </w:rPr>
     </w:lvl>
   </w:abstractNum>
-  <w:abstractNum w:abstractNumId="10">
+  <w:abstractNum w:abstractNumId="11" w15:restartNumberingAfterBreak="0">
     <w:nsid w:val="223C7FF8"/>
     <w:multiLevelType w:val="hybridMultilevel"/>
     <w:tmpl w:val="63A064FE"/>
@@ -24427,7 +24945,7 @@
       </w:rPr>
     </w:lvl>
   </w:abstractNum>
-  <w:abstractNum w:abstractNumId="11">
+  <w:abstractNum w:abstractNumId="12" w15:restartNumberingAfterBreak="0">
     <w:nsid w:val="2E0B0AE1"/>
     <w:multiLevelType w:val="multilevel"/>
     <w:tmpl w:val="CBF2B46C"/>
@@ -24540,7 +25058,7 @@
       </w:rPr>
     </w:lvl>
   </w:abstractNum>
-  <w:abstractNum w:abstractNumId="12">
+  <w:abstractNum w:abstractNumId="13" w15:restartNumberingAfterBreak="0">
     <w:nsid w:val="389910D8"/>
     <w:multiLevelType w:val="hybridMultilevel"/>
     <w:tmpl w:val="CCA2F4BE"/>
@@ -24653,7 +25171,120 @@
       </w:rPr>
     </w:lvl>
   </w:abstractNum>
-  <w:abstractNum w:abstractNumId="13">
+  <w:abstractNum w:abstractNumId="14" w15:restartNumberingAfterBreak="0">
+    <w:nsid w:val="3ACA2897"/>
+    <w:multiLevelType w:val="hybridMultilevel"/>
+    <w:tmpl w:val="C598DCDE"/>
+    <w:lvl w:ilvl="0" w:tplc="0C0A0001">
+      <w:start w:val="1"/>
+      <w:numFmt w:val="bullet"/>
+      <w:lvlText w:val=""/>
+      <w:lvlJc w:val="left"/>
+      <w:pPr>
+        <w:ind w:left="1789" w:hanging="360"/>
+      </w:pPr>
+      <w:rPr>
+        <w:rFonts w:ascii="Symbol" w:hAnsi="Symbol" w:hint="default"/>
+      </w:rPr>
+    </w:lvl>
+    <w:lvl w:ilvl="1" w:tplc="0C0A0003" w:tentative="1">
+      <w:start w:val="1"/>
+      <w:numFmt w:val="bullet"/>
+      <w:lvlText w:val="o"/>
+      <w:lvlJc w:val="left"/>
+      <w:pPr>
+        <w:ind w:left="2509" w:hanging="360"/>
+      </w:pPr>
+      <w:rPr>
+        <w:rFonts w:ascii="Courier New" w:hAnsi="Courier New" w:cs="Courier New" w:hint="default"/>
+      </w:rPr>
+    </w:lvl>
+    <w:lvl w:ilvl="2" w:tplc="0C0A0005" w:tentative="1">
+      <w:start w:val="1"/>
+      <w:numFmt w:val="bullet"/>
+      <w:lvlText w:val=""/>
+      <w:lvlJc w:val="left"/>
+      <w:pPr>
+        <w:ind w:left="3229" w:hanging="360"/>
+      </w:pPr>
+      <w:rPr>
+        <w:rFonts w:ascii="Wingdings" w:hAnsi="Wingdings" w:hint="default"/>
+      </w:rPr>
+    </w:lvl>
+    <w:lvl w:ilvl="3" w:tplc="0C0A0001" w:tentative="1">
+      <w:start w:val="1"/>
+      <w:numFmt w:val="bullet"/>
+      <w:lvlText w:val=""/>
+      <w:lvlJc w:val="left"/>
+      <w:pPr>
+        <w:ind w:left="3949" w:hanging="360"/>
+      </w:pPr>
+      <w:rPr>
+        <w:rFonts w:ascii="Symbol" w:hAnsi="Symbol" w:hint="default"/>
+      </w:rPr>
+    </w:lvl>
+    <w:lvl w:ilvl="4" w:tplc="0C0A0003" w:tentative="1">
+      <w:start w:val="1"/>
+      <w:numFmt w:val="bullet"/>
+      <w:lvlText w:val="o"/>
+      <w:lvlJc w:val="left"/>
+      <w:pPr>
+        <w:ind w:left="4669" w:hanging="360"/>
+      </w:pPr>
+      <w:rPr>
+        <w:rFonts w:ascii="Courier New" w:hAnsi="Courier New" w:cs="Courier New" w:hint="default"/>
+      </w:rPr>
+    </w:lvl>
+    <w:lvl w:ilvl="5" w:tplc="0C0A0005" w:tentative="1">
+      <w:start w:val="1"/>
+      <w:numFmt w:val="bullet"/>
+      <w:lvlText w:val=""/>
+      <w:lvlJc w:val="left"/>
+      <w:pPr>
+        <w:ind w:left="5389" w:hanging="360"/>
+      </w:pPr>
+      <w:rPr>
+        <w:rFonts w:ascii="Wingdings" w:hAnsi="Wingdings" w:hint="default"/>
+      </w:rPr>
+    </w:lvl>
+    <w:lvl w:ilvl="6" w:tplc="0C0A0001" w:tentative="1">
+      <w:start w:val="1"/>
+      <w:numFmt w:val="bullet"/>
+      <w:lvlText w:val=""/>
+      <w:lvlJc w:val="left"/>
+      <w:pPr>
+        <w:ind w:left="6109" w:hanging="360"/>
+      </w:pPr>
+      <w:rPr>
+        <w:rFonts w:ascii="Symbol" w:hAnsi="Symbol" w:hint="default"/>
+      </w:rPr>
+    </w:lvl>
+    <w:lvl w:ilvl="7" w:tplc="0C0A0003" w:tentative="1">
+      <w:start w:val="1"/>
+      <w:numFmt w:val="bullet"/>
+      <w:lvlText w:val="o"/>
+      <w:lvlJc w:val="left"/>
+      <w:pPr>
+        <w:ind w:left="6829" w:hanging="360"/>
+      </w:pPr>
+      <w:rPr>
+        <w:rFonts w:ascii="Courier New" w:hAnsi="Courier New" w:cs="Courier New" w:hint="default"/>
+      </w:rPr>
+    </w:lvl>
+    <w:lvl w:ilvl="8" w:tplc="0C0A0005" w:tentative="1">
+      <w:start w:val="1"/>
+      <w:numFmt w:val="bullet"/>
+      <w:lvlText w:val=""/>
+      <w:lvlJc w:val="left"/>
+      <w:pPr>
+        <w:ind w:left="7549" w:hanging="360"/>
+      </w:pPr>
+      <w:rPr>
+        <w:rFonts w:ascii="Wingdings" w:hAnsi="Wingdings" w:hint="default"/>
+      </w:rPr>
+    </w:lvl>
+  </w:abstractNum>
+  <w:abstractNum w:abstractNumId="15" w15:restartNumberingAfterBreak="0">
     <w:nsid w:val="3CAE2CA6"/>
     <w:multiLevelType w:val="hybridMultilevel"/>
     <w:tmpl w:val="D9A06062"/>
@@ -24743,7 +25374,7 @@
       </w:pPr>
     </w:lvl>
   </w:abstractNum>
-  <w:abstractNum w:abstractNumId="14">
+  <w:abstractNum w:abstractNumId="16" w15:restartNumberingAfterBreak="0">
     <w:nsid w:val="3EFB56E4"/>
     <w:multiLevelType w:val="hybridMultilevel"/>
     <w:tmpl w:val="0CAC7910"/>
@@ -24855,7 +25486,7 @@
       </w:rPr>
     </w:lvl>
   </w:abstractNum>
-  <w:abstractNum w:abstractNumId="15">
+  <w:abstractNum w:abstractNumId="17" w15:restartNumberingAfterBreak="0">
     <w:nsid w:val="46D770ED"/>
     <w:multiLevelType w:val="hybridMultilevel"/>
     <w:tmpl w:val="0B2AADC6"/>
@@ -24968,7 +25599,7 @@
       </w:rPr>
     </w:lvl>
   </w:abstractNum>
-  <w:abstractNum w:abstractNumId="16">
+  <w:abstractNum w:abstractNumId="18" w15:restartNumberingAfterBreak="0">
     <w:nsid w:val="498A6F8B"/>
     <w:multiLevelType w:val="hybridMultilevel"/>
     <w:tmpl w:val="E7CC1E08"/>
@@ -25081,7 +25712,7 @@
       </w:rPr>
     </w:lvl>
   </w:abstractNum>
-  <w:abstractNum w:abstractNumId="17">
+  <w:abstractNum w:abstractNumId="19" w15:restartNumberingAfterBreak="0">
     <w:nsid w:val="4BBE6A7B"/>
     <w:multiLevelType w:val="hybridMultilevel"/>
     <w:tmpl w:val="84ECF04A"/>
@@ -25167,7 +25798,7 @@
       </w:pPr>
     </w:lvl>
   </w:abstractNum>
-  <w:abstractNum w:abstractNumId="18">
+  <w:abstractNum w:abstractNumId="20" w15:restartNumberingAfterBreak="0">
     <w:nsid w:val="4E206D5F"/>
     <w:multiLevelType w:val="multilevel"/>
     <w:tmpl w:val="45681474"/>
@@ -25280,7 +25911,7 @@
       </w:rPr>
     </w:lvl>
   </w:abstractNum>
-  <w:abstractNum w:abstractNumId="19">
+  <w:abstractNum w:abstractNumId="21" w15:restartNumberingAfterBreak="0">
     <w:nsid w:val="4EB64FC5"/>
     <w:multiLevelType w:val="hybridMultilevel"/>
     <w:tmpl w:val="7390F6A4"/>
@@ -25392,7 +26023,7 @@
       </w:rPr>
     </w:lvl>
   </w:abstractNum>
-  <w:abstractNum w:abstractNumId="20">
+  <w:abstractNum w:abstractNumId="22" w15:restartNumberingAfterBreak="0">
     <w:nsid w:val="51380948"/>
     <w:multiLevelType w:val="hybridMultilevel"/>
     <w:tmpl w:val="6ADE3616"/>
@@ -25505,7 +26136,120 @@
       </w:rPr>
     </w:lvl>
   </w:abstractNum>
-  <w:abstractNum w:abstractNumId="21">
+  <w:abstractNum w:abstractNumId="23" w15:restartNumberingAfterBreak="0">
+    <w:nsid w:val="518D5691"/>
+    <w:multiLevelType w:val="hybridMultilevel"/>
+    <w:tmpl w:val="83FCC976"/>
+    <w:lvl w:ilvl="0" w:tplc="0C0A0001">
+      <w:start w:val="1"/>
+      <w:numFmt w:val="bullet"/>
+      <w:lvlText w:val=""/>
+      <w:lvlJc w:val="left"/>
+      <w:pPr>
+        <w:ind w:left="2061" w:hanging="360"/>
+      </w:pPr>
+      <w:rPr>
+        <w:rFonts w:ascii="Symbol" w:hAnsi="Symbol" w:hint="default"/>
+      </w:rPr>
+    </w:lvl>
+    <w:lvl w:ilvl="1" w:tplc="0C0A0003" w:tentative="1">
+      <w:start w:val="1"/>
+      <w:numFmt w:val="bullet"/>
+      <w:lvlText w:val="o"/>
+      <w:lvlJc w:val="left"/>
+      <w:pPr>
+        <w:ind w:left="2781" w:hanging="360"/>
+      </w:pPr>
+      <w:rPr>
+        <w:rFonts w:ascii="Courier New" w:hAnsi="Courier New" w:cs="Courier New" w:hint="default"/>
+      </w:rPr>
+    </w:lvl>
+    <w:lvl w:ilvl="2" w:tplc="0C0A0005" w:tentative="1">
+      <w:start w:val="1"/>
+      <w:numFmt w:val="bullet"/>
+      <w:lvlText w:val=""/>
+      <w:lvlJc w:val="left"/>
+      <w:pPr>
+        <w:ind w:left="3501" w:hanging="360"/>
+      </w:pPr>
+      <w:rPr>
+        <w:rFonts w:ascii="Wingdings" w:hAnsi="Wingdings" w:hint="default"/>
+      </w:rPr>
+    </w:lvl>
+    <w:lvl w:ilvl="3" w:tplc="0C0A0001" w:tentative="1">
+      <w:start w:val="1"/>
+      <w:numFmt w:val="bullet"/>
+      <w:lvlText w:val=""/>
+      <w:lvlJc w:val="left"/>
+      <w:pPr>
+        <w:ind w:left="4221" w:hanging="360"/>
+      </w:pPr>
+      <w:rPr>
+        <w:rFonts w:ascii="Symbol" w:hAnsi="Symbol" w:hint="default"/>
+      </w:rPr>
+    </w:lvl>
+    <w:lvl w:ilvl="4" w:tplc="0C0A0003" w:tentative="1">
+      <w:start w:val="1"/>
+      <w:numFmt w:val="bullet"/>
+      <w:lvlText w:val="o"/>
+      <w:lvlJc w:val="left"/>
+      <w:pPr>
+        <w:ind w:left="4941" w:hanging="360"/>
+      </w:pPr>
+      <w:rPr>
+        <w:rFonts w:ascii="Courier New" w:hAnsi="Courier New" w:cs="Courier New" w:hint="default"/>
+      </w:rPr>
+    </w:lvl>
+    <w:lvl w:ilvl="5" w:tplc="0C0A0005" w:tentative="1">
+      <w:start w:val="1"/>
+      <w:numFmt w:val="bullet"/>
+      <w:lvlText w:val=""/>
+      <w:lvlJc w:val="left"/>
+      <w:pPr>
+        <w:ind w:left="5661" w:hanging="360"/>
+      </w:pPr>
+      <w:rPr>
+        <w:rFonts w:ascii="Wingdings" w:hAnsi="Wingdings" w:hint="default"/>
+      </w:rPr>
+    </w:lvl>
+    <w:lvl w:ilvl="6" w:tplc="0C0A0001" w:tentative="1">
+      <w:start w:val="1"/>
+      <w:numFmt w:val="bullet"/>
+      <w:lvlText w:val=""/>
+      <w:lvlJc w:val="left"/>
+      <w:pPr>
+        <w:ind w:left="6381" w:hanging="360"/>
+      </w:pPr>
+      <w:rPr>
+        <w:rFonts w:ascii="Symbol" w:hAnsi="Symbol" w:hint="default"/>
+      </w:rPr>
+    </w:lvl>
+    <w:lvl w:ilvl="7" w:tplc="0C0A0003" w:tentative="1">
+      <w:start w:val="1"/>
+      <w:numFmt w:val="bullet"/>
+      <w:lvlText w:val="o"/>
+      <w:lvlJc w:val="left"/>
+      <w:pPr>
+        <w:ind w:left="7101" w:hanging="360"/>
+      </w:pPr>
+      <w:rPr>
+        <w:rFonts w:ascii="Courier New" w:hAnsi="Courier New" w:cs="Courier New" w:hint="default"/>
+      </w:rPr>
+    </w:lvl>
+    <w:lvl w:ilvl="8" w:tplc="0C0A0005" w:tentative="1">
+      <w:start w:val="1"/>
+      <w:numFmt w:val="bullet"/>
+      <w:lvlText w:val=""/>
+      <w:lvlJc w:val="left"/>
+      <w:pPr>
+        <w:ind w:left="7821" w:hanging="360"/>
+      </w:pPr>
+      <w:rPr>
+        <w:rFonts w:ascii="Wingdings" w:hAnsi="Wingdings" w:hint="default"/>
+      </w:rPr>
+    </w:lvl>
+  </w:abstractNum>
+  <w:abstractNum w:abstractNumId="24" w15:restartNumberingAfterBreak="0">
     <w:nsid w:val="54F6328A"/>
     <w:multiLevelType w:val="multilevel"/>
     <w:tmpl w:val="906032BE"/>
@@ -25641,7 +26385,7 @@
       </w:rPr>
     </w:lvl>
   </w:abstractNum>
-  <w:abstractNum w:abstractNumId="22">
+  <w:abstractNum w:abstractNumId="25" w15:restartNumberingAfterBreak="0">
     <w:nsid w:val="59264632"/>
     <w:multiLevelType w:val="hybridMultilevel"/>
     <w:tmpl w:val="50FA0460"/>
@@ -25754,7 +26498,7 @@
       </w:rPr>
     </w:lvl>
   </w:abstractNum>
-  <w:abstractNum w:abstractNumId="23">
+  <w:abstractNum w:abstractNumId="26" w15:restartNumberingAfterBreak="0">
     <w:nsid w:val="5CE465A1"/>
     <w:multiLevelType w:val="hybridMultilevel"/>
     <w:tmpl w:val="53FC62C8"/>
@@ -25867,7 +26611,7 @@
       </w:rPr>
     </w:lvl>
   </w:abstractNum>
-  <w:abstractNum w:abstractNumId="24">
+  <w:abstractNum w:abstractNumId="27" w15:restartNumberingAfterBreak="0">
     <w:nsid w:val="5FBE3860"/>
     <w:multiLevelType w:val="hybridMultilevel"/>
     <w:tmpl w:val="19867300"/>
@@ -25980,7 +26724,7 @@
       </w:rPr>
     </w:lvl>
   </w:abstractNum>
-  <w:abstractNum w:abstractNumId="25">
+  <w:abstractNum w:abstractNumId="28" w15:restartNumberingAfterBreak="0">
     <w:nsid w:val="64914D8F"/>
     <w:multiLevelType w:val="hybridMultilevel"/>
     <w:tmpl w:val="460EFC3A"/>
@@ -26093,7 +26837,7 @@
       </w:rPr>
     </w:lvl>
   </w:abstractNum>
-  <w:abstractNum w:abstractNumId="26">
+  <w:abstractNum w:abstractNumId="29" w15:restartNumberingAfterBreak="0">
     <w:nsid w:val="66A64101"/>
     <w:multiLevelType w:val="multilevel"/>
     <w:tmpl w:val="7B0AC1D0"/>
@@ -26207,7 +26951,7 @@
       </w:rPr>
     </w:lvl>
   </w:abstractNum>
-  <w:abstractNum w:abstractNumId="27">
+  <w:abstractNum w:abstractNumId="30" w15:restartNumberingAfterBreak="0">
     <w:nsid w:val="69442B26"/>
     <w:multiLevelType w:val="hybridMultilevel"/>
     <w:tmpl w:val="30DE1888"/>
@@ -26320,7 +27064,7 @@
       </w:rPr>
     </w:lvl>
   </w:abstractNum>
-  <w:abstractNum w:abstractNumId="28">
+  <w:abstractNum w:abstractNumId="31" w15:restartNumberingAfterBreak="0">
     <w:nsid w:val="6C6E1291"/>
     <w:multiLevelType w:val="multilevel"/>
     <w:tmpl w:val="D3BECFEA"/>
@@ -26433,7 +27177,7 @@
       </w:rPr>
     </w:lvl>
   </w:abstractNum>
-  <w:abstractNum w:abstractNumId="29">
+  <w:abstractNum w:abstractNumId="32" w15:restartNumberingAfterBreak="0">
     <w:nsid w:val="6E714342"/>
     <w:multiLevelType w:val="hybridMultilevel"/>
     <w:tmpl w:val="E2B24F0A"/>
@@ -26546,7 +27290,7 @@
       </w:rPr>
     </w:lvl>
   </w:abstractNum>
-  <w:abstractNum w:abstractNumId="30">
+  <w:abstractNum w:abstractNumId="33" w15:restartNumberingAfterBreak="0">
     <w:nsid w:val="6F753162"/>
     <w:multiLevelType w:val="hybridMultilevel"/>
     <w:tmpl w:val="5F081634"/>
@@ -26659,7 +27403,7 @@
       </w:rPr>
     </w:lvl>
   </w:abstractNum>
-  <w:abstractNum w:abstractNumId="31">
+  <w:abstractNum w:abstractNumId="34" w15:restartNumberingAfterBreak="0">
     <w:nsid w:val="70C86BB1"/>
     <w:multiLevelType w:val="hybridMultilevel"/>
     <w:tmpl w:val="FBAA50DE"/>
@@ -26771,7 +27515,7 @@
       </w:rPr>
     </w:lvl>
   </w:abstractNum>
-  <w:abstractNum w:abstractNumId="32">
+  <w:abstractNum w:abstractNumId="35" w15:restartNumberingAfterBreak="0">
     <w:nsid w:val="70CD2C10"/>
     <w:multiLevelType w:val="hybridMultilevel"/>
     <w:tmpl w:val="5BAEBA84"/>
@@ -26884,7 +27628,7 @@
       </w:rPr>
     </w:lvl>
   </w:abstractNum>
-  <w:abstractNum w:abstractNumId="33">
+  <w:abstractNum w:abstractNumId="36" w15:restartNumberingAfterBreak="0">
     <w:nsid w:val="77BA6835"/>
     <w:multiLevelType w:val="hybridMultilevel"/>
     <w:tmpl w:val="18F6F752"/>
@@ -26970,7 +27714,7 @@
       </w:pPr>
     </w:lvl>
   </w:abstractNum>
-  <w:abstractNum w:abstractNumId="34">
+  <w:abstractNum w:abstractNumId="37" w15:restartNumberingAfterBreak="0">
     <w:nsid w:val="77D2749A"/>
     <w:multiLevelType w:val="multilevel"/>
     <w:tmpl w:val="080A001F"/>
@@ -27056,7 +27800,7 @@
       </w:pPr>
     </w:lvl>
   </w:abstractNum>
-  <w:abstractNum w:abstractNumId="35">
+  <w:abstractNum w:abstractNumId="38" w15:restartNumberingAfterBreak="0">
     <w:nsid w:val="7BA7035A"/>
     <w:multiLevelType w:val="multilevel"/>
     <w:tmpl w:val="6344A3F8"/>
@@ -27178,103 +27922,103 @@
     </w:lvl>
   </w:abstractNum>
   <w:num w:numId="1">
-    <w:abstractNumId w:val="35"/>
+    <w:abstractNumId w:val="38"/>
   </w:num>
   <w:num w:numId="2">
+    <w:abstractNumId w:val="15"/>
+  </w:num>
+  <w:num w:numId="3">
+    <w:abstractNumId w:val="24"/>
+  </w:num>
+  <w:num w:numId="4">
+    <w:abstractNumId w:val="29"/>
+  </w:num>
+  <w:num w:numId="5">
+    <w:abstractNumId w:val="7"/>
+  </w:num>
+  <w:num w:numId="6">
     <w:abstractNumId w:val="13"/>
   </w:num>
-  <w:num w:numId="3">
-    <w:abstractNumId w:val="21"/>
-  </w:num>
-  <w:num w:numId="4">
-    <w:abstractNumId w:val="26"/>
-  </w:num>
-  <w:num w:numId="5">
-    <w:abstractNumId w:val="6"/>
-  </w:num>
-  <w:num w:numId="6">
-    <w:abstractNumId w:val="12"/>
-  </w:num>
   <w:num w:numId="7">
-    <w:abstractNumId w:val="16"/>
+    <w:abstractNumId w:val="18"/>
   </w:num>
   <w:num w:numId="8">
-    <w:abstractNumId w:val="20"/>
+    <w:abstractNumId w:val="22"/>
   </w:num>
   <w:num w:numId="9">
-    <w:abstractNumId w:val="9"/>
+    <w:abstractNumId w:val="10"/>
   </w:num>
   <w:num w:numId="10">
-    <w:abstractNumId w:val="27"/>
+    <w:abstractNumId w:val="30"/>
   </w:num>
   <w:num w:numId="11">
     <w:abstractNumId w:val="1"/>
   </w:num>
   <w:num w:numId="12">
-    <w:abstractNumId w:val="22"/>
+    <w:abstractNumId w:val="25"/>
   </w:num>
   <w:num w:numId="13">
-    <w:abstractNumId w:val="33"/>
+    <w:abstractNumId w:val="36"/>
   </w:num>
   <w:num w:numId="14">
-    <w:abstractNumId w:val="18"/>
+    <w:abstractNumId w:val="20"/>
   </w:num>
   <w:num w:numId="15">
-    <w:abstractNumId w:val="28"/>
+    <w:abstractNumId w:val="31"/>
   </w:num>
   <w:num w:numId="16">
-    <w:abstractNumId w:val="23"/>
+    <w:abstractNumId w:val="26"/>
   </w:num>
   <w:num w:numId="17">
-    <w:abstractNumId w:val="24"/>
+    <w:abstractNumId w:val="27"/>
   </w:num>
   <w:num w:numId="18">
     <w:abstractNumId w:val="4"/>
   </w:num>
   <w:num w:numId="19">
-    <w:abstractNumId w:val="15"/>
+    <w:abstractNumId w:val="17"/>
   </w:num>
   <w:num w:numId="20">
-    <w:abstractNumId w:val="30"/>
+    <w:abstractNumId w:val="33"/>
   </w:num>
   <w:num w:numId="21">
+    <w:abstractNumId w:val="9"/>
+  </w:num>
+  <w:num w:numId="22">
+    <w:abstractNumId w:val="21"/>
+  </w:num>
+  <w:num w:numId="23">
+    <w:abstractNumId w:val="32"/>
+  </w:num>
+  <w:num w:numId="24">
+    <w:abstractNumId w:val="11"/>
+  </w:num>
+  <w:num w:numId="25">
+    <w:abstractNumId w:val="34"/>
+  </w:num>
+  <w:num w:numId="26">
+    <w:abstractNumId w:val="28"/>
+  </w:num>
+  <w:num w:numId="27">
+    <w:abstractNumId w:val="16"/>
+  </w:num>
+  <w:num w:numId="28">
+    <w:abstractNumId w:val="35"/>
+  </w:num>
+  <w:num w:numId="29">
     <w:abstractNumId w:val="8"/>
   </w:num>
-  <w:num w:numId="22">
-    <w:abstractNumId w:val="19"/>
-  </w:num>
-  <w:num w:numId="23">
-    <w:abstractNumId w:val="29"/>
-  </w:num>
-  <w:num w:numId="24">
-    <w:abstractNumId w:val="10"/>
-  </w:num>
-  <w:num w:numId="25">
-    <w:abstractNumId w:val="31"/>
-  </w:num>
-  <w:num w:numId="26">
-    <w:abstractNumId w:val="25"/>
-  </w:num>
-  <w:num w:numId="27">
-    <w:abstractNumId w:val="14"/>
-  </w:num>
-  <w:num w:numId="28">
-    <w:abstractNumId w:val="32"/>
-  </w:num>
-  <w:num w:numId="29">
-    <w:abstractNumId w:val="7"/>
-  </w:num>
   <w:num w:numId="30">
-    <w:abstractNumId w:val="34"/>
+    <w:abstractNumId w:val="37"/>
   </w:num>
   <w:num w:numId="31">
     <w:abstractNumId w:val="0"/>
   </w:num>
   <w:num w:numId="32">
-    <w:abstractNumId w:val="11"/>
+    <w:abstractNumId w:val="12"/>
   </w:num>
   <w:num w:numId="33">
-    <w:abstractNumId w:val="17"/>
+    <w:abstractNumId w:val="19"/>
   </w:num>
   <w:num w:numId="34">
     <w:abstractNumId w:val="5"/>
@@ -27284,6 +28028,15 @@
   </w:num>
   <w:num w:numId="36">
     <w:abstractNumId w:val="3"/>
+  </w:num>
+  <w:num w:numId="37">
+    <w:abstractNumId w:val="23"/>
+  </w:num>
+  <w:num w:numId="38">
+    <w:abstractNumId w:val="6"/>
+  </w:num>
+  <w:num w:numId="39">
+    <w:abstractNumId w:val="14"/>
   </w:num>
   <w:numIdMacAtCleanup w:val="20"/>
 </w:numbering>
@@ -28096,7 +28849,6 @@
       <w:spacing w:after="0" w:line="240" w:lineRule="auto"/>
     </w:pPr>
     <w:tblPr>
-      <w:tblInd w:w="0" w:type="dxa"/>
       <w:tblBorders>
         <w:top w:val="single" w:sz="4" w:space="0" w:color="BFBFBF" w:themeColor="background1" w:themeShade="BF"/>
         <w:left w:val="single" w:sz="4" w:space="0" w:color="BFBFBF" w:themeColor="background1" w:themeShade="BF"/>
@@ -28105,12 +28857,6 @@
         <w:insideH w:val="single" w:sz="4" w:space="0" w:color="BFBFBF" w:themeColor="background1" w:themeShade="BF"/>
         <w:insideV w:val="single" w:sz="4" w:space="0" w:color="BFBFBF" w:themeColor="background1" w:themeShade="BF"/>
       </w:tblBorders>
-      <w:tblCellMar>
-        <w:top w:w="0" w:type="dxa"/>
-        <w:left w:w="108" w:type="dxa"/>
-        <w:bottom w:w="0" w:type="dxa"/>
-        <w:right w:w="108" w:type="dxa"/>
-      </w:tblCellMar>
     </w:tblPr>
   </w:style>
   <w:style w:type="table" w:styleId="Tablaconcuadrcula">
@@ -28125,7 +28871,6 @@
       <w:lang w:val="es-ES"/>
     </w:rPr>
     <w:tblPr>
-      <w:tblInd w:w="0" w:type="dxa"/>
       <w:tblBorders>
         <w:top w:val="single" w:sz="4" w:space="0" w:color="auto"/>
         <w:left w:val="single" w:sz="4" w:space="0" w:color="auto"/>
@@ -28134,12 +28879,6 @@
         <w:insideH w:val="single" w:sz="4" w:space="0" w:color="auto"/>
         <w:insideV w:val="single" w:sz="4" w:space="0" w:color="auto"/>
       </w:tblBorders>
-      <w:tblCellMar>
-        <w:top w:w="0" w:type="dxa"/>
-        <w:left w:w="108" w:type="dxa"/>
-        <w:bottom w:w="0" w:type="dxa"/>
-        <w:right w:w="108" w:type="dxa"/>
-      </w:tblCellMar>
     </w:tblPr>
   </w:style>
   <w:style w:type="table" w:styleId="Tabladecuadrcula4-nfasis4">
@@ -28153,7 +28892,6 @@
     <w:tblPr>
       <w:tblStyleRowBandSize w:val="1"/>
       <w:tblStyleColBandSize w:val="1"/>
-      <w:tblInd w:w="0" w:type="dxa"/>
       <w:tblBorders>
         <w:top w:val="single" w:sz="4" w:space="0" w:color="8CD6C0" w:themeColor="accent4" w:themeTint="99"/>
         <w:left w:val="single" w:sz="4" w:space="0" w:color="8CD6C0" w:themeColor="accent4" w:themeTint="99"/>
@@ -28162,12 +28900,6 @@
         <w:insideH w:val="single" w:sz="4" w:space="0" w:color="8CD6C0" w:themeColor="accent4" w:themeTint="99"/>
         <w:insideV w:val="single" w:sz="4" w:space="0" w:color="8CD6C0" w:themeColor="accent4" w:themeTint="99"/>
       </w:tblBorders>
-      <w:tblCellMar>
-        <w:top w:w="0" w:type="dxa"/>
-        <w:left w:w="108" w:type="dxa"/>
-        <w:bottom w:w="0" w:type="dxa"/>
-        <w:right w:w="108" w:type="dxa"/>
-      </w:tblCellMar>
     </w:tblPr>
     <w:tblStylePr w:type="firstRow">
       <w:rPr>
@@ -28236,7 +28968,6 @@
     <w:tblPr>
       <w:tblStyleRowBandSize w:val="1"/>
       <w:tblStyleColBandSize w:val="1"/>
-      <w:tblInd w:w="0" w:type="dxa"/>
       <w:tblBorders>
         <w:top w:val="single" w:sz="4" w:space="0" w:color="BFBFBF" w:themeColor="background1" w:themeShade="BF"/>
         <w:left w:val="single" w:sz="4" w:space="0" w:color="BFBFBF" w:themeColor="background1" w:themeShade="BF"/>
@@ -28245,12 +28976,6 @@
         <w:insideH w:val="single" w:sz="4" w:space="0" w:color="BFBFBF" w:themeColor="background1" w:themeShade="BF"/>
         <w:insideV w:val="single" w:sz="4" w:space="0" w:color="BFBFBF" w:themeColor="background1" w:themeShade="BF"/>
       </w:tblBorders>
-      <w:tblCellMar>
-        <w:top w:w="0" w:type="dxa"/>
-        <w:left w:w="108" w:type="dxa"/>
-        <w:bottom w:w="0" w:type="dxa"/>
-        <w:right w:w="108" w:type="dxa"/>
-      </w:tblCellMar>
     </w:tblPr>
     <w:tblStylePr w:type="firstRow">
       <w:rPr>
@@ -28438,19 +29163,12 @@
     <w:tblPr>
       <w:tblStyleRowBandSize w:val="1"/>
       <w:tblStyleColBandSize w:val="1"/>
-      <w:tblInd w:w="0" w:type="dxa"/>
       <w:tblBorders>
         <w:top w:val="single" w:sz="2" w:space="0" w:color="666666" w:themeColor="text1" w:themeTint="99"/>
         <w:bottom w:val="single" w:sz="2" w:space="0" w:color="666666" w:themeColor="text1" w:themeTint="99"/>
         <w:insideH w:val="single" w:sz="2" w:space="0" w:color="666666" w:themeColor="text1" w:themeTint="99"/>
         <w:insideV w:val="single" w:sz="2" w:space="0" w:color="666666" w:themeColor="text1" w:themeTint="99"/>
       </w:tblBorders>
-      <w:tblCellMar>
-        <w:top w:w="0" w:type="dxa"/>
-        <w:left w:w="108" w:type="dxa"/>
-        <w:bottom w:w="0" w:type="dxa"/>
-        <w:right w:w="108" w:type="dxa"/>
-      </w:tblCellMar>
     </w:tblPr>
     <w:tblStylePr w:type="firstRow">
       <w:rPr>
@@ -28564,7 +29282,6 @@
     <w:tblPr>
       <w:tblStyleRowBandSize w:val="1"/>
       <w:tblStyleColBandSize w:val="1"/>
-      <w:tblInd w:w="0" w:type="dxa"/>
       <w:tblBorders>
         <w:top w:val="single" w:sz="4" w:space="0" w:color="666666" w:themeColor="text1" w:themeTint="99"/>
         <w:left w:val="single" w:sz="4" w:space="0" w:color="666666" w:themeColor="text1" w:themeTint="99"/>
@@ -28573,12 +29290,6 @@
         <w:insideH w:val="single" w:sz="4" w:space="0" w:color="666666" w:themeColor="text1" w:themeTint="99"/>
         <w:insideV w:val="single" w:sz="4" w:space="0" w:color="666666" w:themeColor="text1" w:themeTint="99"/>
       </w:tblBorders>
-      <w:tblCellMar>
-        <w:top w:w="0" w:type="dxa"/>
-        <w:left w:w="108" w:type="dxa"/>
-        <w:bottom w:w="0" w:type="dxa"/>
-        <w:right w:w="108" w:type="dxa"/>
-      </w:tblCellMar>
     </w:tblPr>
     <w:tblStylePr w:type="firstRow">
       <w:rPr>
@@ -28707,7 +29418,6 @@
     <w:tblPr>
       <w:tblStyleRowBandSize w:val="1"/>
       <w:tblStyleColBandSize w:val="1"/>
-      <w:tblInd w:w="0" w:type="dxa"/>
       <w:tblBorders>
         <w:top w:val="single" w:sz="4" w:space="0" w:color="FFFFFF" w:themeColor="background1"/>
         <w:left w:val="single" w:sz="4" w:space="0" w:color="FFFFFF" w:themeColor="background1"/>
@@ -28716,12 +29426,6 @@
         <w:insideH w:val="single" w:sz="4" w:space="0" w:color="FFFFFF" w:themeColor="background1"/>
         <w:insideV w:val="single" w:sz="4" w:space="0" w:color="FFFFFF" w:themeColor="background1"/>
       </w:tblBorders>
-      <w:tblCellMar>
-        <w:top w:w="0" w:type="dxa"/>
-        <w:left w:w="108" w:type="dxa"/>
-        <w:bottom w:w="0" w:type="dxa"/>
-        <w:right w:w="108" w:type="dxa"/>
-      </w:tblCellMar>
     </w:tblPr>
     <w:tcPr>
       <w:shd w:val="clear" w:color="auto" w:fill="CCCCCC" w:themeFill="text1" w:themeFillTint="33"/>
@@ -28823,17 +29527,10 @@
     <w:tblPr>
       <w:tblStyleRowBandSize w:val="1"/>
       <w:tblStyleColBandSize w:val="1"/>
-      <w:tblInd w:w="0" w:type="dxa"/>
       <w:tblBorders>
         <w:top w:val="single" w:sz="4" w:space="0" w:color="000000" w:themeColor="text1"/>
         <w:bottom w:val="single" w:sz="4" w:space="0" w:color="000000" w:themeColor="text1"/>
       </w:tblBorders>
-      <w:tblCellMar>
-        <w:top w:w="0" w:type="dxa"/>
-        <w:left w:w="108" w:type="dxa"/>
-        <w:bottom w:w="0" w:type="dxa"/>
-        <w:right w:w="108" w:type="dxa"/>
-      </w:tblCellMar>
     </w:tblPr>
     <w:tblStylePr w:type="firstRow">
       <w:rPr>
@@ -28898,7 +29595,6 @@
     <w:tblPr>
       <w:tblStyleRowBandSize w:val="1"/>
       <w:tblStyleColBandSize w:val="1"/>
-      <w:tblInd w:w="0" w:type="dxa"/>
       <w:tblBorders>
         <w:top w:val="single" w:sz="4" w:space="0" w:color="666666" w:themeColor="text1" w:themeTint="99"/>
         <w:left w:val="single" w:sz="4" w:space="0" w:color="666666" w:themeColor="text1" w:themeTint="99"/>
@@ -28907,12 +29603,6 @@
         <w:insideH w:val="single" w:sz="4" w:space="0" w:color="666666" w:themeColor="text1" w:themeTint="99"/>
         <w:insideV w:val="single" w:sz="4" w:space="0" w:color="666666" w:themeColor="text1" w:themeTint="99"/>
       </w:tblBorders>
-      <w:tblCellMar>
-        <w:top w:w="0" w:type="dxa"/>
-        <w:left w:w="108" w:type="dxa"/>
-        <w:bottom w:w="0" w:type="dxa"/>
-        <w:right w:w="108" w:type="dxa"/>
-      </w:tblCellMar>
     </w:tblPr>
     <w:tblStylePr w:type="firstRow">
       <w:rPr>
@@ -28974,18 +29664,11 @@
     <w:tblPr>
       <w:tblStyleRowBandSize w:val="1"/>
       <w:tblStyleColBandSize w:val="1"/>
-      <w:tblInd w:w="0" w:type="dxa"/>
       <w:tblBorders>
         <w:top w:val="single" w:sz="4" w:space="0" w:color="666666" w:themeColor="text1" w:themeTint="99"/>
         <w:bottom w:val="single" w:sz="4" w:space="0" w:color="666666" w:themeColor="text1" w:themeTint="99"/>
         <w:insideH w:val="single" w:sz="4" w:space="0" w:color="666666" w:themeColor="text1" w:themeTint="99"/>
       </w:tblBorders>
-      <w:tblCellMar>
-        <w:top w:w="0" w:type="dxa"/>
-        <w:left w:w="108" w:type="dxa"/>
-        <w:bottom w:w="0" w:type="dxa"/>
-        <w:right w:w="108" w:type="dxa"/>
-      </w:tblCellMar>
     </w:tblPr>
     <w:tblStylePr w:type="firstRow">
       <w:rPr>
@@ -29038,7 +29721,6 @@
     <w:tblPr>
       <w:tblStyleRowBandSize w:val="1"/>
       <w:tblStyleColBandSize w:val="1"/>
-      <w:tblInd w:w="0" w:type="dxa"/>
       <w:tblBorders>
         <w:top w:val="single" w:sz="4" w:space="0" w:color="666666" w:themeColor="text1" w:themeTint="99"/>
         <w:left w:val="single" w:sz="4" w:space="0" w:color="666666" w:themeColor="text1" w:themeTint="99"/>
@@ -29047,12 +29729,6 @@
         <w:insideH w:val="single" w:sz="4" w:space="0" w:color="666666" w:themeColor="text1" w:themeTint="99"/>
         <w:insideV w:val="single" w:sz="4" w:space="0" w:color="666666" w:themeColor="text1" w:themeTint="99"/>
       </w:tblBorders>
-      <w:tblCellMar>
-        <w:top w:w="0" w:type="dxa"/>
-        <w:left w:w="108" w:type="dxa"/>
-        <w:bottom w:w="0" w:type="dxa"/>
-        <w:right w:w="108" w:type="dxa"/>
-      </w:tblCellMar>
     </w:tblPr>
     <w:tblStylePr w:type="firstRow">
       <w:rPr>
@@ -29255,7 +29931,7 @@
               <a:cs typeface="+mn-cs"/>
             </a:defRPr>
           </a:pPr>
-          <a:endParaRPr lang="en-US"/>
+          <a:endParaRPr lang="es-ES"/>
         </a:p>
       </c:txPr>
     </c:title>
@@ -29436,11 +30112,11 @@
           <c:showBubbleSize val="0"/>
         </c:dLbls>
         <c:smooth val="0"/>
-        <c:axId val="325291432"/>
-        <c:axId val="325291824"/>
+        <c:axId val="395905696"/>
+        <c:axId val="385480992"/>
       </c:lineChart>
       <c:catAx>
-        <c:axId val="325291432"/>
+        <c:axId val="395905696"/>
         <c:scaling>
           <c:orientation val="minMax"/>
         </c:scaling>
@@ -29498,10 +30174,10 @@
                 <a:cs typeface="+mn-cs"/>
               </a:defRPr>
             </a:pPr>
-            <a:endParaRPr lang="en-US"/>
+            <a:endParaRPr lang="es-ES"/>
           </a:p>
         </c:txPr>
-        <c:crossAx val="325291824"/>
+        <c:crossAx val="385480992"/>
         <c:crosses val="autoZero"/>
         <c:auto val="1"/>
         <c:lblAlgn val="ctr"/>
@@ -29509,7 +30185,7 @@
         <c:noMultiLvlLbl val="0"/>
       </c:catAx>
       <c:valAx>
-        <c:axId val="325291824"/>
+        <c:axId val="385480992"/>
         <c:scaling>
           <c:orientation val="minMax"/>
         </c:scaling>
@@ -29567,10 +30243,10 @@
                 <a:cs typeface="+mn-cs"/>
               </a:defRPr>
             </a:pPr>
-            <a:endParaRPr lang="en-US"/>
+            <a:endParaRPr lang="es-ES"/>
           </a:p>
         </c:txPr>
-        <c:crossAx val="325291432"/>
+        <c:crossAx val="395905696"/>
         <c:crosses val="autoZero"/>
         <c:crossBetween val="between"/>
       </c:valAx>
@@ -29608,7 +30284,7 @@
               <a:cs typeface="+mn-cs"/>
             </a:defRPr>
           </a:pPr>
-          <a:endParaRPr lang="en-US"/>
+          <a:endParaRPr lang="es-ES"/>
         </a:p>
       </c:txPr>
     </c:legend>
@@ -29641,7 +30317,7 @@
       <a:pPr>
         <a:defRPr/>
       </a:pPr>
-      <a:endParaRPr lang="en-US"/>
+      <a:endParaRPr lang="es-ES"/>
     </a:p>
   </c:txPr>
   <c:externalData r:id="rId3">
@@ -29696,7 +30372,7 @@
               <a:cs typeface="+mn-cs"/>
             </a:defRPr>
           </a:pPr>
-          <a:endParaRPr lang="en-US"/>
+          <a:endParaRPr lang="es-ES"/>
         </a:p>
       </c:txPr>
     </c:title>
@@ -29969,7 +30645,7 @@
                     <a:cs typeface="+mn-cs"/>
                   </a:defRPr>
                 </a:pPr>
-                <a:endParaRPr lang="en-US"/>
+                <a:endParaRPr lang="es-ES"/>
               </a:p>
             </c:txPr>
             <c:dLblPos val="ctr"/>
@@ -30080,7 +30756,7 @@
               <a:cs typeface="+mn-cs"/>
             </a:defRPr>
           </a:pPr>
-          <a:endParaRPr lang="en-US"/>
+          <a:endParaRPr lang="es-ES"/>
         </a:p>
       </c:txPr>
     </c:legend>
@@ -30121,7 +30797,7 @@
       <a:pPr>
         <a:defRPr/>
       </a:pPr>
-      <a:endParaRPr lang="en-US"/>
+      <a:endParaRPr lang="es-ES"/>
     </a:p>
   </c:txPr>
   <c:externalData r:id="rId3">
@@ -30207,7 +30883,7 @@
               <a:cs typeface="+mn-cs"/>
             </a:defRPr>
           </a:pPr>
-          <a:endParaRPr lang="en-US"/>
+          <a:endParaRPr lang="es-ES"/>
         </a:p>
       </c:txPr>
     </c:title>
@@ -30480,7 +31156,7 @@
                     <a:cs typeface="+mn-cs"/>
                   </a:defRPr>
                 </a:pPr>
-                <a:endParaRPr lang="en-US"/>
+                <a:endParaRPr lang="es-ES"/>
               </a:p>
             </c:txPr>
             <c:dLblPos val="ctr"/>
@@ -30591,7 +31267,7 @@
               <a:cs typeface="+mn-cs"/>
             </a:defRPr>
           </a:pPr>
-          <a:endParaRPr lang="en-US"/>
+          <a:endParaRPr lang="es-ES"/>
         </a:p>
       </c:txPr>
     </c:legend>
@@ -30632,7 +31308,7 @@
       <a:pPr>
         <a:defRPr/>
       </a:pPr>
-      <a:endParaRPr lang="en-US"/>
+      <a:endParaRPr lang="es-ES"/>
     </a:p>
   </c:txPr>
   <c:externalData r:id="rId3">
@@ -32775,11 +33451,52 @@
     <b:CountryRegion>Chile</b:CountryRegion>
     <b:RefOrder>7</b:RefOrder>
   </b:Source>
+  <b:Source>
+    <b:Tag>CAT14</b:Tag>
+    <b:SourceType>Book</b:SourceType>
+    <b:Guid>{FDEC3D72-C8A3-485A-995F-1697195AB88C}</b:Guid>
+    <b:Title>Una guía práctica para la</b:Title>
+    <b:Year>2014</b:Year>
+    <b:City>Mexico</b:City>
+    <b:Publisher>CA Layer</b:Publisher>
+    <b:Author>
+      <b:Author>
+        <b:NameList>
+          <b:Person>
+            <b:Last>CA Technologies</b:Last>
+          </b:Person>
+        </b:NameList>
+      </b:Author>
+    </b:Author>
+    <b:RefOrder>7</b:RefOrder>
+  </b:Source>
+  <b:Source>
+    <b:Tag>Cre15</b:Tag>
+    <b:SourceType>InternetSite</b:SourceType>
+    <b:Guid>{8AD8A1B8-EB8A-40C8-8BF6-3F23117874D7}</b:Guid>
+    <b:Title>OpenID</b:Title>
+    <b:Year>2015</b:Year>
+    <b:InternetSiteTitle>OpenID</b:InternetSiteTitle>
+    <b:Month>08</b:Month>
+    <b:Day>09</b:Day>
+    <b:URL>http://openid.es/accion/help</b:URL>
+    <b:Author>
+      <b:Author>
+        <b:NameList>
+          <b:Person>
+            <b:Last>Commons</b:Last>
+            <b:First>Creative</b:First>
+          </b:Person>
+        </b:NameList>
+      </b:Author>
+    </b:Author>
+    <b:RefOrder>8</b:RefOrder>
+  </b:Source>
 </b:Sources>
 </file>
 
 <file path=customXml/itemProps1.xml><?xml version="1.0" encoding="utf-8"?>
-<ds:datastoreItem xmlns:ds="http://schemas.openxmlformats.org/officeDocument/2006/customXml" ds:itemID="{52DD773A-47E4-418A-8F40-5646C828BF64}">
+<ds:datastoreItem xmlns:ds="http://schemas.openxmlformats.org/officeDocument/2006/customXml" ds:itemID="{DE26AEEC-94C8-46FD-ADBA-F7471426D29E}">
   <ds:schemaRefs>
     <ds:schemaRef ds:uri="http://schemas.openxmlformats.org/officeDocument/2006/bibliography"/>
   </ds:schemaRefs>

</xml_diff>

<commit_message>
Capitulo 6. Seguridad del servidor
</commit_message>
<xml_diff>
--- a/Documentacion/ProyectoInvestigacion_PE.docx
+++ b/Documentacion/ProyectoInvestigacion_PE.docx
@@ -28,7 +28,7 @@
       <w:r>
         <w:rPr>
           <w:noProof/>
-          <w:lang w:eastAsia="es-MX"/>
+          <w:lang w:val="es-ES" w:eastAsia="es-ES"/>
         </w:rPr>
         <w:drawing>
           <wp:anchor distT="0" distB="0" distL="114300" distR="114300" simplePos="0" relativeHeight="251659264" behindDoc="0" locked="0" layoutInCell="1" allowOverlap="1" wp14:anchorId="2BBA4001" wp14:editId="23363112">
@@ -343,22 +343,6 @@
           <w:szCs w:val="24"/>
         </w:rPr>
       </w:pPr>
-      <w:r>
-        <w:rPr>
-          <w:rFonts w:ascii="Times New Roman" w:hAnsi="Times New Roman" w:cs="Times New Roman"/>
-          <w:sz w:val="24"/>
-          <w:szCs w:val="24"/>
-        </w:rPr>
-        <w:t>Zayra Chávez</w:t>
-      </w:r>
-      <w:r>
-        <w:rPr>
-          <w:rFonts w:ascii="Times New Roman" w:hAnsi="Times New Roman" w:cs="Times New Roman"/>
-          <w:sz w:val="24"/>
-          <w:szCs w:val="24"/>
-        </w:rPr>
-        <w:t xml:space="preserve">, </w:t>
-      </w:r>
       <w:proofErr w:type="spellStart"/>
       <w:r>
         <w:rPr>
@@ -366,7 +350,7 @@
           <w:sz w:val="24"/>
           <w:szCs w:val="24"/>
         </w:rPr>
-        <w:t>Xochitl</w:t>
+        <w:t>Zayra</w:t>
       </w:r>
       <w:proofErr w:type="spellEnd"/>
       <w:r>
@@ -375,7 +359,33 @@
           <w:sz w:val="24"/>
           <w:szCs w:val="24"/>
         </w:rPr>
-        <w:t xml:space="preserve"> Escamilla, Angel Gurrola, </w:t>
+        <w:t xml:space="preserve"> Chávez</w:t>
+      </w:r>
+      <w:r>
+        <w:rPr>
+          <w:rFonts w:ascii="Times New Roman" w:hAnsi="Times New Roman" w:cs="Times New Roman"/>
+          <w:sz w:val="24"/>
+          <w:szCs w:val="24"/>
+        </w:rPr>
+        <w:t xml:space="preserve">, Xochitl Escamilla, </w:t>
+      </w:r>
+      <w:proofErr w:type="spellStart"/>
+      <w:r>
+        <w:rPr>
+          <w:rFonts w:ascii="Times New Roman" w:hAnsi="Times New Roman" w:cs="Times New Roman"/>
+          <w:sz w:val="24"/>
+          <w:szCs w:val="24"/>
+        </w:rPr>
+        <w:t>Angel</w:t>
+      </w:r>
+      <w:proofErr w:type="spellEnd"/>
+      <w:r>
+        <w:rPr>
+          <w:rFonts w:ascii="Times New Roman" w:hAnsi="Times New Roman" w:cs="Times New Roman"/>
+          <w:sz w:val="24"/>
+          <w:szCs w:val="24"/>
+        </w:rPr>
+        <w:t xml:space="preserve"> Gurrola, </w:t>
       </w:r>
       <w:r>
         <w:rPr>
@@ -5254,7 +5264,7 @@
           <w:noProof/>
           <w:sz w:val="24"/>
           <w:szCs w:val="24"/>
-          <w:lang w:eastAsia="es-MX"/>
+          <w:lang w:val="es-ES" w:eastAsia="es-ES"/>
         </w:rPr>
         <w:drawing>
           <wp:anchor distT="0" distB="0" distL="114300" distR="114300" simplePos="0" relativeHeight="251662336" behindDoc="0" locked="0" layoutInCell="1" allowOverlap="1" wp14:anchorId="6A855586" wp14:editId="182EEA7F">
@@ -5910,7 +5920,7 @@
           <w:noProof/>
           <w:sz w:val="24"/>
           <w:szCs w:val="24"/>
-          <w:lang w:eastAsia="es-MX"/>
+          <w:lang w:val="es-ES" w:eastAsia="es-ES"/>
         </w:rPr>
         <w:drawing>
           <wp:anchor distT="0" distB="0" distL="114300" distR="114300" simplePos="0" relativeHeight="251663360" behindDoc="0" locked="0" layoutInCell="1" allowOverlap="1" wp14:anchorId="3F0403C6" wp14:editId="1811A071">
@@ -6135,7 +6145,7 @@
           <w:noProof/>
           <w:sz w:val="24"/>
           <w:szCs w:val="24"/>
-          <w:lang w:eastAsia="es-MX"/>
+          <w:lang w:val="es-ES" w:eastAsia="es-ES"/>
         </w:rPr>
         <w:drawing>
           <wp:inline distT="0" distB="0" distL="0" distR="0" wp14:anchorId="38BA894A" wp14:editId="6731AEAD">
@@ -12794,23 +12804,13 @@
                 <w:szCs w:val="24"/>
               </w:rPr>
             </w:pPr>
-            <w:proofErr w:type="spellStart"/>
-            <w:r>
-              <w:rPr>
-                <w:rFonts w:ascii="Times New Roman" w:hAnsi="Times New Roman" w:cs="Times New Roman"/>
-                <w:sz w:val="24"/>
-                <w:szCs w:val="24"/>
-              </w:rPr>
-              <w:t>Galaxy</w:t>
-            </w:r>
-            <w:proofErr w:type="spellEnd"/>
-            <w:r>
-              <w:rPr>
-                <w:rFonts w:ascii="Times New Roman" w:hAnsi="Times New Roman" w:cs="Times New Roman"/>
-                <w:sz w:val="24"/>
-                <w:szCs w:val="24"/>
-              </w:rPr>
-              <w:t xml:space="preserve"> </w:t>
+            <w:r>
+              <w:rPr>
+                <w:rFonts w:ascii="Times New Roman" w:hAnsi="Times New Roman" w:cs="Times New Roman"/>
+                <w:sz w:val="24"/>
+                <w:szCs w:val="24"/>
+              </w:rPr>
+              <w:t xml:space="preserve">Galaxy </w:t>
             </w:r>
             <w:proofErr w:type="spellStart"/>
             <w:r>
@@ -14331,7 +14331,6 @@
                 <w:szCs w:val="24"/>
               </w:rPr>
             </w:pPr>
-            <w:proofErr w:type="spellStart"/>
             <w:r>
               <w:rPr>
                 <w:rFonts w:ascii="Times New Roman" w:hAnsi="Times New Roman" w:cs="Times New Roman"/>
@@ -14340,17 +14339,7 @@
                 <w:szCs w:val="24"/>
               </w:rPr>
               <w:lastRenderedPageBreak/>
-              <w:t>Galaxy</w:t>
-            </w:r>
-            <w:proofErr w:type="spellEnd"/>
-            <w:r>
-              <w:rPr>
-                <w:rFonts w:ascii="Times New Roman" w:hAnsi="Times New Roman" w:cs="Times New Roman"/>
-                <w:color w:val="auto"/>
-                <w:sz w:val="24"/>
-                <w:szCs w:val="24"/>
-              </w:rPr>
-              <w:t xml:space="preserve"> </w:t>
+              <w:t xml:space="preserve">Galaxy </w:t>
             </w:r>
             <w:proofErr w:type="spellStart"/>
             <w:r>
@@ -20068,7 +20057,7 @@
           <w:noProof/>
           <w:sz w:val="24"/>
           <w:szCs w:val="24"/>
-          <w:lang w:eastAsia="es-MX"/>
+          <w:lang w:val="es-ES" w:eastAsia="es-ES"/>
         </w:rPr>
         <w:drawing>
           <wp:inline distT="0" distB="0" distL="0" distR="0" wp14:anchorId="354D6B7F" wp14:editId="7621ABEB">
@@ -20244,8 +20233,6 @@
           <w:szCs w:val="24"/>
         </w:rPr>
       </w:pPr>
-      <w:bookmarkStart w:id="17" w:name="_GoBack"/>
-      <w:bookmarkEnd w:id="17"/>
     </w:p>
     <w:p>
       <w:pPr>
@@ -22725,25 +22712,7 @@
           <w:sz w:val="24"/>
           <w:szCs w:val="24"/>
         </w:rPr>
-        <w:t xml:space="preserve">Análisis del sistema contra la que se conecta la </w:t>
-      </w:r>
-      <w:proofErr w:type="spellStart"/>
-      <w:r>
-        <w:rPr>
-          <w:rFonts w:ascii="Times New Roman" w:hAnsi="Times New Roman" w:cs="Times New Roman"/>
-          <w:sz w:val="24"/>
-          <w:szCs w:val="24"/>
-        </w:rPr>
-        <w:t>app</w:t>
-      </w:r>
-      <w:proofErr w:type="spellEnd"/>
-      <w:r>
-        <w:rPr>
-          <w:rFonts w:ascii="Times New Roman" w:hAnsi="Times New Roman" w:cs="Times New Roman"/>
-          <w:sz w:val="24"/>
-          <w:szCs w:val="24"/>
-        </w:rPr>
-        <w:t xml:space="preserve"> móvil (</w:t>
+        <w:t>Análisis del sistema contra la que se conecta la app móvil (</w:t>
       </w:r>
       <w:proofErr w:type="spellStart"/>
       <w:r>
@@ -22911,6 +22880,1709 @@
     <w:p>
       <w:pPr>
         <w:pStyle w:val="Prrafodelista"/>
+        <w:spacing w:after="0"/>
+        <w:ind w:left="1069"/>
+        <w:jc w:val="both"/>
+        <w:rPr>
+          <w:rFonts w:ascii="Times New Roman" w:hAnsi="Times New Roman" w:cs="Times New Roman"/>
+          <w:sz w:val="24"/>
+          <w:szCs w:val="24"/>
+        </w:rPr>
+      </w:pPr>
+      <w:r>
+        <w:rPr>
+          <w:rFonts w:ascii="Times New Roman" w:hAnsi="Times New Roman" w:cs="Times New Roman"/>
+          <w:sz w:val="24"/>
+          <w:szCs w:val="24"/>
+        </w:rPr>
+        <w:t>Para mantener la seguridad del servidor se tomaran en cuen</w:t>
+      </w:r>
+      <w:r>
+        <w:rPr>
+          <w:rFonts w:ascii="Times New Roman" w:hAnsi="Times New Roman" w:cs="Times New Roman"/>
+          <w:sz w:val="24"/>
+          <w:szCs w:val="24"/>
+        </w:rPr>
+        <w:t>ta las siguientes herramientas:</w:t>
+      </w:r>
+    </w:p>
+    <w:p>
+      <w:pPr>
+        <w:pStyle w:val="Prrafodelista"/>
+        <w:numPr>
+          <w:ilvl w:val="2"/>
+          <w:numId w:val="32"/>
+        </w:numPr>
+        <w:spacing w:after="0"/>
+        <w:ind w:left="1701" w:hanging="708"/>
+        <w:jc w:val="both"/>
+        <w:rPr>
+          <w:rFonts w:ascii="Times New Roman" w:hAnsi="Times New Roman" w:cs="Times New Roman"/>
+          <w:b/>
+          <w:sz w:val="24"/>
+          <w:szCs w:val="24"/>
+        </w:rPr>
+      </w:pPr>
+      <w:r>
+        <w:rPr>
+          <w:rFonts w:ascii="Times New Roman" w:hAnsi="Times New Roman" w:cs="Times New Roman"/>
+          <w:b/>
+          <w:sz w:val="24"/>
+          <w:szCs w:val="24"/>
+        </w:rPr>
+        <w:t>XAMPP</w:t>
+      </w:r>
+    </w:p>
+    <w:p>
+      <w:pPr>
+        <w:pStyle w:val="Prrafodelista"/>
+        <w:spacing w:after="0"/>
+        <w:ind w:left="1789"/>
+        <w:jc w:val="both"/>
+        <w:rPr>
+          <w:rFonts w:ascii="Times New Roman" w:hAnsi="Times New Roman" w:cs="Times New Roman"/>
+          <w:sz w:val="24"/>
+          <w:szCs w:val="24"/>
+        </w:rPr>
+      </w:pPr>
+      <w:r>
+        <w:rPr>
+          <w:rFonts w:ascii="Times New Roman" w:hAnsi="Times New Roman" w:cs="Times New Roman"/>
+          <w:sz w:val="24"/>
+          <w:szCs w:val="24"/>
+        </w:rPr>
+        <w:t xml:space="preserve">Esta herramienta </w:t>
+      </w:r>
+      <w:r>
+        <w:rPr>
+          <w:rFonts w:ascii="Times New Roman" w:hAnsi="Times New Roman" w:cs="Times New Roman"/>
+          <w:sz w:val="24"/>
+          <w:szCs w:val="24"/>
+        </w:rPr>
+        <w:t>incluye algunas comprobac</w:t>
+      </w:r>
+      <w:r>
+        <w:rPr>
+          <w:rFonts w:ascii="Times New Roman" w:hAnsi="Times New Roman" w:cs="Times New Roman"/>
+          <w:sz w:val="24"/>
+          <w:szCs w:val="24"/>
+        </w:rPr>
+        <w:t>iones básicas de seguridad, que permite</w:t>
+      </w:r>
+      <w:r>
+        <w:rPr>
+          <w:rFonts w:ascii="Times New Roman" w:hAnsi="Times New Roman" w:cs="Times New Roman"/>
+          <w:sz w:val="24"/>
+          <w:szCs w:val="24"/>
+        </w:rPr>
+        <w:t xml:space="preserve"> al administrador aplicar mejoras a la instalación básica. Sin</w:t>
+      </w:r>
+      <w:r>
+        <w:rPr>
+          <w:rFonts w:ascii="Times New Roman" w:hAnsi="Times New Roman" w:cs="Times New Roman"/>
+          <w:sz w:val="24"/>
+          <w:szCs w:val="24"/>
+        </w:rPr>
+        <w:t xml:space="preserve"> </w:t>
+      </w:r>
+      <w:r>
+        <w:rPr>
+          <w:rFonts w:ascii="Times New Roman" w:hAnsi="Times New Roman" w:cs="Times New Roman"/>
+          <w:sz w:val="24"/>
+          <w:szCs w:val="24"/>
+        </w:rPr>
+        <w:t>embargo, también puede ser necesario revisar los manualmente las</w:t>
+      </w:r>
+      <w:r>
+        <w:rPr>
+          <w:rFonts w:ascii="Times New Roman" w:hAnsi="Times New Roman" w:cs="Times New Roman"/>
+          <w:sz w:val="24"/>
+          <w:szCs w:val="24"/>
+        </w:rPr>
+        <w:t xml:space="preserve"> siguientes tareas para mantener seguridad en la base de datos.</w:t>
+      </w:r>
+    </w:p>
+    <w:p>
+      <w:pPr>
+        <w:pStyle w:val="Prrafodelista"/>
+        <w:numPr>
+          <w:ilvl w:val="2"/>
+          <w:numId w:val="27"/>
+        </w:numPr>
+        <w:spacing w:after="0"/>
+        <w:ind w:left="2268" w:hanging="425"/>
+        <w:jc w:val="both"/>
+        <w:rPr>
+          <w:rFonts w:ascii="Times New Roman" w:hAnsi="Times New Roman" w:cs="Times New Roman"/>
+          <w:sz w:val="24"/>
+          <w:szCs w:val="24"/>
+        </w:rPr>
+      </w:pPr>
+      <w:r>
+        <w:rPr>
+          <w:rFonts w:ascii="Times New Roman" w:hAnsi="Times New Roman" w:cs="Times New Roman"/>
+          <w:sz w:val="24"/>
+          <w:szCs w:val="24"/>
+        </w:rPr>
+        <w:t>P</w:t>
+      </w:r>
+      <w:r>
+        <w:rPr>
+          <w:rFonts w:ascii="Times New Roman" w:hAnsi="Times New Roman" w:cs="Times New Roman"/>
+          <w:sz w:val="24"/>
+          <w:szCs w:val="24"/>
+        </w:rPr>
+        <w:t>uertos de comunicaciones abiertos,</w:t>
+      </w:r>
+    </w:p>
+    <w:p>
+      <w:pPr>
+        <w:pStyle w:val="Prrafodelista"/>
+        <w:numPr>
+          <w:ilvl w:val="2"/>
+          <w:numId w:val="27"/>
+        </w:numPr>
+        <w:tabs>
+          <w:tab w:val="left" w:pos="6124"/>
+        </w:tabs>
+        <w:spacing w:after="0"/>
+        <w:ind w:left="2268" w:hanging="425"/>
+        <w:jc w:val="both"/>
+        <w:rPr>
+          <w:rFonts w:ascii="Times New Roman" w:hAnsi="Times New Roman" w:cs="Times New Roman"/>
+          <w:sz w:val="24"/>
+          <w:szCs w:val="24"/>
+        </w:rPr>
+      </w:pPr>
+      <w:r>
+        <w:rPr>
+          <w:rFonts w:ascii="Times New Roman" w:hAnsi="Times New Roman" w:cs="Times New Roman"/>
+          <w:sz w:val="24"/>
+          <w:szCs w:val="24"/>
+        </w:rPr>
+        <w:t>P</w:t>
+      </w:r>
+      <w:r>
+        <w:rPr>
+          <w:rFonts w:ascii="Times New Roman" w:hAnsi="Times New Roman" w:cs="Times New Roman"/>
+          <w:sz w:val="24"/>
+          <w:szCs w:val="24"/>
+        </w:rPr>
+        <w:t xml:space="preserve">ermisos de </w:t>
+      </w:r>
+      <w:r>
+        <w:rPr>
+          <w:rFonts w:ascii="Times New Roman" w:hAnsi="Times New Roman" w:cs="Times New Roman"/>
+          <w:sz w:val="24"/>
+          <w:szCs w:val="24"/>
+        </w:rPr>
+        <w:t>acceso a ficheros y directorios.</w:t>
+      </w:r>
+    </w:p>
+    <w:p>
+      <w:pPr>
+        <w:pStyle w:val="Prrafodelista"/>
+        <w:numPr>
+          <w:ilvl w:val="2"/>
+          <w:numId w:val="27"/>
+        </w:numPr>
+        <w:spacing w:after="0"/>
+        <w:ind w:left="2268" w:hanging="425"/>
+        <w:jc w:val="both"/>
+        <w:rPr>
+          <w:rFonts w:ascii="Times New Roman" w:hAnsi="Times New Roman" w:cs="Times New Roman"/>
+          <w:sz w:val="24"/>
+          <w:szCs w:val="24"/>
+        </w:rPr>
+      </w:pPr>
+      <w:r>
+        <w:rPr>
+          <w:rFonts w:ascii="Times New Roman" w:hAnsi="Times New Roman" w:cs="Times New Roman"/>
+          <w:sz w:val="24"/>
+          <w:szCs w:val="24"/>
+        </w:rPr>
+        <w:t>D</w:t>
+      </w:r>
+      <w:r>
+        <w:rPr>
+          <w:rFonts w:ascii="Times New Roman" w:hAnsi="Times New Roman" w:cs="Times New Roman"/>
+          <w:sz w:val="24"/>
+          <w:szCs w:val="24"/>
+        </w:rPr>
+        <w:t>efinición de usuarios para res</w:t>
+      </w:r>
+      <w:r>
+        <w:rPr>
+          <w:rFonts w:ascii="Times New Roman" w:hAnsi="Times New Roman" w:cs="Times New Roman"/>
+          <w:sz w:val="24"/>
+          <w:szCs w:val="24"/>
+        </w:rPr>
+        <w:t>tringir el acceso a información privilegiada desde el navegador.</w:t>
+      </w:r>
+    </w:p>
+    <w:p>
+      <w:pPr>
+        <w:pStyle w:val="Prrafodelista"/>
+        <w:numPr>
+          <w:ilvl w:val="2"/>
+          <w:numId w:val="27"/>
+        </w:numPr>
+        <w:spacing w:after="0"/>
+        <w:ind w:left="2268" w:hanging="425"/>
+        <w:jc w:val="both"/>
+        <w:rPr>
+          <w:rFonts w:ascii="Times New Roman" w:hAnsi="Times New Roman" w:cs="Times New Roman"/>
+          <w:sz w:val="24"/>
+          <w:szCs w:val="24"/>
+        </w:rPr>
+      </w:pPr>
+      <w:r>
+        <w:rPr>
+          <w:rFonts w:ascii="Times New Roman" w:hAnsi="Times New Roman" w:cs="Times New Roman"/>
+          <w:sz w:val="24"/>
+          <w:szCs w:val="24"/>
+        </w:rPr>
+        <w:t xml:space="preserve">Instalar y configurar programas de seguridad adicionales (antivirus, detectores de intrusos, detectores de </w:t>
+      </w:r>
+      <w:proofErr w:type="spellStart"/>
+      <w:r>
+        <w:rPr>
+          <w:rFonts w:ascii="Times New Roman" w:hAnsi="Times New Roman" w:cs="Times New Roman"/>
+          <w:sz w:val="24"/>
+          <w:szCs w:val="24"/>
+        </w:rPr>
+        <w:t>rootkits</w:t>
+      </w:r>
+      <w:proofErr w:type="spellEnd"/>
+      <w:r>
+        <w:rPr>
+          <w:rFonts w:ascii="Times New Roman" w:hAnsi="Times New Roman" w:cs="Times New Roman"/>
+          <w:sz w:val="24"/>
+          <w:szCs w:val="24"/>
+        </w:rPr>
+        <w:t>, corta fuegos local, etc.).</w:t>
+      </w:r>
+    </w:p>
+    <w:p>
+      <w:pPr>
+        <w:spacing w:after="0"/>
+        <w:ind w:left="1897" w:firstLine="371"/>
+        <w:jc w:val="both"/>
+        <w:rPr>
+          <w:rFonts w:ascii="Times New Roman" w:hAnsi="Times New Roman" w:cs="Times New Roman"/>
+          <w:sz w:val="24"/>
+          <w:szCs w:val="24"/>
+        </w:rPr>
+      </w:pPr>
+      <w:sdt>
+        <w:sdtPr>
+          <w:id w:val="-1758973598"/>
+          <w:citation/>
+        </w:sdtPr>
+        <w:sdtContent>
+          <w:r>
+            <w:rPr>
+              <w:rFonts w:ascii="Times New Roman" w:hAnsi="Times New Roman" w:cs="Times New Roman"/>
+              <w:sz w:val="24"/>
+              <w:szCs w:val="24"/>
+            </w:rPr>
+            <w:fldChar w:fldCharType="begin"/>
+          </w:r>
+          <w:r>
+            <w:rPr>
+              <w:rFonts w:ascii="Times New Roman" w:hAnsi="Times New Roman" w:cs="Times New Roman"/>
+              <w:sz w:val="24"/>
+              <w:szCs w:val="24"/>
+              <w:lang w:val="es-ES"/>
+            </w:rPr>
+            <w:instrText xml:space="preserve"> CITATION Ram08 \l 3082 </w:instrText>
+          </w:r>
+          <w:r>
+            <w:rPr>
+              <w:rFonts w:ascii="Times New Roman" w:hAnsi="Times New Roman" w:cs="Times New Roman"/>
+              <w:sz w:val="24"/>
+              <w:szCs w:val="24"/>
+            </w:rPr>
+            <w:fldChar w:fldCharType="separate"/>
+          </w:r>
+          <w:r>
+            <w:rPr>
+              <w:rFonts w:ascii="Times New Roman" w:hAnsi="Times New Roman" w:cs="Times New Roman"/>
+              <w:noProof/>
+              <w:sz w:val="24"/>
+              <w:szCs w:val="24"/>
+              <w:lang w:val="es-ES"/>
+            </w:rPr>
+            <w:t>(Labrador, 2008)</w:t>
+          </w:r>
+          <w:r>
+            <w:rPr>
+              <w:rFonts w:ascii="Times New Roman" w:hAnsi="Times New Roman" w:cs="Times New Roman"/>
+              <w:sz w:val="24"/>
+              <w:szCs w:val="24"/>
+            </w:rPr>
+            <w:fldChar w:fldCharType="end"/>
+          </w:r>
+        </w:sdtContent>
+      </w:sdt>
+    </w:p>
+    <w:p>
+      <w:pPr>
+        <w:pStyle w:val="Prrafodelista"/>
+        <w:numPr>
+          <w:ilvl w:val="2"/>
+          <w:numId w:val="32"/>
+        </w:numPr>
+        <w:spacing w:after="0"/>
+        <w:ind w:left="1701" w:hanging="708"/>
+        <w:jc w:val="both"/>
+        <w:rPr>
+          <w:rFonts w:ascii="Times New Roman" w:hAnsi="Times New Roman" w:cs="Times New Roman"/>
+          <w:b/>
+          <w:sz w:val="24"/>
+          <w:szCs w:val="24"/>
+        </w:rPr>
+      </w:pPr>
+      <w:r>
+        <w:rPr>
+          <w:rFonts w:ascii="Times New Roman" w:hAnsi="Times New Roman" w:cs="Times New Roman"/>
+          <w:b/>
+          <w:sz w:val="24"/>
+          <w:szCs w:val="24"/>
+        </w:rPr>
+        <w:t>SSH</w:t>
+      </w:r>
+    </w:p>
+    <w:p>
+      <w:pPr>
+        <w:pStyle w:val="Prrafodelista"/>
+        <w:spacing w:after="0"/>
+        <w:ind w:left="1789"/>
+        <w:jc w:val="both"/>
+        <w:rPr>
+          <w:rFonts w:ascii="Times New Roman" w:hAnsi="Times New Roman" w:cs="Times New Roman"/>
+          <w:sz w:val="24"/>
+          <w:szCs w:val="24"/>
+        </w:rPr>
+      </w:pPr>
+      <w:r>
+        <w:rPr>
+          <w:rFonts w:ascii="Times New Roman" w:hAnsi="Times New Roman" w:cs="Times New Roman"/>
+          <w:sz w:val="24"/>
+          <w:szCs w:val="24"/>
+        </w:rPr>
+        <w:lastRenderedPageBreak/>
+        <w:t xml:space="preserve">Es necesario utilizar las </w:t>
+      </w:r>
+      <w:r>
+        <w:rPr>
+          <w:rFonts w:ascii="Times New Roman" w:hAnsi="Times New Roman" w:cs="Times New Roman"/>
+          <w:sz w:val="24"/>
+          <w:szCs w:val="24"/>
+        </w:rPr>
+        <w:t xml:space="preserve">herramientas que </w:t>
+      </w:r>
+      <w:r>
+        <w:rPr>
+          <w:rFonts w:ascii="Times New Roman" w:hAnsi="Times New Roman" w:cs="Times New Roman"/>
+          <w:sz w:val="24"/>
+          <w:szCs w:val="24"/>
+        </w:rPr>
+        <w:t xml:space="preserve">este protocolo ofrece, las cuales </w:t>
+      </w:r>
+      <w:r>
+        <w:rPr>
+          <w:rFonts w:ascii="Times New Roman" w:hAnsi="Times New Roman" w:cs="Times New Roman"/>
+          <w:sz w:val="24"/>
+          <w:szCs w:val="24"/>
+        </w:rPr>
+        <w:t>permiten interceptar y redirigir el tráfico de la red para ganar acceso al sistema. En términos generales, estas amenazas se pueden catalogar del siguiente modo:</w:t>
+      </w:r>
+    </w:p>
+    <w:p>
+      <w:pPr>
+        <w:pStyle w:val="Prrafodelista"/>
+        <w:spacing w:after="0"/>
+        <w:ind w:left="1789" w:firstLine="11"/>
+        <w:jc w:val="both"/>
+        <w:rPr>
+          <w:rFonts w:ascii="Times New Roman" w:hAnsi="Times New Roman" w:cs="Times New Roman"/>
+          <w:sz w:val="24"/>
+          <w:szCs w:val="24"/>
+        </w:rPr>
+      </w:pPr>
+      <w:r>
+        <w:rPr>
+          <w:rFonts w:ascii="Times New Roman" w:hAnsi="Times New Roman" w:cs="Times New Roman"/>
+          <w:sz w:val="24"/>
+          <w:szCs w:val="24"/>
+        </w:rPr>
+        <w:t>Intercepción de la co</w:t>
+      </w:r>
+      <w:r>
+        <w:rPr>
+          <w:rFonts w:ascii="Times New Roman" w:hAnsi="Times New Roman" w:cs="Times New Roman"/>
+          <w:sz w:val="24"/>
+          <w:szCs w:val="24"/>
+        </w:rPr>
+        <w:t>municación entre dos sistemas. L</w:t>
+      </w:r>
+      <w:r>
+        <w:rPr>
+          <w:rFonts w:ascii="Times New Roman" w:hAnsi="Times New Roman" w:cs="Times New Roman"/>
+          <w:sz w:val="24"/>
+          <w:szCs w:val="24"/>
+        </w:rPr>
+        <w:t>a parte interceptora puede interceptar y conservar la información, o puede modificar la información y luego enviarla al recipiente al cual estaba destinada.</w:t>
+      </w:r>
+      <w:r>
+        <w:rPr>
+          <w:rFonts w:ascii="Times New Roman" w:hAnsi="Times New Roman" w:cs="Times New Roman"/>
+          <w:sz w:val="24"/>
+          <w:szCs w:val="24"/>
+        </w:rPr>
+        <w:t xml:space="preserve"> </w:t>
+      </w:r>
+      <w:r>
+        <w:rPr>
+          <w:rFonts w:ascii="Times New Roman" w:hAnsi="Times New Roman" w:cs="Times New Roman"/>
+          <w:sz w:val="24"/>
+          <w:szCs w:val="24"/>
+        </w:rPr>
+        <w:t>Este ataque se puede montar a travé</w:t>
+      </w:r>
+      <w:r>
+        <w:rPr>
+          <w:rFonts w:ascii="Times New Roman" w:hAnsi="Times New Roman" w:cs="Times New Roman"/>
+          <w:sz w:val="24"/>
+          <w:szCs w:val="24"/>
+        </w:rPr>
+        <w:t xml:space="preserve">s del uso de un paquete </w:t>
+      </w:r>
+      <w:proofErr w:type="spellStart"/>
+      <w:r>
+        <w:rPr>
+          <w:rFonts w:ascii="Times New Roman" w:hAnsi="Times New Roman" w:cs="Times New Roman"/>
+          <w:sz w:val="24"/>
+          <w:szCs w:val="24"/>
+        </w:rPr>
+        <w:t>sniffer</w:t>
+      </w:r>
+      <w:proofErr w:type="spellEnd"/>
+      <w:r>
+        <w:rPr>
+          <w:rFonts w:ascii="Times New Roman" w:hAnsi="Times New Roman" w:cs="Times New Roman"/>
+          <w:sz w:val="24"/>
+          <w:szCs w:val="24"/>
+        </w:rPr>
+        <w:t>.</w:t>
+      </w:r>
+    </w:p>
+    <w:p>
+      <w:pPr>
+        <w:pStyle w:val="Prrafodelista"/>
+        <w:spacing w:after="0"/>
+        <w:ind w:left="1789" w:firstLine="22"/>
+        <w:jc w:val="both"/>
+        <w:rPr>
+          <w:rFonts w:ascii="Times New Roman" w:hAnsi="Times New Roman" w:cs="Times New Roman"/>
+          <w:sz w:val="24"/>
+          <w:szCs w:val="24"/>
+        </w:rPr>
+      </w:pPr>
+      <w:r>
+        <w:rPr>
+          <w:rFonts w:ascii="Times New Roman" w:hAnsi="Times New Roman" w:cs="Times New Roman"/>
+          <w:sz w:val="24"/>
+          <w:szCs w:val="24"/>
+        </w:rPr>
+        <w:t>Personifi</w:t>
+      </w:r>
+      <w:r>
+        <w:rPr>
+          <w:rFonts w:ascii="Times New Roman" w:hAnsi="Times New Roman" w:cs="Times New Roman"/>
+          <w:sz w:val="24"/>
+          <w:szCs w:val="24"/>
+        </w:rPr>
+        <w:t xml:space="preserve">cación de un determinado host, </w:t>
+      </w:r>
+      <w:r>
+        <w:rPr>
+          <w:rFonts w:ascii="Times New Roman" w:hAnsi="Times New Roman" w:cs="Times New Roman"/>
+          <w:sz w:val="24"/>
+          <w:szCs w:val="24"/>
+        </w:rPr>
+        <w:t>Con esta estrategia, un sistema interceptor finge ser el recipiente a quien está destinado un mensaje. Si funciona la estrategia, el sistema del usuario no se da cuenta del engaño y continúa la comunicación con el host incorrecto.</w:t>
+      </w:r>
+    </w:p>
+    <w:p>
+      <w:pPr>
+        <w:pStyle w:val="Prrafodelista"/>
+        <w:numPr>
+          <w:ilvl w:val="2"/>
+          <w:numId w:val="32"/>
+        </w:numPr>
+        <w:spacing w:after="0"/>
+        <w:ind w:left="1701" w:hanging="708"/>
+        <w:jc w:val="both"/>
+        <w:rPr>
+          <w:rFonts w:ascii="Times New Roman" w:hAnsi="Times New Roman" w:cs="Times New Roman"/>
+          <w:b/>
+          <w:sz w:val="24"/>
+          <w:szCs w:val="24"/>
+        </w:rPr>
+      </w:pPr>
+      <w:r>
+        <w:rPr>
+          <w:rFonts w:ascii="Times New Roman" w:hAnsi="Times New Roman" w:cs="Times New Roman"/>
+          <w:b/>
+          <w:sz w:val="24"/>
+          <w:szCs w:val="24"/>
+        </w:rPr>
+        <w:t>Windows server 2008</w:t>
+      </w:r>
+    </w:p>
+    <w:p>
+      <w:pPr>
+        <w:pStyle w:val="Prrafodelista"/>
+        <w:spacing w:after="0"/>
+        <w:ind w:left="1701"/>
+        <w:jc w:val="both"/>
+        <w:rPr>
+          <w:rFonts w:ascii="Times New Roman" w:hAnsi="Times New Roman" w:cs="Times New Roman"/>
+          <w:sz w:val="24"/>
+          <w:szCs w:val="24"/>
+        </w:rPr>
+      </w:pPr>
+      <w:r>
+        <w:rPr>
+          <w:rFonts w:ascii="Times New Roman" w:hAnsi="Times New Roman" w:cs="Times New Roman"/>
+          <w:sz w:val="24"/>
+          <w:szCs w:val="24"/>
+        </w:rPr>
+        <w:t xml:space="preserve">Aspectos que se tomaran en cuenta en </w:t>
+      </w:r>
+      <w:r>
+        <w:rPr>
+          <w:rFonts w:ascii="Times New Roman" w:hAnsi="Times New Roman" w:cs="Times New Roman"/>
+          <w:sz w:val="24"/>
+          <w:szCs w:val="24"/>
+        </w:rPr>
+        <w:t>protección de servidores en Windows Server 2008</w:t>
+      </w:r>
+    </w:p>
+    <w:p>
+      <w:pPr>
+        <w:pStyle w:val="Prrafodelista"/>
+        <w:numPr>
+          <w:ilvl w:val="0"/>
+          <w:numId w:val="40"/>
+        </w:numPr>
+        <w:spacing w:after="0"/>
+        <w:jc w:val="both"/>
+        <w:rPr>
+          <w:rFonts w:ascii="Times New Roman" w:hAnsi="Times New Roman" w:cs="Times New Roman"/>
+          <w:sz w:val="24"/>
+          <w:szCs w:val="24"/>
+        </w:rPr>
+      </w:pPr>
+      <w:r>
+        <w:rPr>
+          <w:rFonts w:ascii="Times New Roman" w:hAnsi="Times New Roman" w:cs="Times New Roman"/>
+          <w:sz w:val="24"/>
+          <w:szCs w:val="24"/>
+        </w:rPr>
+        <w:t>Configuración de seguridad de funciones de servidor</w:t>
+      </w:r>
+    </w:p>
+    <w:p>
+      <w:pPr>
+        <w:pStyle w:val="Prrafodelista"/>
+        <w:numPr>
+          <w:ilvl w:val="0"/>
+          <w:numId w:val="40"/>
+        </w:numPr>
+        <w:spacing w:after="0"/>
+        <w:jc w:val="both"/>
+        <w:rPr>
+          <w:rFonts w:ascii="Times New Roman" w:hAnsi="Times New Roman" w:cs="Times New Roman"/>
+          <w:sz w:val="24"/>
+          <w:szCs w:val="24"/>
+        </w:rPr>
+      </w:pPr>
+      <w:r>
+        <w:rPr>
+          <w:rFonts w:ascii="Times New Roman" w:hAnsi="Times New Roman" w:cs="Times New Roman"/>
+          <w:sz w:val="24"/>
+          <w:szCs w:val="24"/>
+        </w:rPr>
+        <w:t xml:space="preserve">Opción de instalación Server Core </w:t>
+      </w:r>
+    </w:p>
+    <w:p>
+      <w:pPr>
+        <w:pStyle w:val="Prrafodelista"/>
+        <w:numPr>
+          <w:ilvl w:val="0"/>
+          <w:numId w:val="40"/>
+        </w:numPr>
+        <w:spacing w:after="0"/>
+        <w:jc w:val="both"/>
+        <w:rPr>
+          <w:rFonts w:ascii="Times New Roman" w:hAnsi="Times New Roman" w:cs="Times New Roman"/>
+          <w:sz w:val="24"/>
+          <w:szCs w:val="24"/>
+        </w:rPr>
+      </w:pPr>
+      <w:r>
+        <w:rPr>
+          <w:rFonts w:ascii="Times New Roman" w:hAnsi="Times New Roman" w:cs="Times New Roman"/>
+          <w:sz w:val="24"/>
+          <w:szCs w:val="24"/>
+        </w:rPr>
+        <w:t>Control de cuentas de usuario</w:t>
+      </w:r>
+    </w:p>
+    <w:p>
+      <w:pPr>
+        <w:pStyle w:val="Prrafodelista"/>
+        <w:numPr>
+          <w:ilvl w:val="0"/>
+          <w:numId w:val="40"/>
+        </w:numPr>
+        <w:spacing w:after="0"/>
+        <w:jc w:val="both"/>
+        <w:rPr>
+          <w:rFonts w:ascii="Times New Roman" w:hAnsi="Times New Roman" w:cs="Times New Roman"/>
+          <w:sz w:val="24"/>
+          <w:szCs w:val="24"/>
+        </w:rPr>
+      </w:pPr>
+      <w:r>
+        <w:rPr>
+          <w:rFonts w:ascii="Times New Roman" w:hAnsi="Times New Roman" w:cs="Times New Roman"/>
+          <w:sz w:val="24"/>
+          <w:szCs w:val="24"/>
+        </w:rPr>
+        <w:t>Función Servidor web (IIS)</w:t>
+      </w:r>
+    </w:p>
+    <w:p>
+      <w:pPr>
+        <w:pStyle w:val="Prrafodelista"/>
+        <w:numPr>
+          <w:ilvl w:val="0"/>
+          <w:numId w:val="40"/>
+        </w:numPr>
+        <w:spacing w:after="0"/>
+        <w:jc w:val="both"/>
+        <w:rPr>
+          <w:rFonts w:ascii="Times New Roman" w:hAnsi="Times New Roman" w:cs="Times New Roman"/>
+          <w:sz w:val="24"/>
+          <w:szCs w:val="24"/>
+        </w:rPr>
+      </w:pPr>
+      <w:r>
+        <w:rPr>
+          <w:rFonts w:ascii="Times New Roman" w:hAnsi="Times New Roman" w:cs="Times New Roman"/>
+          <w:sz w:val="24"/>
+          <w:szCs w:val="24"/>
+        </w:rPr>
+        <w:t>Firewall de Windows con seguridad avanzada</w:t>
+      </w:r>
+    </w:p>
+    <w:p>
+      <w:pPr>
+        <w:pStyle w:val="Prrafodelista"/>
+        <w:numPr>
+          <w:ilvl w:val="0"/>
+          <w:numId w:val="40"/>
+        </w:numPr>
+        <w:spacing w:after="0"/>
+        <w:jc w:val="both"/>
+        <w:rPr>
+          <w:rFonts w:ascii="Times New Roman" w:hAnsi="Times New Roman" w:cs="Times New Roman"/>
+          <w:sz w:val="24"/>
+          <w:szCs w:val="24"/>
+        </w:rPr>
+      </w:pPr>
+      <w:r>
+        <w:rPr>
+          <w:rFonts w:ascii="Times New Roman" w:hAnsi="Times New Roman" w:cs="Times New Roman"/>
+          <w:sz w:val="24"/>
+          <w:szCs w:val="24"/>
+        </w:rPr>
+        <w:t>Función Servicios de acceso y directivas de redes</w:t>
+      </w:r>
+    </w:p>
+    <w:p>
+      <w:pPr>
+        <w:pStyle w:val="Prrafodelista"/>
+        <w:numPr>
+          <w:ilvl w:val="0"/>
+          <w:numId w:val="40"/>
+        </w:numPr>
+        <w:spacing w:after="0"/>
+        <w:jc w:val="both"/>
+        <w:rPr>
+          <w:rFonts w:ascii="Times New Roman" w:hAnsi="Times New Roman" w:cs="Times New Roman"/>
+          <w:sz w:val="24"/>
+          <w:szCs w:val="24"/>
+        </w:rPr>
+      </w:pPr>
+      <w:r>
+        <w:rPr>
+          <w:rFonts w:ascii="Times New Roman" w:hAnsi="Times New Roman" w:cs="Times New Roman"/>
+          <w:sz w:val="24"/>
+          <w:szCs w:val="24"/>
+        </w:rPr>
+        <w:t>Servidor de directivas de redes</w:t>
+      </w:r>
+    </w:p>
+    <w:p>
+      <w:pPr>
+        <w:pStyle w:val="Prrafodelista"/>
+        <w:numPr>
+          <w:ilvl w:val="0"/>
+          <w:numId w:val="40"/>
+        </w:numPr>
+        <w:spacing w:after="0"/>
+        <w:jc w:val="both"/>
+        <w:rPr>
+          <w:rFonts w:ascii="Times New Roman" w:hAnsi="Times New Roman" w:cs="Times New Roman"/>
+          <w:sz w:val="24"/>
+          <w:szCs w:val="24"/>
+        </w:rPr>
+      </w:pPr>
+      <w:r>
+        <w:rPr>
+          <w:rFonts w:ascii="Times New Roman" w:hAnsi="Times New Roman" w:cs="Times New Roman"/>
+          <w:sz w:val="24"/>
+          <w:szCs w:val="24"/>
+        </w:rPr>
+        <w:t>Protección de acceso a redes</w:t>
+      </w:r>
+    </w:p>
+    <w:p>
+      <w:pPr>
+        <w:pStyle w:val="Prrafodelista"/>
+        <w:numPr>
+          <w:ilvl w:val="0"/>
+          <w:numId w:val="40"/>
+        </w:numPr>
+        <w:spacing w:after="0"/>
+        <w:jc w:val="both"/>
+        <w:rPr>
+          <w:rFonts w:ascii="Times New Roman" w:hAnsi="Times New Roman" w:cs="Times New Roman"/>
+          <w:sz w:val="24"/>
+          <w:szCs w:val="24"/>
+        </w:rPr>
+      </w:pPr>
+      <w:r>
+        <w:rPr>
+          <w:rFonts w:ascii="Times New Roman" w:hAnsi="Times New Roman" w:cs="Times New Roman"/>
+          <w:sz w:val="24"/>
+          <w:szCs w:val="24"/>
+        </w:rPr>
+        <w:t>Enrutamiento y acceso remoto</w:t>
+      </w:r>
+    </w:p>
+    <w:p>
+      <w:pPr>
+        <w:pStyle w:val="Prrafodelista"/>
+        <w:spacing w:after="0"/>
+        <w:ind w:left="2421"/>
+        <w:jc w:val="both"/>
+        <w:rPr>
+          <w:rFonts w:ascii="Times New Roman" w:hAnsi="Times New Roman" w:cs="Times New Roman"/>
+          <w:sz w:val="24"/>
+          <w:szCs w:val="24"/>
+        </w:rPr>
+      </w:pPr>
+      <w:sdt>
+        <w:sdtPr>
+          <w:rPr>
+            <w:rFonts w:ascii="Times New Roman" w:hAnsi="Times New Roman" w:cs="Times New Roman"/>
+            <w:sz w:val="24"/>
+            <w:szCs w:val="24"/>
+          </w:rPr>
+          <w:id w:val="526066157"/>
+          <w:citation/>
+        </w:sdtPr>
+        <w:sdtContent>
+          <w:r>
+            <w:rPr>
+              <w:rFonts w:ascii="Times New Roman" w:hAnsi="Times New Roman" w:cs="Times New Roman"/>
+              <w:sz w:val="24"/>
+              <w:szCs w:val="24"/>
+            </w:rPr>
+            <w:fldChar w:fldCharType="begin"/>
+          </w:r>
+          <w:r>
+            <w:rPr>
+              <w:rFonts w:ascii="Times New Roman" w:hAnsi="Times New Roman" w:cs="Times New Roman"/>
+              <w:sz w:val="24"/>
+              <w:szCs w:val="24"/>
+              <w:lang w:val="es-ES"/>
+            </w:rPr>
+            <w:instrText xml:space="preserve"> CITATION Mic15 \l 3082 </w:instrText>
+          </w:r>
+          <w:r>
+            <w:rPr>
+              <w:rFonts w:ascii="Times New Roman" w:hAnsi="Times New Roman" w:cs="Times New Roman"/>
+              <w:sz w:val="24"/>
+              <w:szCs w:val="24"/>
+            </w:rPr>
+            <w:fldChar w:fldCharType="separate"/>
+          </w:r>
+          <w:r>
+            <w:rPr>
+              <w:rFonts w:ascii="Times New Roman" w:hAnsi="Times New Roman" w:cs="Times New Roman"/>
+              <w:noProof/>
+              <w:sz w:val="24"/>
+              <w:szCs w:val="24"/>
+              <w:lang w:val="es-ES"/>
+            </w:rPr>
+            <w:t>(Microsoft, 2015)</w:t>
+          </w:r>
+          <w:r>
+            <w:rPr>
+              <w:rFonts w:ascii="Times New Roman" w:hAnsi="Times New Roman" w:cs="Times New Roman"/>
+              <w:sz w:val="24"/>
+              <w:szCs w:val="24"/>
+            </w:rPr>
+            <w:fldChar w:fldCharType="end"/>
+          </w:r>
+        </w:sdtContent>
+      </w:sdt>
+    </w:p>
+    <w:p>
+      <w:pPr>
+        <w:pStyle w:val="Prrafodelista"/>
+        <w:numPr>
+          <w:ilvl w:val="2"/>
+          <w:numId w:val="32"/>
+        </w:numPr>
+        <w:spacing w:after="0"/>
+        <w:ind w:left="1701" w:hanging="708"/>
+        <w:jc w:val="both"/>
+        <w:rPr>
+          <w:rFonts w:ascii="Times New Roman" w:hAnsi="Times New Roman" w:cs="Times New Roman"/>
+          <w:b/>
+          <w:sz w:val="24"/>
+          <w:szCs w:val="24"/>
+        </w:rPr>
+      </w:pPr>
+      <w:r>
+        <w:rPr>
+          <w:rFonts w:ascii="Times New Roman" w:hAnsi="Times New Roman" w:cs="Times New Roman"/>
+          <w:b/>
+          <w:sz w:val="24"/>
+          <w:szCs w:val="24"/>
+        </w:rPr>
+        <w:t>Acceso Remoto</w:t>
+      </w:r>
+    </w:p>
+    <w:p>
+      <w:pPr>
+        <w:pStyle w:val="Prrafodelista"/>
+        <w:spacing w:after="0"/>
+        <w:ind w:left="1701"/>
+        <w:jc w:val="both"/>
+        <w:rPr>
+          <w:rFonts w:ascii="Times New Roman" w:hAnsi="Times New Roman" w:cs="Times New Roman"/>
+          <w:sz w:val="24"/>
+          <w:szCs w:val="24"/>
+        </w:rPr>
+      </w:pPr>
+      <w:proofErr w:type="spellStart"/>
+      <w:r>
+        <w:rPr>
+          <w:rFonts w:ascii="Times New Roman" w:hAnsi="Times New Roman" w:cs="Times New Roman"/>
+          <w:sz w:val="24"/>
+          <w:szCs w:val="24"/>
+        </w:rPr>
+        <w:t>PuTTY</w:t>
+      </w:r>
+      <w:proofErr w:type="spellEnd"/>
+      <w:r>
+        <w:rPr>
+          <w:rFonts w:ascii="Times New Roman" w:hAnsi="Times New Roman" w:cs="Times New Roman"/>
+          <w:sz w:val="24"/>
+          <w:szCs w:val="24"/>
+        </w:rPr>
+        <w:t xml:space="preserve"> es un cliente SSH y Telnet con el que podemos conectarnos a servidores remotos iniciando una sesión en ellos que nos permite ejecutar comandos</w:t>
+      </w:r>
+      <w:r>
+        <w:rPr>
+          <w:rFonts w:ascii="Times New Roman" w:hAnsi="Times New Roman" w:cs="Times New Roman"/>
+          <w:sz w:val="24"/>
+          <w:szCs w:val="24"/>
+        </w:rPr>
+        <w:t>.</w:t>
+      </w:r>
+    </w:p>
+    <w:p>
+      <w:pPr>
+        <w:pStyle w:val="Prrafodelista"/>
+        <w:spacing w:after="0"/>
+        <w:ind w:left="1701"/>
+        <w:jc w:val="both"/>
+        <w:rPr>
+          <w:rFonts w:ascii="Times New Roman" w:hAnsi="Times New Roman" w:cs="Times New Roman"/>
+          <w:sz w:val="24"/>
+          <w:szCs w:val="24"/>
+        </w:rPr>
+      </w:pPr>
+      <w:r>
+        <w:rPr>
+          <w:rFonts w:ascii="Times New Roman" w:hAnsi="Times New Roman" w:cs="Times New Roman"/>
+          <w:sz w:val="24"/>
+          <w:szCs w:val="24"/>
+        </w:rPr>
+        <w:t>Con esta herramienta podremos realizar los siguientes puntos:</w:t>
+      </w:r>
+    </w:p>
+    <w:p>
+      <w:pPr>
+        <w:pStyle w:val="Prrafodelista"/>
+        <w:numPr>
+          <w:ilvl w:val="0"/>
+          <w:numId w:val="41"/>
+        </w:numPr>
+        <w:spacing w:after="0"/>
+        <w:jc w:val="both"/>
+        <w:rPr>
+          <w:rFonts w:ascii="Times New Roman" w:hAnsi="Times New Roman" w:cs="Times New Roman"/>
+          <w:sz w:val="24"/>
+          <w:szCs w:val="24"/>
+        </w:rPr>
+      </w:pPr>
+      <w:r>
+        <w:rPr>
+          <w:rFonts w:ascii="Times New Roman" w:hAnsi="Times New Roman" w:cs="Times New Roman"/>
+          <w:sz w:val="24"/>
+          <w:szCs w:val="24"/>
+        </w:rPr>
+        <w:t>Almacenar</w:t>
+      </w:r>
+      <w:r>
+        <w:rPr>
+          <w:rFonts w:ascii="Times New Roman" w:hAnsi="Times New Roman" w:cs="Times New Roman"/>
+          <w:sz w:val="24"/>
+          <w:szCs w:val="24"/>
+        </w:rPr>
+        <w:t xml:space="preserve"> hosts y preferencias para uso posterior.</w:t>
+      </w:r>
+    </w:p>
+    <w:p>
+      <w:pPr>
+        <w:pStyle w:val="Prrafodelista"/>
+        <w:numPr>
+          <w:ilvl w:val="0"/>
+          <w:numId w:val="41"/>
+        </w:numPr>
+        <w:spacing w:after="0"/>
+        <w:jc w:val="both"/>
+        <w:rPr>
+          <w:rFonts w:ascii="Times New Roman" w:hAnsi="Times New Roman" w:cs="Times New Roman"/>
+          <w:sz w:val="24"/>
+          <w:szCs w:val="24"/>
+        </w:rPr>
+      </w:pPr>
+      <w:r>
+        <w:rPr>
+          <w:rFonts w:ascii="Times New Roman" w:hAnsi="Times New Roman" w:cs="Times New Roman"/>
+          <w:sz w:val="24"/>
+          <w:szCs w:val="24"/>
+        </w:rPr>
+        <w:t>Control</w:t>
+      </w:r>
+      <w:r>
+        <w:rPr>
+          <w:rFonts w:ascii="Times New Roman" w:hAnsi="Times New Roman" w:cs="Times New Roman"/>
+          <w:sz w:val="24"/>
+          <w:szCs w:val="24"/>
+        </w:rPr>
+        <w:t xml:space="preserve">ar </w:t>
+      </w:r>
+      <w:r>
+        <w:rPr>
+          <w:rFonts w:ascii="Times New Roman" w:hAnsi="Times New Roman" w:cs="Times New Roman"/>
+          <w:sz w:val="24"/>
+          <w:szCs w:val="24"/>
+        </w:rPr>
+        <w:t>la clave de cifrado SSH y la versión de protocolo.</w:t>
+      </w:r>
+    </w:p>
+    <w:p>
+      <w:pPr>
+        <w:pStyle w:val="Prrafodelista"/>
+        <w:numPr>
+          <w:ilvl w:val="0"/>
+          <w:numId w:val="41"/>
+        </w:numPr>
+        <w:spacing w:after="0"/>
+        <w:jc w:val="both"/>
+        <w:rPr>
+          <w:rFonts w:ascii="Times New Roman" w:hAnsi="Times New Roman" w:cs="Times New Roman"/>
+          <w:sz w:val="24"/>
+          <w:szCs w:val="24"/>
+        </w:rPr>
+      </w:pPr>
+      <w:r>
+        <w:rPr>
+          <w:rFonts w:ascii="Times New Roman" w:hAnsi="Times New Roman" w:cs="Times New Roman"/>
+          <w:sz w:val="24"/>
+          <w:szCs w:val="24"/>
+        </w:rPr>
+        <w:t>Clientes de línea de comandos SCP y SFTP, llamados "</w:t>
+      </w:r>
+      <w:proofErr w:type="spellStart"/>
+      <w:r>
+        <w:rPr>
+          <w:rFonts w:ascii="Times New Roman" w:hAnsi="Times New Roman" w:cs="Times New Roman"/>
+          <w:sz w:val="24"/>
+          <w:szCs w:val="24"/>
+        </w:rPr>
+        <w:t>pscp</w:t>
+      </w:r>
+      <w:proofErr w:type="spellEnd"/>
+      <w:r>
+        <w:rPr>
+          <w:rFonts w:ascii="Times New Roman" w:hAnsi="Times New Roman" w:cs="Times New Roman"/>
+          <w:sz w:val="24"/>
+          <w:szCs w:val="24"/>
+        </w:rPr>
+        <w:t>" y "</w:t>
+      </w:r>
+      <w:proofErr w:type="spellStart"/>
+      <w:r>
+        <w:rPr>
+          <w:rFonts w:ascii="Times New Roman" w:hAnsi="Times New Roman" w:cs="Times New Roman"/>
+          <w:sz w:val="24"/>
+          <w:szCs w:val="24"/>
+        </w:rPr>
+        <w:t>psftp</w:t>
+      </w:r>
+      <w:proofErr w:type="spellEnd"/>
+      <w:r>
+        <w:rPr>
+          <w:rFonts w:ascii="Times New Roman" w:hAnsi="Times New Roman" w:cs="Times New Roman"/>
+          <w:sz w:val="24"/>
+          <w:szCs w:val="24"/>
+        </w:rPr>
+        <w:t>" respectivamente.</w:t>
+      </w:r>
+    </w:p>
+    <w:p>
+      <w:pPr>
+        <w:pStyle w:val="Prrafodelista"/>
+        <w:numPr>
+          <w:ilvl w:val="0"/>
+          <w:numId w:val="41"/>
+        </w:numPr>
+        <w:spacing w:after="0"/>
+        <w:jc w:val="both"/>
+        <w:rPr>
+          <w:rFonts w:ascii="Times New Roman" w:hAnsi="Times New Roman" w:cs="Times New Roman"/>
+          <w:sz w:val="24"/>
+          <w:szCs w:val="24"/>
+        </w:rPr>
+      </w:pPr>
+      <w:r>
+        <w:rPr>
+          <w:rFonts w:ascii="Times New Roman" w:hAnsi="Times New Roman" w:cs="Times New Roman"/>
+          <w:sz w:val="24"/>
+          <w:szCs w:val="24"/>
+        </w:rPr>
+        <w:t>Control</w:t>
+      </w:r>
+      <w:r>
+        <w:rPr>
+          <w:rFonts w:ascii="Times New Roman" w:hAnsi="Times New Roman" w:cs="Times New Roman"/>
+          <w:sz w:val="24"/>
+          <w:szCs w:val="24"/>
+        </w:rPr>
+        <w:t xml:space="preserve">ar </w:t>
+      </w:r>
+      <w:r>
+        <w:rPr>
+          <w:rFonts w:ascii="Times New Roman" w:hAnsi="Times New Roman" w:cs="Times New Roman"/>
+          <w:sz w:val="24"/>
+          <w:szCs w:val="24"/>
+        </w:rPr>
+        <w:t xml:space="preserve">el </w:t>
+      </w:r>
+      <w:proofErr w:type="spellStart"/>
+      <w:r>
+        <w:rPr>
+          <w:rFonts w:ascii="Times New Roman" w:hAnsi="Times New Roman" w:cs="Times New Roman"/>
+          <w:sz w:val="24"/>
+          <w:szCs w:val="24"/>
+        </w:rPr>
+        <w:t>redireccionamiento</w:t>
+      </w:r>
+      <w:proofErr w:type="spellEnd"/>
+      <w:r>
+        <w:rPr>
+          <w:rFonts w:ascii="Times New Roman" w:hAnsi="Times New Roman" w:cs="Times New Roman"/>
+          <w:sz w:val="24"/>
+          <w:szCs w:val="24"/>
+        </w:rPr>
+        <w:t xml:space="preserve"> de puertos con SSH, incluyendo manejo empotrado de reenvío X11.</w:t>
+      </w:r>
+    </w:p>
+    <w:p>
+      <w:pPr>
+        <w:pStyle w:val="Prrafodelista"/>
+        <w:numPr>
+          <w:ilvl w:val="0"/>
+          <w:numId w:val="41"/>
+        </w:numPr>
+        <w:spacing w:after="0"/>
+        <w:jc w:val="both"/>
+        <w:rPr>
+          <w:rFonts w:ascii="Times New Roman" w:hAnsi="Times New Roman" w:cs="Times New Roman"/>
+          <w:sz w:val="24"/>
+          <w:szCs w:val="24"/>
+        </w:rPr>
+      </w:pPr>
+      <w:r>
+        <w:rPr>
+          <w:rFonts w:ascii="Times New Roman" w:hAnsi="Times New Roman" w:cs="Times New Roman"/>
+          <w:sz w:val="24"/>
+          <w:szCs w:val="24"/>
+        </w:rPr>
+        <w:t>Soporte de autentificación de clave pública.</w:t>
+      </w:r>
+    </w:p>
+    <w:p>
+      <w:pPr>
+        <w:pStyle w:val="Prrafodelista"/>
+        <w:numPr>
+          <w:ilvl w:val="0"/>
+          <w:numId w:val="41"/>
+        </w:numPr>
+        <w:spacing w:after="0"/>
+        <w:jc w:val="both"/>
+        <w:rPr>
+          <w:rFonts w:ascii="Times New Roman" w:hAnsi="Times New Roman" w:cs="Times New Roman"/>
+          <w:sz w:val="24"/>
+          <w:szCs w:val="24"/>
+        </w:rPr>
+      </w:pPr>
+      <w:r>
+        <w:rPr>
+          <w:rFonts w:ascii="Times New Roman" w:hAnsi="Times New Roman" w:cs="Times New Roman"/>
+          <w:sz w:val="24"/>
+          <w:szCs w:val="24"/>
+        </w:rPr>
+        <w:t>Soporte para conexiones de puerto serie local.</w:t>
+      </w:r>
+    </w:p>
+    <w:p>
+      <w:pPr>
+        <w:pStyle w:val="Prrafodelista"/>
+        <w:spacing w:after="0"/>
+        <w:ind w:left="2421"/>
+        <w:jc w:val="both"/>
+        <w:rPr>
+          <w:rFonts w:ascii="Times New Roman" w:hAnsi="Times New Roman" w:cs="Times New Roman"/>
+          <w:sz w:val="24"/>
+          <w:szCs w:val="24"/>
+        </w:rPr>
+      </w:pPr>
+      <w:sdt>
+        <w:sdtPr>
+          <w:rPr>
+            <w:rFonts w:ascii="Times New Roman" w:hAnsi="Times New Roman" w:cs="Times New Roman"/>
+            <w:sz w:val="24"/>
+            <w:szCs w:val="24"/>
+          </w:rPr>
+          <w:id w:val="-704260115"/>
+          <w:citation/>
+        </w:sdtPr>
+        <w:sdtContent>
+          <w:r>
+            <w:rPr>
+              <w:rFonts w:ascii="Times New Roman" w:hAnsi="Times New Roman" w:cs="Times New Roman"/>
+              <w:sz w:val="24"/>
+              <w:szCs w:val="24"/>
+            </w:rPr>
+            <w:fldChar w:fldCharType="begin"/>
+          </w:r>
+          <w:r>
+            <w:rPr>
+              <w:rFonts w:ascii="Times New Roman" w:hAnsi="Times New Roman" w:cs="Times New Roman"/>
+              <w:sz w:val="24"/>
+              <w:szCs w:val="24"/>
+              <w:lang w:val="es-ES"/>
+            </w:rPr>
+            <w:instrText xml:space="preserve"> CITATION ZEO14 \l 3082 </w:instrText>
+          </w:r>
+          <w:r>
+            <w:rPr>
+              <w:rFonts w:ascii="Times New Roman" w:hAnsi="Times New Roman" w:cs="Times New Roman"/>
+              <w:sz w:val="24"/>
+              <w:szCs w:val="24"/>
+            </w:rPr>
+            <w:fldChar w:fldCharType="separate"/>
+          </w:r>
+          <w:r>
+            <w:rPr>
+              <w:rFonts w:ascii="Times New Roman" w:hAnsi="Times New Roman" w:cs="Times New Roman"/>
+              <w:noProof/>
+              <w:sz w:val="24"/>
+              <w:szCs w:val="24"/>
+              <w:lang w:val="es-ES"/>
+            </w:rPr>
+            <w:t>(ZEOKAT, 2014)</w:t>
+          </w:r>
+          <w:r>
+            <w:rPr>
+              <w:rFonts w:ascii="Times New Roman" w:hAnsi="Times New Roman" w:cs="Times New Roman"/>
+              <w:sz w:val="24"/>
+              <w:szCs w:val="24"/>
+            </w:rPr>
+            <w:fldChar w:fldCharType="end"/>
+          </w:r>
+        </w:sdtContent>
+      </w:sdt>
+    </w:p>
+    <w:p>
+      <w:pPr>
+        <w:pStyle w:val="Prrafodelista"/>
+        <w:numPr>
+          <w:ilvl w:val="2"/>
+          <w:numId w:val="32"/>
+        </w:numPr>
+        <w:spacing w:after="0"/>
+        <w:ind w:left="1701" w:hanging="708"/>
+        <w:jc w:val="both"/>
+        <w:rPr>
+          <w:rFonts w:ascii="Times New Roman" w:hAnsi="Times New Roman" w:cs="Times New Roman"/>
+          <w:b/>
+          <w:sz w:val="24"/>
+          <w:szCs w:val="24"/>
+        </w:rPr>
+      </w:pPr>
+      <w:r>
+        <w:rPr>
+          <w:rFonts w:ascii="Times New Roman" w:hAnsi="Times New Roman" w:cs="Times New Roman"/>
+          <w:b/>
+          <w:sz w:val="24"/>
+          <w:szCs w:val="24"/>
+        </w:rPr>
+        <w:t>M</w:t>
+      </w:r>
+      <w:r>
+        <w:rPr>
+          <w:rFonts w:ascii="Times New Roman" w:hAnsi="Times New Roman" w:cs="Times New Roman"/>
+          <w:b/>
+          <w:sz w:val="24"/>
+          <w:szCs w:val="24"/>
+        </w:rPr>
+        <w:t>onitorización de la red</w:t>
+      </w:r>
+    </w:p>
+    <w:p>
+      <w:pPr>
+        <w:pStyle w:val="Prrafodelista"/>
+        <w:spacing w:after="0"/>
+        <w:ind w:left="1701"/>
+        <w:jc w:val="both"/>
+        <w:rPr>
+          <w:rFonts w:ascii="Times New Roman" w:hAnsi="Times New Roman" w:cs="Times New Roman"/>
+          <w:sz w:val="24"/>
+          <w:szCs w:val="24"/>
+        </w:rPr>
+      </w:pPr>
+      <w:proofErr w:type="spellStart"/>
+      <w:r>
+        <w:rPr>
+          <w:rFonts w:ascii="Times New Roman" w:hAnsi="Times New Roman" w:cs="Times New Roman"/>
+          <w:sz w:val="24"/>
+          <w:szCs w:val="24"/>
+        </w:rPr>
+        <w:t>Cacti</w:t>
+      </w:r>
+      <w:proofErr w:type="spellEnd"/>
+      <w:r>
+        <w:rPr>
+          <w:rFonts w:ascii="Times New Roman" w:hAnsi="Times New Roman" w:cs="Times New Roman"/>
+          <w:sz w:val="24"/>
+          <w:szCs w:val="24"/>
+        </w:rPr>
+        <w:t>, una herramienta que permite monitorizar y visualizar gráficas y estadísticas de dispositivos conectados a una red y que tengan habilitado el protocolo SNMP.</w:t>
+      </w:r>
+    </w:p>
+    <w:p>
+      <w:pPr>
+        <w:pStyle w:val="Prrafodelista"/>
+        <w:spacing w:after="0"/>
+        <w:ind w:left="1701"/>
+        <w:jc w:val="both"/>
+        <w:rPr>
+          <w:rFonts w:ascii="Times New Roman" w:hAnsi="Times New Roman" w:cs="Times New Roman"/>
+          <w:sz w:val="24"/>
+          <w:szCs w:val="24"/>
+        </w:rPr>
+      </w:pPr>
+      <w:r>
+        <w:rPr>
+          <w:rFonts w:ascii="Times New Roman" w:hAnsi="Times New Roman" w:cs="Times New Roman"/>
+          <w:sz w:val="24"/>
+          <w:szCs w:val="24"/>
+        </w:rPr>
+        <w:lastRenderedPageBreak/>
+        <w:t>C</w:t>
+      </w:r>
+      <w:r>
+        <w:rPr>
+          <w:rFonts w:ascii="Times New Roman" w:hAnsi="Times New Roman" w:cs="Times New Roman"/>
+          <w:sz w:val="24"/>
+          <w:szCs w:val="24"/>
+        </w:rPr>
+        <w:t xml:space="preserve">on </w:t>
+      </w:r>
+      <w:proofErr w:type="spellStart"/>
+      <w:r>
+        <w:rPr>
+          <w:rFonts w:ascii="Times New Roman" w:hAnsi="Times New Roman" w:cs="Times New Roman"/>
+          <w:sz w:val="24"/>
+          <w:szCs w:val="24"/>
+        </w:rPr>
+        <w:t>Cacti</w:t>
+      </w:r>
+      <w:proofErr w:type="spellEnd"/>
+      <w:r>
+        <w:rPr>
+          <w:rFonts w:ascii="Times New Roman" w:hAnsi="Times New Roman" w:cs="Times New Roman"/>
+          <w:sz w:val="24"/>
+          <w:szCs w:val="24"/>
+        </w:rPr>
+        <w:t xml:space="preserve"> se </w:t>
+      </w:r>
+      <w:proofErr w:type="spellStart"/>
+      <w:r>
+        <w:rPr>
+          <w:rFonts w:ascii="Times New Roman" w:hAnsi="Times New Roman" w:cs="Times New Roman"/>
+          <w:sz w:val="24"/>
+          <w:szCs w:val="24"/>
+        </w:rPr>
+        <w:t>podra</w:t>
+      </w:r>
+      <w:proofErr w:type="spellEnd"/>
+      <w:r>
+        <w:rPr>
+          <w:rFonts w:ascii="Times New Roman" w:hAnsi="Times New Roman" w:cs="Times New Roman"/>
+          <w:sz w:val="24"/>
+          <w:szCs w:val="24"/>
+        </w:rPr>
+        <w:t xml:space="preserve"> monitorizar la </w:t>
+      </w:r>
+      <w:r>
+        <w:rPr>
+          <w:rFonts w:ascii="Times New Roman" w:hAnsi="Times New Roman" w:cs="Times New Roman"/>
+          <w:sz w:val="24"/>
+          <w:szCs w:val="24"/>
+        </w:rPr>
+        <w:t xml:space="preserve">red que soporte el protocolo SNMP, ya sea un </w:t>
+      </w:r>
+      <w:proofErr w:type="spellStart"/>
+      <w:r>
+        <w:rPr>
+          <w:rFonts w:ascii="Times New Roman" w:hAnsi="Times New Roman" w:cs="Times New Roman"/>
+          <w:sz w:val="24"/>
+          <w:szCs w:val="24"/>
+        </w:rPr>
+        <w:t>switch</w:t>
+      </w:r>
+      <w:proofErr w:type="spellEnd"/>
+      <w:r>
+        <w:rPr>
+          <w:rFonts w:ascii="Times New Roman" w:hAnsi="Times New Roman" w:cs="Times New Roman"/>
+          <w:sz w:val="24"/>
+          <w:szCs w:val="24"/>
+        </w:rPr>
+        <w:t xml:space="preserve">, un </w:t>
+      </w:r>
+      <w:proofErr w:type="spellStart"/>
+      <w:r>
+        <w:rPr>
+          <w:rFonts w:ascii="Times New Roman" w:hAnsi="Times New Roman" w:cs="Times New Roman"/>
+          <w:sz w:val="24"/>
+          <w:szCs w:val="24"/>
+        </w:rPr>
+        <w:t>router</w:t>
+      </w:r>
+      <w:proofErr w:type="spellEnd"/>
+      <w:r>
+        <w:rPr>
+          <w:rFonts w:ascii="Times New Roman" w:hAnsi="Times New Roman" w:cs="Times New Roman"/>
+          <w:sz w:val="24"/>
+          <w:szCs w:val="24"/>
+        </w:rPr>
+        <w:t xml:space="preserve"> o un se</w:t>
+      </w:r>
+      <w:r>
+        <w:rPr>
+          <w:rFonts w:ascii="Times New Roman" w:hAnsi="Times New Roman" w:cs="Times New Roman"/>
+          <w:sz w:val="24"/>
+          <w:szCs w:val="24"/>
+        </w:rPr>
+        <w:t>rvidor Linux. Siempre que tenga</w:t>
+      </w:r>
+      <w:r>
+        <w:rPr>
+          <w:rFonts w:ascii="Times New Roman" w:hAnsi="Times New Roman" w:cs="Times New Roman"/>
+          <w:sz w:val="24"/>
+          <w:szCs w:val="24"/>
+        </w:rPr>
+        <w:t xml:space="preserve"> activado el protocolo SNMP y</w:t>
+      </w:r>
+      <w:r>
+        <w:rPr>
+          <w:rFonts w:ascii="Times New Roman" w:hAnsi="Times New Roman" w:cs="Times New Roman"/>
+          <w:sz w:val="24"/>
+          <w:szCs w:val="24"/>
+        </w:rPr>
+        <w:t xml:space="preserve"> se conozcan</w:t>
+      </w:r>
+      <w:r>
+        <w:rPr>
+          <w:rFonts w:ascii="Times New Roman" w:hAnsi="Times New Roman" w:cs="Times New Roman"/>
+          <w:sz w:val="24"/>
+          <w:szCs w:val="24"/>
+        </w:rPr>
+        <w:t xml:space="preserve"> las </w:t>
+      </w:r>
+      <w:proofErr w:type="spellStart"/>
+      <w:r>
+        <w:rPr>
+          <w:rFonts w:ascii="Times New Roman" w:hAnsi="Times New Roman" w:cs="Times New Roman"/>
+          <w:sz w:val="24"/>
+          <w:szCs w:val="24"/>
+        </w:rPr>
+        <w:t>MIBs</w:t>
+      </w:r>
+      <w:proofErr w:type="spellEnd"/>
+      <w:r>
+        <w:rPr>
+          <w:rFonts w:ascii="Times New Roman" w:hAnsi="Times New Roman" w:cs="Times New Roman"/>
+          <w:sz w:val="24"/>
+          <w:szCs w:val="24"/>
+        </w:rPr>
+        <w:t xml:space="preserve"> con los distintos </w:t>
+      </w:r>
+      <w:proofErr w:type="spellStart"/>
+      <w:r>
+        <w:rPr>
+          <w:rFonts w:ascii="Times New Roman" w:hAnsi="Times New Roman" w:cs="Times New Roman"/>
+          <w:sz w:val="24"/>
+          <w:szCs w:val="24"/>
+        </w:rPr>
+        <w:t>O</w:t>
+      </w:r>
+      <w:r>
+        <w:rPr>
+          <w:rFonts w:ascii="Times New Roman" w:hAnsi="Times New Roman" w:cs="Times New Roman"/>
+          <w:sz w:val="24"/>
+          <w:szCs w:val="24"/>
+        </w:rPr>
+        <w:t>IDs</w:t>
+      </w:r>
+      <w:proofErr w:type="spellEnd"/>
+      <w:r>
+        <w:rPr>
+          <w:rFonts w:ascii="Times New Roman" w:hAnsi="Times New Roman" w:cs="Times New Roman"/>
+          <w:sz w:val="24"/>
+          <w:szCs w:val="24"/>
+        </w:rPr>
+        <w:t xml:space="preserve"> (identificadores de objeto), se podrá </w:t>
+      </w:r>
+      <w:r>
+        <w:rPr>
+          <w:rFonts w:ascii="Times New Roman" w:hAnsi="Times New Roman" w:cs="Times New Roman"/>
+          <w:sz w:val="24"/>
+          <w:szCs w:val="24"/>
+        </w:rPr>
+        <w:t xml:space="preserve">monitorizar y visualizar, </w:t>
+      </w:r>
+      <w:r>
+        <w:rPr>
+          <w:rFonts w:ascii="Times New Roman" w:hAnsi="Times New Roman" w:cs="Times New Roman"/>
+          <w:sz w:val="24"/>
+          <w:szCs w:val="24"/>
+        </w:rPr>
+        <w:t xml:space="preserve">al igual que </w:t>
+      </w:r>
+      <w:r>
+        <w:rPr>
+          <w:rFonts w:ascii="Times New Roman" w:hAnsi="Times New Roman" w:cs="Times New Roman"/>
+          <w:sz w:val="24"/>
+          <w:szCs w:val="24"/>
+        </w:rPr>
+        <w:t>programar la colección de gráficas con las que</w:t>
+      </w:r>
+      <w:r>
+        <w:rPr>
+          <w:rFonts w:ascii="Times New Roman" w:hAnsi="Times New Roman" w:cs="Times New Roman"/>
+          <w:sz w:val="24"/>
+          <w:szCs w:val="24"/>
+        </w:rPr>
+        <w:t xml:space="preserve"> se requiera</w:t>
+      </w:r>
+      <w:r>
+        <w:rPr>
+          <w:rFonts w:ascii="Times New Roman" w:hAnsi="Times New Roman" w:cs="Times New Roman"/>
+          <w:sz w:val="24"/>
+          <w:szCs w:val="24"/>
+        </w:rPr>
+        <w:t xml:space="preserve"> realizar el seguimiento. </w:t>
+      </w:r>
+      <w:proofErr w:type="spellStart"/>
+      <w:r>
+        <w:rPr>
+          <w:rFonts w:ascii="Times New Roman" w:hAnsi="Times New Roman" w:cs="Times New Roman"/>
+          <w:sz w:val="24"/>
+          <w:szCs w:val="24"/>
+        </w:rPr>
+        <w:t>Cacti</w:t>
+      </w:r>
+      <w:proofErr w:type="spellEnd"/>
+      <w:r>
+        <w:rPr>
+          <w:rFonts w:ascii="Times New Roman" w:hAnsi="Times New Roman" w:cs="Times New Roman"/>
+          <w:sz w:val="24"/>
+          <w:szCs w:val="24"/>
+        </w:rPr>
+        <w:t xml:space="preserve"> funciona bajo entornos Apache + PHP + </w:t>
+      </w:r>
+      <w:proofErr w:type="spellStart"/>
+      <w:r>
+        <w:rPr>
+          <w:rFonts w:ascii="Times New Roman" w:hAnsi="Times New Roman" w:cs="Times New Roman"/>
+          <w:sz w:val="24"/>
+          <w:szCs w:val="24"/>
+        </w:rPr>
+        <w:t>MySQL</w:t>
+      </w:r>
+      <w:proofErr w:type="spellEnd"/>
+      <w:r>
+        <w:rPr>
+          <w:rFonts w:ascii="Times New Roman" w:hAnsi="Times New Roman" w:cs="Times New Roman"/>
+          <w:sz w:val="24"/>
+          <w:szCs w:val="24"/>
+        </w:rPr>
+        <w:t xml:space="preserve">, por tanto, permite una visualización y gestión de la herramienta a través del navegador web. La herramienta utiliza </w:t>
+      </w:r>
+      <w:proofErr w:type="spellStart"/>
+      <w:r>
+        <w:rPr>
+          <w:rFonts w:ascii="Times New Roman" w:hAnsi="Times New Roman" w:cs="Times New Roman"/>
+          <w:sz w:val="24"/>
+          <w:szCs w:val="24"/>
+        </w:rPr>
+        <w:t>RRDtool</w:t>
+      </w:r>
+      <w:proofErr w:type="spellEnd"/>
+      <w:r>
+        <w:rPr>
+          <w:rFonts w:ascii="Times New Roman" w:hAnsi="Times New Roman" w:cs="Times New Roman"/>
+          <w:sz w:val="24"/>
+          <w:szCs w:val="24"/>
+        </w:rPr>
+        <w:t>, que captura los datos y los almacena en una base de datos circular, permitiendo visualizar de forma gráfica los datos capturados mediante MRTG.</w:t>
+      </w:r>
+    </w:p>
+    <w:p>
+      <w:pPr>
+        <w:pStyle w:val="Prrafodelista"/>
+        <w:spacing w:after="0"/>
+        <w:ind w:left="1701"/>
+        <w:jc w:val="both"/>
+        <w:rPr>
+          <w:rFonts w:ascii="Times New Roman" w:hAnsi="Times New Roman" w:cs="Times New Roman"/>
+          <w:sz w:val="24"/>
+          <w:szCs w:val="24"/>
+        </w:rPr>
+      </w:pPr>
+      <w:sdt>
+        <w:sdtPr>
+          <w:rPr>
+            <w:rFonts w:ascii="Times New Roman" w:hAnsi="Times New Roman" w:cs="Times New Roman"/>
+            <w:sz w:val="24"/>
+            <w:szCs w:val="24"/>
+          </w:rPr>
+          <w:id w:val="1409801952"/>
+          <w:citation/>
+        </w:sdtPr>
+        <w:sdtContent>
+          <w:r>
+            <w:rPr>
+              <w:rFonts w:ascii="Times New Roman" w:hAnsi="Times New Roman" w:cs="Times New Roman"/>
+              <w:sz w:val="24"/>
+              <w:szCs w:val="24"/>
+            </w:rPr>
+            <w:fldChar w:fldCharType="begin"/>
+          </w:r>
+          <w:r>
+            <w:rPr>
+              <w:rFonts w:ascii="Times New Roman" w:hAnsi="Times New Roman" w:cs="Times New Roman"/>
+              <w:sz w:val="24"/>
+              <w:szCs w:val="24"/>
+              <w:lang w:val="es-ES"/>
+            </w:rPr>
+            <w:instrText xml:space="preserve"> CITATION jjv10 \l 3082 </w:instrText>
+          </w:r>
+          <w:r>
+            <w:rPr>
+              <w:rFonts w:ascii="Times New Roman" w:hAnsi="Times New Roman" w:cs="Times New Roman"/>
+              <w:sz w:val="24"/>
+              <w:szCs w:val="24"/>
+            </w:rPr>
+            <w:fldChar w:fldCharType="separate"/>
+          </w:r>
+          <w:r>
+            <w:rPr>
+              <w:rFonts w:ascii="Times New Roman" w:hAnsi="Times New Roman" w:cs="Times New Roman"/>
+              <w:noProof/>
+              <w:sz w:val="24"/>
+              <w:szCs w:val="24"/>
+              <w:lang w:val="es-ES"/>
+            </w:rPr>
+            <w:t>(jjvelasco, 2010)</w:t>
+          </w:r>
+          <w:r>
+            <w:rPr>
+              <w:rFonts w:ascii="Times New Roman" w:hAnsi="Times New Roman" w:cs="Times New Roman"/>
+              <w:sz w:val="24"/>
+              <w:szCs w:val="24"/>
+            </w:rPr>
+            <w:fldChar w:fldCharType="end"/>
+          </w:r>
+        </w:sdtContent>
+      </w:sdt>
+    </w:p>
+    <w:p>
+      <w:pPr>
+        <w:pStyle w:val="Prrafodelista"/>
+        <w:spacing w:after="0"/>
+        <w:ind w:left="1069"/>
+        <w:jc w:val="both"/>
+        <w:rPr>
+          <w:rFonts w:ascii="Times New Roman" w:hAnsi="Times New Roman" w:cs="Times New Roman"/>
+          <w:b/>
+          <w:sz w:val="24"/>
+          <w:szCs w:val="24"/>
+        </w:rPr>
+      </w:pPr>
+    </w:p>
+    <w:p>
+      <w:pPr>
+        <w:pStyle w:val="Prrafodelista"/>
         <w:numPr>
           <w:ilvl w:val="1"/>
           <w:numId w:val="32"/>
@@ -22954,7 +24626,18 @@
           <w:szCs w:val="24"/>
           <w:lang w:val="es-ES"/>
         </w:rPr>
-        <w:t>Todos los edilicios y estructuras de una mina a cielo abierto deberían mantenerse en buen estado desde el punto de vista de la seguridad y, en la medida de lo posible, estar construidos con materiales resistentes al fuego. En los lugares donde sea necesario, el proyecto debe incluir la protección contra los efectos de terremotos y temblores.</w:t>
+        <w:t>Todos los edilicios y estructuras de una mina a cielo abierto deberían mantenerse en buen estado desde el punto de v</w:t>
+      </w:r>
+      <w:bookmarkStart w:id="17" w:name="_GoBack"/>
+      <w:bookmarkEnd w:id="17"/>
+      <w:r>
+        <w:rPr>
+          <w:rFonts w:ascii="Times New Roman" w:hAnsi="Times New Roman" w:cs="Times New Roman"/>
+          <w:sz w:val="24"/>
+          <w:szCs w:val="24"/>
+          <w:lang w:val="es-ES"/>
+        </w:rPr>
+        <w:t>ista de la seguridad y, en la medida de lo posible, estar construidos con materiales resistentes al fuego. En los lugares donde sea necesario, el proyecto debe incluir la protección contra los efectos de terremotos y temblores.</w:t>
       </w:r>
     </w:p>
     <w:p>
@@ -23132,7 +24815,6 @@
           <w:szCs w:val="24"/>
           <w:lang w:val="es-ES"/>
         </w:rPr>
-        <w:lastRenderedPageBreak/>
         <w:t xml:space="preserve">Se deberían instalar luces supletorias de urgencia, para su uso en caso de falla de la fuente de alimentación de energía: </w:t>
       </w:r>
     </w:p>
@@ -23687,6 +25369,7 @@
           <w:sz w:val="24"/>
           <w:szCs w:val="24"/>
         </w:rPr>
+        <w:lastRenderedPageBreak/>
         <w:t>Unidades, categorías, temas y patrones</w:t>
       </w:r>
     </w:p>
@@ -23711,7 +25394,7 @@
           <w:noProof/>
           <w:sz w:val="24"/>
           <w:szCs w:val="24"/>
-          <w:lang w:eastAsia="es-MX"/>
+          <w:lang w:val="es-ES" w:eastAsia="es-ES"/>
         </w:rPr>
         <w:drawing>
           <wp:anchor distT="0" distB="0" distL="114300" distR="114300" simplePos="0" relativeHeight="251665408" behindDoc="0" locked="0" layoutInCell="1" allowOverlap="1" wp14:anchorId="03629F14" wp14:editId="797D76DD">
@@ -23820,9 +25503,8 @@
       <w:r>
         <w:rPr>
           <w:noProof/>
-          <w:lang w:eastAsia="es-MX"/>
-        </w:rPr>
-        <w:lastRenderedPageBreak/>
+          <w:lang w:val="es-ES" w:eastAsia="es-ES"/>
+        </w:rPr>
         <w:drawing>
           <wp:inline distT="0" distB="0" distL="0" distR="0" wp14:anchorId="5D45E9C1" wp14:editId="5E25797D">
             <wp:extent cx="5943600" cy="3566160"/>
@@ -23872,6 +25554,7 @@
         <w:jc w:val="center"/>
       </w:pPr>
       <w:r>
+        <w:lastRenderedPageBreak/>
         <w:t xml:space="preserve">Ilustración </w:t>
       </w:r>
       <w:r>
@@ -23904,7 +25587,7 @@
       <w:r>
         <w:rPr>
           <w:noProof/>
-          <w:lang w:eastAsia="es-MX"/>
+          <w:lang w:val="es-ES" w:eastAsia="es-ES"/>
         </w:rPr>
         <w:drawing>
           <wp:inline distT="0" distB="0" distL="0" distR="0" wp14:anchorId="697967B7" wp14:editId="718CCE3D">
@@ -23983,9 +25666,8 @@
       <w:r>
         <w:rPr>
           <w:noProof/>
-          <w:lang w:eastAsia="es-MX"/>
-        </w:rPr>
-        <w:lastRenderedPageBreak/>
+          <w:lang w:val="es-ES" w:eastAsia="es-ES"/>
+        </w:rPr>
         <w:drawing>
           <wp:inline distT="0" distB="0" distL="0" distR="0" wp14:anchorId="5EB28B39" wp14:editId="0293E93F">
             <wp:extent cx="5943600" cy="3566160"/>
@@ -24035,6 +25717,7 @@
         <w:jc w:val="center"/>
       </w:pPr>
       <w:r>
+        <w:lastRenderedPageBreak/>
         <w:t xml:space="preserve">Ilustración </w:t>
       </w:r>
       <w:r>
@@ -24064,7 +25747,7 @@
       <w:r>
         <w:rPr>
           <w:noProof/>
-          <w:lang w:eastAsia="es-MX"/>
+          <w:lang w:val="es-ES" w:eastAsia="es-ES"/>
         </w:rPr>
         <w:drawing>
           <wp:inline distT="0" distB="0" distL="0" distR="0" wp14:anchorId="7F67B9B3" wp14:editId="494C017D">
@@ -24143,9 +25826,8 @@
       <w:r>
         <w:rPr>
           <w:noProof/>
-          <w:lang w:eastAsia="es-MX"/>
-        </w:rPr>
-        <w:lastRenderedPageBreak/>
+          <w:lang w:val="es-ES" w:eastAsia="es-ES"/>
+        </w:rPr>
         <w:drawing>
           <wp:inline distT="0" distB="0" distL="0" distR="0" wp14:anchorId="03E1F3C0" wp14:editId="0E50D057">
             <wp:extent cx="5943600" cy="3566160"/>
@@ -24195,6 +25877,7 @@
         <w:jc w:val="center"/>
       </w:pPr>
       <w:r>
+        <w:lastRenderedPageBreak/>
         <w:t xml:space="preserve">Ilustración </w:t>
       </w:r>
       <w:r>
@@ -24230,9 +25913,8 @@
       <w:r>
         <w:rPr>
           <w:noProof/>
-          <w:lang w:eastAsia="es-MX"/>
-        </w:rPr>
-        <w:lastRenderedPageBreak/>
+          <w:lang w:val="es-ES" w:eastAsia="es-ES"/>
+        </w:rPr>
         <w:drawing>
           <wp:inline distT="0" distB="0" distL="0" distR="0" wp14:anchorId="3DBEF39F" wp14:editId="6194E3E4">
             <wp:extent cx="5943600" cy="3771265"/>
@@ -24310,8 +25992,9 @@
       <w:r>
         <w:rPr>
           <w:noProof/>
-          <w:lang w:eastAsia="es-MX"/>
-        </w:rPr>
+          <w:lang w:val="es-ES" w:eastAsia="es-ES"/>
+        </w:rPr>
+        <w:lastRenderedPageBreak/>
         <w:drawing>
           <wp:inline distT="0" distB="0" distL="0" distR="0" wp14:anchorId="4D5546F0" wp14:editId="5B8F3AE7">
             <wp:extent cx="5943600" cy="3566160"/>
@@ -24390,7 +26073,7 @@
       <w:r>
         <w:rPr>
           <w:noProof/>
-          <w:lang w:eastAsia="es-MX"/>
+          <w:lang w:val="es-ES" w:eastAsia="es-ES"/>
         </w:rPr>
         <w:drawing>
           <wp:inline distT="0" distB="0" distL="0" distR="0" wp14:anchorId="20D3A854" wp14:editId="72ED7461">
@@ -24480,7 +26163,7 @@
       <w:r>
         <w:rPr>
           <w:noProof/>
-          <w:lang w:eastAsia="es-MX"/>
+          <w:lang w:val="es-ES" w:eastAsia="es-ES"/>
         </w:rPr>
         <w:lastRenderedPageBreak/>
         <w:drawing>
@@ -24642,25 +26325,7 @@
           <w:szCs w:val="24"/>
         </w:rPr>
         <w:tab/>
-        <w:t xml:space="preserve">Las experiencias obtenidas cuando se hicieron las capacitaciones con los </w:t>
-      </w:r>
-      <w:proofErr w:type="spellStart"/>
-      <w:r>
-        <w:rPr>
-          <w:rFonts w:ascii="Times New Roman" w:hAnsi="Times New Roman" w:cs="Times New Roman"/>
-          <w:sz w:val="24"/>
-          <w:szCs w:val="24"/>
-        </w:rPr>
-        <w:t>Drones</w:t>
-      </w:r>
-      <w:proofErr w:type="spellEnd"/>
-      <w:r>
-        <w:rPr>
-          <w:rFonts w:ascii="Times New Roman" w:hAnsi="Times New Roman" w:cs="Times New Roman"/>
-          <w:sz w:val="24"/>
-          <w:szCs w:val="24"/>
-        </w:rPr>
-        <w:t xml:space="preserve"> (</w:t>
+        <w:t>Las experiencias obtenidas cuando se hicieron las capacitaciones con los Drones (</w:t>
       </w:r>
       <w:proofErr w:type="spellStart"/>
       <w:r>
@@ -25012,7 +26677,7 @@
           <w:noProof/>
           <w:sz w:val="24"/>
           <w:szCs w:val="24"/>
-          <w:lang w:eastAsia="es-MX"/>
+          <w:lang w:val="es-ES" w:eastAsia="es-ES"/>
         </w:rPr>
         <w:drawing>
           <wp:inline distT="0" distB="0" distL="0" distR="0" wp14:anchorId="276E656A" wp14:editId="5135693A">
@@ -25095,7 +26760,7 @@
       <w:r>
         <w:rPr>
           <w:noProof/>
-          <w:lang w:eastAsia="es-MX"/>
+          <w:lang w:val="es-ES" w:eastAsia="es-ES"/>
         </w:rPr>
         <w:drawing>
           <wp:inline distT="0" distB="0" distL="0" distR="0" wp14:anchorId="68FD7754" wp14:editId="5ED7C774">
@@ -25178,7 +26843,7 @@
       <w:r>
         <w:rPr>
           <w:noProof/>
-          <w:lang w:eastAsia="es-MX"/>
+          <w:lang w:val="es-ES" w:eastAsia="es-ES"/>
         </w:rPr>
         <w:lastRenderedPageBreak/>
         <w:drawing>
@@ -25262,7 +26927,7 @@
       <w:r>
         <w:rPr>
           <w:noProof/>
-          <w:lang w:eastAsia="es-MX"/>
+          <w:lang w:val="es-ES" w:eastAsia="es-ES"/>
         </w:rPr>
         <w:drawing>
           <wp:inline distT="0" distB="0" distL="0" distR="0" wp14:anchorId="3701B44E" wp14:editId="576EDDFD">
@@ -25345,7 +27010,7 @@
       <w:r>
         <w:rPr>
           <w:noProof/>
-          <w:lang w:eastAsia="es-MX"/>
+          <w:lang w:val="es-ES" w:eastAsia="es-ES"/>
         </w:rPr>
         <w:lastRenderedPageBreak/>
         <w:drawing>
@@ -25764,7 +27429,7 @@
             <w:noProof/>
             <w:lang w:val="es-ES"/>
           </w:rPr>
-          <w:t>20</w:t>
+          <w:t>25</w:t>
         </w:r>
         <w:r>
           <w:fldChar w:fldCharType="end"/>
@@ -25807,7 +27472,7 @@
 
 <file path=word/numbering.xml><?xml version="1.0" encoding="utf-8"?>
 <w:numbering xmlns:wpc="http://schemas.microsoft.com/office/word/2010/wordprocessingCanvas" xmlns:mc="http://schemas.openxmlformats.org/markup-compatibility/2006" xmlns:o="urn:schemas-microsoft-com:office:office" xmlns:r="http://schemas.openxmlformats.org/officeDocument/2006/relationships" xmlns:m="http://schemas.openxmlformats.org/officeDocument/2006/math" xmlns:v="urn:schemas-microsoft-com:vml" xmlns:wp14="http://schemas.microsoft.com/office/word/2010/wordprocessingDrawing" xmlns:wp="http://schemas.openxmlformats.org/drawingml/2006/wordprocessingDrawing" xmlns:w10="urn:schemas-microsoft-com:office:word" xmlns:w="http://schemas.openxmlformats.org/wordprocessingml/2006/main" xmlns:w14="http://schemas.microsoft.com/office/word/2010/wordml" xmlns:w15="http://schemas.microsoft.com/office/word/2012/wordml" xmlns:wpg="http://schemas.microsoft.com/office/word/2010/wordprocessingGroup" xmlns:wpi="http://schemas.microsoft.com/office/word/2010/wordprocessingInk" xmlns:wne="http://schemas.microsoft.com/office/word/2006/wordml" xmlns:wps="http://schemas.microsoft.com/office/word/2010/wordprocessingShape" mc:Ignorable="w14 w15 wp14">
-  <w:abstractNum w:abstractNumId="0">
+  <w:abstractNum w:abstractNumId="0" w15:restartNumberingAfterBreak="0">
     <w:nsid w:val="0C4D15BF"/>
     <w:multiLevelType w:val="multilevel"/>
     <w:tmpl w:val="CBF2B46C"/>
@@ -25920,7 +27585,7 @@
       </w:rPr>
     </w:lvl>
   </w:abstractNum>
-  <w:abstractNum w:abstractNumId="1">
+  <w:abstractNum w:abstractNumId="1" w15:restartNumberingAfterBreak="0">
     <w:nsid w:val="0C6B20D7"/>
     <w:multiLevelType w:val="hybridMultilevel"/>
     <w:tmpl w:val="0CB28E4E"/>
@@ -26033,7 +27698,7 @@
       </w:rPr>
     </w:lvl>
   </w:abstractNum>
-  <w:abstractNum w:abstractNumId="2">
+  <w:abstractNum w:abstractNumId="2" w15:restartNumberingAfterBreak="0">
     <w:nsid w:val="0E4070D8"/>
     <w:multiLevelType w:val="multilevel"/>
     <w:tmpl w:val="0C0A001F"/>
@@ -26119,7 +27784,7 @@
       </w:pPr>
     </w:lvl>
   </w:abstractNum>
-  <w:abstractNum w:abstractNumId="3">
+  <w:abstractNum w:abstractNumId="3" w15:restartNumberingAfterBreak="0">
     <w:nsid w:val="12F15BF7"/>
     <w:multiLevelType w:val="multilevel"/>
     <w:tmpl w:val="458209E8"/>
@@ -26232,7 +27897,7 @@
       </w:rPr>
     </w:lvl>
   </w:abstractNum>
-  <w:abstractNum w:abstractNumId="4">
+  <w:abstractNum w:abstractNumId="4" w15:restartNumberingAfterBreak="0">
     <w:nsid w:val="130144F5"/>
     <w:multiLevelType w:val="hybridMultilevel"/>
     <w:tmpl w:val="3D60E12E"/>
@@ -26345,7 +28010,7 @@
       </w:rPr>
     </w:lvl>
   </w:abstractNum>
-  <w:abstractNum w:abstractNumId="5">
+  <w:abstractNum w:abstractNumId="5" w15:restartNumberingAfterBreak="0">
     <w:nsid w:val="15FA501D"/>
     <w:multiLevelType w:val="multilevel"/>
     <w:tmpl w:val="B8449554"/>
@@ -26460,7 +28125,7 @@
       </w:rPr>
     </w:lvl>
   </w:abstractNum>
-  <w:abstractNum w:abstractNumId="6">
+  <w:abstractNum w:abstractNumId="6" w15:restartNumberingAfterBreak="0">
     <w:nsid w:val="175D7922"/>
     <w:multiLevelType w:val="hybridMultilevel"/>
     <w:tmpl w:val="B17216DC"/>
@@ -26573,7 +28238,7 @@
       </w:rPr>
     </w:lvl>
   </w:abstractNum>
-  <w:abstractNum w:abstractNumId="7">
+  <w:abstractNum w:abstractNumId="7" w15:restartNumberingAfterBreak="0">
     <w:nsid w:val="1938250E"/>
     <w:multiLevelType w:val="multilevel"/>
     <w:tmpl w:val="8AB27196"/>
@@ -26686,7 +28351,7 @@
       </w:rPr>
     </w:lvl>
   </w:abstractNum>
-  <w:abstractNum w:abstractNumId="8">
+  <w:abstractNum w:abstractNumId="8" w15:restartNumberingAfterBreak="0">
     <w:nsid w:val="1D2B2A18"/>
     <w:multiLevelType w:val="hybridMultilevel"/>
     <w:tmpl w:val="50E25A40"/>
@@ -26799,7 +28464,7 @@
       </w:rPr>
     </w:lvl>
   </w:abstractNum>
-  <w:abstractNum w:abstractNumId="9">
+  <w:abstractNum w:abstractNumId="9" w15:restartNumberingAfterBreak="0">
     <w:nsid w:val="1D3069FD"/>
     <w:multiLevelType w:val="hybridMultilevel"/>
     <w:tmpl w:val="B0AEB62E"/>
@@ -26912,7 +28577,7 @@
       </w:rPr>
     </w:lvl>
   </w:abstractNum>
-  <w:abstractNum w:abstractNumId="10">
+  <w:abstractNum w:abstractNumId="10" w15:restartNumberingAfterBreak="0">
     <w:nsid w:val="20C560B5"/>
     <w:multiLevelType w:val="hybridMultilevel"/>
     <w:tmpl w:val="7BC6EF9C"/>
@@ -27025,7 +28690,7 @@
       </w:rPr>
     </w:lvl>
   </w:abstractNum>
-  <w:abstractNum w:abstractNumId="11">
+  <w:abstractNum w:abstractNumId="11" w15:restartNumberingAfterBreak="0">
     <w:nsid w:val="223C7FF8"/>
     <w:multiLevelType w:val="hybridMultilevel"/>
     <w:tmpl w:val="63A064FE"/>
@@ -27138,7 +28803,7 @@
       </w:rPr>
     </w:lvl>
   </w:abstractNum>
-  <w:abstractNum w:abstractNumId="12">
+  <w:abstractNum w:abstractNumId="12" w15:restartNumberingAfterBreak="0">
     <w:nsid w:val="2E0B0AE1"/>
     <w:multiLevelType w:val="multilevel"/>
     <w:tmpl w:val="CBF2B46C"/>
@@ -27251,7 +28916,7 @@
       </w:rPr>
     </w:lvl>
   </w:abstractNum>
-  <w:abstractNum w:abstractNumId="13">
+  <w:abstractNum w:abstractNumId="13" w15:restartNumberingAfterBreak="0">
     <w:nsid w:val="389910D8"/>
     <w:multiLevelType w:val="hybridMultilevel"/>
     <w:tmpl w:val="CCA2F4BE"/>
@@ -27364,7 +29029,7 @@
       </w:rPr>
     </w:lvl>
   </w:abstractNum>
-  <w:abstractNum w:abstractNumId="14">
+  <w:abstractNum w:abstractNumId="14" w15:restartNumberingAfterBreak="0">
     <w:nsid w:val="3ACA2897"/>
     <w:multiLevelType w:val="hybridMultilevel"/>
     <w:tmpl w:val="C598DCDE"/>
@@ -27477,7 +29142,7 @@
       </w:rPr>
     </w:lvl>
   </w:abstractNum>
-  <w:abstractNum w:abstractNumId="15">
+  <w:abstractNum w:abstractNumId="15" w15:restartNumberingAfterBreak="0">
     <w:nsid w:val="3CAE2CA6"/>
     <w:multiLevelType w:val="hybridMultilevel"/>
     <w:tmpl w:val="D9A06062"/>
@@ -27567,7 +29232,7 @@
       </w:pPr>
     </w:lvl>
   </w:abstractNum>
-  <w:abstractNum w:abstractNumId="16">
+  <w:abstractNum w:abstractNumId="16" w15:restartNumberingAfterBreak="0">
     <w:nsid w:val="3EFB56E4"/>
     <w:multiLevelType w:val="hybridMultilevel"/>
     <w:tmpl w:val="0CAC7910"/>
@@ -27679,7 +29344,7 @@
       </w:rPr>
     </w:lvl>
   </w:abstractNum>
-  <w:abstractNum w:abstractNumId="17">
+  <w:abstractNum w:abstractNumId="17" w15:restartNumberingAfterBreak="0">
     <w:nsid w:val="46D770ED"/>
     <w:multiLevelType w:val="hybridMultilevel"/>
     <w:tmpl w:val="0B2AADC6"/>
@@ -27792,7 +29457,120 @@
       </w:rPr>
     </w:lvl>
   </w:abstractNum>
-  <w:abstractNum w:abstractNumId="18">
+  <w:abstractNum w:abstractNumId="18" w15:restartNumberingAfterBreak="0">
+    <w:nsid w:val="47F71B00"/>
+    <w:multiLevelType w:val="hybridMultilevel"/>
+    <w:tmpl w:val="1E76DFFE"/>
+    <w:lvl w:ilvl="0" w:tplc="0C0A0001">
+      <w:start w:val="1"/>
+      <w:numFmt w:val="bullet"/>
+      <w:lvlText w:val=""/>
+      <w:lvlJc w:val="left"/>
+      <w:pPr>
+        <w:ind w:left="2421" w:hanging="360"/>
+      </w:pPr>
+      <w:rPr>
+        <w:rFonts w:ascii="Symbol" w:hAnsi="Symbol" w:hint="default"/>
+      </w:rPr>
+    </w:lvl>
+    <w:lvl w:ilvl="1" w:tplc="0C0A0003" w:tentative="1">
+      <w:start w:val="1"/>
+      <w:numFmt w:val="bullet"/>
+      <w:lvlText w:val="o"/>
+      <w:lvlJc w:val="left"/>
+      <w:pPr>
+        <w:ind w:left="3141" w:hanging="360"/>
+      </w:pPr>
+      <w:rPr>
+        <w:rFonts w:ascii="Courier New" w:hAnsi="Courier New" w:cs="Courier New" w:hint="default"/>
+      </w:rPr>
+    </w:lvl>
+    <w:lvl w:ilvl="2" w:tplc="0C0A0005" w:tentative="1">
+      <w:start w:val="1"/>
+      <w:numFmt w:val="bullet"/>
+      <w:lvlText w:val=""/>
+      <w:lvlJc w:val="left"/>
+      <w:pPr>
+        <w:ind w:left="3861" w:hanging="360"/>
+      </w:pPr>
+      <w:rPr>
+        <w:rFonts w:ascii="Wingdings" w:hAnsi="Wingdings" w:hint="default"/>
+      </w:rPr>
+    </w:lvl>
+    <w:lvl w:ilvl="3" w:tplc="0C0A0001" w:tentative="1">
+      <w:start w:val="1"/>
+      <w:numFmt w:val="bullet"/>
+      <w:lvlText w:val=""/>
+      <w:lvlJc w:val="left"/>
+      <w:pPr>
+        <w:ind w:left="4581" w:hanging="360"/>
+      </w:pPr>
+      <w:rPr>
+        <w:rFonts w:ascii="Symbol" w:hAnsi="Symbol" w:hint="default"/>
+      </w:rPr>
+    </w:lvl>
+    <w:lvl w:ilvl="4" w:tplc="0C0A0003" w:tentative="1">
+      <w:start w:val="1"/>
+      <w:numFmt w:val="bullet"/>
+      <w:lvlText w:val="o"/>
+      <w:lvlJc w:val="left"/>
+      <w:pPr>
+        <w:ind w:left="5301" w:hanging="360"/>
+      </w:pPr>
+      <w:rPr>
+        <w:rFonts w:ascii="Courier New" w:hAnsi="Courier New" w:cs="Courier New" w:hint="default"/>
+      </w:rPr>
+    </w:lvl>
+    <w:lvl w:ilvl="5" w:tplc="0C0A0005" w:tentative="1">
+      <w:start w:val="1"/>
+      <w:numFmt w:val="bullet"/>
+      <w:lvlText w:val=""/>
+      <w:lvlJc w:val="left"/>
+      <w:pPr>
+        <w:ind w:left="6021" w:hanging="360"/>
+      </w:pPr>
+      <w:rPr>
+        <w:rFonts w:ascii="Wingdings" w:hAnsi="Wingdings" w:hint="default"/>
+      </w:rPr>
+    </w:lvl>
+    <w:lvl w:ilvl="6" w:tplc="0C0A0001" w:tentative="1">
+      <w:start w:val="1"/>
+      <w:numFmt w:val="bullet"/>
+      <w:lvlText w:val=""/>
+      <w:lvlJc w:val="left"/>
+      <w:pPr>
+        <w:ind w:left="6741" w:hanging="360"/>
+      </w:pPr>
+      <w:rPr>
+        <w:rFonts w:ascii="Symbol" w:hAnsi="Symbol" w:hint="default"/>
+      </w:rPr>
+    </w:lvl>
+    <w:lvl w:ilvl="7" w:tplc="0C0A0003" w:tentative="1">
+      <w:start w:val="1"/>
+      <w:numFmt w:val="bullet"/>
+      <w:lvlText w:val="o"/>
+      <w:lvlJc w:val="left"/>
+      <w:pPr>
+        <w:ind w:left="7461" w:hanging="360"/>
+      </w:pPr>
+      <w:rPr>
+        <w:rFonts w:ascii="Courier New" w:hAnsi="Courier New" w:cs="Courier New" w:hint="default"/>
+      </w:rPr>
+    </w:lvl>
+    <w:lvl w:ilvl="8" w:tplc="0C0A0005" w:tentative="1">
+      <w:start w:val="1"/>
+      <w:numFmt w:val="bullet"/>
+      <w:lvlText w:val=""/>
+      <w:lvlJc w:val="left"/>
+      <w:pPr>
+        <w:ind w:left="8181" w:hanging="360"/>
+      </w:pPr>
+      <w:rPr>
+        <w:rFonts w:ascii="Wingdings" w:hAnsi="Wingdings" w:hint="default"/>
+      </w:rPr>
+    </w:lvl>
+  </w:abstractNum>
+  <w:abstractNum w:abstractNumId="19" w15:restartNumberingAfterBreak="0">
     <w:nsid w:val="498A6F8B"/>
     <w:multiLevelType w:val="hybridMultilevel"/>
     <w:tmpl w:val="E7CC1E08"/>
@@ -27905,7 +29683,7 @@
       </w:rPr>
     </w:lvl>
   </w:abstractNum>
-  <w:abstractNum w:abstractNumId="19">
+  <w:abstractNum w:abstractNumId="20" w15:restartNumberingAfterBreak="0">
     <w:nsid w:val="4BBE6A7B"/>
     <w:multiLevelType w:val="hybridMultilevel"/>
     <w:tmpl w:val="84ECF04A"/>
@@ -27991,7 +29769,7 @@
       </w:pPr>
     </w:lvl>
   </w:abstractNum>
-  <w:abstractNum w:abstractNumId="20">
+  <w:abstractNum w:abstractNumId="21" w15:restartNumberingAfterBreak="0">
     <w:nsid w:val="4E206D5F"/>
     <w:multiLevelType w:val="multilevel"/>
     <w:tmpl w:val="45681474"/>
@@ -28104,7 +29882,7 @@
       </w:rPr>
     </w:lvl>
   </w:abstractNum>
-  <w:abstractNum w:abstractNumId="21">
+  <w:abstractNum w:abstractNumId="22" w15:restartNumberingAfterBreak="0">
     <w:nsid w:val="4EB64FC5"/>
     <w:multiLevelType w:val="hybridMultilevel"/>
     <w:tmpl w:val="7390F6A4"/>
@@ -28216,7 +29994,7 @@
       </w:rPr>
     </w:lvl>
   </w:abstractNum>
-  <w:abstractNum w:abstractNumId="22">
+  <w:abstractNum w:abstractNumId="23" w15:restartNumberingAfterBreak="0">
     <w:nsid w:val="51380948"/>
     <w:multiLevelType w:val="hybridMultilevel"/>
     <w:tmpl w:val="6ADE3616"/>
@@ -28329,7 +30107,7 @@
       </w:rPr>
     </w:lvl>
   </w:abstractNum>
-  <w:abstractNum w:abstractNumId="23">
+  <w:abstractNum w:abstractNumId="24" w15:restartNumberingAfterBreak="0">
     <w:nsid w:val="518D5691"/>
     <w:multiLevelType w:val="hybridMultilevel"/>
     <w:tmpl w:val="83FCC976"/>
@@ -28442,7 +30220,7 @@
       </w:rPr>
     </w:lvl>
   </w:abstractNum>
-  <w:abstractNum w:abstractNumId="24">
+  <w:abstractNum w:abstractNumId="25" w15:restartNumberingAfterBreak="0">
     <w:nsid w:val="54F6328A"/>
     <w:multiLevelType w:val="multilevel"/>
     <w:tmpl w:val="906032BE"/>
@@ -28578,7 +30356,7 @@
       </w:rPr>
     </w:lvl>
   </w:abstractNum>
-  <w:abstractNum w:abstractNumId="25">
+  <w:abstractNum w:abstractNumId="26" w15:restartNumberingAfterBreak="0">
     <w:nsid w:val="59264632"/>
     <w:multiLevelType w:val="hybridMultilevel"/>
     <w:tmpl w:val="50FA0460"/>
@@ -28691,7 +30469,7 @@
       </w:rPr>
     </w:lvl>
   </w:abstractNum>
-  <w:abstractNum w:abstractNumId="26">
+  <w:abstractNum w:abstractNumId="27" w15:restartNumberingAfterBreak="0">
     <w:nsid w:val="5CE465A1"/>
     <w:multiLevelType w:val="hybridMultilevel"/>
     <w:tmpl w:val="53FC62C8"/>
@@ -28804,7 +30582,7 @@
       </w:rPr>
     </w:lvl>
   </w:abstractNum>
-  <w:abstractNum w:abstractNumId="27">
+  <w:abstractNum w:abstractNumId="28" w15:restartNumberingAfterBreak="0">
     <w:nsid w:val="5FBE3860"/>
     <w:multiLevelType w:val="hybridMultilevel"/>
     <w:tmpl w:val="19867300"/>
@@ -28917,7 +30695,7 @@
       </w:rPr>
     </w:lvl>
   </w:abstractNum>
-  <w:abstractNum w:abstractNumId="28">
+  <w:abstractNum w:abstractNumId="29" w15:restartNumberingAfterBreak="0">
     <w:nsid w:val="64914D8F"/>
     <w:multiLevelType w:val="hybridMultilevel"/>
     <w:tmpl w:val="460EFC3A"/>
@@ -29030,7 +30808,7 @@
       </w:rPr>
     </w:lvl>
   </w:abstractNum>
-  <w:abstractNum w:abstractNumId="29">
+  <w:abstractNum w:abstractNumId="30" w15:restartNumberingAfterBreak="0">
     <w:nsid w:val="66A64101"/>
     <w:multiLevelType w:val="multilevel"/>
     <w:tmpl w:val="7B0AC1D0"/>
@@ -29144,7 +30922,120 @@
       </w:rPr>
     </w:lvl>
   </w:abstractNum>
-  <w:abstractNum w:abstractNumId="30">
+  <w:abstractNum w:abstractNumId="31" w15:restartNumberingAfterBreak="0">
+    <w:nsid w:val="67B13C1F"/>
+    <w:multiLevelType w:val="hybridMultilevel"/>
+    <w:tmpl w:val="860C200C"/>
+    <w:lvl w:ilvl="0" w:tplc="0C0A0001">
+      <w:start w:val="1"/>
+      <w:numFmt w:val="bullet"/>
+      <w:lvlText w:val=""/>
+      <w:lvlJc w:val="left"/>
+      <w:pPr>
+        <w:ind w:left="2421" w:hanging="360"/>
+      </w:pPr>
+      <w:rPr>
+        <w:rFonts w:ascii="Symbol" w:hAnsi="Symbol" w:hint="default"/>
+      </w:rPr>
+    </w:lvl>
+    <w:lvl w:ilvl="1" w:tplc="0C0A0003" w:tentative="1">
+      <w:start w:val="1"/>
+      <w:numFmt w:val="bullet"/>
+      <w:lvlText w:val="o"/>
+      <w:lvlJc w:val="left"/>
+      <w:pPr>
+        <w:ind w:left="3141" w:hanging="360"/>
+      </w:pPr>
+      <w:rPr>
+        <w:rFonts w:ascii="Courier New" w:hAnsi="Courier New" w:cs="Courier New" w:hint="default"/>
+      </w:rPr>
+    </w:lvl>
+    <w:lvl w:ilvl="2" w:tplc="0C0A0005" w:tentative="1">
+      <w:start w:val="1"/>
+      <w:numFmt w:val="bullet"/>
+      <w:lvlText w:val=""/>
+      <w:lvlJc w:val="left"/>
+      <w:pPr>
+        <w:ind w:left="3861" w:hanging="360"/>
+      </w:pPr>
+      <w:rPr>
+        <w:rFonts w:ascii="Wingdings" w:hAnsi="Wingdings" w:hint="default"/>
+      </w:rPr>
+    </w:lvl>
+    <w:lvl w:ilvl="3" w:tplc="0C0A0001" w:tentative="1">
+      <w:start w:val="1"/>
+      <w:numFmt w:val="bullet"/>
+      <w:lvlText w:val=""/>
+      <w:lvlJc w:val="left"/>
+      <w:pPr>
+        <w:ind w:left="4581" w:hanging="360"/>
+      </w:pPr>
+      <w:rPr>
+        <w:rFonts w:ascii="Symbol" w:hAnsi="Symbol" w:hint="default"/>
+      </w:rPr>
+    </w:lvl>
+    <w:lvl w:ilvl="4" w:tplc="0C0A0003" w:tentative="1">
+      <w:start w:val="1"/>
+      <w:numFmt w:val="bullet"/>
+      <w:lvlText w:val="o"/>
+      <w:lvlJc w:val="left"/>
+      <w:pPr>
+        <w:ind w:left="5301" w:hanging="360"/>
+      </w:pPr>
+      <w:rPr>
+        <w:rFonts w:ascii="Courier New" w:hAnsi="Courier New" w:cs="Courier New" w:hint="default"/>
+      </w:rPr>
+    </w:lvl>
+    <w:lvl w:ilvl="5" w:tplc="0C0A0005" w:tentative="1">
+      <w:start w:val="1"/>
+      <w:numFmt w:val="bullet"/>
+      <w:lvlText w:val=""/>
+      <w:lvlJc w:val="left"/>
+      <w:pPr>
+        <w:ind w:left="6021" w:hanging="360"/>
+      </w:pPr>
+      <w:rPr>
+        <w:rFonts w:ascii="Wingdings" w:hAnsi="Wingdings" w:hint="default"/>
+      </w:rPr>
+    </w:lvl>
+    <w:lvl w:ilvl="6" w:tplc="0C0A0001" w:tentative="1">
+      <w:start w:val="1"/>
+      <w:numFmt w:val="bullet"/>
+      <w:lvlText w:val=""/>
+      <w:lvlJc w:val="left"/>
+      <w:pPr>
+        <w:ind w:left="6741" w:hanging="360"/>
+      </w:pPr>
+      <w:rPr>
+        <w:rFonts w:ascii="Symbol" w:hAnsi="Symbol" w:hint="default"/>
+      </w:rPr>
+    </w:lvl>
+    <w:lvl w:ilvl="7" w:tplc="0C0A0003" w:tentative="1">
+      <w:start w:val="1"/>
+      <w:numFmt w:val="bullet"/>
+      <w:lvlText w:val="o"/>
+      <w:lvlJc w:val="left"/>
+      <w:pPr>
+        <w:ind w:left="7461" w:hanging="360"/>
+      </w:pPr>
+      <w:rPr>
+        <w:rFonts w:ascii="Courier New" w:hAnsi="Courier New" w:cs="Courier New" w:hint="default"/>
+      </w:rPr>
+    </w:lvl>
+    <w:lvl w:ilvl="8" w:tplc="0C0A0005" w:tentative="1">
+      <w:start w:val="1"/>
+      <w:numFmt w:val="bullet"/>
+      <w:lvlText w:val=""/>
+      <w:lvlJc w:val="left"/>
+      <w:pPr>
+        <w:ind w:left="8181" w:hanging="360"/>
+      </w:pPr>
+      <w:rPr>
+        <w:rFonts w:ascii="Wingdings" w:hAnsi="Wingdings" w:hint="default"/>
+      </w:rPr>
+    </w:lvl>
+  </w:abstractNum>
+  <w:abstractNum w:abstractNumId="32" w15:restartNumberingAfterBreak="0">
     <w:nsid w:val="69442B26"/>
     <w:multiLevelType w:val="hybridMultilevel"/>
     <w:tmpl w:val="30DE1888"/>
@@ -29257,7 +31148,7 @@
       </w:rPr>
     </w:lvl>
   </w:abstractNum>
-  <w:abstractNum w:abstractNumId="31">
+  <w:abstractNum w:abstractNumId="33" w15:restartNumberingAfterBreak="0">
     <w:nsid w:val="6C6E1291"/>
     <w:multiLevelType w:val="multilevel"/>
     <w:tmpl w:val="D3BECFEA"/>
@@ -29370,7 +31261,7 @@
       </w:rPr>
     </w:lvl>
   </w:abstractNum>
-  <w:abstractNum w:abstractNumId="32">
+  <w:abstractNum w:abstractNumId="34" w15:restartNumberingAfterBreak="0">
     <w:nsid w:val="6E714342"/>
     <w:multiLevelType w:val="hybridMultilevel"/>
     <w:tmpl w:val="E2B24F0A"/>
@@ -29483,7 +31374,7 @@
       </w:rPr>
     </w:lvl>
   </w:abstractNum>
-  <w:abstractNum w:abstractNumId="33">
+  <w:abstractNum w:abstractNumId="35" w15:restartNumberingAfterBreak="0">
     <w:nsid w:val="6F753162"/>
     <w:multiLevelType w:val="hybridMultilevel"/>
     <w:tmpl w:val="5F081634"/>
@@ -29596,7 +31487,7 @@
       </w:rPr>
     </w:lvl>
   </w:abstractNum>
-  <w:abstractNum w:abstractNumId="34">
+  <w:abstractNum w:abstractNumId="36" w15:restartNumberingAfterBreak="0">
     <w:nsid w:val="70C86BB1"/>
     <w:multiLevelType w:val="hybridMultilevel"/>
     <w:tmpl w:val="FBAA50DE"/>
@@ -29708,7 +31599,7 @@
       </w:rPr>
     </w:lvl>
   </w:abstractNum>
-  <w:abstractNum w:abstractNumId="35">
+  <w:abstractNum w:abstractNumId="37" w15:restartNumberingAfterBreak="0">
     <w:nsid w:val="70CD2C10"/>
     <w:multiLevelType w:val="hybridMultilevel"/>
     <w:tmpl w:val="5BAEBA84"/>
@@ -29821,7 +31712,7 @@
       </w:rPr>
     </w:lvl>
   </w:abstractNum>
-  <w:abstractNum w:abstractNumId="36">
+  <w:abstractNum w:abstractNumId="38" w15:restartNumberingAfterBreak="0">
     <w:nsid w:val="77BA6835"/>
     <w:multiLevelType w:val="hybridMultilevel"/>
     <w:tmpl w:val="18F6F752"/>
@@ -29907,7 +31798,7 @@
       </w:pPr>
     </w:lvl>
   </w:abstractNum>
-  <w:abstractNum w:abstractNumId="37">
+  <w:abstractNum w:abstractNumId="39" w15:restartNumberingAfterBreak="0">
     <w:nsid w:val="77D2749A"/>
     <w:multiLevelType w:val="multilevel"/>
     <w:tmpl w:val="080A001F"/>
@@ -29993,7 +31884,7 @@
       </w:pPr>
     </w:lvl>
   </w:abstractNum>
-  <w:abstractNum w:abstractNumId="38">
+  <w:abstractNum w:abstractNumId="40" w15:restartNumberingAfterBreak="0">
     <w:nsid w:val="7BA7035A"/>
     <w:multiLevelType w:val="multilevel"/>
     <w:tmpl w:val="6344A3F8"/>
@@ -30115,16 +32006,16 @@
     </w:lvl>
   </w:abstractNum>
   <w:num w:numId="1">
-    <w:abstractNumId w:val="38"/>
+    <w:abstractNumId w:val="40"/>
   </w:num>
   <w:num w:numId="2">
     <w:abstractNumId w:val="15"/>
   </w:num>
   <w:num w:numId="3">
-    <w:abstractNumId w:val="24"/>
+    <w:abstractNumId w:val="25"/>
   </w:num>
   <w:num w:numId="4">
-    <w:abstractNumId w:val="29"/>
+    <w:abstractNumId w:val="30"/>
   </w:num>
   <w:num w:numId="5">
     <w:abstractNumId w:val="7"/>
@@ -30133,37 +32024,37 @@
     <w:abstractNumId w:val="13"/>
   </w:num>
   <w:num w:numId="7">
-    <w:abstractNumId w:val="18"/>
+    <w:abstractNumId w:val="19"/>
   </w:num>
   <w:num w:numId="8">
-    <w:abstractNumId w:val="22"/>
+    <w:abstractNumId w:val="23"/>
   </w:num>
   <w:num w:numId="9">
     <w:abstractNumId w:val="10"/>
   </w:num>
   <w:num w:numId="10">
-    <w:abstractNumId w:val="30"/>
+    <w:abstractNumId w:val="32"/>
   </w:num>
   <w:num w:numId="11">
     <w:abstractNumId w:val="1"/>
   </w:num>
   <w:num w:numId="12">
-    <w:abstractNumId w:val="25"/>
+    <w:abstractNumId w:val="26"/>
   </w:num>
   <w:num w:numId="13">
-    <w:abstractNumId w:val="36"/>
+    <w:abstractNumId w:val="38"/>
   </w:num>
   <w:num w:numId="14">
-    <w:abstractNumId w:val="20"/>
+    <w:abstractNumId w:val="21"/>
   </w:num>
   <w:num w:numId="15">
-    <w:abstractNumId w:val="31"/>
+    <w:abstractNumId w:val="33"/>
   </w:num>
   <w:num w:numId="16">
-    <w:abstractNumId w:val="26"/>
+    <w:abstractNumId w:val="27"/>
   </w:num>
   <w:num w:numId="17">
-    <w:abstractNumId w:val="27"/>
+    <w:abstractNumId w:val="28"/>
   </w:num>
   <w:num w:numId="18">
     <w:abstractNumId w:val="4"/>
@@ -30172,37 +32063,37 @@
     <w:abstractNumId w:val="17"/>
   </w:num>
   <w:num w:numId="20">
-    <w:abstractNumId w:val="33"/>
+    <w:abstractNumId w:val="35"/>
   </w:num>
   <w:num w:numId="21">
     <w:abstractNumId w:val="9"/>
   </w:num>
   <w:num w:numId="22">
-    <w:abstractNumId w:val="21"/>
+    <w:abstractNumId w:val="22"/>
   </w:num>
   <w:num w:numId="23">
-    <w:abstractNumId w:val="32"/>
+    <w:abstractNumId w:val="34"/>
   </w:num>
   <w:num w:numId="24">
     <w:abstractNumId w:val="11"/>
   </w:num>
   <w:num w:numId="25">
-    <w:abstractNumId w:val="34"/>
+    <w:abstractNumId w:val="36"/>
   </w:num>
   <w:num w:numId="26">
-    <w:abstractNumId w:val="28"/>
+    <w:abstractNumId w:val="29"/>
   </w:num>
   <w:num w:numId="27">
     <w:abstractNumId w:val="16"/>
   </w:num>
   <w:num w:numId="28">
-    <w:abstractNumId w:val="35"/>
+    <w:abstractNumId w:val="37"/>
   </w:num>
   <w:num w:numId="29">
     <w:abstractNumId w:val="8"/>
   </w:num>
   <w:num w:numId="30">
-    <w:abstractNumId w:val="37"/>
+    <w:abstractNumId w:val="39"/>
   </w:num>
   <w:num w:numId="31">
     <w:abstractNumId w:val="0"/>
@@ -30211,7 +32102,7 @@
     <w:abstractNumId w:val="12"/>
   </w:num>
   <w:num w:numId="33">
-    <w:abstractNumId w:val="19"/>
+    <w:abstractNumId w:val="20"/>
   </w:num>
   <w:num w:numId="34">
     <w:abstractNumId w:val="5"/>
@@ -30223,13 +32114,19 @@
     <w:abstractNumId w:val="3"/>
   </w:num>
   <w:num w:numId="37">
-    <w:abstractNumId w:val="23"/>
+    <w:abstractNumId w:val="24"/>
   </w:num>
   <w:num w:numId="38">
     <w:abstractNumId w:val="6"/>
   </w:num>
   <w:num w:numId="39">
     <w:abstractNumId w:val="14"/>
+  </w:num>
+  <w:num w:numId="40">
+    <w:abstractNumId w:val="31"/>
+  </w:num>
+  <w:num w:numId="41">
+    <w:abstractNumId w:val="18"/>
   </w:num>
   <w:numIdMacAtCleanup w:val="20"/>
 </w:numbering>
@@ -31042,7 +32939,6 @@
       <w:spacing w:after="0" w:line="240" w:lineRule="auto"/>
     </w:pPr>
     <w:tblPr>
-      <w:tblInd w:w="0" w:type="dxa"/>
       <w:tblBorders>
         <w:top w:val="single" w:sz="4" w:space="0" w:color="BFBFBF" w:themeColor="background1" w:themeShade="BF"/>
         <w:left w:val="single" w:sz="4" w:space="0" w:color="BFBFBF" w:themeColor="background1" w:themeShade="BF"/>
@@ -31051,12 +32947,6 @@
         <w:insideH w:val="single" w:sz="4" w:space="0" w:color="BFBFBF" w:themeColor="background1" w:themeShade="BF"/>
         <w:insideV w:val="single" w:sz="4" w:space="0" w:color="BFBFBF" w:themeColor="background1" w:themeShade="BF"/>
       </w:tblBorders>
-      <w:tblCellMar>
-        <w:top w:w="0" w:type="dxa"/>
-        <w:left w:w="108" w:type="dxa"/>
-        <w:bottom w:w="0" w:type="dxa"/>
-        <w:right w:w="108" w:type="dxa"/>
-      </w:tblCellMar>
     </w:tblPr>
   </w:style>
   <w:style w:type="table" w:styleId="Tablaconcuadrcula">
@@ -31071,7 +32961,6 @@
       <w:lang w:val="es-ES"/>
     </w:rPr>
     <w:tblPr>
-      <w:tblInd w:w="0" w:type="dxa"/>
       <w:tblBorders>
         <w:top w:val="single" w:sz="4" w:space="0" w:color="auto"/>
         <w:left w:val="single" w:sz="4" w:space="0" w:color="auto"/>
@@ -31080,12 +32969,6 @@
         <w:insideH w:val="single" w:sz="4" w:space="0" w:color="auto"/>
         <w:insideV w:val="single" w:sz="4" w:space="0" w:color="auto"/>
       </w:tblBorders>
-      <w:tblCellMar>
-        <w:top w:w="0" w:type="dxa"/>
-        <w:left w:w="108" w:type="dxa"/>
-        <w:bottom w:w="0" w:type="dxa"/>
-        <w:right w:w="108" w:type="dxa"/>
-      </w:tblCellMar>
     </w:tblPr>
   </w:style>
   <w:style w:type="table" w:styleId="Tabladecuadrcula4-nfasis4">
@@ -31099,7 +32982,6 @@
     <w:tblPr>
       <w:tblStyleRowBandSize w:val="1"/>
       <w:tblStyleColBandSize w:val="1"/>
-      <w:tblInd w:w="0" w:type="dxa"/>
       <w:tblBorders>
         <w:top w:val="single" w:sz="4" w:space="0" w:color="8CD6C0" w:themeColor="accent4" w:themeTint="99"/>
         <w:left w:val="single" w:sz="4" w:space="0" w:color="8CD6C0" w:themeColor="accent4" w:themeTint="99"/>
@@ -31108,12 +32990,6 @@
         <w:insideH w:val="single" w:sz="4" w:space="0" w:color="8CD6C0" w:themeColor="accent4" w:themeTint="99"/>
         <w:insideV w:val="single" w:sz="4" w:space="0" w:color="8CD6C0" w:themeColor="accent4" w:themeTint="99"/>
       </w:tblBorders>
-      <w:tblCellMar>
-        <w:top w:w="0" w:type="dxa"/>
-        <w:left w:w="108" w:type="dxa"/>
-        <w:bottom w:w="0" w:type="dxa"/>
-        <w:right w:w="108" w:type="dxa"/>
-      </w:tblCellMar>
     </w:tblPr>
     <w:tblStylePr w:type="firstRow">
       <w:rPr>
@@ -31182,7 +33058,6 @@
     <w:tblPr>
       <w:tblStyleRowBandSize w:val="1"/>
       <w:tblStyleColBandSize w:val="1"/>
-      <w:tblInd w:w="0" w:type="dxa"/>
       <w:tblBorders>
         <w:top w:val="single" w:sz="4" w:space="0" w:color="BFBFBF" w:themeColor="background1" w:themeShade="BF"/>
         <w:left w:val="single" w:sz="4" w:space="0" w:color="BFBFBF" w:themeColor="background1" w:themeShade="BF"/>
@@ -31191,12 +33066,6 @@
         <w:insideH w:val="single" w:sz="4" w:space="0" w:color="BFBFBF" w:themeColor="background1" w:themeShade="BF"/>
         <w:insideV w:val="single" w:sz="4" w:space="0" w:color="BFBFBF" w:themeColor="background1" w:themeShade="BF"/>
       </w:tblBorders>
-      <w:tblCellMar>
-        <w:top w:w="0" w:type="dxa"/>
-        <w:left w:w="108" w:type="dxa"/>
-        <w:bottom w:w="0" w:type="dxa"/>
-        <w:right w:w="108" w:type="dxa"/>
-      </w:tblCellMar>
     </w:tblPr>
     <w:tblStylePr w:type="firstRow">
       <w:rPr>
@@ -31384,19 +33253,12 @@
     <w:tblPr>
       <w:tblStyleRowBandSize w:val="1"/>
       <w:tblStyleColBandSize w:val="1"/>
-      <w:tblInd w:w="0" w:type="dxa"/>
       <w:tblBorders>
         <w:top w:val="single" w:sz="2" w:space="0" w:color="666666" w:themeColor="text1" w:themeTint="99"/>
         <w:bottom w:val="single" w:sz="2" w:space="0" w:color="666666" w:themeColor="text1" w:themeTint="99"/>
         <w:insideH w:val="single" w:sz="2" w:space="0" w:color="666666" w:themeColor="text1" w:themeTint="99"/>
         <w:insideV w:val="single" w:sz="2" w:space="0" w:color="666666" w:themeColor="text1" w:themeTint="99"/>
       </w:tblBorders>
-      <w:tblCellMar>
-        <w:top w:w="0" w:type="dxa"/>
-        <w:left w:w="108" w:type="dxa"/>
-        <w:bottom w:w="0" w:type="dxa"/>
-        <w:right w:w="108" w:type="dxa"/>
-      </w:tblCellMar>
     </w:tblPr>
     <w:tblStylePr w:type="firstRow">
       <w:rPr>
@@ -31510,7 +33372,6 @@
     <w:tblPr>
       <w:tblStyleRowBandSize w:val="1"/>
       <w:tblStyleColBandSize w:val="1"/>
-      <w:tblInd w:w="0" w:type="dxa"/>
       <w:tblBorders>
         <w:top w:val="single" w:sz="4" w:space="0" w:color="666666" w:themeColor="text1" w:themeTint="99"/>
         <w:left w:val="single" w:sz="4" w:space="0" w:color="666666" w:themeColor="text1" w:themeTint="99"/>
@@ -31519,12 +33380,6 @@
         <w:insideH w:val="single" w:sz="4" w:space="0" w:color="666666" w:themeColor="text1" w:themeTint="99"/>
         <w:insideV w:val="single" w:sz="4" w:space="0" w:color="666666" w:themeColor="text1" w:themeTint="99"/>
       </w:tblBorders>
-      <w:tblCellMar>
-        <w:top w:w="0" w:type="dxa"/>
-        <w:left w:w="108" w:type="dxa"/>
-        <w:bottom w:w="0" w:type="dxa"/>
-        <w:right w:w="108" w:type="dxa"/>
-      </w:tblCellMar>
     </w:tblPr>
     <w:tblStylePr w:type="firstRow">
       <w:rPr>
@@ -31653,7 +33508,6 @@
     <w:tblPr>
       <w:tblStyleRowBandSize w:val="1"/>
       <w:tblStyleColBandSize w:val="1"/>
-      <w:tblInd w:w="0" w:type="dxa"/>
       <w:tblBorders>
         <w:top w:val="single" w:sz="4" w:space="0" w:color="FFFFFF" w:themeColor="background1"/>
         <w:left w:val="single" w:sz="4" w:space="0" w:color="FFFFFF" w:themeColor="background1"/>
@@ -31662,12 +33516,6 @@
         <w:insideH w:val="single" w:sz="4" w:space="0" w:color="FFFFFF" w:themeColor="background1"/>
         <w:insideV w:val="single" w:sz="4" w:space="0" w:color="FFFFFF" w:themeColor="background1"/>
       </w:tblBorders>
-      <w:tblCellMar>
-        <w:top w:w="0" w:type="dxa"/>
-        <w:left w:w="108" w:type="dxa"/>
-        <w:bottom w:w="0" w:type="dxa"/>
-        <w:right w:w="108" w:type="dxa"/>
-      </w:tblCellMar>
     </w:tblPr>
     <w:tcPr>
       <w:shd w:val="clear" w:color="auto" w:fill="CCCCCC" w:themeFill="text1" w:themeFillTint="33"/>
@@ -31769,17 +33617,10 @@
     <w:tblPr>
       <w:tblStyleRowBandSize w:val="1"/>
       <w:tblStyleColBandSize w:val="1"/>
-      <w:tblInd w:w="0" w:type="dxa"/>
       <w:tblBorders>
         <w:top w:val="single" w:sz="4" w:space="0" w:color="000000" w:themeColor="text1"/>
         <w:bottom w:val="single" w:sz="4" w:space="0" w:color="000000" w:themeColor="text1"/>
       </w:tblBorders>
-      <w:tblCellMar>
-        <w:top w:w="0" w:type="dxa"/>
-        <w:left w:w="108" w:type="dxa"/>
-        <w:bottom w:w="0" w:type="dxa"/>
-        <w:right w:w="108" w:type="dxa"/>
-      </w:tblCellMar>
     </w:tblPr>
     <w:tblStylePr w:type="firstRow">
       <w:rPr>
@@ -31844,7 +33685,6 @@
     <w:tblPr>
       <w:tblStyleRowBandSize w:val="1"/>
       <w:tblStyleColBandSize w:val="1"/>
-      <w:tblInd w:w="0" w:type="dxa"/>
       <w:tblBorders>
         <w:top w:val="single" w:sz="4" w:space="0" w:color="666666" w:themeColor="text1" w:themeTint="99"/>
         <w:left w:val="single" w:sz="4" w:space="0" w:color="666666" w:themeColor="text1" w:themeTint="99"/>
@@ -31853,12 +33693,6 @@
         <w:insideH w:val="single" w:sz="4" w:space="0" w:color="666666" w:themeColor="text1" w:themeTint="99"/>
         <w:insideV w:val="single" w:sz="4" w:space="0" w:color="666666" w:themeColor="text1" w:themeTint="99"/>
       </w:tblBorders>
-      <w:tblCellMar>
-        <w:top w:w="0" w:type="dxa"/>
-        <w:left w:w="108" w:type="dxa"/>
-        <w:bottom w:w="0" w:type="dxa"/>
-        <w:right w:w="108" w:type="dxa"/>
-      </w:tblCellMar>
     </w:tblPr>
     <w:tblStylePr w:type="firstRow">
       <w:rPr>
@@ -31920,18 +33754,11 @@
     <w:tblPr>
       <w:tblStyleRowBandSize w:val="1"/>
       <w:tblStyleColBandSize w:val="1"/>
-      <w:tblInd w:w="0" w:type="dxa"/>
       <w:tblBorders>
         <w:top w:val="single" w:sz="4" w:space="0" w:color="666666" w:themeColor="text1" w:themeTint="99"/>
         <w:bottom w:val="single" w:sz="4" w:space="0" w:color="666666" w:themeColor="text1" w:themeTint="99"/>
         <w:insideH w:val="single" w:sz="4" w:space="0" w:color="666666" w:themeColor="text1" w:themeTint="99"/>
       </w:tblBorders>
-      <w:tblCellMar>
-        <w:top w:w="0" w:type="dxa"/>
-        <w:left w:w="108" w:type="dxa"/>
-        <w:bottom w:w="0" w:type="dxa"/>
-        <w:right w:w="108" w:type="dxa"/>
-      </w:tblCellMar>
     </w:tblPr>
     <w:tblStylePr w:type="firstRow">
       <w:rPr>
@@ -31984,7 +33811,6 @@
     <w:tblPr>
       <w:tblStyleRowBandSize w:val="1"/>
       <w:tblStyleColBandSize w:val="1"/>
-      <w:tblInd w:w="0" w:type="dxa"/>
       <w:tblBorders>
         <w:top w:val="single" w:sz="4" w:space="0" w:color="666666" w:themeColor="text1" w:themeTint="99"/>
         <w:left w:val="single" w:sz="4" w:space="0" w:color="666666" w:themeColor="text1" w:themeTint="99"/>
@@ -31993,12 +33819,6 @@
         <w:insideH w:val="single" w:sz="4" w:space="0" w:color="666666" w:themeColor="text1" w:themeTint="99"/>
         <w:insideV w:val="single" w:sz="4" w:space="0" w:color="666666" w:themeColor="text1" w:themeTint="99"/>
       </w:tblBorders>
-      <w:tblCellMar>
-        <w:top w:w="0" w:type="dxa"/>
-        <w:left w:w="108" w:type="dxa"/>
-        <w:bottom w:w="0" w:type="dxa"/>
-        <w:right w:w="108" w:type="dxa"/>
-      </w:tblCellMar>
     </w:tblPr>
     <w:tblStylePr w:type="firstRow">
       <w:rPr>
@@ -32201,7 +34021,7 @@
               <a:cs typeface="+mn-cs"/>
             </a:defRPr>
           </a:pPr>
-          <a:endParaRPr lang="es-MX"/>
+          <a:endParaRPr lang="es-ES"/>
         </a:p>
       </c:txPr>
     </c:title>
@@ -32382,11 +34202,11 @@
           <c:showBubbleSize val="0"/>
         </c:dLbls>
         <c:smooth val="0"/>
-        <c:axId val="353920200"/>
-        <c:axId val="588947880"/>
+        <c:axId val="383636680"/>
+        <c:axId val="383635896"/>
       </c:lineChart>
       <c:catAx>
-        <c:axId val="353920200"/>
+        <c:axId val="383636680"/>
         <c:scaling>
           <c:orientation val="minMax"/>
         </c:scaling>
@@ -32444,10 +34264,10 @@
                 <a:cs typeface="+mn-cs"/>
               </a:defRPr>
             </a:pPr>
-            <a:endParaRPr lang="es-MX"/>
+            <a:endParaRPr lang="es-ES"/>
           </a:p>
         </c:txPr>
-        <c:crossAx val="588947880"/>
+        <c:crossAx val="383635896"/>
         <c:crosses val="autoZero"/>
         <c:auto val="1"/>
         <c:lblAlgn val="ctr"/>
@@ -32455,7 +34275,7 @@
         <c:noMultiLvlLbl val="0"/>
       </c:catAx>
       <c:valAx>
-        <c:axId val="588947880"/>
+        <c:axId val="383635896"/>
         <c:scaling>
           <c:orientation val="minMax"/>
         </c:scaling>
@@ -32513,10 +34333,10 @@
                 <a:cs typeface="+mn-cs"/>
               </a:defRPr>
             </a:pPr>
-            <a:endParaRPr lang="es-MX"/>
+            <a:endParaRPr lang="es-ES"/>
           </a:p>
         </c:txPr>
-        <c:crossAx val="353920200"/>
+        <c:crossAx val="383636680"/>
         <c:crosses val="autoZero"/>
         <c:crossBetween val="between"/>
       </c:valAx>
@@ -32554,7 +34374,7 @@
               <a:cs typeface="+mn-cs"/>
             </a:defRPr>
           </a:pPr>
-          <a:endParaRPr lang="es-MX"/>
+          <a:endParaRPr lang="es-ES"/>
         </a:p>
       </c:txPr>
     </c:legend>
@@ -32587,7 +34407,7 @@
       <a:pPr>
         <a:defRPr/>
       </a:pPr>
-      <a:endParaRPr lang="es-MX"/>
+      <a:endParaRPr lang="es-ES"/>
     </a:p>
   </c:txPr>
   <c:externalData r:id="rId3">
@@ -32642,7 +34462,7 @@
               <a:cs typeface="+mn-cs"/>
             </a:defRPr>
           </a:pPr>
-          <a:endParaRPr lang="es-MX"/>
+          <a:endParaRPr lang="es-ES"/>
         </a:p>
       </c:txPr>
     </c:title>
@@ -32915,7 +34735,7 @@
                     <a:cs typeface="+mn-cs"/>
                   </a:defRPr>
                 </a:pPr>
-                <a:endParaRPr lang="es-MX"/>
+                <a:endParaRPr lang="es-ES"/>
               </a:p>
             </c:txPr>
             <c:dLblPos val="ctr"/>
@@ -33026,7 +34846,7 @@
               <a:cs typeface="+mn-cs"/>
             </a:defRPr>
           </a:pPr>
-          <a:endParaRPr lang="es-MX"/>
+          <a:endParaRPr lang="es-ES"/>
         </a:p>
       </c:txPr>
     </c:legend>
@@ -33067,7 +34887,7 @@
       <a:pPr>
         <a:defRPr/>
       </a:pPr>
-      <a:endParaRPr lang="es-MX"/>
+      <a:endParaRPr lang="es-ES"/>
     </a:p>
   </c:txPr>
   <c:externalData r:id="rId3">
@@ -33153,7 +34973,7 @@
               <a:cs typeface="+mn-cs"/>
             </a:defRPr>
           </a:pPr>
-          <a:endParaRPr lang="es-MX"/>
+          <a:endParaRPr lang="es-ES"/>
         </a:p>
       </c:txPr>
     </c:title>
@@ -33426,7 +35246,7 @@
                     <a:cs typeface="+mn-cs"/>
                   </a:defRPr>
                 </a:pPr>
-                <a:endParaRPr lang="es-MX"/>
+                <a:endParaRPr lang="es-ES"/>
               </a:p>
             </c:txPr>
             <c:dLblPos val="ctr"/>
@@ -33537,7 +35357,7 @@
               <a:cs typeface="+mn-cs"/>
             </a:defRPr>
           </a:pPr>
-          <a:endParaRPr lang="es-MX"/>
+          <a:endParaRPr lang="es-ES"/>
         </a:p>
       </c:txPr>
     </c:legend>
@@ -33578,7 +35398,7 @@
       <a:pPr>
         <a:defRPr/>
       </a:pPr>
-      <a:endParaRPr lang="es-MX"/>
+      <a:endParaRPr lang="es-ES"/>
     </a:p>
   </c:txPr>
   <c:externalData r:id="rId3">
@@ -35762,11 +37582,95 @@
     </b:Author>
     <b:RefOrder>8</b:RefOrder>
   </b:Source>
+  <b:Source>
+    <b:Tag>Ram08</b:Tag>
+    <b:SourceType>Book</b:SourceType>
+    <b:Guid>{B80BC08C-A182-497E-8FA3-7B5EC2AF08DF}</b:Guid>
+    <b:Title>TALLER DE INSTALACIÓN</b:Title>
+    <b:Year>2008</b:Year>
+    <b:City>Sevilla</b:City>
+    <b:Publisher>Universidad de Sevilla</b:Publisher>
+    <b:Author>
+      <b:Author>
+        <b:NameList>
+          <b:Person>
+            <b:Last>Labrador</b:Last>
+            <b:First>Ramón</b:First>
+            <b:Middle>M. Gómez</b:Middle>
+          </b:Person>
+        </b:NameList>
+      </b:Author>
+    </b:Author>
+    <b:RefOrder>9</b:RefOrder>
+  </b:Source>
+  <b:Source>
+    <b:Tag>Mic15</b:Tag>
+    <b:SourceType>InternetSite</b:SourceType>
+    <b:Guid>{9CB2B2AD-069E-439F-8476-39CB19AED61C}</b:Guid>
+    <b:Title>technet.</b:Title>
+    <b:Year>2015</b:Year>
+    <b:Author>
+      <b:Author>
+        <b:NameList>
+          <b:Person>
+            <b:Last>Microsoft</b:Last>
+          </b:Person>
+        </b:NameList>
+      </b:Author>
+    </b:Author>
+    <b:InternetSiteTitle>technet.</b:InternetSiteTitle>
+    <b:Month>08</b:Month>
+    <b:Day>10</b:Day>
+    <b:URL>https://technet.microsoft.com/es-es/library/cc725998(v=ws.10).aspx</b:URL>
+    <b:RefOrder>10</b:RefOrder>
+  </b:Source>
+  <b:Source>
+    <b:Tag>ZEO14</b:Tag>
+    <b:SourceType>InternetSite</b:SourceType>
+    <b:Guid>{F0BA5819-0B07-4708-AE56-7205A1D4626E}</b:Guid>
+    <b:Author>
+      <b:Author>
+        <b:NameList>
+          <b:Person>
+            <b:Last>ZEOKAT</b:Last>
+          </b:Person>
+        </b:NameList>
+      </b:Author>
+    </b:Author>
+    <b:Title>Vozidea</b:Title>
+    <b:InternetSiteTitle>Vozidea</b:InternetSiteTitle>
+    <b:Year>2014</b:Year>
+    <b:Month>03</b:Month>
+    <b:Day>28</b:Day>
+    <b:URL>http://www.vozidea.com/que-es-putty-y-para-que-sirve</b:URL>
+    <b:RefOrder>11</b:RefOrder>
+  </b:Source>
+  <b:Source>
+    <b:Tag>jjv10</b:Tag>
+    <b:SourceType>InternetSite</b:SourceType>
+    <b:Guid>{4E5A3906-B782-444C-8FCD-57A2AFF6E204}</b:Guid>
+    <b:Author>
+      <b:Author>
+        <b:NameList>
+          <b:Person>
+            <b:Last>jjvelasco</b:Last>
+          </b:Person>
+        </b:NameList>
+      </b:Author>
+    </b:Author>
+    <b:Title>Hipertextual</b:Title>
+    <b:InternetSiteTitle>Hipertextual</b:InternetSiteTitle>
+    <b:Year>2010</b:Year>
+    <b:Month>09</b:Month>
+    <b:Day>24</b:Day>
+    <b:URL>http://hipertextual.com/archivo/2010/09/monitoriza-el-estado-de-tu-red-con-cacti/</b:URL>
+    <b:RefOrder>12</b:RefOrder>
+  </b:Source>
 </b:Sources>
 </file>
 
 <file path=customXml/itemProps1.xml><?xml version="1.0" encoding="utf-8"?>
-<ds:datastoreItem xmlns:ds="http://schemas.openxmlformats.org/officeDocument/2006/customXml" ds:itemID="{9F027717-BFD2-45E2-89D1-02CF8B90D54D}">
+<ds:datastoreItem xmlns:ds="http://schemas.openxmlformats.org/officeDocument/2006/customXml" ds:itemID="{0B64FD79-86BA-46E5-9189-913CFF64F0B7}">
   <ds:schemaRefs>
     <ds:schemaRef ds:uri="http://schemas.openxmlformats.org/officeDocument/2006/bibliography"/>
   </ds:schemaRefs>

</xml_diff>